<commit_message>
Update Performance Comparison of single-phase Cycloconverters with SiC Transistor and IGBT with different control strategies.docx
</commit_message>
<xml_diff>
--- a/Paper/Performance Comparison of single-phase Cycloconverters with SiC Transistor and IGBT with different control strategies.docx
+++ b/Paper/Performance Comparison of single-phase Cycloconverters with SiC Transistor and IGBT with different control strategies.docx
@@ -1,6 +1,6 @@
 
 <file path=word/document.xml><?xml version="1.0" encoding="utf-8"?>
-<w:document xmlns:ve="http://schemas.openxmlformats.org/markup-compatibility/2006" xmlns:o="urn:schemas-microsoft-com:office:office" xmlns:r="http://schemas.openxmlformats.org/officeDocument/2006/relationships" xmlns:m="http://schemas.openxmlformats.org/officeDocument/2006/math" xmlns:v="urn:schemas-microsoft-com:vml" xmlns:wp="http://schemas.openxmlformats.org/drawingml/2006/wordprocessingDrawing" xmlns:w10="urn:schemas-microsoft-com:office:word" xmlns:w="http://schemas.openxmlformats.org/wordprocessingml/2006/main" xmlns:wne="http://schemas.microsoft.com/office/word/2006/wordml">
+<w:document xmlns:wpc="http://schemas.microsoft.com/office/word/2010/wordprocessingCanvas" xmlns:cx="http://schemas.microsoft.com/office/drawing/2014/chartex" xmlns:cx1="http://schemas.microsoft.com/office/drawing/2015/9/8/chartex" xmlns:cx2="http://schemas.microsoft.com/office/drawing/2015/10/21/chartex" xmlns:cx3="http://schemas.microsoft.com/office/drawing/2016/5/9/chartex" xmlns:cx4="http://schemas.microsoft.com/office/drawing/2016/5/10/chartex" xmlns:cx5="http://schemas.microsoft.com/office/drawing/2016/5/11/chartex" xmlns:cx6="http://schemas.microsoft.com/office/drawing/2016/5/12/chartex" xmlns:cx7="http://schemas.microsoft.com/office/drawing/2016/5/13/chartex" xmlns:cx8="http://schemas.microsoft.com/office/drawing/2016/5/14/chartex" xmlns:mc="http://schemas.openxmlformats.org/markup-compatibility/2006" xmlns:aink="http://schemas.microsoft.com/office/drawing/2016/ink" xmlns:am3d="http://schemas.microsoft.com/office/drawing/2017/model3d" xmlns:o="urn:schemas-microsoft-com:office:office" xmlns:r="http://schemas.openxmlformats.org/officeDocument/2006/relationships" xmlns:m="http://schemas.openxmlformats.org/officeDocument/2006/math" xmlns:v="urn:schemas-microsoft-com:vml" xmlns:wp14="http://schemas.microsoft.com/office/word/2010/wordprocessingDrawing" xmlns:wp="http://schemas.openxmlformats.org/drawingml/2006/wordprocessingDrawing" xmlns:w10="urn:schemas-microsoft-com:office:word" xmlns:w="http://schemas.openxmlformats.org/wordprocessingml/2006/main" xmlns:w14="http://schemas.microsoft.com/office/word/2010/wordml" xmlns:w15="http://schemas.microsoft.com/office/word/2012/wordml" xmlns:w16cid="http://schemas.microsoft.com/office/word/2016/wordml/cid" xmlns:w16se="http://schemas.microsoft.com/office/word/2015/wordml/symex" xmlns:wpg="http://schemas.microsoft.com/office/word/2010/wordprocessingGroup" xmlns:wpi="http://schemas.microsoft.com/office/word/2010/wordprocessingInk" xmlns:wne="http://schemas.microsoft.com/office/word/2006/wordml" xmlns:wps="http://schemas.microsoft.com/office/word/2010/wordprocessingShape" mc:Ignorable="w14 w15 w16se w16cid wp14">
   <w:body>
     <w:p>
       <w:pPr>
@@ -81,102 +81,120 @@
         </w:rPr>
         <w:t xml:space="preserve">-Phase </w:t>
       </w:r>
+      <w:proofErr w:type="spellStart"/>
       <w:r>
         <w:rPr>
           <w:sz w:val="48"/>
           <w:szCs w:val="48"/>
         </w:rPr>
-        <w:t xml:space="preserve">Cycloconverters </w:t>
-      </w:r>
+        <w:t>Cycloconverters</w:t>
+      </w:r>
+      <w:proofErr w:type="spellEnd"/>
       <w:r>
         <w:rPr>
           <w:sz w:val="48"/>
           <w:szCs w:val="48"/>
         </w:rPr>
-        <w:t>with Si</w:t>
+        <w:t xml:space="preserve"> </w:t>
       </w:r>
       <w:r>
         <w:rPr>
           <w:sz w:val="48"/>
           <w:szCs w:val="48"/>
         </w:rPr>
-        <w:t>C</w:t>
-      </w:r>
+        <w:t xml:space="preserve">with </w:t>
+      </w:r>
+      <w:proofErr w:type="spellStart"/>
       <w:r>
         <w:rPr>
           <w:sz w:val="48"/>
           <w:szCs w:val="48"/>
         </w:rPr>
-        <w:t xml:space="preserve"> </w:t>
+        <w:t>Si</w:t>
       </w:r>
       <w:r>
         <w:rPr>
           <w:sz w:val="48"/>
           <w:szCs w:val="48"/>
         </w:rPr>
-        <w:t xml:space="preserve">Transistor </w:t>
-      </w:r>
+        <w:t>C</w:t>
+      </w:r>
+      <w:proofErr w:type="spellEnd"/>
       <w:r>
         <w:rPr>
           <w:sz w:val="48"/>
           <w:szCs w:val="48"/>
         </w:rPr>
-        <w:t xml:space="preserve">and </w:t>
+        <w:t xml:space="preserve"> </w:t>
       </w:r>
       <w:r>
         <w:rPr>
           <w:sz w:val="48"/>
           <w:szCs w:val="48"/>
         </w:rPr>
-        <w:t xml:space="preserve">IGBT </w:t>
+        <w:t xml:space="preserve">Transistor </w:t>
       </w:r>
       <w:r>
         <w:rPr>
           <w:sz w:val="48"/>
           <w:szCs w:val="48"/>
         </w:rPr>
-        <w:t>with</w:t>
+        <w:t xml:space="preserve">and </w:t>
       </w:r>
       <w:r>
         <w:rPr>
           <w:sz w:val="48"/>
           <w:szCs w:val="48"/>
         </w:rPr>
-        <w:t xml:space="preserve"> D</w:t>
+        <w:t xml:space="preserve">IGBT </w:t>
       </w:r>
       <w:r>
         <w:rPr>
           <w:sz w:val="48"/>
           <w:szCs w:val="48"/>
         </w:rPr>
-        <w:t xml:space="preserve">ifferent </w:t>
+        <w:t>with</w:t>
       </w:r>
       <w:r>
         <w:rPr>
           <w:sz w:val="48"/>
           <w:szCs w:val="48"/>
         </w:rPr>
-        <w:t>C</w:t>
+        <w:t xml:space="preserve"> D</w:t>
       </w:r>
       <w:r>
         <w:rPr>
           <w:sz w:val="48"/>
           <w:szCs w:val="48"/>
         </w:rPr>
-        <w:t xml:space="preserve">ontrol </w:t>
+        <w:t xml:space="preserve">ifferent </w:t>
       </w:r>
       <w:r>
         <w:rPr>
           <w:sz w:val="48"/>
           <w:szCs w:val="48"/>
         </w:rPr>
-        <w:t>S</w:t>
+        <w:t>C</w:t>
       </w:r>
       <w:r>
         <w:rPr>
           <w:sz w:val="48"/>
           <w:szCs w:val="48"/>
         </w:rPr>
+        <w:t xml:space="preserve">ontrol </w:t>
+      </w:r>
+      <w:r>
+        <w:rPr>
+          <w:sz w:val="48"/>
+          <w:szCs w:val="48"/>
+        </w:rPr>
+        <w:t>S</w:t>
+      </w:r>
+      <w:r>
+        <w:rPr>
+          <w:sz w:val="48"/>
+          <w:szCs w:val="48"/>
+        </w:rPr>
         <w:t>trategies</w:t>
       </w:r>
       <w:commentRangeEnd w:id="0"/>
@@ -206,7 +224,6 @@
           <w:sz w:val="18"/>
           <w:szCs w:val="18"/>
         </w:rPr>
-        <w:lastRenderedPageBreak/>
         <w:t>Karthik K Bhat</w:t>
       </w:r>
     </w:p>
@@ -281,7 +298,6 @@
           <w:sz w:val="18"/>
           <w:szCs w:val="18"/>
         </w:rPr>
-        <w:lastRenderedPageBreak/>
         <w:t xml:space="preserve">Maithili J S </w:t>
       </w:r>
     </w:p>
@@ -364,7 +380,6 @@
           <w:sz w:val="18"/>
           <w:szCs w:val="18"/>
         </w:rPr>
-        <w:lastRenderedPageBreak/>
         <w:t>Anoop Narayana</w:t>
       </w:r>
     </w:p>
@@ -456,7 +471,6 @@
         </w:sectPr>
       </w:pPr>
       <w:r>
-        <w:lastRenderedPageBreak/>
         <w:br w:type="column"/>
       </w:r>
     </w:p>
@@ -490,7 +504,6 @@
           <w:sz w:val="18"/>
           <w:szCs w:val="18"/>
         </w:rPr>
-        <w:lastRenderedPageBreak/>
         <w:t>Abstract</w:t>
       </w:r>
       <w:r>
@@ -541,7 +554,97 @@
           <w:sz w:val="18"/>
           <w:szCs w:val="18"/>
         </w:rPr>
-        <w:t xml:space="preserve"> (SiC) MOSFET devices exhibiting several advantages, including high blocking voltage, lower conduction losses, and lower switching losses, when compared to silicon-based devices have become commercially available, enabling their adoption into power supply products. This paper presents a novel approach to designing a cycloconverter using SiC MOSFETs as opposed to the conventional usage of IGBT. A comparative study is attempted between the two with respect to power loss, system efficiency, leakage current etc. Furthermore, different closed loop control strategies are used to control the speed of an induction motor using the SiC cycloconverter model designed in this paper. MATLAB/Simulink models and simulations </w:t>
+        <w:t xml:space="preserve"> (</w:t>
+      </w:r>
+      <w:proofErr w:type="spellStart"/>
+      <w:r>
+        <w:rPr>
+          <w:b/>
+          <w:sz w:val="18"/>
+          <w:szCs w:val="18"/>
+        </w:rPr>
+        <w:t>SiC</w:t>
+      </w:r>
+      <w:proofErr w:type="spellEnd"/>
+      <w:r>
+        <w:rPr>
+          <w:b/>
+          <w:sz w:val="18"/>
+          <w:szCs w:val="18"/>
+        </w:rPr>
+        <w:t xml:space="preserve">) MOSFET devices exhibiting several advantages, including high blocking voltage, lower conduction losses, and lower switching losses, when compared to silicon-based devices have become commercially available, enabling their adoption into power supply products. This paper presents a novel approach to designing a </w:t>
+      </w:r>
+      <w:proofErr w:type="spellStart"/>
+      <w:r>
+        <w:rPr>
+          <w:b/>
+          <w:sz w:val="18"/>
+          <w:szCs w:val="18"/>
+        </w:rPr>
+        <w:t>cycloconverter</w:t>
+      </w:r>
+      <w:proofErr w:type="spellEnd"/>
+      <w:r>
+        <w:rPr>
+          <w:b/>
+          <w:sz w:val="18"/>
+          <w:szCs w:val="18"/>
+        </w:rPr>
+        <w:t xml:space="preserve"> using </w:t>
+      </w:r>
+      <w:proofErr w:type="spellStart"/>
+      <w:r>
+        <w:rPr>
+          <w:b/>
+          <w:sz w:val="18"/>
+          <w:szCs w:val="18"/>
+        </w:rPr>
+        <w:t>SiC</w:t>
+      </w:r>
+      <w:proofErr w:type="spellEnd"/>
+      <w:r>
+        <w:rPr>
+          <w:b/>
+          <w:sz w:val="18"/>
+          <w:szCs w:val="18"/>
+        </w:rPr>
+        <w:t xml:space="preserve"> MOSFETs as opposed to the conventional usage of IGBT. A comparative study is attempted between the two with respect to power loss, system efficiency, leakage current etc. Furthermore, different closed loop control strategies are used to control the speed of an induction motor using the </w:t>
+      </w:r>
+      <w:proofErr w:type="spellStart"/>
+      <w:r>
+        <w:rPr>
+          <w:b/>
+          <w:sz w:val="18"/>
+          <w:szCs w:val="18"/>
+        </w:rPr>
+        <w:t>SiC</w:t>
+      </w:r>
+      <w:proofErr w:type="spellEnd"/>
+      <w:r>
+        <w:rPr>
+          <w:b/>
+          <w:sz w:val="18"/>
+          <w:szCs w:val="18"/>
+        </w:rPr>
+        <w:t xml:space="preserve"> </w:t>
+      </w:r>
+      <w:proofErr w:type="spellStart"/>
+      <w:r>
+        <w:rPr>
+          <w:b/>
+          <w:sz w:val="18"/>
+          <w:szCs w:val="18"/>
+        </w:rPr>
+        <w:t>cycloconverter</w:t>
+      </w:r>
+      <w:proofErr w:type="spellEnd"/>
+      <w:r>
+        <w:rPr>
+          <w:b/>
+          <w:sz w:val="18"/>
+          <w:szCs w:val="18"/>
+        </w:rPr>
+        <w:t xml:space="preserve"> model designed in this paper. MATLAB/Simulink models and simulations </w:t>
       </w:r>
       <w:r>
         <w:rPr>
@@ -628,6 +731,7 @@
         </w:rPr>
         <w:t>Keywords—</w:t>
       </w:r>
+      <w:proofErr w:type="spellStart"/>
       <w:r>
         <w:rPr>
           <w:b/>
@@ -636,6 +740,7 @@
         </w:rPr>
         <w:t>Cycloconverters</w:t>
       </w:r>
+      <w:proofErr w:type="spellEnd"/>
       <w:r>
         <w:rPr>
           <w:b/>
@@ -735,7 +840,21 @@
         <w:rPr>
           <w:shd w:val="clear" w:color="auto" w:fill="FFFFFF"/>
         </w:rPr>
-        <w:t>(SiC) or Gallium Nitride</w:t>
+        <w:t>(</w:t>
+      </w:r>
+      <w:proofErr w:type="spellStart"/>
+      <w:r>
+        <w:rPr>
+          <w:shd w:val="clear" w:color="auto" w:fill="FFFFFF"/>
+        </w:rPr>
+        <w:t>SiC</w:t>
+      </w:r>
+      <w:proofErr w:type="spellEnd"/>
+      <w:r>
+        <w:rPr>
+          <w:shd w:val="clear" w:color="auto" w:fill="FFFFFF"/>
+        </w:rPr>
+        <w:t>) or Gallium Nitride</w:t>
       </w:r>
       <w:r>
         <w:rPr>
@@ -747,7 +866,21 @@
         <w:rPr>
           <w:shd w:val="clear" w:color="auto" w:fill="FFFFFF"/>
         </w:rPr>
-        <w:t>(GaN) are ready to carve out a niche in applications that demand the ability to work at high voltages and temperatures while demonstrating high efficiency and relatively smaller dimensions owing to their intrinsic properties.</w:t>
+        <w:t>(</w:t>
+      </w:r>
+      <w:proofErr w:type="spellStart"/>
+      <w:r>
+        <w:rPr>
+          <w:shd w:val="clear" w:color="auto" w:fill="FFFFFF"/>
+        </w:rPr>
+        <w:t>GaN</w:t>
+      </w:r>
+      <w:proofErr w:type="spellEnd"/>
+      <w:r>
+        <w:rPr>
+          <w:shd w:val="clear" w:color="auto" w:fill="FFFFFF"/>
+        </w:rPr>
+        <w:t>) are ready to carve out a niche in applications that demand the ability to work at high voltages and temperatures while demonstrating high efficiency and relatively smaller dimensions owing to their intrinsic properties.</w:t>
       </w:r>
       <w:r>
         <w:rPr>
@@ -808,6 +941,7 @@
           <w:shd w:val="clear" w:color="auto" w:fill="FFFFFF"/>
         </w:rPr>
       </w:pPr>
+      <w:commentRangeStart w:id="6"/>
     </w:p>
     <w:p>
       <w:pPr>
@@ -823,7 +957,20 @@
         <w:rPr>
           <w:shd w:val="clear" w:color="auto" w:fill="FFFFFF"/>
         </w:rPr>
-        <w:t>In this paper however</w:t>
+        <w:t xml:space="preserve">In this paper </w:t>
+      </w:r>
+      <w:commentRangeEnd w:id="6"/>
+      <w:r>
+        <w:rPr>
+          <w:rStyle w:val="CommentReference"/>
+        </w:rPr>
+        <w:commentReference w:id="6"/>
+      </w:r>
+      <w:r>
+        <w:rPr>
+          <w:shd w:val="clear" w:color="auto" w:fill="FFFFFF"/>
+        </w:rPr>
+        <w:t>however</w:t>
       </w:r>
       <w:r>
         <w:rPr>
@@ -835,7 +982,27 @@
         <w:rPr>
           <w:shd w:val="clear" w:color="auto" w:fill="FFFFFF"/>
         </w:rPr>
-        <w:t xml:space="preserve"> we mainly focus on</w:t>
+        <w:t xml:space="preserve"> </w:t>
+      </w:r>
+      <w:commentRangeStart w:id="7"/>
+      <w:r>
+        <w:rPr>
+          <w:shd w:val="clear" w:color="auto" w:fill="FFFFFF"/>
+        </w:rPr>
+        <w:t>we</w:t>
+      </w:r>
+      <w:commentRangeEnd w:id="7"/>
+      <w:r>
+        <w:rPr>
+          <w:rStyle w:val="CommentReference"/>
+        </w:rPr>
+        <w:commentReference w:id="7"/>
+      </w:r>
+      <w:r>
+        <w:rPr>
+          <w:shd w:val="clear" w:color="auto" w:fill="FFFFFF"/>
+        </w:rPr>
+        <w:t xml:space="preserve"> mainly focus on</w:t>
       </w:r>
       <w:r>
         <w:rPr>
@@ -853,7 +1020,33 @@
         <w:rPr>
           <w:shd w:val="clear" w:color="auto" w:fill="FFFFFF"/>
         </w:rPr>
-        <w:t xml:space="preserve">There has been a tremendous amount research effort on developing power semiconductor devices with Silicon Carbide (SiC) in the pursuit of higher efficiency </w:t>
+        <w:t xml:space="preserve">There has been a tremendous amount </w:t>
+      </w:r>
+      <w:r>
+        <w:rPr>
+          <w:shd w:val="clear" w:color="auto" w:fill="FFFFFF"/>
+        </w:rPr>
+        <w:t xml:space="preserve">of </w:t>
+      </w:r>
+      <w:r>
+        <w:rPr>
+          <w:shd w:val="clear" w:color="auto" w:fill="FFFFFF"/>
+        </w:rPr>
+        <w:t>research effort on developing power semiconductor devices with Silicon Carbide (</w:t>
+      </w:r>
+      <w:proofErr w:type="spellStart"/>
+      <w:r>
+        <w:rPr>
+          <w:shd w:val="clear" w:color="auto" w:fill="FFFFFF"/>
+        </w:rPr>
+        <w:t>SiC</w:t>
+      </w:r>
+      <w:proofErr w:type="spellEnd"/>
+      <w:r>
+        <w:rPr>
+          <w:shd w:val="clear" w:color="auto" w:fill="FFFFFF"/>
+        </w:rPr>
+        <w:t xml:space="preserve">) in the pursuit of higher efficiency </w:t>
       </w:r>
       <w:r>
         <w:rPr>
@@ -883,13 +1076,41 @@
         <w:rPr>
           <w:shd w:val="clear" w:color="auto" w:fill="FFFFFF"/>
         </w:rPr>
-        <w:t xml:space="preserve">The availability of SiC wafers on a commercial basis has led to the demonstration of many types of metal-oxide semiconductor (MOS)-gated devices that exploit its unique properties. </w:t>
-      </w:r>
-      <w:r>
-        <w:rPr>
-          <w:shd w:val="clear" w:color="auto" w:fill="FFFFFF"/>
-        </w:rPr>
-        <w:t>These emerging Silicon Carbide (SiC) MOSFET power devices promise to displace Silicon IGBTs from the majority of challenging power electronics applications by enabling superior efficiency and power density, as well as capability to o</w:t>
+        <w:t xml:space="preserve">The availability of </w:t>
+      </w:r>
+      <w:proofErr w:type="spellStart"/>
+      <w:r>
+        <w:rPr>
+          <w:shd w:val="clear" w:color="auto" w:fill="FFFFFF"/>
+        </w:rPr>
+        <w:t>SiC</w:t>
+      </w:r>
+      <w:proofErr w:type="spellEnd"/>
+      <w:r>
+        <w:rPr>
+          <w:shd w:val="clear" w:color="auto" w:fill="FFFFFF"/>
+        </w:rPr>
+        <w:t xml:space="preserve"> wafers on a commercial basis has led to the demonstration of many types of metal-oxide semiconductor (MOS)-gated devices that exploit its unique properties. </w:t>
+      </w:r>
+      <w:r>
+        <w:rPr>
+          <w:shd w:val="clear" w:color="auto" w:fill="FFFFFF"/>
+        </w:rPr>
+        <w:t>These emerging Silicon Carbide (</w:t>
+      </w:r>
+      <w:proofErr w:type="spellStart"/>
+      <w:r>
+        <w:rPr>
+          <w:shd w:val="clear" w:color="auto" w:fill="FFFFFF"/>
+        </w:rPr>
+        <w:t>SiC</w:t>
+      </w:r>
+      <w:proofErr w:type="spellEnd"/>
+      <w:r>
+        <w:rPr>
+          <w:shd w:val="clear" w:color="auto" w:fill="FFFFFF"/>
+        </w:rPr>
+        <w:t>) MOSFET power devices promise to displace Silicon IGBTs from the majority of challenging power electronics applications by enabling superior efficiency and power density, as well as capability to o</w:t>
       </w:r>
       <w:r>
         <w:rPr>
@@ -911,6 +1132,7 @@
           <w:id w:val="1441422144"/>
           <w:citation/>
         </w:sdtPr>
+        <w:sdtEndPr/>
         <w:sdtContent>
           <w:r>
             <w:rPr>
@@ -965,6 +1187,7 @@
           <w:id w:val="-732620412"/>
           <w:citation/>
         </w:sdtPr>
+        <w:sdtEndPr/>
         <w:sdtContent>
           <w:r>
             <w:rPr>
@@ -1009,20 +1232,75 @@
         <w:rPr>
           <w:shd w:val="clear" w:color="auto" w:fill="FFFFFF"/>
         </w:rPr>
-        <w:t xml:space="preserve">focuses on the comparison of a SiC based DC/DC </w:t>
-      </w:r>
-      <w:r>
-        <w:rPr>
-          <w:shd w:val="clear" w:color="auto" w:fill="FFFFFF"/>
-        </w:rPr>
-        <w:lastRenderedPageBreak/>
-        <w:t xml:space="preserve">converter and an IGBT based DC/DC converter and thus concludes that the efficiency of an SiC converter is greater than that of the IGBT converter over an output power range. </w:t>
-      </w:r>
-      <w:r>
-        <w:rPr>
-          <w:shd w:val="clear" w:color="auto" w:fill="FFFFFF"/>
-        </w:rPr>
-        <w:t xml:space="preserve">An electro-thermal analysis of an automotive traction inverter platform based on SiC MOSFET and SiC IGBT technology is discussed in </w:t>
+        <w:t xml:space="preserve">focuses on the comparison of a </w:t>
+      </w:r>
+      <w:proofErr w:type="spellStart"/>
+      <w:r>
+        <w:rPr>
+          <w:shd w:val="clear" w:color="auto" w:fill="FFFFFF"/>
+        </w:rPr>
+        <w:t>SiC</w:t>
+      </w:r>
+      <w:proofErr w:type="spellEnd"/>
+      <w:r>
+        <w:rPr>
+          <w:shd w:val="clear" w:color="auto" w:fill="FFFFFF"/>
+        </w:rPr>
+        <w:t xml:space="preserve"> based DC/DC </w:t>
+      </w:r>
+      <w:r>
+        <w:rPr>
+          <w:shd w:val="clear" w:color="auto" w:fill="FFFFFF"/>
+        </w:rPr>
+        <w:t xml:space="preserve">converter and an IGBT based DC/DC converter and thus concludes that the efficiency of an </w:t>
+      </w:r>
+      <w:proofErr w:type="spellStart"/>
+      <w:r>
+        <w:rPr>
+          <w:shd w:val="clear" w:color="auto" w:fill="FFFFFF"/>
+        </w:rPr>
+        <w:t>SiC</w:t>
+      </w:r>
+      <w:proofErr w:type="spellEnd"/>
+      <w:r>
+        <w:rPr>
+          <w:shd w:val="clear" w:color="auto" w:fill="FFFFFF"/>
+        </w:rPr>
+        <w:t xml:space="preserve"> converter is greater than that of the IGBT converter over an output power range. </w:t>
+      </w:r>
+      <w:r>
+        <w:rPr>
+          <w:shd w:val="clear" w:color="auto" w:fill="FFFFFF"/>
+        </w:rPr>
+        <w:t xml:space="preserve">An electro-thermal analysis of an automotive traction inverter platform based on </w:t>
+      </w:r>
+      <w:proofErr w:type="spellStart"/>
+      <w:r>
+        <w:rPr>
+          <w:shd w:val="clear" w:color="auto" w:fill="FFFFFF"/>
+        </w:rPr>
+        <w:t>SiC</w:t>
+      </w:r>
+      <w:proofErr w:type="spellEnd"/>
+      <w:r>
+        <w:rPr>
+          <w:shd w:val="clear" w:color="auto" w:fill="FFFFFF"/>
+        </w:rPr>
+        <w:t xml:space="preserve"> MOSFET and </w:t>
+      </w:r>
+      <w:proofErr w:type="spellStart"/>
+      <w:r>
+        <w:rPr>
+          <w:shd w:val="clear" w:color="auto" w:fill="FFFFFF"/>
+        </w:rPr>
+        <w:t>SiC</w:t>
+      </w:r>
+      <w:proofErr w:type="spellEnd"/>
+      <w:r>
+        <w:rPr>
+          <w:shd w:val="clear" w:color="auto" w:fill="FFFFFF"/>
+        </w:rPr>
+        <w:t xml:space="preserve"> IGBT technology is discussed in </w:t>
       </w:r>
       <w:sdt>
         <w:sdtPr>
@@ -1032,6 +1310,7 @@
           <w:id w:val="-1069799254"/>
           <w:citation/>
         </w:sdtPr>
+        <w:sdtEndPr/>
         <w:sdtContent>
           <w:r>
             <w:rPr>
@@ -1076,13 +1355,41 @@
         <w:rPr>
           <w:shd w:val="clear" w:color="auto" w:fill="FFFFFF"/>
         </w:rPr>
-        <w:t xml:space="preserve">and the results show that there is a higher total loss reduction in the SiC MOSFET model compared to the IGBT model. </w:t>
-      </w:r>
-      <w:r>
-        <w:rPr>
-          <w:shd w:val="clear" w:color="auto" w:fill="FFFFFF"/>
-        </w:rPr>
-        <w:t xml:space="preserve">For all these reasons, in this paper, we are designing a cycloconverter using </w:t>
+        <w:t xml:space="preserve">and the results show that there is a higher total loss reduction in the </w:t>
+      </w:r>
+      <w:proofErr w:type="spellStart"/>
+      <w:r>
+        <w:rPr>
+          <w:shd w:val="clear" w:color="auto" w:fill="FFFFFF"/>
+        </w:rPr>
+        <w:t>SiC</w:t>
+      </w:r>
+      <w:proofErr w:type="spellEnd"/>
+      <w:r>
+        <w:rPr>
+          <w:shd w:val="clear" w:color="auto" w:fill="FFFFFF"/>
+        </w:rPr>
+        <w:t xml:space="preserve"> MOSFET model compared to the IGBT model. </w:t>
+      </w:r>
+      <w:r>
+        <w:rPr>
+          <w:shd w:val="clear" w:color="auto" w:fill="FFFFFF"/>
+        </w:rPr>
+        <w:t xml:space="preserve">For all these reasons, in this paper, we are designing a </w:t>
+      </w:r>
+      <w:proofErr w:type="spellStart"/>
+      <w:r>
+        <w:rPr>
+          <w:shd w:val="clear" w:color="auto" w:fill="FFFFFF"/>
+        </w:rPr>
+        <w:t>cycloconverter</w:t>
+      </w:r>
+      <w:proofErr w:type="spellEnd"/>
+      <w:r>
+        <w:rPr>
+          <w:shd w:val="clear" w:color="auto" w:fill="FFFFFF"/>
+        </w:rPr>
+        <w:t xml:space="preserve"> using </w:t>
       </w:r>
       <w:r>
         <w:rPr>
@@ -1094,7 +1401,21 @@
         <w:rPr>
           <w:shd w:val="clear" w:color="auto" w:fill="FFFFFF"/>
         </w:rPr>
-        <w:t xml:space="preserve"> SiC MOSFET as opposed to the usage of IGBT in doing the same.</w:t>
+        <w:t xml:space="preserve"> </w:t>
+      </w:r>
+      <w:proofErr w:type="spellStart"/>
+      <w:r>
+        <w:rPr>
+          <w:shd w:val="clear" w:color="auto" w:fill="FFFFFF"/>
+        </w:rPr>
+        <w:t>SiC</w:t>
+      </w:r>
+      <w:proofErr w:type="spellEnd"/>
+      <w:r>
+        <w:rPr>
+          <w:shd w:val="clear" w:color="auto" w:fill="FFFFFF"/>
+        </w:rPr>
+        <w:t xml:space="preserve"> MOSFET as opposed to the usage of IGBT in doing the same.</w:t>
       </w:r>
     </w:p>
     <w:p>
@@ -1118,12 +1439,18 @@
           <w:shd w:val="clear" w:color="auto" w:fill="FFFFFF"/>
         </w:rPr>
       </w:pPr>
-      <w:r>
-        <w:t>In a c</w:t>
+      <w:commentRangeStart w:id="8"/>
+      <w:r>
+        <w:t xml:space="preserve">In a </w:t>
+      </w:r>
+      <w:proofErr w:type="spellStart"/>
+      <w:r>
+        <w:t>c</w:t>
       </w:r>
       <w:r>
         <w:t>ycloconverter</w:t>
       </w:r>
+      <w:proofErr w:type="spellEnd"/>
       <w:r>
         <w:t xml:space="preserve">, </w:t>
       </w:r>
@@ -1150,6 +1477,7 @@
           <w:id w:val="2096128401"/>
           <w:citation/>
         </w:sdtPr>
+        <w:sdtEndPr/>
         <w:sdtContent>
           <w:r>
             <w:fldChar w:fldCharType="begin"/>
@@ -1178,13 +1506,27 @@
         <w:rPr>
           <w:shd w:val="clear" w:color="auto" w:fill="FFFFFF"/>
         </w:rPr>
-        <w:t>A single-phase to single-phase c</w:t>
-      </w:r>
-      <w:r>
-        <w:rPr>
-          <w:shd w:val="clear" w:color="auto" w:fill="FFFFFF"/>
-        </w:rPr>
-        <w:t>ycloconverter consists of two full wave converters that are linked back to back</w:t>
+        <w:t xml:space="preserve">A single-phase to single-phase </w:t>
+      </w:r>
+      <w:proofErr w:type="spellStart"/>
+      <w:r>
+        <w:rPr>
+          <w:shd w:val="clear" w:color="auto" w:fill="FFFFFF"/>
+        </w:rPr>
+        <w:t>c</w:t>
+      </w:r>
+      <w:r>
+        <w:rPr>
+          <w:shd w:val="clear" w:color="auto" w:fill="FFFFFF"/>
+        </w:rPr>
+        <w:t>ycloconverter</w:t>
+      </w:r>
+      <w:proofErr w:type="spellEnd"/>
+      <w:r>
+        <w:rPr>
+          <w:shd w:val="clear" w:color="auto" w:fill="FFFFFF"/>
+        </w:rPr>
+        <w:t xml:space="preserve"> consists of two full wave converters that are linked back to back</w:t>
       </w:r>
       <w:r>
         <w:rPr>
@@ -1192,8 +1534,13 @@
         </w:rPr>
         <w:t xml:space="preserve">. </w:t>
       </w:r>
-      <w:r>
-        <w:t>Cycloconverters are extensively used</w:t>
+      <w:proofErr w:type="spellStart"/>
+      <w:r>
+        <w:t>Cycloconverters</w:t>
+      </w:r>
+      <w:proofErr w:type="spellEnd"/>
+      <w:r>
+        <w:t xml:space="preserve"> are extensively used</w:t>
       </w:r>
       <w:r>
         <w:t xml:space="preserve"> for driving large motors like r</w:t>
@@ -1209,6 +1556,7 @@
           <w:id w:val="-367146592"/>
           <w:citation/>
         </w:sdtPr>
+        <w:sdtEndPr/>
         <w:sdtContent>
           <w:r>
             <w:fldChar w:fldCharType="begin"/>
@@ -1246,11 +1594,16 @@
         <w:t xml:space="preserve">irculating mode </w:t>
       </w:r>
       <w:r>
-        <w:t>type are the two main types of c</w:t>
+        <w:t xml:space="preserve">type are the two main types of </w:t>
+      </w:r>
+      <w:proofErr w:type="spellStart"/>
+      <w:r>
+        <w:t>c</w:t>
       </w:r>
       <w:r>
         <w:t>ycloconverter</w:t>
       </w:r>
+      <w:proofErr w:type="spellEnd"/>
       <w:r>
         <w:t xml:space="preserve"> </w:t>
       </w:r>
@@ -1259,6 +1612,7 @@
           <w:id w:val="-795222835"/>
           <w:citation/>
         </w:sdtPr>
+        <w:sdtEndPr/>
         <w:sdtContent>
           <w:r>
             <w:fldChar w:fldCharType="begin"/>
@@ -1333,6 +1687,7 @@
           <w:id w:val="504484487"/>
           <w:citation/>
         </w:sdtPr>
+        <w:sdtEndPr/>
         <w:sdtContent>
           <w:r>
             <w:rPr>
@@ -1389,7 +1744,21 @@
         <w:rPr>
           <w:shd w:val="clear" w:color="auto" w:fill="FFFFFF"/>
         </w:rPr>
-        <w:t xml:space="preserve">based cycloconverter for the </w:t>
+        <w:t xml:space="preserve">based </w:t>
+      </w:r>
+      <w:proofErr w:type="spellStart"/>
+      <w:r>
+        <w:rPr>
+          <w:shd w:val="clear" w:color="auto" w:fill="FFFFFF"/>
+        </w:rPr>
+        <w:t>cycloconverter</w:t>
+      </w:r>
+      <w:proofErr w:type="spellEnd"/>
+      <w:r>
+        <w:rPr>
+          <w:shd w:val="clear" w:color="auto" w:fill="FFFFFF"/>
+        </w:rPr>
+        <w:t xml:space="preserve"> for the </w:t>
       </w:r>
       <w:r>
         <w:rPr>
@@ -1414,6 +1783,13 @@
           <w:shd w:val="clear" w:color="auto" w:fill="FFFFFF"/>
         </w:rPr>
         <w:t xml:space="preserve">PID control strategy. </w:t>
+      </w:r>
+      <w:commentRangeEnd w:id="8"/>
+      <w:r>
+        <w:rPr>
+          <w:rStyle w:val="CommentReference"/>
+        </w:rPr>
+        <w:commentReference w:id="8"/>
       </w:r>
     </w:p>
     <w:p>
@@ -1437,11 +1813,159 @@
           <w:shd w:val="clear" w:color="auto" w:fill="FFFFFF"/>
         </w:rPr>
       </w:pPr>
-      <w:r>
-        <w:rPr>
-          <w:shd w:val="clear" w:color="auto" w:fill="FFFFFF"/>
-        </w:rPr>
-        <w:t xml:space="preserve">The objective of this paper is to design an efficient cycloconverter using SiC MOSFET and compare the performance of that with a cycloconverter designed using IGBT. The forthcoming sections give a better understanding of the above. Section II focuses on modeling the SiC MOSFET using MATLAB/Simulink. Design of the cycloconverter using the SiC MOSFET is discussed in section III. Section IV gives a brief understanding about the PID Control strategy and its use in the speed control of the induction motor by controlling the operation of the cycloconverter designed using the SiC MOSFET. Section V analyses all the simulation results and compares the performance SiC MOSFET and IGBT pertaining to various characteristics such as power loss, system efficiency, leakage current etc. Finally in section VI all the main results are concluded.  </w:t>
+      <w:commentRangeStart w:id="9"/>
+      <w:r>
+        <w:rPr>
+          <w:shd w:val="clear" w:color="auto" w:fill="FFFFFF"/>
+        </w:rPr>
+        <w:t xml:space="preserve">The objective of this paper is to design an efficient </w:t>
+      </w:r>
+      <w:proofErr w:type="spellStart"/>
+      <w:r>
+        <w:rPr>
+          <w:shd w:val="clear" w:color="auto" w:fill="FFFFFF"/>
+        </w:rPr>
+        <w:t>cycloconverter</w:t>
+      </w:r>
+      <w:proofErr w:type="spellEnd"/>
+      <w:r>
+        <w:rPr>
+          <w:shd w:val="clear" w:color="auto" w:fill="FFFFFF"/>
+        </w:rPr>
+        <w:t xml:space="preserve"> using </w:t>
+      </w:r>
+      <w:proofErr w:type="spellStart"/>
+      <w:r>
+        <w:rPr>
+          <w:shd w:val="clear" w:color="auto" w:fill="FFFFFF"/>
+        </w:rPr>
+        <w:t>SiC</w:t>
+      </w:r>
+      <w:proofErr w:type="spellEnd"/>
+      <w:r>
+        <w:rPr>
+          <w:shd w:val="clear" w:color="auto" w:fill="FFFFFF"/>
+        </w:rPr>
+        <w:t xml:space="preserve"> MOSFET and compare the performance of that with a </w:t>
+      </w:r>
+      <w:proofErr w:type="spellStart"/>
+      <w:r>
+        <w:rPr>
+          <w:shd w:val="clear" w:color="auto" w:fill="FFFFFF"/>
+        </w:rPr>
+        <w:t>cycloconverter</w:t>
+      </w:r>
+      <w:proofErr w:type="spellEnd"/>
+      <w:r>
+        <w:rPr>
+          <w:shd w:val="clear" w:color="auto" w:fill="FFFFFF"/>
+        </w:rPr>
+        <w:t xml:space="preserve"> designed using IGBT. The forthcoming sections give a better understanding of the above. Section II focuses on modeling the </w:t>
+      </w:r>
+      <w:proofErr w:type="spellStart"/>
+      <w:r>
+        <w:rPr>
+          <w:shd w:val="clear" w:color="auto" w:fill="FFFFFF"/>
+        </w:rPr>
+        <w:t>SiC</w:t>
+      </w:r>
+      <w:proofErr w:type="spellEnd"/>
+      <w:r>
+        <w:rPr>
+          <w:shd w:val="clear" w:color="auto" w:fill="FFFFFF"/>
+        </w:rPr>
+        <w:t xml:space="preserve"> MOSFET using MATLAB/Simulink. Design of the </w:t>
+      </w:r>
+      <w:proofErr w:type="spellStart"/>
+      <w:r>
+        <w:rPr>
+          <w:shd w:val="clear" w:color="auto" w:fill="FFFFFF"/>
+        </w:rPr>
+        <w:t>cycloconverter</w:t>
+      </w:r>
+      <w:proofErr w:type="spellEnd"/>
+      <w:r>
+        <w:rPr>
+          <w:shd w:val="clear" w:color="auto" w:fill="FFFFFF"/>
+        </w:rPr>
+        <w:t xml:space="preserve"> using the </w:t>
+      </w:r>
+      <w:proofErr w:type="spellStart"/>
+      <w:r>
+        <w:rPr>
+          <w:shd w:val="clear" w:color="auto" w:fill="FFFFFF"/>
+        </w:rPr>
+        <w:t>SiC</w:t>
+      </w:r>
+      <w:proofErr w:type="spellEnd"/>
+      <w:r>
+        <w:rPr>
+          <w:shd w:val="clear" w:color="auto" w:fill="FFFFFF"/>
+        </w:rPr>
+        <w:t xml:space="preserve"> MOSFET is discussed in section III. Section IV gives a brief understanding about the PID Control strategy and its use in the speed control of the induction motor by controlling the operation of the </w:t>
+      </w:r>
+      <w:proofErr w:type="spellStart"/>
+      <w:r>
+        <w:rPr>
+          <w:shd w:val="clear" w:color="auto" w:fill="FFFFFF"/>
+        </w:rPr>
+        <w:t>cycloconverter</w:t>
+      </w:r>
+      <w:proofErr w:type="spellEnd"/>
+      <w:r>
+        <w:rPr>
+          <w:shd w:val="clear" w:color="auto" w:fill="FFFFFF"/>
+        </w:rPr>
+        <w:t xml:space="preserve"> designed using the </w:t>
+      </w:r>
+      <w:proofErr w:type="spellStart"/>
+      <w:r>
+        <w:rPr>
+          <w:shd w:val="clear" w:color="auto" w:fill="FFFFFF"/>
+        </w:rPr>
+        <w:t>SiC</w:t>
+      </w:r>
+      <w:proofErr w:type="spellEnd"/>
+      <w:r>
+        <w:rPr>
+          <w:shd w:val="clear" w:color="auto" w:fill="FFFFFF"/>
+        </w:rPr>
+        <w:t xml:space="preserve"> MOSFET. Section V analyses all the simulation results and compares the performance </w:t>
+      </w:r>
+      <w:proofErr w:type="spellStart"/>
+      <w:r>
+        <w:rPr>
+          <w:shd w:val="clear" w:color="auto" w:fill="FFFFFF"/>
+        </w:rPr>
+        <w:t>SiC</w:t>
+      </w:r>
+      <w:proofErr w:type="spellEnd"/>
+      <w:r>
+        <w:rPr>
+          <w:shd w:val="clear" w:color="auto" w:fill="FFFFFF"/>
+        </w:rPr>
+        <w:t xml:space="preserve"> MOSFET and IGBT pertaining to various characteristics such as power loss, system efficiency, leakage current etc. </w:t>
+      </w:r>
+      <w:proofErr w:type="gramStart"/>
+      <w:r>
+        <w:rPr>
+          <w:shd w:val="clear" w:color="auto" w:fill="FFFFFF"/>
+        </w:rPr>
+        <w:t>Finally</w:t>
+      </w:r>
+      <w:proofErr w:type="gramEnd"/>
+      <w:r>
+        <w:rPr>
+          <w:shd w:val="clear" w:color="auto" w:fill="FFFFFF"/>
+        </w:rPr>
+        <w:t xml:space="preserve"> in section VI all the main results are concluded.  </w:t>
+      </w:r>
+      <w:commentRangeEnd w:id="9"/>
+      <w:r>
+        <w:rPr>
+          <w:rStyle w:val="CommentReference"/>
+        </w:rPr>
+        <w:commentReference w:id="9"/>
       </w:r>
     </w:p>
     <w:p>
@@ -1691,7 +2215,23 @@
           <w:rFonts w:eastAsia="Times New Roman"/>
           <w:color w:val="000000"/>
         </w:rPr>
-        <w:t>Avoid combining SI and CGS units, such as current in amperes and magnetic field in oersteds. This often leads to confusion because equations do not balance dimensionally. If you must use mixed units, clearly state the units for each quantity that you use in an equation.</w:t>
+        <w:t xml:space="preserve">Avoid combining SI and CGS units, such as current in amperes and magnetic field in </w:t>
+      </w:r>
+      <w:proofErr w:type="spellStart"/>
+      <w:r>
+        <w:rPr>
+          <w:rFonts w:eastAsia="Times New Roman"/>
+          <w:color w:val="000000"/>
+        </w:rPr>
+        <w:t>oersteds</w:t>
+      </w:r>
+      <w:proofErr w:type="spellEnd"/>
+      <w:r>
+        <w:rPr>
+          <w:rFonts w:eastAsia="Times New Roman"/>
+          <w:color w:val="000000"/>
+        </w:rPr>
+        <w:t>. This often leads to confusion because equations do not balance dimensionally. If you must use mixed units, clearly state the units for each quantity that you use in an equation.</w:t>
       </w:r>
     </w:p>
     <w:p>
@@ -1718,7 +2258,55 @@
           <w:rFonts w:eastAsia="Times New Roman"/>
           <w:color w:val="000000"/>
         </w:rPr>
-        <w:t>Do not mix complete spellings and abbreviations of units: “Wb/m2” or “webers per square meter”, not “webers/m2”.  Spell out units when they appear in text: “. . . a few henries”, not “. . . a few H”.</w:t>
+        <w:t>Do not mix complete spellings and abbreviations of units: “Wb/m2” or “</w:t>
+      </w:r>
+      <w:proofErr w:type="spellStart"/>
+      <w:r>
+        <w:rPr>
+          <w:rFonts w:eastAsia="Times New Roman"/>
+          <w:color w:val="000000"/>
+        </w:rPr>
+        <w:t>webers</w:t>
+      </w:r>
+      <w:proofErr w:type="spellEnd"/>
+      <w:r>
+        <w:rPr>
+          <w:rFonts w:eastAsia="Times New Roman"/>
+          <w:color w:val="000000"/>
+        </w:rPr>
+        <w:t xml:space="preserve"> per square meter”, not “</w:t>
+      </w:r>
+      <w:proofErr w:type="spellStart"/>
+      <w:r>
+        <w:rPr>
+          <w:rFonts w:eastAsia="Times New Roman"/>
+          <w:color w:val="000000"/>
+        </w:rPr>
+        <w:t>webers</w:t>
+      </w:r>
+      <w:proofErr w:type="spellEnd"/>
+      <w:r>
+        <w:rPr>
+          <w:rFonts w:eastAsia="Times New Roman"/>
+          <w:color w:val="000000"/>
+        </w:rPr>
+        <w:t xml:space="preserve">/m2”.  Spell out units when they appear in text: “. . . a few </w:t>
+      </w:r>
+      <w:proofErr w:type="spellStart"/>
+      <w:r>
+        <w:rPr>
+          <w:rFonts w:eastAsia="Times New Roman"/>
+          <w:color w:val="000000"/>
+        </w:rPr>
+        <w:t>henries</w:t>
+      </w:r>
+      <w:proofErr w:type="spellEnd"/>
+      <w:r>
+        <w:rPr>
+          <w:rFonts w:eastAsia="Times New Roman"/>
+          <w:color w:val="000000"/>
+        </w:rPr>
+        <w:t>”, not “. . . a few H”.</w:t>
       </w:r>
     </w:p>
     <w:p>
@@ -1856,8 +2444,23 @@
           <w:rFonts w:eastAsia="Times New Roman"/>
           <w:color w:val="000000"/>
         </w:rPr>
-        <w:lastRenderedPageBreak/>
-        <w:t>Number equations consecutively. Equation numbers, within parentheses, are to position flush right, as in (1), using a right tab stop. To make your equations more compact, you may use the solidus ( / ), the exp function, or appropriate exponents. Italicize Roman symbols for quantities and variables, but not Greek symbols. Use a long dash rather than a hyphen for a minus sign. Punctuate equations with commas or periods when they are part of a sentence, as in:</w:t>
+        <w:t xml:space="preserve">Number equations consecutively. Equation numbers, within parentheses, are to position flush right, as in (1), using a right tab stop. To make your equations more compact, you may use the solidus </w:t>
+      </w:r>
+      <w:proofErr w:type="gramStart"/>
+      <w:r>
+        <w:rPr>
+          <w:rFonts w:eastAsia="Times New Roman"/>
+          <w:color w:val="000000"/>
+        </w:rPr>
+        <w:t>( /</w:t>
+      </w:r>
+      <w:proofErr w:type="gramEnd"/>
+      <w:r>
+        <w:rPr>
+          <w:rFonts w:eastAsia="Times New Roman"/>
+          <w:color w:val="000000"/>
+        </w:rPr>
+        <w:t xml:space="preserve"> ), the exp function, or appropriate exponents. Italicize Roman symbols for quantities and variables, but not Greek symbols. Use a long dash rather than a hyphen for a minus sign. Punctuate equations with commas or periods when they are part of a sentence, as in:</w:t>
       </w:r>
     </w:p>
     <w:p>
@@ -2413,7 +3016,23 @@
           <w:rFonts w:eastAsia="Times New Roman"/>
           <w:color w:val="000000"/>
         </w:rPr>
-        <w:t>After the text edit has been completed, the paper is ready for the template. Duplicate the template file by using the Save As command, and use the naming convention prescribed by your conference for the name of your paper. In this newly created file, highlight all of the contents and import your prepared text file. You are now ready to style your paper; use the scroll down window on the left of the MS Word Formatting toolbar.</w:t>
+        <w:t xml:space="preserve">After the text edit has been completed, the paper is ready for the template. Duplicate the template file by using the Save As </w:t>
+      </w:r>
+      <w:proofErr w:type="gramStart"/>
+      <w:r>
+        <w:rPr>
+          <w:rFonts w:eastAsia="Times New Roman"/>
+          <w:color w:val="000000"/>
+        </w:rPr>
+        <w:t>command, and</w:t>
+      </w:r>
+      <w:proofErr w:type="gramEnd"/>
+      <w:r>
+        <w:rPr>
+          <w:rFonts w:eastAsia="Times New Roman"/>
+          <w:color w:val="000000"/>
+        </w:rPr>
+        <w:t xml:space="preserve"> use the naming convention prescribed by your conference for the name of your paper. In this newly created file, highlight all of the contents and import your prepared text file. You are now ready to style your paper; use the scroll down window on the left of the MS Word Formatting toolbar.</w:t>
       </w:r>
     </w:p>
     <w:p>
@@ -2632,8 +3251,6 @@
         </w:rPr>
         <w:t xml:space="preserve">Component heads identify the different components of your paper and are not topically subordinate to each other. Examples include Acknowledgments and References and, for these, the </w:t>
       </w:r>
-      <w:bookmarkStart w:id="6" w:name="_GoBack"/>
-      <w:bookmarkEnd w:id="6"/>
     </w:p>
     <w:p>
       <w:pPr>
@@ -2733,7 +3350,7 @@
           <w:insideV w:val="single" w:sz="4" w:space="0" w:color="000000"/>
         </w:tblBorders>
         <w:tblLayout w:type="fixed"/>
-        <w:tblLook w:val="0000"/>
+        <w:tblLook w:val="0000" w:firstRow="0" w:lastRow="0" w:firstColumn="0" w:lastColumn="0" w:noHBand="0" w:noVBand="0"/>
       </w:tblPr>
       <w:tblGrid>
         <w:gridCol w:w="720"/>
@@ -3026,7 +3643,17 @@
                 <w:sz w:val="16"/>
                 <w:szCs w:val="16"/>
               </w:rPr>
-              <w:t>More table copy</w:t>
+              <w:t xml:space="preserve">More table </w:t>
+            </w:r>
+            <w:proofErr w:type="spellStart"/>
+            <w:r>
+              <w:rPr>
+                <w:rFonts w:eastAsia="Times New Roman"/>
+                <w:color w:val="000000"/>
+                <w:sz w:val="16"/>
+                <w:szCs w:val="16"/>
+              </w:rPr>
+              <w:t>copy</w:t>
             </w:r>
             <w:r>
               <w:rPr>
@@ -3038,6 +3665,7 @@
               </w:rPr>
               <w:t>a</w:t>
             </w:r>
+            <w:proofErr w:type="spellEnd"/>
           </w:p>
         </w:tc>
         <w:tc>
@@ -3093,7 +3721,6 @@
           <w:sz w:val="12"/>
           <w:szCs w:val="12"/>
         </w:rPr>
-        <w:lastRenderedPageBreak/>
         <w:t>Sample of a Table footnote. (</w:t>
       </w:r>
       <w:r>
@@ -3176,6 +3803,7 @@
           <w:docPartUnique/>
         </w:docPartObj>
       </w:sdtPr>
+      <w:sdtEndPr/>
       <w:sdtContent>
         <w:p>
           <w:pPr>
@@ -3190,7 +3818,9 @@
             <w:id w:val="-573587230"/>
             <w:bibliography/>
           </w:sdtPr>
+          <w:sdtEndPr/>
           <w:sdtContent>
+            <w:commentRangeStart w:id="10" w:displacedByCustomXml="prev"/>
             <w:p>
               <w:pPr>
                 <w:jc w:val="left"/>
@@ -3219,7 +3849,7 @@
                   <w:bottom w:w="15" w:type="dxa"/>
                   <w:right w:w="15" w:type="dxa"/>
                 </w:tblCellMar>
-                <w:tblLook w:val="04A0"/>
+                <w:tblLook w:val="04A0" w:firstRow="1" w:lastRow="0" w:firstColumn="1" w:lastColumn="0" w:noHBand="0" w:noVBand="1"/>
               </w:tblPr>
               <w:tblGrid>
                 <w:gridCol w:w="309"/>
@@ -3244,6 +3874,7 @@
                         <w:szCs w:val="24"/>
                       </w:rPr>
                     </w:pPr>
+                    <w:bookmarkStart w:id="11" w:name="_GoBack" w:colFirst="1" w:colLast="1"/>
                     <w:r>
                       <w:rPr>
                         <w:noProof/>
@@ -3288,6 +3919,7 @@
                   </w:p>
                 </w:tc>
               </w:tr>
+              <w:bookmarkEnd w:id="11"/>
               <w:tr>
                 <w:trPr>
                   <w:divId w:val="1927231538"/>
@@ -3798,6 +4430,13 @@
                 </w:rPr>
                 <w:fldChar w:fldCharType="end"/>
               </w:r>
+              <w:commentRangeEnd w:id="10"/>
+              <w:r>
+                <w:rPr>
+                  <w:rStyle w:val="CommentReference"/>
+                </w:rPr>
+                <w:commentReference w:id="10"/>
+              </w:r>
             </w:p>
           </w:sdtContent>
         </w:sdt>
@@ -3838,8 +4477,8 @@
       </w:pPr>
     </w:p>
     <w:p>
-      <w:bookmarkStart w:id="7" w:name="_heading=h.gjdgxs" w:colFirst="0" w:colLast="0"/>
-      <w:bookmarkEnd w:id="7"/>
+      <w:bookmarkStart w:id="12" w:name="_heading=h.gjdgxs" w:colFirst="0" w:colLast="0"/>
+      <w:bookmarkEnd w:id="12"/>
     </w:p>
     <w:sectPr>
       <w:type w:val="continuous"/>
@@ -3854,7 +4493,7 @@
 </file>
 
 <file path=word/comments.xml><?xml version="1.0" encoding="utf-8"?>
-<w:comments xmlns:ve="http://schemas.openxmlformats.org/markup-compatibility/2006" xmlns:o="urn:schemas-microsoft-com:office:office" xmlns:r="http://schemas.openxmlformats.org/officeDocument/2006/relationships" xmlns:m="http://schemas.openxmlformats.org/officeDocument/2006/math" xmlns:v="urn:schemas-microsoft-com:vml" xmlns:wp="http://schemas.openxmlformats.org/drawingml/2006/wordprocessingDrawing" xmlns:w10="urn:schemas-microsoft-com:office:word" xmlns:w="http://schemas.openxmlformats.org/wordprocessingml/2006/main" xmlns:wne="http://schemas.microsoft.com/office/word/2006/wordml">
+<w:comments xmlns:wpc="http://schemas.microsoft.com/office/word/2010/wordprocessingCanvas" xmlns:cx="http://schemas.microsoft.com/office/drawing/2014/chartex" xmlns:cx1="http://schemas.microsoft.com/office/drawing/2015/9/8/chartex" xmlns:cx2="http://schemas.microsoft.com/office/drawing/2015/10/21/chartex" xmlns:cx3="http://schemas.microsoft.com/office/drawing/2016/5/9/chartex" xmlns:cx4="http://schemas.microsoft.com/office/drawing/2016/5/10/chartex" xmlns:cx5="http://schemas.microsoft.com/office/drawing/2016/5/11/chartex" xmlns:cx6="http://schemas.microsoft.com/office/drawing/2016/5/12/chartex" xmlns:cx7="http://schemas.microsoft.com/office/drawing/2016/5/13/chartex" xmlns:cx8="http://schemas.microsoft.com/office/drawing/2016/5/14/chartex" xmlns:mc="http://schemas.openxmlformats.org/markup-compatibility/2006" xmlns:aink="http://schemas.microsoft.com/office/drawing/2016/ink" xmlns:am3d="http://schemas.microsoft.com/office/drawing/2017/model3d" xmlns:o="urn:schemas-microsoft-com:office:office" xmlns:r="http://schemas.openxmlformats.org/officeDocument/2006/relationships" xmlns:m="http://schemas.openxmlformats.org/officeDocument/2006/math" xmlns:v="urn:schemas-microsoft-com:vml" xmlns:wp14="http://schemas.microsoft.com/office/word/2010/wordprocessingDrawing" xmlns:wp="http://schemas.openxmlformats.org/drawingml/2006/wordprocessingDrawing" xmlns:w10="urn:schemas-microsoft-com:office:word" xmlns:w="http://schemas.openxmlformats.org/wordprocessingml/2006/main" xmlns:w14="http://schemas.microsoft.com/office/word/2010/wordml" xmlns:w15="http://schemas.microsoft.com/office/word/2012/wordml" xmlns:w16cid="http://schemas.microsoft.com/office/word/2016/wordml/cid" xmlns:w16se="http://schemas.microsoft.com/office/word/2015/wordml/symex" xmlns:wpg="http://schemas.microsoft.com/office/word/2010/wordprocessingGroup" xmlns:wpi="http://schemas.microsoft.com/office/word/2010/wordprocessingInk" xmlns:wne="http://schemas.microsoft.com/office/word/2006/wordml" xmlns:wps="http://schemas.microsoft.com/office/word/2010/wordprocessingShape" mc:Ignorable="w14 w15 w16se w16cid wp14">
   <w:comment w:id="0" w:author="Clarence Tauro" w:date="2019-09-02T16:17:00Z" w:initials="CT">
     <w:p>
       <w:pPr>
@@ -3948,6 +4587,131 @@
       </w:r>
       <w:r>
         <w:t>Done</w:t>
+      </w:r>
+    </w:p>
+  </w:comment>
+  <w:comment w:id="6" w:author="Clarence Tauro" w:date="2019-09-22T16:37:00Z" w:initials="CT">
+    <w:p>
+      <w:pPr>
+        <w:pStyle w:val="CommentText"/>
+      </w:pPr>
+      <w:r>
+        <w:rPr>
+          <w:rStyle w:val="CommentReference"/>
+        </w:rPr>
+        <w:annotationRef/>
+      </w:r>
+      <w:r>
+        <w:t>Avoid – already done in abstract</w:t>
+      </w:r>
+    </w:p>
+  </w:comment>
+  <w:comment w:id="7" w:author="Clarence Tauro" w:date="2019-09-22T16:38:00Z" w:initials="CT">
+    <w:p>
+      <w:pPr>
+        <w:pStyle w:val="CommentText"/>
+      </w:pPr>
+      <w:r>
+        <w:rPr>
+          <w:rStyle w:val="CommentReference"/>
+        </w:rPr>
+        <w:annotationRef/>
+      </w:r>
+      <w:r>
+        <w:t xml:space="preserve">Don’t use pro-nouns </w:t>
+      </w:r>
+    </w:p>
+  </w:comment>
+  <w:comment w:id="8" w:author="Clarence Tauro" w:date="2019-09-22T16:37:00Z" w:initials="CT">
+    <w:p>
+      <w:pPr>
+        <w:rPr>
+          <w:rFonts w:eastAsia="Times New Roman"/>
+        </w:rPr>
+      </w:pPr>
+      <w:r>
+        <w:rPr>
+          <w:rStyle w:val="CommentReference"/>
+        </w:rPr>
+        <w:annotationRef/>
+      </w:r>
+      <w:r>
+        <w:t xml:space="preserve">Quite a bit of plagiarism from </w:t>
+      </w:r>
+      <w:hyperlink r:id="rId1" w:history="1">
+        <w:r>
+          <w:rPr>
+            <w:rStyle w:val="Hyperlink"/>
+          </w:rPr>
+          <w:t>https://www.sciencedirect.com/topics/engineering/cycloconverter</w:t>
+        </w:r>
+      </w:hyperlink>
+    </w:p>
+    <w:p>
+      <w:pPr>
+        <w:pStyle w:val="CommentText"/>
+      </w:pPr>
+    </w:p>
+    <w:p>
+      <w:pPr>
+        <w:pStyle w:val="CommentText"/>
+      </w:pPr>
+      <w:r>
+        <w:t xml:space="preserve">Please rework </w:t>
+      </w:r>
+    </w:p>
+  </w:comment>
+  <w:comment w:id="9" w:author="Clarence Tauro" w:date="2019-09-22T16:38:00Z" w:initials="CT">
+    <w:p>
+      <w:pPr>
+        <w:pStyle w:val="CommentText"/>
+      </w:pPr>
+      <w:r>
+        <w:rPr>
+          <w:rStyle w:val="CommentReference"/>
+        </w:rPr>
+        <w:annotationRef/>
+      </w:r>
+      <w:r>
+        <w:t xml:space="preserve">Well </w:t>
+      </w:r>
+      <w:proofErr w:type="gramStart"/>
+      <w:r>
+        <w:t>planned..</w:t>
+      </w:r>
+      <w:proofErr w:type="gramEnd"/>
+      <w:r>
+        <w:t xml:space="preserve"> but don’t mention sections I section II </w:t>
+      </w:r>
+      <w:proofErr w:type="spellStart"/>
+      <w:proofErr w:type="gramStart"/>
+      <w:r>
+        <w:t>etc</w:t>
+      </w:r>
+      <w:proofErr w:type="spellEnd"/>
+      <w:r>
+        <w:t xml:space="preserve">  here..</w:t>
+      </w:r>
+      <w:proofErr w:type="gramEnd"/>
+      <w:r>
+        <w:t xml:space="preserve"> you can brief on what you are doing.</w:t>
+      </w:r>
+    </w:p>
+  </w:comment>
+  <w:comment w:id="10" w:author="Clarence Tauro" w:date="2019-09-22T16:39:00Z" w:initials="CT">
+    <w:p>
+      <w:pPr>
+        <w:pStyle w:val="CommentText"/>
+        <w:jc w:val="both"/>
+      </w:pPr>
+      <w:r>
+        <w:rPr>
+          <w:rStyle w:val="CommentReference"/>
+        </w:rPr>
+        <w:annotationRef/>
+      </w:r>
+      <w:r>
+        <w:t>A little bit of alignment issue. Please follow the template for spacing and alignment</w:t>
       </w:r>
     </w:p>
   </w:comment>
@@ -3955,37 +4719,47 @@
 </file>
 
 <file path=word/commentsExtended.xml><?xml version="1.0" encoding="utf-8"?>
-<w15:commentsEx xmlns:wpc="http://schemas.microsoft.com/office/word/2010/wordprocessingCanvas" xmlns:mc="http://schemas.openxmlformats.org/markup-compatibility/2006" xmlns:o="urn:schemas-microsoft-com:office:office" xmlns:r="http://schemas.openxmlformats.org/officeDocument/2006/relationships" xmlns:m="http://schemas.openxmlformats.org/officeDocument/2006/math" xmlns:v="urn:schemas-microsoft-com:vml" xmlns:wp14="http://schemas.microsoft.com/office/word/2010/wordprocessingDrawing" xmlns:wp="http://schemas.openxmlformats.org/drawingml/2006/wordprocessingDrawing" xmlns:w10="urn:schemas-microsoft-com:office:word" xmlns:w="http://schemas.openxmlformats.org/wordprocessingml/2006/main" xmlns:w14="http://schemas.microsoft.com/office/word/2010/wordml" xmlns:w15="http://schemas.microsoft.com/office/word/2012/wordml" xmlns:wpg="http://schemas.microsoft.com/office/word/2010/wordprocessingGroup" xmlns:wpi="http://schemas.microsoft.com/office/word/2010/wordprocessingInk" xmlns:wne="http://schemas.microsoft.com/office/word/2006/wordml" xmlns:wps="http://schemas.microsoft.com/office/word/2010/wordprocessingShape" mc:Ignorable="w14 w15 wp14">
-  <w15:commentEx w15:paraId="5F0FB650" w15:done="0"/>
-  <w15:commentEx w15:paraId="78D20D7A" w15:done="0"/>
-  <w15:commentEx w15:paraId="2D5BE92C" w15:done="0"/>
-  <w15:commentEx w15:paraId="3A0D0D88" w15:done="0"/>
-  <w15:commentEx w15:paraId="21CCFE5D" w15:done="0"/>
-  <w15:commentEx w15:paraId="5046F519" w15:done="0"/>
+<w15:commentsEx xmlns:wpc="http://schemas.microsoft.com/office/word/2010/wordprocessingCanvas" xmlns:cx="http://schemas.microsoft.com/office/drawing/2014/chartex" xmlns:cx1="http://schemas.microsoft.com/office/drawing/2015/9/8/chartex" xmlns:cx2="http://schemas.microsoft.com/office/drawing/2015/10/21/chartex" xmlns:cx3="http://schemas.microsoft.com/office/drawing/2016/5/9/chartex" xmlns:cx4="http://schemas.microsoft.com/office/drawing/2016/5/10/chartex" xmlns:cx5="http://schemas.microsoft.com/office/drawing/2016/5/11/chartex" xmlns:cx6="http://schemas.microsoft.com/office/drawing/2016/5/12/chartex" xmlns:cx7="http://schemas.microsoft.com/office/drawing/2016/5/13/chartex" xmlns:cx8="http://schemas.microsoft.com/office/drawing/2016/5/14/chartex" xmlns:mc="http://schemas.openxmlformats.org/markup-compatibility/2006" xmlns:aink="http://schemas.microsoft.com/office/drawing/2016/ink" xmlns:am3d="http://schemas.microsoft.com/office/drawing/2017/model3d" xmlns:o="urn:schemas-microsoft-com:office:office" xmlns:r="http://schemas.openxmlformats.org/officeDocument/2006/relationships" xmlns:m="http://schemas.openxmlformats.org/officeDocument/2006/math" xmlns:v="urn:schemas-microsoft-com:vml" xmlns:wp14="http://schemas.microsoft.com/office/word/2010/wordprocessingDrawing" xmlns:wp="http://schemas.openxmlformats.org/drawingml/2006/wordprocessingDrawing" xmlns:w10="urn:schemas-microsoft-com:office:word" xmlns:w="http://schemas.openxmlformats.org/wordprocessingml/2006/main" xmlns:w14="http://schemas.microsoft.com/office/word/2010/wordml" xmlns:w15="http://schemas.microsoft.com/office/word/2012/wordml" xmlns:w16cid="http://schemas.microsoft.com/office/word/2016/wordml/cid" xmlns:w16se="http://schemas.microsoft.com/office/word/2015/wordml/symex" xmlns:wpg="http://schemas.microsoft.com/office/word/2010/wordprocessingGroup" xmlns:wpi="http://schemas.microsoft.com/office/word/2010/wordprocessingInk" xmlns:wne="http://schemas.microsoft.com/office/word/2006/wordml" xmlns:wps="http://schemas.microsoft.com/office/word/2010/wordprocessingShape" mc:Ignorable="w14 w15 w16se w16cid wp14">
+  <w15:commentEx w15:paraId="2B2103F0" w15:done="0"/>
+  <w15:commentEx w15:paraId="2CA0E4F5" w15:done="0"/>
+  <w15:commentEx w15:paraId="337C4B85" w15:done="0"/>
+  <w15:commentEx w15:paraId="4269EFDA" w15:done="0"/>
+  <w15:commentEx w15:paraId="7523636C" w15:done="0"/>
+  <w15:commentEx w15:paraId="69AA0F48" w15:done="0"/>
+  <w15:commentEx w15:paraId="3C193079" w15:done="0"/>
+  <w15:commentEx w15:paraId="2D655A57" w15:done="0"/>
+  <w15:commentEx w15:paraId="5E0EB757" w15:done="0"/>
+  <w15:commentEx w15:paraId="759C5F44" w15:done="0"/>
+  <w15:commentEx w15:paraId="0AFFABAB" w15:done="0"/>
 </w15:commentsEx>
 </file>
 
 <file path=word/commentsIds.xml><?xml version="1.0" encoding="utf-8"?>
 <w16cid:commentsIds xmlns:wpc="http://schemas.microsoft.com/office/word/2010/wordprocessingCanvas" xmlns:cx="http://schemas.microsoft.com/office/drawing/2014/chartex" xmlns:cx1="http://schemas.microsoft.com/office/drawing/2015/9/8/chartex" xmlns:cx2="http://schemas.microsoft.com/office/drawing/2015/10/21/chartex" xmlns:cx3="http://schemas.microsoft.com/office/drawing/2016/5/9/chartex" xmlns:cx4="http://schemas.microsoft.com/office/drawing/2016/5/10/chartex" xmlns:cx5="http://schemas.microsoft.com/office/drawing/2016/5/11/chartex" xmlns:cx6="http://schemas.microsoft.com/office/drawing/2016/5/12/chartex" xmlns:cx7="http://schemas.microsoft.com/office/drawing/2016/5/13/chartex" xmlns:cx8="http://schemas.microsoft.com/office/drawing/2016/5/14/chartex" xmlns:mc="http://schemas.openxmlformats.org/markup-compatibility/2006" xmlns:aink="http://schemas.microsoft.com/office/drawing/2016/ink" xmlns:am3d="http://schemas.microsoft.com/office/drawing/2017/model3d" xmlns:o="urn:schemas-microsoft-com:office:office" xmlns:r="http://schemas.openxmlformats.org/officeDocument/2006/relationships" xmlns:m="http://schemas.openxmlformats.org/officeDocument/2006/math" xmlns:v="urn:schemas-microsoft-com:vml" xmlns:wp14="http://schemas.microsoft.com/office/word/2010/wordprocessingDrawing" xmlns:wp="http://schemas.openxmlformats.org/drawingml/2006/wordprocessingDrawing" xmlns:w10="urn:schemas-microsoft-com:office:word" xmlns:w="http://schemas.openxmlformats.org/wordprocessingml/2006/main" xmlns:w14="http://schemas.microsoft.com/office/word/2010/wordml" xmlns:w15="http://schemas.microsoft.com/office/word/2012/wordml" xmlns:w16cid="http://schemas.microsoft.com/office/word/2016/wordml/cid" xmlns:w16se="http://schemas.microsoft.com/office/word/2015/wordml/symex" xmlns:wpg="http://schemas.microsoft.com/office/word/2010/wordprocessingGroup" xmlns:wpi="http://schemas.microsoft.com/office/word/2010/wordprocessingInk" xmlns:wne="http://schemas.microsoft.com/office/word/2006/wordml" xmlns:wps="http://schemas.microsoft.com/office/word/2010/wordprocessingShape" mc:Ignorable="w14 w15 w16se w16cid wp14">
-  <w16cid:commentId w16cid:paraId="70AEE56D" w16cid:durableId="2122A112"/>
-  <w16cid:commentId w16cid:paraId="00A46742" w16cid:durableId="2122A113"/>
-  <w16cid:commentId w16cid:paraId="3E1A0EBE" w16cid:durableId="2122A114"/>
-  <w16cid:commentId w16cid:paraId="08B4589C" w16cid:durableId="2122A115"/>
-  <w16cid:commentId w16cid:paraId="09B7FF7D" w16cid:durableId="2122A116"/>
-  <w16cid:commentId w16cid:paraId="72D11554" w16cid:durableId="2122A117"/>
+  <w16cid:commentId w16cid:paraId="2B2103F0" w16cid:durableId="21322141"/>
+  <w16cid:commentId w16cid:paraId="2CA0E4F5" w16cid:durableId="21322142"/>
+  <w16cid:commentId w16cid:paraId="337C4B85" w16cid:durableId="21322143"/>
+  <w16cid:commentId w16cid:paraId="4269EFDA" w16cid:durableId="21322144"/>
+  <w16cid:commentId w16cid:paraId="7523636C" w16cid:durableId="21322145"/>
+  <w16cid:commentId w16cid:paraId="69AA0F48" w16cid:durableId="21322146"/>
+  <w16cid:commentId w16cid:paraId="3C193079" w16cid:durableId="213221DD"/>
+  <w16cid:commentId w16cid:paraId="2D655A57" w16cid:durableId="213221EB"/>
+  <w16cid:commentId w16cid:paraId="5E0EB757" w16cid:durableId="213221BB"/>
+  <w16cid:commentId w16cid:paraId="759C5F44" w16cid:durableId="2132221A"/>
+  <w16cid:commentId w16cid:paraId="0AFFABAB" w16cid:durableId="21322252"/>
 </w16cid:commentsIds>
 </file>
 
 <file path=word/endnotes.xml><?xml version="1.0" encoding="utf-8"?>
-<w:endnotes xmlns:ve="http://schemas.openxmlformats.org/markup-compatibility/2006" xmlns:o="urn:schemas-microsoft-com:office:office" xmlns:r="http://schemas.openxmlformats.org/officeDocument/2006/relationships" xmlns:m="http://schemas.openxmlformats.org/officeDocument/2006/math" xmlns:v="urn:schemas-microsoft-com:vml" xmlns:wp="http://schemas.openxmlformats.org/drawingml/2006/wordprocessingDrawing" xmlns:w10="urn:schemas-microsoft-com:office:word" xmlns:w="http://schemas.openxmlformats.org/wordprocessingml/2006/main" xmlns:wne="http://schemas.microsoft.com/office/word/2006/wordml">
-  <w:endnote w:type="separator" w:id="0">
+<w:endnotes xmlns:wpc="http://schemas.microsoft.com/office/word/2010/wordprocessingCanvas" xmlns:cx="http://schemas.microsoft.com/office/drawing/2014/chartex" xmlns:cx1="http://schemas.microsoft.com/office/drawing/2015/9/8/chartex" xmlns:cx2="http://schemas.microsoft.com/office/drawing/2015/10/21/chartex" xmlns:cx3="http://schemas.microsoft.com/office/drawing/2016/5/9/chartex" xmlns:cx4="http://schemas.microsoft.com/office/drawing/2016/5/10/chartex" xmlns:cx5="http://schemas.microsoft.com/office/drawing/2016/5/11/chartex" xmlns:cx6="http://schemas.microsoft.com/office/drawing/2016/5/12/chartex" xmlns:cx7="http://schemas.microsoft.com/office/drawing/2016/5/13/chartex" xmlns:cx8="http://schemas.microsoft.com/office/drawing/2016/5/14/chartex" xmlns:mc="http://schemas.openxmlformats.org/markup-compatibility/2006" xmlns:aink="http://schemas.microsoft.com/office/drawing/2016/ink" xmlns:am3d="http://schemas.microsoft.com/office/drawing/2017/model3d" xmlns:o="urn:schemas-microsoft-com:office:office" xmlns:r="http://schemas.openxmlformats.org/officeDocument/2006/relationships" xmlns:m="http://schemas.openxmlformats.org/officeDocument/2006/math" xmlns:v="urn:schemas-microsoft-com:vml" xmlns:wp14="http://schemas.microsoft.com/office/word/2010/wordprocessingDrawing" xmlns:wp="http://schemas.openxmlformats.org/drawingml/2006/wordprocessingDrawing" xmlns:w10="urn:schemas-microsoft-com:office:word" xmlns:w="http://schemas.openxmlformats.org/wordprocessingml/2006/main" xmlns:w14="http://schemas.microsoft.com/office/word/2010/wordml" xmlns:w15="http://schemas.microsoft.com/office/word/2012/wordml" xmlns:w16cid="http://schemas.microsoft.com/office/word/2016/wordml/cid" xmlns:w16se="http://schemas.microsoft.com/office/word/2015/wordml/symex" xmlns:wpg="http://schemas.microsoft.com/office/word/2010/wordprocessingGroup" xmlns:wpi="http://schemas.microsoft.com/office/word/2010/wordprocessingInk" xmlns:wne="http://schemas.microsoft.com/office/word/2006/wordml" xmlns:wps="http://schemas.microsoft.com/office/word/2010/wordprocessingShape" mc:Ignorable="w14 w15 w16se w16cid wp14">
+  <w:endnote w:type="separator" w:id="-1">
     <w:p>
       <w:r>
         <w:separator/>
       </w:r>
     </w:p>
   </w:endnote>
-  <w:endnote w:type="continuationSeparator" w:id="1">
+  <w:endnote w:type="continuationSeparator" w:id="0">
     <w:p>
       <w:r>
         <w:continuationSeparator/>
@@ -3996,7 +4770,7 @@
 </file>
 
 <file path=word/footer1.xml><?xml version="1.0" encoding="utf-8"?>
-<w:ftr xmlns:ve="http://schemas.openxmlformats.org/markup-compatibility/2006" xmlns:o="urn:schemas-microsoft-com:office:office" xmlns:r="http://schemas.openxmlformats.org/officeDocument/2006/relationships" xmlns:m="http://schemas.openxmlformats.org/officeDocument/2006/math" xmlns:v="urn:schemas-microsoft-com:vml" xmlns:wp="http://schemas.openxmlformats.org/drawingml/2006/wordprocessingDrawing" xmlns:w10="urn:schemas-microsoft-com:office:word" xmlns:w="http://schemas.openxmlformats.org/wordprocessingml/2006/main" xmlns:wne="http://schemas.microsoft.com/office/word/2006/wordml">
+<w:ftr xmlns:wpc="http://schemas.microsoft.com/office/word/2010/wordprocessingCanvas" xmlns:cx="http://schemas.microsoft.com/office/drawing/2014/chartex" xmlns:cx1="http://schemas.microsoft.com/office/drawing/2015/9/8/chartex" xmlns:cx2="http://schemas.microsoft.com/office/drawing/2015/10/21/chartex" xmlns:cx3="http://schemas.microsoft.com/office/drawing/2016/5/9/chartex" xmlns:cx4="http://schemas.microsoft.com/office/drawing/2016/5/10/chartex" xmlns:cx5="http://schemas.microsoft.com/office/drawing/2016/5/11/chartex" xmlns:cx6="http://schemas.microsoft.com/office/drawing/2016/5/12/chartex" xmlns:cx7="http://schemas.microsoft.com/office/drawing/2016/5/13/chartex" xmlns:cx8="http://schemas.microsoft.com/office/drawing/2016/5/14/chartex" xmlns:mc="http://schemas.openxmlformats.org/markup-compatibility/2006" xmlns:aink="http://schemas.microsoft.com/office/drawing/2016/ink" xmlns:am3d="http://schemas.microsoft.com/office/drawing/2017/model3d" xmlns:o="urn:schemas-microsoft-com:office:office" xmlns:r="http://schemas.openxmlformats.org/officeDocument/2006/relationships" xmlns:m="http://schemas.openxmlformats.org/officeDocument/2006/math" xmlns:v="urn:schemas-microsoft-com:vml" xmlns:wp14="http://schemas.microsoft.com/office/word/2010/wordprocessingDrawing" xmlns:wp="http://schemas.openxmlformats.org/drawingml/2006/wordprocessingDrawing" xmlns:w10="urn:schemas-microsoft-com:office:word" xmlns:w="http://schemas.openxmlformats.org/wordprocessingml/2006/main" xmlns:w14="http://schemas.microsoft.com/office/word/2010/wordml" xmlns:w15="http://schemas.microsoft.com/office/word/2012/wordml" xmlns:w16cid="http://schemas.microsoft.com/office/word/2016/wordml/cid" xmlns:w16se="http://schemas.microsoft.com/office/word/2015/wordml/symex" xmlns:wpg="http://schemas.microsoft.com/office/word/2010/wordprocessingGroup" xmlns:wpi="http://schemas.microsoft.com/office/word/2010/wordprocessingInk" xmlns:wne="http://schemas.microsoft.com/office/word/2006/wordml" xmlns:wps="http://schemas.microsoft.com/office/word/2010/wordprocessingShape" mc:Ignorable="w14 w15 w16se w16cid wp14">
   <w:p>
     <w:pPr>
       <w:pBdr>
@@ -4032,15 +4806,15 @@
 </file>
 
 <file path=word/footnotes.xml><?xml version="1.0" encoding="utf-8"?>
-<w:footnotes xmlns:ve="http://schemas.openxmlformats.org/markup-compatibility/2006" xmlns:o="urn:schemas-microsoft-com:office:office" xmlns:r="http://schemas.openxmlformats.org/officeDocument/2006/relationships" xmlns:m="http://schemas.openxmlformats.org/officeDocument/2006/math" xmlns:v="urn:schemas-microsoft-com:vml" xmlns:wp="http://schemas.openxmlformats.org/drawingml/2006/wordprocessingDrawing" xmlns:w10="urn:schemas-microsoft-com:office:word" xmlns:w="http://schemas.openxmlformats.org/wordprocessingml/2006/main" xmlns:wne="http://schemas.microsoft.com/office/word/2006/wordml">
-  <w:footnote w:type="separator" w:id="0">
+<w:footnotes xmlns:wpc="http://schemas.microsoft.com/office/word/2010/wordprocessingCanvas" xmlns:cx="http://schemas.microsoft.com/office/drawing/2014/chartex" xmlns:cx1="http://schemas.microsoft.com/office/drawing/2015/9/8/chartex" xmlns:cx2="http://schemas.microsoft.com/office/drawing/2015/10/21/chartex" xmlns:cx3="http://schemas.microsoft.com/office/drawing/2016/5/9/chartex" xmlns:cx4="http://schemas.microsoft.com/office/drawing/2016/5/10/chartex" xmlns:cx5="http://schemas.microsoft.com/office/drawing/2016/5/11/chartex" xmlns:cx6="http://schemas.microsoft.com/office/drawing/2016/5/12/chartex" xmlns:cx7="http://schemas.microsoft.com/office/drawing/2016/5/13/chartex" xmlns:cx8="http://schemas.microsoft.com/office/drawing/2016/5/14/chartex" xmlns:mc="http://schemas.openxmlformats.org/markup-compatibility/2006" xmlns:aink="http://schemas.microsoft.com/office/drawing/2016/ink" xmlns:am3d="http://schemas.microsoft.com/office/drawing/2017/model3d" xmlns:o="urn:schemas-microsoft-com:office:office" xmlns:r="http://schemas.openxmlformats.org/officeDocument/2006/relationships" xmlns:m="http://schemas.openxmlformats.org/officeDocument/2006/math" xmlns:v="urn:schemas-microsoft-com:vml" xmlns:wp14="http://schemas.microsoft.com/office/word/2010/wordprocessingDrawing" xmlns:wp="http://schemas.openxmlformats.org/drawingml/2006/wordprocessingDrawing" xmlns:w10="urn:schemas-microsoft-com:office:word" xmlns:w="http://schemas.openxmlformats.org/wordprocessingml/2006/main" xmlns:w14="http://schemas.microsoft.com/office/word/2010/wordml" xmlns:w15="http://schemas.microsoft.com/office/word/2012/wordml" xmlns:w16cid="http://schemas.microsoft.com/office/word/2016/wordml/cid" xmlns:w16se="http://schemas.microsoft.com/office/word/2015/wordml/symex" xmlns:wpg="http://schemas.microsoft.com/office/word/2010/wordprocessingGroup" xmlns:wpi="http://schemas.microsoft.com/office/word/2010/wordprocessingInk" xmlns:wne="http://schemas.microsoft.com/office/word/2006/wordml" xmlns:wps="http://schemas.microsoft.com/office/word/2010/wordprocessingShape" mc:Ignorable="w14 w15 w16se w16cid wp14">
+  <w:footnote w:type="separator" w:id="-1">
     <w:p>
       <w:r>
         <w:separator/>
       </w:r>
     </w:p>
   </w:footnote>
-  <w:footnote w:type="continuationSeparator" w:id="1">
+  <w:footnote w:type="continuationSeparator" w:id="0">
     <w:p>
       <w:r>
         <w:continuationSeparator/>
@@ -4051,8 +4825,8 @@
 </file>
 
 <file path=word/numbering.xml><?xml version="1.0" encoding="utf-8"?>
-<w:numbering xmlns:ve="http://schemas.openxmlformats.org/markup-compatibility/2006" xmlns:o="urn:schemas-microsoft-com:office:office" xmlns:r="http://schemas.openxmlformats.org/officeDocument/2006/relationships" xmlns:m="http://schemas.openxmlformats.org/officeDocument/2006/math" xmlns:v="urn:schemas-microsoft-com:vml" xmlns:wp="http://schemas.openxmlformats.org/drawingml/2006/wordprocessingDrawing" xmlns:w10="urn:schemas-microsoft-com:office:word" xmlns:w="http://schemas.openxmlformats.org/wordprocessingml/2006/main" xmlns:wne="http://schemas.microsoft.com/office/word/2006/wordml">
-  <w:abstractNum w:abstractNumId="0">
+<w:numbering xmlns:wpc="http://schemas.microsoft.com/office/word/2010/wordprocessingCanvas" xmlns:cx="http://schemas.microsoft.com/office/drawing/2014/chartex" xmlns:cx1="http://schemas.microsoft.com/office/drawing/2015/9/8/chartex" xmlns:cx2="http://schemas.microsoft.com/office/drawing/2015/10/21/chartex" xmlns:cx3="http://schemas.microsoft.com/office/drawing/2016/5/9/chartex" xmlns:cx4="http://schemas.microsoft.com/office/drawing/2016/5/10/chartex" xmlns:cx5="http://schemas.microsoft.com/office/drawing/2016/5/11/chartex" xmlns:cx6="http://schemas.microsoft.com/office/drawing/2016/5/12/chartex" xmlns:cx7="http://schemas.microsoft.com/office/drawing/2016/5/13/chartex" xmlns:cx8="http://schemas.microsoft.com/office/drawing/2016/5/14/chartex" xmlns:mc="http://schemas.openxmlformats.org/markup-compatibility/2006" xmlns:aink="http://schemas.microsoft.com/office/drawing/2016/ink" xmlns:am3d="http://schemas.microsoft.com/office/drawing/2017/model3d" xmlns:o="urn:schemas-microsoft-com:office:office" xmlns:r="http://schemas.openxmlformats.org/officeDocument/2006/relationships" xmlns:m="http://schemas.openxmlformats.org/officeDocument/2006/math" xmlns:v="urn:schemas-microsoft-com:vml" xmlns:wp14="http://schemas.microsoft.com/office/word/2010/wordprocessingDrawing" xmlns:wp="http://schemas.openxmlformats.org/drawingml/2006/wordprocessingDrawing" xmlns:w10="urn:schemas-microsoft-com:office:word" xmlns:w="http://schemas.openxmlformats.org/wordprocessingml/2006/main" xmlns:w14="http://schemas.microsoft.com/office/word/2010/wordml" xmlns:w15="http://schemas.microsoft.com/office/word/2012/wordml" xmlns:w16cid="http://schemas.microsoft.com/office/word/2016/wordml/cid" xmlns:w16se="http://schemas.microsoft.com/office/word/2015/wordml/symex" xmlns:wpg="http://schemas.microsoft.com/office/word/2010/wordprocessingGroup" xmlns:wpi="http://schemas.microsoft.com/office/word/2010/wordprocessingInk" xmlns:wne="http://schemas.microsoft.com/office/word/2006/wordml" xmlns:wps="http://schemas.microsoft.com/office/word/2010/wordprocessingShape" mc:Ignorable="w14 w15 w16se w16cid wp14">
+  <w:abstractNum w:abstractNumId="0" w15:restartNumberingAfterBreak="0">
     <w:nsid w:val="0A701B5B"/>
     <w:multiLevelType w:val="multilevel"/>
     <w:tmpl w:val="405A33C4"/>
@@ -4149,7 +4923,7 @@
       </w:pPr>
     </w:lvl>
   </w:abstractNum>
-  <w:abstractNum w:abstractNumId="1">
+  <w:abstractNum w:abstractNumId="1" w15:restartNumberingAfterBreak="0">
     <w:nsid w:val="115B0702"/>
     <w:multiLevelType w:val="multilevel"/>
     <w:tmpl w:val="343C70D6"/>
@@ -4273,7 +5047,7 @@
       </w:pPr>
     </w:lvl>
   </w:abstractNum>
-  <w:abstractNum w:abstractNumId="2">
+  <w:abstractNum w:abstractNumId="2" w15:restartNumberingAfterBreak="0">
     <w:nsid w:val="32540613"/>
     <w:multiLevelType w:val="multilevel"/>
     <w:tmpl w:val="6144EA7A"/>
@@ -4386,7 +5160,7 @@
       </w:rPr>
     </w:lvl>
   </w:abstractNum>
-  <w:abstractNum w:abstractNumId="3">
+  <w:abstractNum w:abstractNumId="3" w15:restartNumberingAfterBreak="0">
     <w:nsid w:val="4FEB39D3"/>
     <w:multiLevelType w:val="multilevel"/>
     <w:tmpl w:val="1616922A"/>
@@ -4479,7 +5253,7 @@
       </w:pPr>
     </w:lvl>
   </w:abstractNum>
-  <w:abstractNum w:abstractNumId="4">
+  <w:abstractNum w:abstractNumId="4" w15:restartNumberingAfterBreak="0">
     <w:nsid w:val="79DA04A3"/>
     <w:multiLevelType w:val="multilevel"/>
     <w:tmpl w:val="3EEAFF5C"/>
@@ -4572,7 +5346,7 @@
       </w:pPr>
     </w:lvl>
   </w:abstractNum>
-  <w:abstractNum w:abstractNumId="5">
+  <w:abstractNum w:abstractNumId="5" w15:restartNumberingAfterBreak="0">
     <w:nsid w:val="7A22362E"/>
     <w:multiLevelType w:val="hybridMultilevel"/>
     <w:tmpl w:val="E6525B3A"/>
@@ -4662,7 +5436,7 @@
       </w:pPr>
     </w:lvl>
   </w:abstractNum>
-  <w:abstractNum w:abstractNumId="6">
+  <w:abstractNum w:abstractNumId="6" w15:restartNumberingAfterBreak="0">
     <w:nsid w:val="7DDF2806"/>
     <w:multiLevelType w:val="multilevel"/>
     <w:tmpl w:val="52DEA0D8"/>
@@ -4756,7 +5530,7 @@
       </w:pPr>
     </w:lvl>
   </w:abstractNum>
-  <w:abstractNum w:abstractNumId="7">
+  <w:abstractNum w:abstractNumId="7" w15:restartNumberingAfterBreak="0">
     <w:nsid w:val="7FD303B1"/>
     <w:multiLevelType w:val="hybridMultilevel"/>
     <w:tmpl w:val="5EFA2478"/>
@@ -4897,7 +5671,7 @@
 </file>
 
 <file path=word/people.xml><?xml version="1.0" encoding="utf-8"?>
-<w15:people xmlns:wpc="http://schemas.microsoft.com/office/word/2010/wordprocessingCanvas" xmlns:mc="http://schemas.openxmlformats.org/markup-compatibility/2006" xmlns:o="urn:schemas-microsoft-com:office:office" xmlns:r="http://schemas.openxmlformats.org/officeDocument/2006/relationships" xmlns:m="http://schemas.openxmlformats.org/officeDocument/2006/math" xmlns:v="urn:schemas-microsoft-com:vml" xmlns:wp14="http://schemas.microsoft.com/office/word/2010/wordprocessingDrawing" xmlns:wp="http://schemas.openxmlformats.org/drawingml/2006/wordprocessingDrawing" xmlns:w10="urn:schemas-microsoft-com:office:word" xmlns:w="http://schemas.openxmlformats.org/wordprocessingml/2006/main" xmlns:w14="http://schemas.microsoft.com/office/word/2010/wordml" xmlns:w15="http://schemas.microsoft.com/office/word/2012/wordml" xmlns:wpg="http://schemas.microsoft.com/office/word/2010/wordprocessingGroup" xmlns:wpi="http://schemas.microsoft.com/office/word/2010/wordprocessingInk" xmlns:wne="http://schemas.microsoft.com/office/word/2006/wordml" xmlns:wps="http://schemas.microsoft.com/office/word/2010/wordprocessingShape" mc:Ignorable="w14 w15 wp14">
+<w15:people xmlns:wpc="http://schemas.microsoft.com/office/word/2010/wordprocessingCanvas" xmlns:cx="http://schemas.microsoft.com/office/drawing/2014/chartex" xmlns:cx1="http://schemas.microsoft.com/office/drawing/2015/9/8/chartex" xmlns:cx2="http://schemas.microsoft.com/office/drawing/2015/10/21/chartex" xmlns:cx3="http://schemas.microsoft.com/office/drawing/2016/5/9/chartex" xmlns:cx4="http://schemas.microsoft.com/office/drawing/2016/5/10/chartex" xmlns:cx5="http://schemas.microsoft.com/office/drawing/2016/5/11/chartex" xmlns:cx6="http://schemas.microsoft.com/office/drawing/2016/5/12/chartex" xmlns:cx7="http://schemas.microsoft.com/office/drawing/2016/5/13/chartex" xmlns:cx8="http://schemas.microsoft.com/office/drawing/2016/5/14/chartex" xmlns:mc="http://schemas.openxmlformats.org/markup-compatibility/2006" xmlns:aink="http://schemas.microsoft.com/office/drawing/2016/ink" xmlns:am3d="http://schemas.microsoft.com/office/drawing/2017/model3d" xmlns:o="urn:schemas-microsoft-com:office:office" xmlns:r="http://schemas.openxmlformats.org/officeDocument/2006/relationships" xmlns:m="http://schemas.openxmlformats.org/officeDocument/2006/math" xmlns:v="urn:schemas-microsoft-com:vml" xmlns:wp14="http://schemas.microsoft.com/office/word/2010/wordprocessingDrawing" xmlns:wp="http://schemas.openxmlformats.org/drawingml/2006/wordprocessingDrawing" xmlns:w10="urn:schemas-microsoft-com:office:word" xmlns:w="http://schemas.openxmlformats.org/wordprocessingml/2006/main" xmlns:w14="http://schemas.microsoft.com/office/word/2010/wordml" xmlns:w15="http://schemas.microsoft.com/office/word/2012/wordml" xmlns:w16cid="http://schemas.microsoft.com/office/word/2016/wordml/cid" xmlns:w16se="http://schemas.microsoft.com/office/word/2015/wordml/symex" xmlns:wpg="http://schemas.microsoft.com/office/word/2010/wordprocessingGroup" xmlns:wpi="http://schemas.microsoft.com/office/word/2010/wordprocessingInk" xmlns:wne="http://schemas.microsoft.com/office/word/2006/wordml" xmlns:wps="http://schemas.microsoft.com/office/word/2010/wordprocessingShape" mc:Ignorable="w14 w15 w16se w16cid wp14">
   <w15:person w15:author="Clarence Tauro">
     <w15:presenceInfo w15:providerId="AD" w15:userId="S::clarence@couchbase.com::b71f9636-3c68-4c1e-a51e-cedc6cb6041f"/>
   </w15:person>
@@ -4908,7 +5682,7 @@
 </file>
 
 <file path=word/styles.xml><?xml version="1.0" encoding="utf-8"?>
-<w:styles xmlns:r="http://schemas.openxmlformats.org/officeDocument/2006/relationships" xmlns:w="http://schemas.openxmlformats.org/wordprocessingml/2006/main">
+<w:styles xmlns:mc="http://schemas.openxmlformats.org/markup-compatibility/2006" xmlns:r="http://schemas.openxmlformats.org/officeDocument/2006/relationships" xmlns:w="http://schemas.openxmlformats.org/wordprocessingml/2006/main" xmlns:w14="http://schemas.microsoft.com/office/word/2010/wordml" xmlns:w15="http://schemas.microsoft.com/office/word/2012/wordml" xmlns:w16cid="http://schemas.microsoft.com/office/word/2016/wordml/cid" xmlns:w16se="http://schemas.microsoft.com/office/word/2015/wordml/symex" mc:Ignorable="w14 w15 w16se w16cid">
   <w:docDefaults>
     <w:rPrDefault>
       <w:rPr>
@@ -4922,144 +5696,383 @@
       </w:pPr>
     </w:pPrDefault>
   </w:docDefaults>
-  <w:latentStyles w:defLockedState="0" w:defUIPriority="99" w:defSemiHidden="1" w:defUnhideWhenUsed="1" w:defQFormat="0" w:count="267">
-    <w:lsdException w:name="Normal" w:semiHidden="0" w:uiPriority="0" w:unhideWhenUsed="0" w:qFormat="1"/>
-    <w:lsdException w:name="heading 1" w:semiHidden="0" w:uiPriority="9" w:unhideWhenUsed="0" w:qFormat="1"/>
-    <w:lsdException w:name="heading 2" w:uiPriority="0" w:qFormat="1"/>
-    <w:lsdException w:name="heading 3" w:uiPriority="9" w:qFormat="1"/>
-    <w:lsdException w:name="heading 4" w:uiPriority="9" w:qFormat="1"/>
-    <w:lsdException w:name="heading 5" w:uiPriority="9" w:qFormat="1"/>
-    <w:lsdException w:name="heading 6" w:uiPriority="9" w:qFormat="1"/>
-    <w:lsdException w:name="heading 7" w:uiPriority="9" w:qFormat="1"/>
-    <w:lsdException w:name="heading 8" w:uiPriority="9" w:qFormat="1"/>
-    <w:lsdException w:name="heading 9" w:uiPriority="9" w:qFormat="1"/>
-    <w:lsdException w:name="toc 1" w:uiPriority="39"/>
-    <w:lsdException w:name="toc 2" w:uiPriority="39"/>
-    <w:lsdException w:name="toc 3" w:uiPriority="39"/>
-    <w:lsdException w:name="toc 4" w:uiPriority="39"/>
-    <w:lsdException w:name="toc 5" w:uiPriority="39"/>
-    <w:lsdException w:name="toc 6" w:uiPriority="39"/>
-    <w:lsdException w:name="toc 7" w:uiPriority="39"/>
-    <w:lsdException w:name="toc 8" w:uiPriority="39"/>
-    <w:lsdException w:name="toc 9" w:uiPriority="39"/>
-    <w:lsdException w:name="caption" w:uiPriority="35" w:qFormat="1"/>
-    <w:lsdException w:name="Title" w:semiHidden="0" w:uiPriority="10" w:unhideWhenUsed="0" w:qFormat="1"/>
-    <w:lsdException w:name="Default Paragraph Font" w:uiPriority="1"/>
-    <w:lsdException w:name="Subtitle" w:semiHidden="0" w:uiPriority="11" w:unhideWhenUsed="0" w:qFormat="1"/>
-    <w:lsdException w:name="Strong" w:semiHidden="0" w:uiPriority="22" w:unhideWhenUsed="0" w:qFormat="1"/>
-    <w:lsdException w:name="Emphasis" w:semiHidden="0" w:uiPriority="20" w:unhideWhenUsed="0" w:qFormat="1"/>
-    <w:lsdException w:name="Table Grid" w:semiHidden="0" w:uiPriority="59" w:unhideWhenUsed="0"/>
-    <w:lsdException w:name="Placeholder Text" w:unhideWhenUsed="0"/>
-    <w:lsdException w:name="No Spacing" w:semiHidden="0" w:uiPriority="1" w:unhideWhenUsed="0" w:qFormat="1"/>
-    <w:lsdException w:name="Light Shading" w:semiHidden="0" w:uiPriority="60" w:unhideWhenUsed="0"/>
-    <w:lsdException w:name="Light List" w:semiHidden="0" w:uiPriority="61" w:unhideWhenUsed="0"/>
-    <w:lsdException w:name="Light Grid" w:semiHidden="0" w:uiPriority="62" w:unhideWhenUsed="0"/>
-    <w:lsdException w:name="Medium Shading 1" w:semiHidden="0" w:uiPriority="63" w:unhideWhenUsed="0"/>
-    <w:lsdException w:name="Medium Shading 2" w:semiHidden="0" w:uiPriority="64" w:unhideWhenUsed="0"/>
-    <w:lsdException w:name="Medium List 1" w:semiHidden="0" w:uiPriority="65" w:unhideWhenUsed="0"/>
-    <w:lsdException w:name="Medium List 2" w:semiHidden="0" w:uiPriority="66" w:unhideWhenUsed="0"/>
-    <w:lsdException w:name="Medium Grid 1" w:semiHidden="0" w:uiPriority="67" w:unhideWhenUsed="0"/>
-    <w:lsdException w:name="Medium Grid 2" w:semiHidden="0" w:uiPriority="68" w:unhideWhenUsed="0"/>
-    <w:lsdException w:name="Medium Grid 3" w:semiHidden="0" w:uiPriority="69" w:unhideWhenUsed="0"/>
-    <w:lsdException w:name="Dark List" w:semiHidden="0" w:uiPriority="70" w:unhideWhenUsed="0"/>
-    <w:lsdException w:name="Colorful Shading" w:semiHidden="0" w:uiPriority="71" w:unhideWhenUsed="0"/>
-    <w:lsdException w:name="Colorful List" w:semiHidden="0" w:uiPriority="72" w:unhideWhenUsed="0"/>
-    <w:lsdException w:name="Colorful Grid" w:semiHidden="0" w:uiPriority="73" w:unhideWhenUsed="0"/>
-    <w:lsdException w:name="Light Shading Accent 1" w:semiHidden="0" w:uiPriority="60" w:unhideWhenUsed="0"/>
-    <w:lsdException w:name="Light List Accent 1" w:semiHidden="0" w:uiPriority="61" w:unhideWhenUsed="0"/>
-    <w:lsdException w:name="Light Grid Accent 1" w:semiHidden="0" w:uiPriority="62" w:unhideWhenUsed="0"/>
-    <w:lsdException w:name="Medium Shading 1 Accent 1" w:semiHidden="0" w:uiPriority="63" w:unhideWhenUsed="0"/>
-    <w:lsdException w:name="Medium Shading 2 Accent 1" w:semiHidden="0" w:uiPriority="64" w:unhideWhenUsed="0"/>
-    <w:lsdException w:name="Medium List 1 Accent 1" w:semiHidden="0" w:uiPriority="65" w:unhideWhenUsed="0"/>
-    <w:lsdException w:name="Revision" w:unhideWhenUsed="0"/>
-    <w:lsdException w:name="List Paragraph" w:semiHidden="0" w:uiPriority="34" w:unhideWhenUsed="0" w:qFormat="1"/>
-    <w:lsdException w:name="Quote" w:semiHidden="0" w:uiPriority="29" w:unhideWhenUsed="0" w:qFormat="1"/>
-    <w:lsdException w:name="Intense Quote" w:semiHidden="0" w:uiPriority="30" w:unhideWhenUsed="0" w:qFormat="1"/>
-    <w:lsdException w:name="Medium List 2 Accent 1" w:semiHidden="0" w:uiPriority="66" w:unhideWhenUsed="0"/>
-    <w:lsdException w:name="Medium Grid 1 Accent 1" w:semiHidden="0" w:uiPriority="67" w:unhideWhenUsed="0"/>
-    <w:lsdException w:name="Medium Grid 2 Accent 1" w:semiHidden="0" w:uiPriority="68" w:unhideWhenUsed="0"/>
-    <w:lsdException w:name="Medium Grid 3 Accent 1" w:semiHidden="0" w:uiPriority="69" w:unhideWhenUsed="0"/>
-    <w:lsdException w:name="Dark List Accent 1" w:semiHidden="0" w:uiPriority="70" w:unhideWhenUsed="0"/>
-    <w:lsdException w:name="Colorful Shading Accent 1" w:semiHidden="0" w:uiPriority="71" w:unhideWhenUsed="0"/>
-    <w:lsdException w:name="Colorful List Accent 1" w:semiHidden="0" w:uiPriority="72" w:unhideWhenUsed="0"/>
-    <w:lsdException w:name="Colorful Grid Accent 1" w:semiHidden="0" w:uiPriority="73" w:unhideWhenUsed="0"/>
-    <w:lsdException w:name="Light Shading Accent 2" w:semiHidden="0" w:uiPriority="60" w:unhideWhenUsed="0"/>
-    <w:lsdException w:name="Light List Accent 2" w:semiHidden="0" w:uiPriority="61" w:unhideWhenUsed="0"/>
-    <w:lsdException w:name="Light Grid Accent 2" w:semiHidden="0" w:uiPriority="62" w:unhideWhenUsed="0"/>
-    <w:lsdException w:name="Medium Shading 1 Accent 2" w:semiHidden="0" w:uiPriority="63" w:unhideWhenUsed="0"/>
-    <w:lsdException w:name="Medium Shading 2 Accent 2" w:semiHidden="0" w:uiPriority="64" w:unhideWhenUsed="0"/>
-    <w:lsdException w:name="Medium List 1 Accent 2" w:semiHidden="0" w:uiPriority="65" w:unhideWhenUsed="0"/>
-    <w:lsdException w:name="Medium List 2 Accent 2" w:semiHidden="0" w:uiPriority="66" w:unhideWhenUsed="0"/>
-    <w:lsdException w:name="Medium Grid 1 Accent 2" w:semiHidden="0" w:uiPriority="67" w:unhideWhenUsed="0"/>
-    <w:lsdException w:name="Medium Grid 2 Accent 2" w:semiHidden="0" w:uiPriority="68" w:unhideWhenUsed="0"/>
-    <w:lsdException w:name="Medium Grid 3 Accent 2" w:semiHidden="0" w:uiPriority="69" w:unhideWhenUsed="0"/>
-    <w:lsdException w:name="Dark List Accent 2" w:semiHidden="0" w:uiPriority="70" w:unhideWhenUsed="0"/>
-    <w:lsdException w:name="Colorful Shading Accent 2" w:semiHidden="0" w:uiPriority="71" w:unhideWhenUsed="0"/>
-    <w:lsdException w:name="Colorful List Accent 2" w:semiHidden="0" w:uiPriority="72" w:unhideWhenUsed="0"/>
-    <w:lsdException w:name="Colorful Grid Accent 2" w:semiHidden="0" w:uiPriority="73" w:unhideWhenUsed="0"/>
-    <w:lsdException w:name="Light Shading Accent 3" w:semiHidden="0" w:uiPriority="60" w:unhideWhenUsed="0"/>
-    <w:lsdException w:name="Light List Accent 3" w:semiHidden="0" w:uiPriority="61" w:unhideWhenUsed="0"/>
-    <w:lsdException w:name="Light Grid Accent 3" w:semiHidden="0" w:uiPriority="62" w:unhideWhenUsed="0"/>
-    <w:lsdException w:name="Medium Shading 1 Accent 3" w:semiHidden="0" w:uiPriority="63" w:unhideWhenUsed="0"/>
-    <w:lsdException w:name="Medium Shading 2 Accent 3" w:semiHidden="0" w:uiPriority="64" w:unhideWhenUsed="0"/>
-    <w:lsdException w:name="Medium List 1 Accent 3" w:semiHidden="0" w:uiPriority="65" w:unhideWhenUsed="0"/>
-    <w:lsdException w:name="Medium List 2 Accent 3" w:semiHidden="0" w:uiPriority="66" w:unhideWhenUsed="0"/>
-    <w:lsdException w:name="Medium Grid 1 Accent 3" w:semiHidden="0" w:uiPriority="67" w:unhideWhenUsed="0"/>
-    <w:lsdException w:name="Medium Grid 2 Accent 3" w:semiHidden="0" w:uiPriority="68" w:unhideWhenUsed="0"/>
-    <w:lsdException w:name="Medium Grid 3 Accent 3" w:semiHidden="0" w:uiPriority="69" w:unhideWhenUsed="0"/>
-    <w:lsdException w:name="Dark List Accent 3" w:semiHidden="0" w:uiPriority="70" w:unhideWhenUsed="0"/>
-    <w:lsdException w:name="Colorful Shading Accent 3" w:semiHidden="0" w:uiPriority="71" w:unhideWhenUsed="0"/>
-    <w:lsdException w:name="Colorful List Accent 3" w:semiHidden="0" w:uiPriority="72" w:unhideWhenUsed="0"/>
-    <w:lsdException w:name="Colorful Grid Accent 3" w:semiHidden="0" w:uiPriority="73" w:unhideWhenUsed="0"/>
-    <w:lsdException w:name="Light Shading Accent 4" w:semiHidden="0" w:uiPriority="60" w:unhideWhenUsed="0"/>
-    <w:lsdException w:name="Light List Accent 4" w:semiHidden="0" w:uiPriority="61" w:unhideWhenUsed="0"/>
-    <w:lsdException w:name="Light Grid Accent 4" w:semiHidden="0" w:uiPriority="62" w:unhideWhenUsed="0"/>
-    <w:lsdException w:name="Medium Shading 1 Accent 4" w:semiHidden="0" w:uiPriority="63" w:unhideWhenUsed="0"/>
-    <w:lsdException w:name="Medium Shading 2 Accent 4" w:semiHidden="0" w:uiPriority="64" w:unhideWhenUsed="0"/>
-    <w:lsdException w:name="Medium List 1 Accent 4" w:semiHidden="0" w:uiPriority="65" w:unhideWhenUsed="0"/>
-    <w:lsdException w:name="Medium List 2 Accent 4" w:semiHidden="0" w:uiPriority="66" w:unhideWhenUsed="0"/>
-    <w:lsdException w:name="Medium Grid 1 Accent 4" w:semiHidden="0" w:uiPriority="67" w:unhideWhenUsed="0"/>
-    <w:lsdException w:name="Medium Grid 2 Accent 4" w:semiHidden="0" w:uiPriority="68" w:unhideWhenUsed="0"/>
-    <w:lsdException w:name="Medium Grid 3 Accent 4" w:semiHidden="0" w:uiPriority="69" w:unhideWhenUsed="0"/>
-    <w:lsdException w:name="Dark List Accent 4" w:semiHidden="0" w:uiPriority="70" w:unhideWhenUsed="0"/>
-    <w:lsdException w:name="Colorful Shading Accent 4" w:semiHidden="0" w:uiPriority="71" w:unhideWhenUsed="0"/>
-    <w:lsdException w:name="Colorful List Accent 4" w:semiHidden="0" w:uiPriority="72" w:unhideWhenUsed="0"/>
-    <w:lsdException w:name="Colorful Grid Accent 4" w:semiHidden="0" w:uiPriority="73" w:unhideWhenUsed="0"/>
-    <w:lsdException w:name="Light Shading Accent 5" w:semiHidden="0" w:uiPriority="60" w:unhideWhenUsed="0"/>
-    <w:lsdException w:name="Light List Accent 5" w:semiHidden="0" w:uiPriority="61" w:unhideWhenUsed="0"/>
-    <w:lsdException w:name="Light Grid Accent 5" w:semiHidden="0" w:uiPriority="62" w:unhideWhenUsed="0"/>
-    <w:lsdException w:name="Medium Shading 1 Accent 5" w:semiHidden="0" w:uiPriority="63" w:unhideWhenUsed="0"/>
-    <w:lsdException w:name="Medium Shading 2 Accent 5" w:semiHidden="0" w:uiPriority="64" w:unhideWhenUsed="0"/>
-    <w:lsdException w:name="Medium List 1 Accent 5" w:semiHidden="0" w:uiPriority="65" w:unhideWhenUsed="0"/>
-    <w:lsdException w:name="Medium List 2 Accent 5" w:semiHidden="0" w:uiPriority="66" w:unhideWhenUsed="0"/>
-    <w:lsdException w:name="Medium Grid 1 Accent 5" w:semiHidden="0" w:uiPriority="67" w:unhideWhenUsed="0"/>
-    <w:lsdException w:name="Medium Grid 2 Accent 5" w:semiHidden="0" w:uiPriority="68" w:unhideWhenUsed="0"/>
-    <w:lsdException w:name="Medium Grid 3 Accent 5" w:semiHidden="0" w:uiPriority="69" w:unhideWhenUsed="0"/>
-    <w:lsdException w:name="Dark List Accent 5" w:semiHidden="0" w:uiPriority="70" w:unhideWhenUsed="0"/>
-    <w:lsdException w:name="Colorful Shading Accent 5" w:semiHidden="0" w:uiPriority="71" w:unhideWhenUsed="0"/>
-    <w:lsdException w:name="Colorful List Accent 5" w:semiHidden="0" w:uiPriority="72" w:unhideWhenUsed="0"/>
-    <w:lsdException w:name="Colorful Grid Accent 5" w:semiHidden="0" w:uiPriority="73" w:unhideWhenUsed="0"/>
-    <w:lsdException w:name="Light Shading Accent 6" w:semiHidden="0" w:uiPriority="60" w:unhideWhenUsed="0"/>
-    <w:lsdException w:name="Light List Accent 6" w:semiHidden="0" w:uiPriority="61" w:unhideWhenUsed="0"/>
-    <w:lsdException w:name="Light Grid Accent 6" w:semiHidden="0" w:uiPriority="62" w:unhideWhenUsed="0"/>
-    <w:lsdException w:name="Medium Shading 1 Accent 6" w:semiHidden="0" w:uiPriority="63" w:unhideWhenUsed="0"/>
-    <w:lsdException w:name="Medium Shading 2 Accent 6" w:semiHidden="0" w:uiPriority="64" w:unhideWhenUsed="0"/>
-    <w:lsdException w:name="Medium List 1 Accent 6" w:semiHidden="0" w:uiPriority="65" w:unhideWhenUsed="0"/>
-    <w:lsdException w:name="Medium List 2 Accent 6" w:semiHidden="0" w:uiPriority="66" w:unhideWhenUsed="0"/>
-    <w:lsdException w:name="Medium Grid 1 Accent 6" w:semiHidden="0" w:uiPriority="67" w:unhideWhenUsed="0"/>
-    <w:lsdException w:name="Medium Grid 2 Accent 6" w:semiHidden="0" w:uiPriority="68" w:unhideWhenUsed="0"/>
-    <w:lsdException w:name="Medium Grid 3 Accent 6" w:semiHidden="0" w:uiPriority="69" w:unhideWhenUsed="0"/>
-    <w:lsdException w:name="Dark List Accent 6" w:semiHidden="0" w:uiPriority="70" w:unhideWhenUsed="0"/>
-    <w:lsdException w:name="Colorful Shading Accent 6" w:semiHidden="0" w:uiPriority="71" w:unhideWhenUsed="0"/>
-    <w:lsdException w:name="Colorful List Accent 6" w:semiHidden="0" w:uiPriority="72" w:unhideWhenUsed="0"/>
-    <w:lsdException w:name="Colorful Grid Accent 6" w:semiHidden="0" w:uiPriority="73" w:unhideWhenUsed="0"/>
-    <w:lsdException w:name="Subtle Emphasis" w:semiHidden="0" w:uiPriority="19" w:unhideWhenUsed="0" w:qFormat="1"/>
-    <w:lsdException w:name="Intense Emphasis" w:semiHidden="0" w:uiPriority="21" w:unhideWhenUsed="0" w:qFormat="1"/>
-    <w:lsdException w:name="Subtle Reference" w:semiHidden="0" w:uiPriority="31" w:unhideWhenUsed="0" w:qFormat="1"/>
-    <w:lsdException w:name="Intense Reference" w:semiHidden="0" w:uiPriority="32" w:unhideWhenUsed="0" w:qFormat="1"/>
-    <w:lsdException w:name="Book Title" w:semiHidden="0" w:uiPriority="33" w:unhideWhenUsed="0" w:qFormat="1"/>
-    <w:lsdException w:name="Bibliography" w:uiPriority="37"/>
-    <w:lsdException w:name="TOC Heading" w:uiPriority="39" w:qFormat="1"/>
+  <w:latentStyles w:defLockedState="0" w:defUIPriority="99" w:defSemiHidden="0" w:defUnhideWhenUsed="0" w:defQFormat="0" w:count="376">
+    <w:lsdException w:name="Normal" w:uiPriority="0" w:qFormat="1"/>
+    <w:lsdException w:name="heading 1" w:uiPriority="9" w:qFormat="1"/>
+    <w:lsdException w:name="heading 2" w:semiHidden="1" w:uiPriority="0" w:unhideWhenUsed="1" w:qFormat="1"/>
+    <w:lsdException w:name="heading 3" w:semiHidden="1" w:uiPriority="9" w:unhideWhenUsed="1" w:qFormat="1"/>
+    <w:lsdException w:name="heading 4" w:semiHidden="1" w:uiPriority="9" w:unhideWhenUsed="1" w:qFormat="1"/>
+    <w:lsdException w:name="heading 5" w:semiHidden="1" w:uiPriority="9" w:unhideWhenUsed="1" w:qFormat="1"/>
+    <w:lsdException w:name="heading 6" w:semiHidden="1" w:uiPriority="9" w:unhideWhenUsed="1" w:qFormat="1"/>
+    <w:lsdException w:name="heading 7" w:semiHidden="1" w:uiPriority="9" w:unhideWhenUsed="1" w:qFormat="1"/>
+    <w:lsdException w:name="heading 8" w:semiHidden="1" w:uiPriority="9" w:unhideWhenUsed="1" w:qFormat="1"/>
+    <w:lsdException w:name="heading 9" w:semiHidden="1" w:uiPriority="9" w:unhideWhenUsed="1" w:qFormat="1"/>
+    <w:lsdException w:name="index 1" w:semiHidden="1" w:unhideWhenUsed="1"/>
+    <w:lsdException w:name="index 2" w:semiHidden="1" w:unhideWhenUsed="1"/>
+    <w:lsdException w:name="index 3" w:semiHidden="1" w:unhideWhenUsed="1"/>
+    <w:lsdException w:name="index 4" w:semiHidden="1" w:unhideWhenUsed="1"/>
+    <w:lsdException w:name="index 5" w:semiHidden="1" w:unhideWhenUsed="1"/>
+    <w:lsdException w:name="index 6" w:semiHidden="1" w:unhideWhenUsed="1"/>
+    <w:lsdException w:name="index 7" w:semiHidden="1" w:unhideWhenUsed="1"/>
+    <w:lsdException w:name="index 8" w:semiHidden="1" w:unhideWhenUsed="1"/>
+    <w:lsdException w:name="index 9" w:semiHidden="1" w:unhideWhenUsed="1"/>
+    <w:lsdException w:name="toc 1" w:semiHidden="1" w:uiPriority="39" w:unhideWhenUsed="1"/>
+    <w:lsdException w:name="toc 2" w:semiHidden="1" w:uiPriority="39" w:unhideWhenUsed="1"/>
+    <w:lsdException w:name="toc 3" w:semiHidden="1" w:uiPriority="39" w:unhideWhenUsed="1"/>
+    <w:lsdException w:name="toc 4" w:semiHidden="1" w:uiPriority="39" w:unhideWhenUsed="1"/>
+    <w:lsdException w:name="toc 5" w:semiHidden="1" w:uiPriority="39" w:unhideWhenUsed="1"/>
+    <w:lsdException w:name="toc 6" w:semiHidden="1" w:uiPriority="39" w:unhideWhenUsed="1"/>
+    <w:lsdException w:name="toc 7" w:semiHidden="1" w:uiPriority="39" w:unhideWhenUsed="1"/>
+    <w:lsdException w:name="toc 8" w:semiHidden="1" w:uiPriority="39" w:unhideWhenUsed="1"/>
+    <w:lsdException w:name="toc 9" w:semiHidden="1" w:uiPriority="39" w:unhideWhenUsed="1"/>
+    <w:lsdException w:name="Normal Indent" w:semiHidden="1" w:unhideWhenUsed="1"/>
+    <w:lsdException w:name="footnote text" w:semiHidden="1" w:unhideWhenUsed="1"/>
+    <w:lsdException w:name="annotation text" w:semiHidden="1" w:unhideWhenUsed="1"/>
+    <w:lsdException w:name="header" w:semiHidden="1" w:unhideWhenUsed="1"/>
+    <w:lsdException w:name="footer" w:semiHidden="1" w:unhideWhenUsed="1"/>
+    <w:lsdException w:name="index heading" w:semiHidden="1" w:unhideWhenUsed="1"/>
+    <w:lsdException w:name="caption" w:semiHidden="1" w:uiPriority="35" w:unhideWhenUsed="1" w:qFormat="1"/>
+    <w:lsdException w:name="table of figures" w:semiHidden="1" w:unhideWhenUsed="1"/>
+    <w:lsdException w:name="envelope address" w:semiHidden="1" w:unhideWhenUsed="1"/>
+    <w:lsdException w:name="envelope return" w:semiHidden="1" w:unhideWhenUsed="1"/>
+    <w:lsdException w:name="footnote reference" w:semiHidden="1" w:unhideWhenUsed="1"/>
+    <w:lsdException w:name="annotation reference" w:semiHidden="1" w:unhideWhenUsed="1"/>
+    <w:lsdException w:name="line number" w:semiHidden="1" w:unhideWhenUsed="1"/>
+    <w:lsdException w:name="page number" w:semiHidden="1" w:unhideWhenUsed="1"/>
+    <w:lsdException w:name="endnote reference" w:semiHidden="1" w:unhideWhenUsed="1"/>
+    <w:lsdException w:name="endnote text" w:semiHidden="1" w:unhideWhenUsed="1"/>
+    <w:lsdException w:name="table of authorities" w:semiHidden="1" w:unhideWhenUsed="1"/>
+    <w:lsdException w:name="macro" w:semiHidden="1" w:unhideWhenUsed="1"/>
+    <w:lsdException w:name="toa heading" w:semiHidden="1" w:unhideWhenUsed="1"/>
+    <w:lsdException w:name="List" w:semiHidden="1" w:unhideWhenUsed="1"/>
+    <w:lsdException w:name="List Bullet" w:semiHidden="1" w:unhideWhenUsed="1"/>
+    <w:lsdException w:name="List Number" w:semiHidden="1" w:unhideWhenUsed="1"/>
+    <w:lsdException w:name="List 2" w:semiHidden="1" w:unhideWhenUsed="1"/>
+    <w:lsdException w:name="List 3" w:semiHidden="1" w:unhideWhenUsed="1"/>
+    <w:lsdException w:name="List 4" w:semiHidden="1" w:unhideWhenUsed="1"/>
+    <w:lsdException w:name="List 5" w:semiHidden="1" w:unhideWhenUsed="1"/>
+    <w:lsdException w:name="List Bullet 2" w:semiHidden="1" w:unhideWhenUsed="1"/>
+    <w:lsdException w:name="List Bullet 3" w:semiHidden="1" w:unhideWhenUsed="1"/>
+    <w:lsdException w:name="List Bullet 4" w:semiHidden="1" w:unhideWhenUsed="1"/>
+    <w:lsdException w:name="List Bullet 5" w:semiHidden="1" w:unhideWhenUsed="1"/>
+    <w:lsdException w:name="List Number 2" w:semiHidden="1" w:unhideWhenUsed="1"/>
+    <w:lsdException w:name="List Number 3" w:semiHidden="1" w:unhideWhenUsed="1"/>
+    <w:lsdException w:name="List Number 4" w:semiHidden="1" w:unhideWhenUsed="1"/>
+    <w:lsdException w:name="List Number 5" w:semiHidden="1" w:unhideWhenUsed="1"/>
+    <w:lsdException w:name="Title" w:uiPriority="10" w:qFormat="1"/>
+    <w:lsdException w:name="Closing" w:semiHidden="1" w:unhideWhenUsed="1"/>
+    <w:lsdException w:name="Signature" w:semiHidden="1" w:unhideWhenUsed="1"/>
+    <w:lsdException w:name="Default Paragraph Font" w:semiHidden="1" w:uiPriority="1" w:unhideWhenUsed="1"/>
+    <w:lsdException w:name="Body Text" w:semiHidden="1" w:unhideWhenUsed="1"/>
+    <w:lsdException w:name="Body Text Indent" w:semiHidden="1" w:unhideWhenUsed="1"/>
+    <w:lsdException w:name="List Continue" w:semiHidden="1" w:unhideWhenUsed="1"/>
+    <w:lsdException w:name="List Continue 2" w:semiHidden="1" w:unhideWhenUsed="1"/>
+    <w:lsdException w:name="List Continue 3" w:semiHidden="1" w:unhideWhenUsed="1"/>
+    <w:lsdException w:name="List Continue 4" w:semiHidden="1" w:unhideWhenUsed="1"/>
+    <w:lsdException w:name="List Continue 5" w:semiHidden="1" w:unhideWhenUsed="1"/>
+    <w:lsdException w:name="Message Header" w:semiHidden="1" w:unhideWhenUsed="1"/>
+    <w:lsdException w:name="Subtitle" w:uiPriority="11" w:qFormat="1"/>
+    <w:lsdException w:name="Salutation" w:semiHidden="1" w:unhideWhenUsed="1"/>
+    <w:lsdException w:name="Date" w:semiHidden="1" w:unhideWhenUsed="1"/>
+    <w:lsdException w:name="Body Text First Indent" w:semiHidden="1" w:unhideWhenUsed="1"/>
+    <w:lsdException w:name="Body Text First Indent 2" w:semiHidden="1" w:unhideWhenUsed="1"/>
+    <w:lsdException w:name="Note Heading" w:semiHidden="1" w:unhideWhenUsed="1"/>
+    <w:lsdException w:name="Body Text 2" w:semiHidden="1" w:unhideWhenUsed="1"/>
+    <w:lsdException w:name="Body Text 3" w:semiHidden="1" w:unhideWhenUsed="1"/>
+    <w:lsdException w:name="Body Text Indent 2" w:semiHidden="1" w:unhideWhenUsed="1"/>
+    <w:lsdException w:name="Body Text Indent 3" w:semiHidden="1" w:unhideWhenUsed="1"/>
+    <w:lsdException w:name="Block Text" w:semiHidden="1" w:unhideWhenUsed="1"/>
+    <w:lsdException w:name="Hyperlink" w:semiHidden="1" w:unhideWhenUsed="1"/>
+    <w:lsdException w:name="FollowedHyperlink" w:semiHidden="1" w:unhideWhenUsed="1"/>
+    <w:lsdException w:name="Strong" w:uiPriority="22" w:qFormat="1"/>
+    <w:lsdException w:name="Emphasis" w:uiPriority="20" w:qFormat="1"/>
+    <w:lsdException w:name="Document Map" w:semiHidden="1" w:unhideWhenUsed="1"/>
+    <w:lsdException w:name="Plain Text" w:semiHidden="1" w:unhideWhenUsed="1"/>
+    <w:lsdException w:name="E-mail Signature" w:semiHidden="1" w:unhideWhenUsed="1"/>
+    <w:lsdException w:name="HTML Top of Form" w:semiHidden="1" w:unhideWhenUsed="1"/>
+    <w:lsdException w:name="HTML Bottom of Form" w:semiHidden="1" w:unhideWhenUsed="1"/>
+    <w:lsdException w:name="Normal (Web)" w:semiHidden="1" w:unhideWhenUsed="1"/>
+    <w:lsdException w:name="HTML Acronym" w:semiHidden="1" w:unhideWhenUsed="1"/>
+    <w:lsdException w:name="HTML Address" w:semiHidden="1" w:unhideWhenUsed="1"/>
+    <w:lsdException w:name="HTML Cite" w:semiHidden="1" w:unhideWhenUsed="1"/>
+    <w:lsdException w:name="HTML Code" w:semiHidden="1" w:unhideWhenUsed="1"/>
+    <w:lsdException w:name="HTML Definition" w:semiHidden="1" w:unhideWhenUsed="1"/>
+    <w:lsdException w:name="HTML Keyboard" w:semiHidden="1" w:unhideWhenUsed="1"/>
+    <w:lsdException w:name="HTML Preformatted" w:semiHidden="1" w:unhideWhenUsed="1"/>
+    <w:lsdException w:name="HTML Sample" w:semiHidden="1" w:unhideWhenUsed="1"/>
+    <w:lsdException w:name="HTML Typewriter" w:semiHidden="1" w:unhideWhenUsed="1"/>
+    <w:lsdException w:name="HTML Variable" w:semiHidden="1" w:unhideWhenUsed="1"/>
+    <w:lsdException w:name="Normal Table" w:semiHidden="1" w:unhideWhenUsed="1"/>
+    <w:lsdException w:name="annotation subject" w:semiHidden="1" w:unhideWhenUsed="1"/>
+    <w:lsdException w:name="No List" w:semiHidden="1" w:unhideWhenUsed="1"/>
+    <w:lsdException w:name="Outline List 1" w:semiHidden="1" w:unhideWhenUsed="1"/>
+    <w:lsdException w:name="Outline List 2" w:semiHidden="1" w:unhideWhenUsed="1"/>
+    <w:lsdException w:name="Outline List 3" w:semiHidden="1" w:unhideWhenUsed="1"/>
+    <w:lsdException w:name="Table Simple 1" w:semiHidden="1" w:unhideWhenUsed="1"/>
+    <w:lsdException w:name="Table Simple 2" w:semiHidden="1" w:unhideWhenUsed="1"/>
+    <w:lsdException w:name="Table Simple 3" w:semiHidden="1" w:unhideWhenUsed="1"/>
+    <w:lsdException w:name="Table Classic 1" w:semiHidden="1" w:unhideWhenUsed="1"/>
+    <w:lsdException w:name="Table Classic 2" w:semiHidden="1" w:unhideWhenUsed="1"/>
+    <w:lsdException w:name="Table Classic 3" w:semiHidden="1" w:unhideWhenUsed="1"/>
+    <w:lsdException w:name="Table Classic 4" w:semiHidden="1" w:unhideWhenUsed="1"/>
+    <w:lsdException w:name="Table Colorful 1" w:semiHidden="1" w:unhideWhenUsed="1"/>
+    <w:lsdException w:name="Table Colorful 2" w:semiHidden="1" w:unhideWhenUsed="1"/>
+    <w:lsdException w:name="Table Colorful 3" w:semiHidden="1" w:unhideWhenUsed="1"/>
+    <w:lsdException w:name="Table Columns 1" w:semiHidden="1" w:unhideWhenUsed="1"/>
+    <w:lsdException w:name="Table Columns 2" w:semiHidden="1" w:unhideWhenUsed="1"/>
+    <w:lsdException w:name="Table Columns 3" w:semiHidden="1" w:unhideWhenUsed="1"/>
+    <w:lsdException w:name="Table Columns 4" w:semiHidden="1" w:unhideWhenUsed="1"/>
+    <w:lsdException w:name="Table Columns 5" w:semiHidden="1" w:unhideWhenUsed="1"/>
+    <w:lsdException w:name="Table Grid 1" w:semiHidden="1" w:unhideWhenUsed="1"/>
+    <w:lsdException w:name="Table Grid 2" w:semiHidden="1" w:unhideWhenUsed="1"/>
+    <w:lsdException w:name="Table Grid 3" w:semiHidden="1" w:unhideWhenUsed="1"/>
+    <w:lsdException w:name="Table Grid 4" w:semiHidden="1" w:unhideWhenUsed="1"/>
+    <w:lsdException w:name="Table Grid 5" w:semiHidden="1" w:unhideWhenUsed="1"/>
+    <w:lsdException w:name="Table Grid 6" w:semiHidden="1" w:unhideWhenUsed="1"/>
+    <w:lsdException w:name="Table Grid 7" w:semiHidden="1" w:unhideWhenUsed="1"/>
+    <w:lsdException w:name="Table Grid 8" w:semiHidden="1" w:unhideWhenUsed="1"/>
+    <w:lsdException w:name="Table List 1" w:semiHidden="1" w:unhideWhenUsed="1"/>
+    <w:lsdException w:name="Table List 2" w:semiHidden="1" w:unhideWhenUsed="1"/>
+    <w:lsdException w:name="Table List 3" w:semiHidden="1" w:unhideWhenUsed="1"/>
+    <w:lsdException w:name="Table List 4" w:semiHidden="1" w:unhideWhenUsed="1"/>
+    <w:lsdException w:name="Table List 5" w:semiHidden="1" w:unhideWhenUsed="1"/>
+    <w:lsdException w:name="Table List 6" w:semiHidden="1" w:unhideWhenUsed="1"/>
+    <w:lsdException w:name="Table List 7" w:semiHidden="1" w:unhideWhenUsed="1"/>
+    <w:lsdException w:name="Table List 8" w:semiHidden="1" w:unhideWhenUsed="1"/>
+    <w:lsdException w:name="Table 3D effects 1" w:semiHidden="1" w:unhideWhenUsed="1"/>
+    <w:lsdException w:name="Table 3D effects 2" w:semiHidden="1" w:unhideWhenUsed="1"/>
+    <w:lsdException w:name="Table 3D effects 3" w:semiHidden="1" w:unhideWhenUsed="1"/>
+    <w:lsdException w:name="Table Contemporary" w:semiHidden="1" w:unhideWhenUsed="1"/>
+    <w:lsdException w:name="Table Elegant" w:semiHidden="1" w:unhideWhenUsed="1"/>
+    <w:lsdException w:name="Table Professional" w:semiHidden="1" w:unhideWhenUsed="1"/>
+    <w:lsdException w:name="Table Subtle 1" w:semiHidden="1" w:unhideWhenUsed="1"/>
+    <w:lsdException w:name="Table Subtle 2" w:semiHidden="1" w:unhideWhenUsed="1"/>
+    <w:lsdException w:name="Table Web 1" w:semiHidden="1" w:unhideWhenUsed="1"/>
+    <w:lsdException w:name="Table Web 2" w:semiHidden="1" w:unhideWhenUsed="1"/>
+    <w:lsdException w:name="Table Web 3" w:semiHidden="1" w:unhideWhenUsed="1"/>
+    <w:lsdException w:name="Balloon Text" w:semiHidden="1" w:unhideWhenUsed="1"/>
+    <w:lsdException w:name="Table Grid" w:semiHidden="1" w:uiPriority="59" w:unhideWhenUsed="1"/>
+    <w:lsdException w:name="Table Theme" w:semiHidden="1" w:unhideWhenUsed="1"/>
+    <w:lsdException w:name="Placeholder Text" w:semiHidden="1"/>
+    <w:lsdException w:name="No Spacing" w:uiPriority="1" w:qFormat="1"/>
+    <w:lsdException w:name="Light Shading" w:uiPriority="60"/>
+    <w:lsdException w:name="Light List" w:uiPriority="61"/>
+    <w:lsdException w:name="Light Grid" w:uiPriority="62"/>
+    <w:lsdException w:name="Medium Shading 1" w:uiPriority="63"/>
+    <w:lsdException w:name="Medium Shading 2" w:uiPriority="64"/>
+    <w:lsdException w:name="Medium List 1" w:uiPriority="65"/>
+    <w:lsdException w:name="Medium List 2" w:uiPriority="66"/>
+    <w:lsdException w:name="Medium Grid 1" w:uiPriority="67"/>
+    <w:lsdException w:name="Medium Grid 2" w:uiPriority="68"/>
+    <w:lsdException w:name="Medium Grid 3" w:uiPriority="69"/>
+    <w:lsdException w:name="Dark List" w:uiPriority="70"/>
+    <w:lsdException w:name="Colorful Shading" w:uiPriority="71"/>
+    <w:lsdException w:name="Colorful List" w:uiPriority="72"/>
+    <w:lsdException w:name="Colorful Grid" w:uiPriority="73"/>
+    <w:lsdException w:name="Light Shading Accent 1" w:uiPriority="60"/>
+    <w:lsdException w:name="Light List Accent 1" w:uiPriority="61"/>
+    <w:lsdException w:name="Light Grid Accent 1" w:uiPriority="62"/>
+    <w:lsdException w:name="Medium Shading 1 Accent 1" w:uiPriority="63"/>
+    <w:lsdException w:name="Medium Shading 2 Accent 1" w:uiPriority="64"/>
+    <w:lsdException w:name="Medium List 1 Accent 1" w:uiPriority="65"/>
+    <w:lsdException w:name="Revision" w:semiHidden="1"/>
+    <w:lsdException w:name="List Paragraph" w:uiPriority="34" w:qFormat="1"/>
+    <w:lsdException w:name="Quote" w:uiPriority="29" w:qFormat="1"/>
+    <w:lsdException w:name="Intense Quote" w:uiPriority="30" w:qFormat="1"/>
+    <w:lsdException w:name="Medium List 2 Accent 1" w:uiPriority="66"/>
+    <w:lsdException w:name="Medium Grid 1 Accent 1" w:uiPriority="67"/>
+    <w:lsdException w:name="Medium Grid 2 Accent 1" w:uiPriority="68"/>
+    <w:lsdException w:name="Medium Grid 3 Accent 1" w:uiPriority="69"/>
+    <w:lsdException w:name="Dark List Accent 1" w:uiPriority="70"/>
+    <w:lsdException w:name="Colorful Shading Accent 1" w:uiPriority="71"/>
+    <w:lsdException w:name="Colorful List Accent 1" w:uiPriority="72"/>
+    <w:lsdException w:name="Colorful Grid Accent 1" w:uiPriority="73"/>
+    <w:lsdException w:name="Light Shading Accent 2" w:uiPriority="60"/>
+    <w:lsdException w:name="Light List Accent 2" w:uiPriority="61"/>
+    <w:lsdException w:name="Light Grid Accent 2" w:uiPriority="62"/>
+    <w:lsdException w:name="Medium Shading 1 Accent 2" w:uiPriority="63"/>
+    <w:lsdException w:name="Medium Shading 2 Accent 2" w:uiPriority="64"/>
+    <w:lsdException w:name="Medium List 1 Accent 2" w:uiPriority="65"/>
+    <w:lsdException w:name="Medium List 2 Accent 2" w:uiPriority="66"/>
+    <w:lsdException w:name="Medium Grid 1 Accent 2" w:uiPriority="67"/>
+    <w:lsdException w:name="Medium Grid 2 Accent 2" w:uiPriority="68"/>
+    <w:lsdException w:name="Medium Grid 3 Accent 2" w:uiPriority="69"/>
+    <w:lsdException w:name="Dark List Accent 2" w:uiPriority="70"/>
+    <w:lsdException w:name="Colorful Shading Accent 2" w:uiPriority="71"/>
+    <w:lsdException w:name="Colorful List Accent 2" w:uiPriority="72"/>
+    <w:lsdException w:name="Colorful Grid Accent 2" w:uiPriority="73"/>
+    <w:lsdException w:name="Light Shading Accent 3" w:uiPriority="60"/>
+    <w:lsdException w:name="Light List Accent 3" w:uiPriority="61"/>
+    <w:lsdException w:name="Light Grid Accent 3" w:uiPriority="62"/>
+    <w:lsdException w:name="Medium Shading 1 Accent 3" w:uiPriority="63"/>
+    <w:lsdException w:name="Medium Shading 2 Accent 3" w:uiPriority="64"/>
+    <w:lsdException w:name="Medium List 1 Accent 3" w:uiPriority="65"/>
+    <w:lsdException w:name="Medium List 2 Accent 3" w:uiPriority="66"/>
+    <w:lsdException w:name="Medium Grid 1 Accent 3" w:uiPriority="67"/>
+    <w:lsdException w:name="Medium Grid 2 Accent 3" w:uiPriority="68"/>
+    <w:lsdException w:name="Medium Grid 3 Accent 3" w:uiPriority="69"/>
+    <w:lsdException w:name="Dark List Accent 3" w:uiPriority="70"/>
+    <w:lsdException w:name="Colorful Shading Accent 3" w:uiPriority="71"/>
+    <w:lsdException w:name="Colorful List Accent 3" w:uiPriority="72"/>
+    <w:lsdException w:name="Colorful Grid Accent 3" w:uiPriority="73"/>
+    <w:lsdException w:name="Light Shading Accent 4" w:uiPriority="60"/>
+    <w:lsdException w:name="Light List Accent 4" w:uiPriority="61"/>
+    <w:lsdException w:name="Light Grid Accent 4" w:uiPriority="62"/>
+    <w:lsdException w:name="Medium Shading 1 Accent 4" w:uiPriority="63"/>
+    <w:lsdException w:name="Medium Shading 2 Accent 4" w:uiPriority="64"/>
+    <w:lsdException w:name="Medium List 1 Accent 4" w:uiPriority="65"/>
+    <w:lsdException w:name="Medium List 2 Accent 4" w:uiPriority="66"/>
+    <w:lsdException w:name="Medium Grid 1 Accent 4" w:uiPriority="67"/>
+    <w:lsdException w:name="Medium Grid 2 Accent 4" w:uiPriority="68"/>
+    <w:lsdException w:name="Medium Grid 3 Accent 4" w:uiPriority="69"/>
+    <w:lsdException w:name="Dark List Accent 4" w:uiPriority="70"/>
+    <w:lsdException w:name="Colorful Shading Accent 4" w:uiPriority="71"/>
+    <w:lsdException w:name="Colorful List Accent 4" w:uiPriority="72"/>
+    <w:lsdException w:name="Colorful Grid Accent 4" w:uiPriority="73"/>
+    <w:lsdException w:name="Light Shading Accent 5" w:uiPriority="60"/>
+    <w:lsdException w:name="Light List Accent 5" w:uiPriority="61"/>
+    <w:lsdException w:name="Light Grid Accent 5" w:uiPriority="62"/>
+    <w:lsdException w:name="Medium Shading 1 Accent 5" w:uiPriority="63"/>
+    <w:lsdException w:name="Medium Shading 2 Accent 5" w:uiPriority="64"/>
+    <w:lsdException w:name="Medium List 1 Accent 5" w:uiPriority="65"/>
+    <w:lsdException w:name="Medium List 2 Accent 5" w:uiPriority="66"/>
+    <w:lsdException w:name="Medium Grid 1 Accent 5" w:uiPriority="67"/>
+    <w:lsdException w:name="Medium Grid 2 Accent 5" w:uiPriority="68"/>
+    <w:lsdException w:name="Medium Grid 3 Accent 5" w:uiPriority="69"/>
+    <w:lsdException w:name="Dark List Accent 5" w:uiPriority="70"/>
+    <w:lsdException w:name="Colorful Shading Accent 5" w:uiPriority="71"/>
+    <w:lsdException w:name="Colorful List Accent 5" w:uiPriority="72"/>
+    <w:lsdException w:name="Colorful Grid Accent 5" w:uiPriority="73"/>
+    <w:lsdException w:name="Light Shading Accent 6" w:uiPriority="60"/>
+    <w:lsdException w:name="Light List Accent 6" w:uiPriority="61"/>
+    <w:lsdException w:name="Light Grid Accent 6" w:uiPriority="62"/>
+    <w:lsdException w:name="Medium Shading 1 Accent 6" w:uiPriority="63"/>
+    <w:lsdException w:name="Medium Shading 2 Accent 6" w:uiPriority="64"/>
+    <w:lsdException w:name="Medium List 1 Accent 6" w:uiPriority="65"/>
+    <w:lsdException w:name="Medium List 2 Accent 6" w:uiPriority="66"/>
+    <w:lsdException w:name="Medium Grid 1 Accent 6" w:uiPriority="67"/>
+    <w:lsdException w:name="Medium Grid 2 Accent 6" w:uiPriority="68"/>
+    <w:lsdException w:name="Medium Grid 3 Accent 6" w:uiPriority="69"/>
+    <w:lsdException w:name="Dark List Accent 6" w:uiPriority="70"/>
+    <w:lsdException w:name="Colorful Shading Accent 6" w:uiPriority="71"/>
+    <w:lsdException w:name="Colorful List Accent 6" w:uiPriority="72"/>
+    <w:lsdException w:name="Colorful Grid Accent 6" w:uiPriority="73"/>
+    <w:lsdException w:name="Subtle Emphasis" w:uiPriority="19" w:qFormat="1"/>
+    <w:lsdException w:name="Intense Emphasis" w:uiPriority="21" w:qFormat="1"/>
+    <w:lsdException w:name="Subtle Reference" w:uiPriority="31" w:qFormat="1"/>
+    <w:lsdException w:name="Intense Reference" w:uiPriority="32" w:qFormat="1"/>
+    <w:lsdException w:name="Book Title" w:uiPriority="33" w:qFormat="1"/>
+    <w:lsdException w:name="Bibliography" w:semiHidden="1" w:uiPriority="37" w:unhideWhenUsed="1"/>
+    <w:lsdException w:name="TOC Heading" w:semiHidden="1" w:uiPriority="39" w:unhideWhenUsed="1" w:qFormat="1"/>
+    <w:lsdException w:name="Plain Table 1" w:uiPriority="41"/>
+    <w:lsdException w:name="Plain Table 2" w:uiPriority="42"/>
+    <w:lsdException w:name="Plain Table 3" w:uiPriority="43"/>
+    <w:lsdException w:name="Plain Table 4" w:uiPriority="44"/>
+    <w:lsdException w:name="Plain Table 5" w:uiPriority="45"/>
+    <w:lsdException w:name="Grid Table Light" w:uiPriority="40"/>
+    <w:lsdException w:name="Grid Table 1 Light" w:uiPriority="46"/>
+    <w:lsdException w:name="Grid Table 2" w:uiPriority="47"/>
+    <w:lsdException w:name="Grid Table 3" w:uiPriority="48"/>
+    <w:lsdException w:name="Grid Table 4" w:uiPriority="49"/>
+    <w:lsdException w:name="Grid Table 5 Dark" w:uiPriority="50"/>
+    <w:lsdException w:name="Grid Table 6 Colorful" w:uiPriority="51"/>
+    <w:lsdException w:name="Grid Table 7 Colorful" w:uiPriority="52"/>
+    <w:lsdException w:name="Grid Table 1 Light Accent 1" w:uiPriority="46"/>
+    <w:lsdException w:name="Grid Table 2 Accent 1" w:uiPriority="47"/>
+    <w:lsdException w:name="Grid Table 3 Accent 1" w:uiPriority="48"/>
+    <w:lsdException w:name="Grid Table 4 Accent 1" w:uiPriority="49"/>
+    <w:lsdException w:name="Grid Table 5 Dark Accent 1" w:uiPriority="50"/>
+    <w:lsdException w:name="Grid Table 6 Colorful Accent 1" w:uiPriority="51"/>
+    <w:lsdException w:name="Grid Table 7 Colorful Accent 1" w:uiPriority="52"/>
+    <w:lsdException w:name="Grid Table 1 Light Accent 2" w:uiPriority="46"/>
+    <w:lsdException w:name="Grid Table 2 Accent 2" w:uiPriority="47"/>
+    <w:lsdException w:name="Grid Table 3 Accent 2" w:uiPriority="48"/>
+    <w:lsdException w:name="Grid Table 4 Accent 2" w:uiPriority="49"/>
+    <w:lsdException w:name="Grid Table 5 Dark Accent 2" w:uiPriority="50"/>
+    <w:lsdException w:name="Grid Table 6 Colorful Accent 2" w:uiPriority="51"/>
+    <w:lsdException w:name="Grid Table 7 Colorful Accent 2" w:uiPriority="52"/>
+    <w:lsdException w:name="Grid Table 1 Light Accent 3" w:uiPriority="46"/>
+    <w:lsdException w:name="Grid Table 2 Accent 3" w:uiPriority="47"/>
+    <w:lsdException w:name="Grid Table 3 Accent 3" w:uiPriority="48"/>
+    <w:lsdException w:name="Grid Table 4 Accent 3" w:uiPriority="49"/>
+    <w:lsdException w:name="Grid Table 5 Dark Accent 3" w:uiPriority="50"/>
+    <w:lsdException w:name="Grid Table 6 Colorful Accent 3" w:uiPriority="51"/>
+    <w:lsdException w:name="Grid Table 7 Colorful Accent 3" w:uiPriority="52"/>
+    <w:lsdException w:name="Grid Table 1 Light Accent 4" w:uiPriority="46"/>
+    <w:lsdException w:name="Grid Table 2 Accent 4" w:uiPriority="47"/>
+    <w:lsdException w:name="Grid Table 3 Accent 4" w:uiPriority="48"/>
+    <w:lsdException w:name="Grid Table 4 Accent 4" w:uiPriority="49"/>
+    <w:lsdException w:name="Grid Table 5 Dark Accent 4" w:uiPriority="50"/>
+    <w:lsdException w:name="Grid Table 6 Colorful Accent 4" w:uiPriority="51"/>
+    <w:lsdException w:name="Grid Table 7 Colorful Accent 4" w:uiPriority="52"/>
+    <w:lsdException w:name="Grid Table 1 Light Accent 5" w:uiPriority="46"/>
+    <w:lsdException w:name="Grid Table 2 Accent 5" w:uiPriority="47"/>
+    <w:lsdException w:name="Grid Table 3 Accent 5" w:uiPriority="48"/>
+    <w:lsdException w:name="Grid Table 4 Accent 5" w:uiPriority="49"/>
+    <w:lsdException w:name="Grid Table 5 Dark Accent 5" w:uiPriority="50"/>
+    <w:lsdException w:name="Grid Table 6 Colorful Accent 5" w:uiPriority="51"/>
+    <w:lsdException w:name="Grid Table 7 Colorful Accent 5" w:uiPriority="52"/>
+    <w:lsdException w:name="Grid Table 1 Light Accent 6" w:uiPriority="46"/>
+    <w:lsdException w:name="Grid Table 2 Accent 6" w:uiPriority="47"/>
+    <w:lsdException w:name="Grid Table 3 Accent 6" w:uiPriority="48"/>
+    <w:lsdException w:name="Grid Table 4 Accent 6" w:uiPriority="49"/>
+    <w:lsdException w:name="Grid Table 5 Dark Accent 6" w:uiPriority="50"/>
+    <w:lsdException w:name="Grid Table 6 Colorful Accent 6" w:uiPriority="51"/>
+    <w:lsdException w:name="Grid Table 7 Colorful Accent 6" w:uiPriority="52"/>
+    <w:lsdException w:name="List Table 1 Light" w:uiPriority="46"/>
+    <w:lsdException w:name="List Table 2" w:uiPriority="47"/>
+    <w:lsdException w:name="List Table 3" w:uiPriority="48"/>
+    <w:lsdException w:name="List Table 4" w:uiPriority="49"/>
+    <w:lsdException w:name="List Table 5 Dark" w:uiPriority="50"/>
+    <w:lsdException w:name="List Table 6 Colorful" w:uiPriority="51"/>
+    <w:lsdException w:name="List Table 7 Colorful" w:uiPriority="52"/>
+    <w:lsdException w:name="List Table 1 Light Accent 1" w:uiPriority="46"/>
+    <w:lsdException w:name="List Table 2 Accent 1" w:uiPriority="47"/>
+    <w:lsdException w:name="List Table 3 Accent 1" w:uiPriority="48"/>
+    <w:lsdException w:name="List Table 4 Accent 1" w:uiPriority="49"/>
+    <w:lsdException w:name="List Table 5 Dark Accent 1" w:uiPriority="50"/>
+    <w:lsdException w:name="List Table 6 Colorful Accent 1" w:uiPriority="51"/>
+    <w:lsdException w:name="List Table 7 Colorful Accent 1" w:uiPriority="52"/>
+    <w:lsdException w:name="List Table 1 Light Accent 2" w:uiPriority="46"/>
+    <w:lsdException w:name="List Table 2 Accent 2" w:uiPriority="47"/>
+    <w:lsdException w:name="List Table 3 Accent 2" w:uiPriority="48"/>
+    <w:lsdException w:name="List Table 4 Accent 2" w:uiPriority="49"/>
+    <w:lsdException w:name="List Table 5 Dark Accent 2" w:uiPriority="50"/>
+    <w:lsdException w:name="List Table 6 Colorful Accent 2" w:uiPriority="51"/>
+    <w:lsdException w:name="List Table 7 Colorful Accent 2" w:uiPriority="52"/>
+    <w:lsdException w:name="List Table 1 Light Accent 3" w:uiPriority="46"/>
+    <w:lsdException w:name="List Table 2 Accent 3" w:uiPriority="47"/>
+    <w:lsdException w:name="List Table 3 Accent 3" w:uiPriority="48"/>
+    <w:lsdException w:name="List Table 4 Accent 3" w:uiPriority="49"/>
+    <w:lsdException w:name="List Table 5 Dark Accent 3" w:uiPriority="50"/>
+    <w:lsdException w:name="List Table 6 Colorful Accent 3" w:uiPriority="51"/>
+    <w:lsdException w:name="List Table 7 Colorful Accent 3" w:uiPriority="52"/>
+    <w:lsdException w:name="List Table 1 Light Accent 4" w:uiPriority="46"/>
+    <w:lsdException w:name="List Table 2 Accent 4" w:uiPriority="47"/>
+    <w:lsdException w:name="List Table 3 Accent 4" w:uiPriority="48"/>
+    <w:lsdException w:name="List Table 4 Accent 4" w:uiPriority="49"/>
+    <w:lsdException w:name="List Table 5 Dark Accent 4" w:uiPriority="50"/>
+    <w:lsdException w:name="List Table 6 Colorful Accent 4" w:uiPriority="51"/>
+    <w:lsdException w:name="List Table 7 Colorful Accent 4" w:uiPriority="52"/>
+    <w:lsdException w:name="List Table 1 Light Accent 5" w:uiPriority="46"/>
+    <w:lsdException w:name="List Table 2 Accent 5" w:uiPriority="47"/>
+    <w:lsdException w:name="List Table 3 Accent 5" w:uiPriority="48"/>
+    <w:lsdException w:name="List Table 4 Accent 5" w:uiPriority="49"/>
+    <w:lsdException w:name="List Table 5 Dark Accent 5" w:uiPriority="50"/>
+    <w:lsdException w:name="List Table 6 Colorful Accent 5" w:uiPriority="51"/>
+    <w:lsdException w:name="List Table 7 Colorful Accent 5" w:uiPriority="52"/>
+    <w:lsdException w:name="List Table 1 Light Accent 6" w:uiPriority="46"/>
+    <w:lsdException w:name="List Table 2 Accent 6" w:uiPriority="47"/>
+    <w:lsdException w:name="List Table 3 Accent 6" w:uiPriority="48"/>
+    <w:lsdException w:name="List Table 4 Accent 6" w:uiPriority="49"/>
+    <w:lsdException w:name="List Table 5 Dark Accent 6" w:uiPriority="50"/>
+    <w:lsdException w:name="List Table 6 Colorful Accent 6" w:uiPriority="51"/>
+    <w:lsdException w:name="List Table 7 Colorful Accent 6" w:uiPriority="52"/>
+    <w:lsdException w:name="Mention" w:semiHidden="1" w:unhideWhenUsed="1"/>
+    <w:lsdException w:name="Smart Hyperlink" w:semiHidden="1" w:unhideWhenUsed="1"/>
+    <w:lsdException w:name="Hashtag" w:semiHidden="1" w:unhideWhenUsed="1"/>
+    <w:lsdException w:name="Unresolved Mention" w:semiHidden="1" w:unhideWhenUsed="1"/>
+    <w:lsdException w:name="Smart Link" w:semiHidden="1" w:unhideWhenUsed="1"/>
   </w:latentStyles>
   <w:style w:type="paragraph" w:default="1" w:styleId="Normal">
     <w:name w:val="Normal"/>
@@ -5202,7 +6215,6 @@
     <w:uiPriority w:val="99"/>
     <w:semiHidden/>
     <w:unhideWhenUsed/>
-    <w:qFormat/>
     <w:tblPr>
       <w:tblInd w:w="0" w:type="dxa"/>
       <w:tblCellMar>
@@ -5566,11 +6578,8 @@
     <w:tblPr>
       <w:tblStyleRowBandSize w:val="1"/>
       <w:tblStyleColBandSize w:val="1"/>
-      <w:tblInd w:w="0" w:type="dxa"/>
       <w:tblCellMar>
-        <w:top w:w="0" w:type="dxa"/>
         <w:left w:w="115" w:type="dxa"/>
-        <w:bottom w:w="0" w:type="dxa"/>
         <w:right w:w="115" w:type="dxa"/>
       </w:tblCellMar>
     </w:tblPr>
@@ -5959,13 +6968,19 @@
   <a:extraClrSchemeLst/>
   <a:extLst>
     <a:ext uri="{05A4C25C-085E-4340-85A3-A5531E510DB2}">
-      <thm15:themeFamily xmlns:thm15="http://schemas.microsoft.com/office/thememl/2012/main" xmlns="" name="Office Theme" id="{62F939B6-93AF-4DB8-9C6B-D6C7DFDC589F}" vid="{4A3C46E8-61CC-4603-A589-7422A47A8E4A}"/>
+      <thm15:themeFamily xmlns:thm15="http://schemas.microsoft.com/office/thememl/2012/main" name="Office Theme" id="{62F939B6-93AF-4DB8-9C6B-D6C7DFDC589F}" vid="{4A3C46E8-61CC-4603-A589-7422A47A8E4A}"/>
     </a:ext>
   </a:extLst>
 </a:theme>
 </file>
 
 <file path=customXml/item1.xml><?xml version="1.0" encoding="utf-8"?>
+<go:gDocsCustomXmlDataStorage xmlns:go="http://customooxmlschemas.google.com/" xmlns:r="http://schemas.openxmlformats.org/officeDocument/2006/relationships">
+  <go:docsCustomData xmlns:go="http://customooxmlschemas.google.com/" roundtripDataSignature="AMtx7mjHvqmw4NSl8T6sX5JqJqxGGZZXdw==">AMUW2mVOGU/6utg8YMpzLio8aRAMLjB93W3ix46IZ19lOkKrjTKVqHLfyjrVhSFY4VcBOUeiMqcC4JM0/3ACXquEbfjLUK9hlbAyTzIEjUSHAwNvnPyKR29qHAKeM8NpokeP4uh0wTwI</go:docsCustomData>
+</go:gDocsCustomXmlDataStorage>
+</file>
+
+<file path=customXml/item2.xml><?xml version="1.0" encoding="utf-8"?>
 <b:Sources xmlns:b="http://schemas.openxmlformats.org/officeDocument/2006/bibliography" xmlns="http://schemas.openxmlformats.org/officeDocument/2006/bibliography" SelectedStyle="\IEEE2006OfficeOnline.xsl" StyleName="IEEE" Version="2006">
   <b:Source>
     <b:Tag>Bie11</b:Tag>
@@ -6247,25 +7262,19 @@
 </b:Sources>
 </file>
 
-<file path=customXml/item2.xml><?xml version="1.0" encoding="utf-8"?>
-<go:gDocsCustomXmlDataStorage xmlns:go="http://customooxmlschemas.google.com/" xmlns:r="http://schemas.openxmlformats.org/officeDocument/2006/relationships">
-  <go:docsCustomData xmlns:go="http://customooxmlschemas.google.com/" roundtripDataSignature="AMtx7mjHvqmw4NSl8T6sX5JqJqxGGZZXdw==">AMUW2mVOGU/6utg8YMpzLio8aRAMLjB93W3ix46IZ19lOkKrjTKVqHLfyjrVhSFY4VcBOUeiMqcC4JM0/3ACXquEbfjLUK9hlbAyTzIEjUSHAwNvnPyKR29qHAKeM8NpokeP4uh0wTwI</go:docsCustomData>
-</go:gDocsCustomXmlDataStorage>
-</file>
-
 <file path=customXml/itemProps1.xml><?xml version="1.0" encoding="utf-8"?>
-<ds:datastoreItem xmlns:ds="http://schemas.openxmlformats.org/officeDocument/2006/customXml" ds:itemID="{77288D33-5B3D-4775-A028-538417EC467C}">
-  <ds:schemaRefs>
-    <ds:schemaRef ds:uri="http://schemas.openxmlformats.org/officeDocument/2006/bibliography"/>
-  </ds:schemaRefs>
-</ds:datastoreItem>
-</file>
-
-<file path=customXml/itemProps2.xml><?xml version="1.0" encoding="utf-8"?>
 <ds:datastoreItem xmlns:ds="http://schemas.openxmlformats.org/officeDocument/2006/customXml" ds:itemID="{11111111-1234-1234-1234-123412341234}">
   <ds:schemaRefs>
     <ds:schemaRef ds:uri="http://customooxmlschemas.google.com/"/>
     <ds:schemaRef ds:uri="http://schemas.openxmlformats.org/officeDocument/2006/relationships"/>
   </ds:schemaRefs>
 </ds:datastoreItem>
+</file>
+
+<file path=customXml/itemProps2.xml><?xml version="1.0" encoding="utf-8"?>
+<ds:datastoreItem xmlns:ds="http://schemas.openxmlformats.org/officeDocument/2006/customXml" ds:itemID="{AB136D5D-4D4E-804C-922C-04E9471F5D53}">
+  <ds:schemaRefs>
+    <ds:schemaRef ds:uri="http://schemas.openxmlformats.org/officeDocument/2006/bibliography"/>
+  </ds:schemaRefs>
+</ds:datastoreItem>
 </file>
</xml_diff>

<commit_message>
Cycloconverter using IGBT design updated
</commit_message>
<xml_diff>
--- a/Paper/Performance Comparison of single-phase Cycloconverters with SiC Transistor and IGBT with different control strategies.docx
+++ b/Paper/Performance Comparison of single-phase Cycloconverters with SiC Transistor and IGBT with different control strategies.docx
@@ -81,45 +81,27 @@
         </w:rPr>
         <w:t xml:space="preserve">-Phase </w:t>
       </w:r>
-      <w:proofErr w:type="spellStart"/>
       <w:r>
         <w:rPr>
           <w:sz w:val="48"/>
           <w:szCs w:val="48"/>
         </w:rPr>
-        <w:t>Cycloconverters</w:t>
-      </w:r>
-      <w:proofErr w:type="spellEnd"/>
+        <w:t xml:space="preserve">Cycloconverter </w:t>
+      </w:r>
       <w:r>
         <w:rPr>
           <w:sz w:val="48"/>
           <w:szCs w:val="48"/>
         </w:rPr>
-        <w:t xml:space="preserve"> </w:t>
+        <w:t>with Si</w:t>
       </w:r>
       <w:r>
         <w:rPr>
           <w:sz w:val="48"/>
           <w:szCs w:val="48"/>
         </w:rPr>
-        <w:t xml:space="preserve">with </w:t>
-      </w:r>
-      <w:proofErr w:type="spellStart"/>
-      <w:r>
-        <w:rPr>
-          <w:sz w:val="48"/>
-          <w:szCs w:val="48"/>
-        </w:rPr>
-        <w:t>Si</w:t>
-      </w:r>
-      <w:r>
-        <w:rPr>
-          <w:sz w:val="48"/>
-          <w:szCs w:val="48"/>
-        </w:rPr>
         <w:t>C</w:t>
       </w:r>
-      <w:proofErr w:type="spellEnd"/>
       <w:r>
         <w:rPr>
           <w:sz w:val="48"/>
@@ -554,97 +536,7 @@
           <w:sz w:val="18"/>
           <w:szCs w:val="18"/>
         </w:rPr>
-        <w:t xml:space="preserve"> (</w:t>
-      </w:r>
-      <w:proofErr w:type="spellStart"/>
-      <w:r>
-        <w:rPr>
-          <w:b/>
-          <w:sz w:val="18"/>
-          <w:szCs w:val="18"/>
-        </w:rPr>
-        <w:t>SiC</w:t>
-      </w:r>
-      <w:proofErr w:type="spellEnd"/>
-      <w:r>
-        <w:rPr>
-          <w:b/>
-          <w:sz w:val="18"/>
-          <w:szCs w:val="18"/>
-        </w:rPr>
-        <w:t xml:space="preserve">) MOSFET devices exhibiting several advantages, including high blocking voltage, lower conduction losses, and lower switching losses, when compared to silicon-based devices have become commercially available, enabling their adoption into power supply products. This paper presents a novel approach to designing a </w:t>
-      </w:r>
-      <w:proofErr w:type="spellStart"/>
-      <w:r>
-        <w:rPr>
-          <w:b/>
-          <w:sz w:val="18"/>
-          <w:szCs w:val="18"/>
-        </w:rPr>
-        <w:t>cycloconverter</w:t>
-      </w:r>
-      <w:proofErr w:type="spellEnd"/>
-      <w:r>
-        <w:rPr>
-          <w:b/>
-          <w:sz w:val="18"/>
-          <w:szCs w:val="18"/>
-        </w:rPr>
-        <w:t xml:space="preserve"> using </w:t>
-      </w:r>
-      <w:proofErr w:type="spellStart"/>
-      <w:r>
-        <w:rPr>
-          <w:b/>
-          <w:sz w:val="18"/>
-          <w:szCs w:val="18"/>
-        </w:rPr>
-        <w:t>SiC</w:t>
-      </w:r>
-      <w:proofErr w:type="spellEnd"/>
-      <w:r>
-        <w:rPr>
-          <w:b/>
-          <w:sz w:val="18"/>
-          <w:szCs w:val="18"/>
-        </w:rPr>
-        <w:t xml:space="preserve"> MOSFETs as opposed to the conventional usage of IGBT. A comparative study is attempted between the two with respect to power loss, system efficiency, leakage current etc. Furthermore, different closed loop control strategies are used to control the speed of an induction motor using the </w:t>
-      </w:r>
-      <w:proofErr w:type="spellStart"/>
-      <w:r>
-        <w:rPr>
-          <w:b/>
-          <w:sz w:val="18"/>
-          <w:szCs w:val="18"/>
-        </w:rPr>
-        <w:t>SiC</w:t>
-      </w:r>
-      <w:proofErr w:type="spellEnd"/>
-      <w:r>
-        <w:rPr>
-          <w:b/>
-          <w:sz w:val="18"/>
-          <w:szCs w:val="18"/>
-        </w:rPr>
-        <w:t xml:space="preserve"> </w:t>
-      </w:r>
-      <w:proofErr w:type="spellStart"/>
-      <w:r>
-        <w:rPr>
-          <w:b/>
-          <w:sz w:val="18"/>
-          <w:szCs w:val="18"/>
-        </w:rPr>
-        <w:t>cycloconverter</w:t>
-      </w:r>
-      <w:proofErr w:type="spellEnd"/>
-      <w:r>
-        <w:rPr>
-          <w:b/>
-          <w:sz w:val="18"/>
-          <w:szCs w:val="18"/>
-        </w:rPr>
-        <w:t xml:space="preserve"> model designed in this paper. MATLAB/Simulink models and simulations </w:t>
+        <w:t xml:space="preserve"> (SiC) MOSFET devices exhibiting several advantages, including high blocking voltage, lower conduction losses, and lower switching losses, when compared to silicon-based devices have become commercially available, enabling their adoption into power supply products. This paper presents a novel approach to designing a cycloconverter using SiC MOSFETs as opposed to the conventional usage of IGBT. A comparative study is attempted between the two with respect to power loss, system efficiency, leakage current etc. Furthermore, different closed loop control strategies are used to control the speed of an induction motor using the SiC cycloconverter model designed in this paper. MATLAB/Simulink models and simulations </w:t>
       </w:r>
       <w:r>
         <w:rPr>
@@ -731,7 +623,6 @@
         </w:rPr>
         <w:t>Keywords—</w:t>
       </w:r>
-      <w:proofErr w:type="spellStart"/>
       <w:r>
         <w:rPr>
           <w:b/>
@@ -740,7 +631,6 @@
         </w:rPr>
         <w:t>Cycloconverters</w:t>
       </w:r>
-      <w:proofErr w:type="spellEnd"/>
       <w:r>
         <w:rPr>
           <w:b/>
@@ -840,21 +730,7 @@
         <w:rPr>
           <w:shd w:val="clear" w:color="auto" w:fill="FFFFFF"/>
         </w:rPr>
-        <w:t>(</w:t>
-      </w:r>
-      <w:proofErr w:type="spellStart"/>
-      <w:r>
-        <w:rPr>
-          <w:shd w:val="clear" w:color="auto" w:fill="FFFFFF"/>
-        </w:rPr>
-        <w:t>SiC</w:t>
-      </w:r>
-      <w:proofErr w:type="spellEnd"/>
-      <w:r>
-        <w:rPr>
-          <w:shd w:val="clear" w:color="auto" w:fill="FFFFFF"/>
-        </w:rPr>
-        <w:t>) or Gallium Nitride</w:t>
+        <w:t>(SiC) or Gallium Nitride</w:t>
       </w:r>
       <w:r>
         <w:rPr>
@@ -866,21 +742,7 @@
         <w:rPr>
           <w:shd w:val="clear" w:color="auto" w:fill="FFFFFF"/>
         </w:rPr>
-        <w:t>(</w:t>
-      </w:r>
-      <w:proofErr w:type="spellStart"/>
-      <w:r>
-        <w:rPr>
-          <w:shd w:val="clear" w:color="auto" w:fill="FFFFFF"/>
-        </w:rPr>
-        <w:t>GaN</w:t>
-      </w:r>
-      <w:proofErr w:type="spellEnd"/>
-      <w:r>
-        <w:rPr>
-          <w:shd w:val="clear" w:color="auto" w:fill="FFFFFF"/>
-        </w:rPr>
-        <w:t>) are ready to carve out a niche in applications that demand the ability to work at high voltages and temperatures while demonstrating high efficiency and relatively smaller dimensions owing to their intrinsic properties.</w:t>
+        <w:t>(GaN) are ready to carve out a niche in applications that demand the ability to work at high voltages and temperatures while demonstrating high efficiency and relatively smaller dimensions owing to their intrinsic properties.</w:t>
       </w:r>
       <w:r>
         <w:rPr>
@@ -1010,21 +872,7 @@
         <w:rPr>
           <w:shd w:val="clear" w:color="auto" w:fill="FFFFFF"/>
         </w:rPr>
-        <w:t>research effort on developing power semiconductor devices with Silicon Carbide (</w:t>
-      </w:r>
-      <w:proofErr w:type="spellStart"/>
-      <w:r>
-        <w:rPr>
-          <w:shd w:val="clear" w:color="auto" w:fill="FFFFFF"/>
-        </w:rPr>
-        <w:t>SiC</w:t>
-      </w:r>
-      <w:proofErr w:type="spellEnd"/>
-      <w:r>
-        <w:rPr>
-          <w:shd w:val="clear" w:color="auto" w:fill="FFFFFF"/>
-        </w:rPr>
-        <w:t xml:space="preserve">) in the pursuit of higher efficiency </w:t>
+        <w:t xml:space="preserve">research effort on developing power semiconductor devices with Silicon Carbide (SiC) in the pursuit of higher efficiency </w:t>
       </w:r>
       <w:r>
         <w:rPr>
@@ -1054,41 +902,13 @@
         <w:rPr>
           <w:shd w:val="clear" w:color="auto" w:fill="FFFFFF"/>
         </w:rPr>
-        <w:t xml:space="preserve">The availability of </w:t>
-      </w:r>
-      <w:proofErr w:type="spellStart"/>
-      <w:r>
-        <w:rPr>
-          <w:shd w:val="clear" w:color="auto" w:fill="FFFFFF"/>
-        </w:rPr>
-        <w:t>SiC</w:t>
-      </w:r>
-      <w:proofErr w:type="spellEnd"/>
-      <w:r>
-        <w:rPr>
-          <w:shd w:val="clear" w:color="auto" w:fill="FFFFFF"/>
-        </w:rPr>
-        <w:t xml:space="preserve"> wafers on a commercial basis has led to the demonstration of many types of metal-oxide semiconductor (MOS)-gated devices that exploit its unique properties. </w:t>
-      </w:r>
-      <w:r>
-        <w:rPr>
-          <w:shd w:val="clear" w:color="auto" w:fill="FFFFFF"/>
-        </w:rPr>
-        <w:t>These emerging Silicon Carbide (</w:t>
-      </w:r>
-      <w:proofErr w:type="spellStart"/>
-      <w:r>
-        <w:rPr>
-          <w:shd w:val="clear" w:color="auto" w:fill="FFFFFF"/>
-        </w:rPr>
-        <w:t>SiC</w:t>
-      </w:r>
-      <w:proofErr w:type="spellEnd"/>
-      <w:r>
-        <w:rPr>
-          <w:shd w:val="clear" w:color="auto" w:fill="FFFFFF"/>
-        </w:rPr>
-        <w:t>) MOSFET power devices promise to displace Silicon IGBTs from the majority of challenging power electronics applications by enabling superior efficiency and power density, as well as capability to o</w:t>
+        <w:t xml:space="preserve">The availability of SiC wafers on a commercial basis has led to the demonstration of many types of metal-oxide semiconductor (MOS)-gated devices that exploit its unique properties. </w:t>
+      </w:r>
+      <w:r>
+        <w:rPr>
+          <w:shd w:val="clear" w:color="auto" w:fill="FFFFFF"/>
+        </w:rPr>
+        <w:t>These emerging Silicon Carbide (SiC) MOSFET power devices promise to displace Silicon IGBTs from the majority of challenging power electronics applications by enabling superior efficiency and power density, as well as capability to o</w:t>
       </w:r>
       <w:r>
         <w:rPr>
@@ -1210,21 +1030,7 @@
         <w:rPr>
           <w:shd w:val="clear" w:color="auto" w:fill="FFFFFF"/>
         </w:rPr>
-        <w:t xml:space="preserve">focuses on the comparison of a </w:t>
-      </w:r>
-      <w:proofErr w:type="spellStart"/>
-      <w:r>
-        <w:rPr>
-          <w:shd w:val="clear" w:color="auto" w:fill="FFFFFF"/>
-        </w:rPr>
-        <w:t>SiC</w:t>
-      </w:r>
-      <w:proofErr w:type="spellEnd"/>
-      <w:r>
-        <w:rPr>
-          <w:shd w:val="clear" w:color="auto" w:fill="FFFFFF"/>
-        </w:rPr>
-        <w:t xml:space="preserve"> based DC/DC </w:t>
+        <w:t xml:space="preserve">focuses on the comparison of a SiC based DC/DC </w:t>
       </w:r>
       <w:r>
         <w:rPr>
@@ -1236,55 +1042,13 @@
         <w:rPr>
           <w:shd w:val="clear" w:color="auto" w:fill="FFFFFF"/>
         </w:rPr>
-        <w:t xml:space="preserve">converter and an IGBT based DC/DC converter and thus concludes that the efficiency of an </w:t>
-      </w:r>
-      <w:proofErr w:type="spellStart"/>
-      <w:r>
-        <w:rPr>
-          <w:shd w:val="clear" w:color="auto" w:fill="FFFFFF"/>
-        </w:rPr>
-        <w:t>SiC</w:t>
-      </w:r>
-      <w:proofErr w:type="spellEnd"/>
-      <w:r>
-        <w:rPr>
-          <w:shd w:val="clear" w:color="auto" w:fill="FFFFFF"/>
-        </w:rPr>
-        <w:t xml:space="preserve"> converter is greater than that of the IGBT converter over an output power range. </w:t>
-      </w:r>
-      <w:r>
-        <w:rPr>
-          <w:shd w:val="clear" w:color="auto" w:fill="FFFFFF"/>
-        </w:rPr>
-        <w:t xml:space="preserve">An electro-thermal analysis of an automotive traction inverter platform based on </w:t>
-      </w:r>
-      <w:proofErr w:type="spellStart"/>
-      <w:r>
-        <w:rPr>
-          <w:shd w:val="clear" w:color="auto" w:fill="FFFFFF"/>
-        </w:rPr>
-        <w:t>SiC</w:t>
-      </w:r>
-      <w:proofErr w:type="spellEnd"/>
-      <w:r>
-        <w:rPr>
-          <w:shd w:val="clear" w:color="auto" w:fill="FFFFFF"/>
-        </w:rPr>
-        <w:t xml:space="preserve"> MOSFET and </w:t>
-      </w:r>
-      <w:proofErr w:type="spellStart"/>
-      <w:r>
-        <w:rPr>
-          <w:shd w:val="clear" w:color="auto" w:fill="FFFFFF"/>
-        </w:rPr>
-        <w:t>SiC</w:t>
-      </w:r>
-      <w:proofErr w:type="spellEnd"/>
-      <w:r>
-        <w:rPr>
-          <w:shd w:val="clear" w:color="auto" w:fill="FFFFFF"/>
-        </w:rPr>
-        <w:t xml:space="preserve"> IGBT technology is discussed in </w:t>
+        <w:t xml:space="preserve">converter and an IGBT based DC/DC converter and thus concludes that the efficiency of an SiC converter is greater than that of the IGBT converter over an output power range. </w:t>
+      </w:r>
+      <w:r>
+        <w:rPr>
+          <w:shd w:val="clear" w:color="auto" w:fill="FFFFFF"/>
+        </w:rPr>
+        <w:t xml:space="preserve">An electro-thermal analysis of an automotive traction inverter platform based on SiC MOSFET and SiC IGBT technology is discussed in </w:t>
       </w:r>
       <w:sdt>
         <w:sdtPr>
@@ -1339,41 +1103,13 @@
         <w:rPr>
           <w:shd w:val="clear" w:color="auto" w:fill="FFFFFF"/>
         </w:rPr>
-        <w:t xml:space="preserve">and the results show that there is a higher total loss reduction in the </w:t>
-      </w:r>
-      <w:proofErr w:type="spellStart"/>
-      <w:r>
-        <w:rPr>
-          <w:shd w:val="clear" w:color="auto" w:fill="FFFFFF"/>
-        </w:rPr>
-        <w:t>SiC</w:t>
-      </w:r>
-      <w:proofErr w:type="spellEnd"/>
-      <w:r>
-        <w:rPr>
-          <w:shd w:val="clear" w:color="auto" w:fill="FFFFFF"/>
-        </w:rPr>
-        <w:t xml:space="preserve"> MOSFET model compared to the IGBT model. </w:t>
-      </w:r>
-      <w:r>
-        <w:rPr>
-          <w:shd w:val="clear" w:color="auto" w:fill="FFFFFF"/>
-        </w:rPr>
-        <w:t xml:space="preserve">For all these reasons, in this paper, we are designing a </w:t>
-      </w:r>
-      <w:proofErr w:type="spellStart"/>
-      <w:r>
-        <w:rPr>
-          <w:shd w:val="clear" w:color="auto" w:fill="FFFFFF"/>
-        </w:rPr>
-        <w:t>cycloconverter</w:t>
-      </w:r>
-      <w:proofErr w:type="spellEnd"/>
-      <w:r>
-        <w:rPr>
-          <w:shd w:val="clear" w:color="auto" w:fill="FFFFFF"/>
-        </w:rPr>
-        <w:t xml:space="preserve"> using </w:t>
+        <w:t xml:space="preserve">and the results show that there is a higher total loss reduction in the SiC MOSFET model compared to the IGBT model. </w:t>
+      </w:r>
+      <w:r>
+        <w:rPr>
+          <w:shd w:val="clear" w:color="auto" w:fill="FFFFFF"/>
+        </w:rPr>
+        <w:t xml:space="preserve">For all these reasons, in this paper, we are designing a cycloconverter using </w:t>
       </w:r>
       <w:r>
         <w:rPr>
@@ -1385,21 +1121,7 @@
         <w:rPr>
           <w:shd w:val="clear" w:color="auto" w:fill="FFFFFF"/>
         </w:rPr>
-        <w:t xml:space="preserve"> </w:t>
-      </w:r>
-      <w:proofErr w:type="spellStart"/>
-      <w:r>
-        <w:rPr>
-          <w:shd w:val="clear" w:color="auto" w:fill="FFFFFF"/>
-        </w:rPr>
-        <w:t>SiC</w:t>
-      </w:r>
-      <w:proofErr w:type="spellEnd"/>
-      <w:r>
-        <w:rPr>
-          <w:shd w:val="clear" w:color="auto" w:fill="FFFFFF"/>
-        </w:rPr>
-        <w:t xml:space="preserve"> MOSFET as opposed to the usage of IGBT in doing the same.</w:t>
+        <w:t xml:space="preserve"> SiC MOSFET as opposed to the usage of IGBT in doing the same.</w:t>
       </w:r>
     </w:p>
     <w:p>
@@ -1426,16 +1148,11 @@
       <w:commentRangeStart w:id="6"/>
       <w:commentRangeStart w:id="7"/>
       <w:r>
-        <w:t xml:space="preserve">In a </w:t>
-      </w:r>
-      <w:proofErr w:type="spellStart"/>
-      <w:r>
-        <w:t>c</w:t>
+        <w:t>In a c</w:t>
       </w:r>
       <w:r>
         <w:t>ycloconverter</w:t>
       </w:r>
-      <w:proofErr w:type="spellEnd"/>
       <w:r>
         <w:t xml:space="preserve">, </w:t>
       </w:r>
@@ -1491,27 +1208,13 @@
         <w:rPr>
           <w:shd w:val="clear" w:color="auto" w:fill="FFFFFF"/>
         </w:rPr>
-        <w:t xml:space="preserve">A single-phase to single-phase </w:t>
-      </w:r>
-      <w:proofErr w:type="spellStart"/>
-      <w:r>
-        <w:rPr>
-          <w:shd w:val="clear" w:color="auto" w:fill="FFFFFF"/>
-        </w:rPr>
-        <w:t>c</w:t>
-      </w:r>
-      <w:r>
-        <w:rPr>
-          <w:shd w:val="clear" w:color="auto" w:fill="FFFFFF"/>
-        </w:rPr>
-        <w:t>ycloconverter</w:t>
-      </w:r>
-      <w:proofErr w:type="spellEnd"/>
-      <w:r>
-        <w:rPr>
-          <w:shd w:val="clear" w:color="auto" w:fill="FFFFFF"/>
-        </w:rPr>
-        <w:t xml:space="preserve"> consists of two full wave converters that are linked back to back</w:t>
+        <w:t>A single-phase to single-phase c</w:t>
+      </w:r>
+      <w:r>
+        <w:rPr>
+          <w:shd w:val="clear" w:color="auto" w:fill="FFFFFF"/>
+        </w:rPr>
+        <w:t>ycloconverter consists of two full wave converters that are linked back to back</w:t>
       </w:r>
       <w:r>
         <w:rPr>
@@ -1523,35 +1226,13 @@
         <w:rPr>
           <w:shd w:val="clear" w:color="auto" w:fill="FFFFFF"/>
         </w:rPr>
-        <w:t xml:space="preserve">There has been extensive research carried out to explore the several possibilities for realizing an AC variable speed drive with </w:t>
-      </w:r>
-      <w:proofErr w:type="spellStart"/>
-      <w:r>
-        <w:rPr>
-          <w:shd w:val="clear" w:color="auto" w:fill="FFFFFF"/>
-        </w:rPr>
-        <w:t>cycloconverter</w:t>
-      </w:r>
-      <w:proofErr w:type="spellEnd"/>
-      <w:r>
-        <w:rPr>
-          <w:shd w:val="clear" w:color="auto" w:fill="FFFFFF"/>
-        </w:rPr>
-        <w:t xml:space="preserve">. Reference [7] presents the different solutions and compares the performance of the </w:t>
-      </w:r>
-      <w:proofErr w:type="spellStart"/>
-      <w:r>
-        <w:rPr>
-          <w:shd w:val="clear" w:color="auto" w:fill="FFFFFF"/>
-        </w:rPr>
-        <w:t>cycloconverter</w:t>
-      </w:r>
-      <w:proofErr w:type="spellEnd"/>
-      <w:r>
-        <w:rPr>
-          <w:shd w:val="clear" w:color="auto" w:fill="FFFFFF"/>
-        </w:rPr>
-        <w:t xml:space="preserve"> in rolling mill drive applications. </w:t>
+        <w:t>There has been extensive research carried out to explore the several possibilities for realizing an AC variable speed drive with cycloconverter</w:t>
+      </w:r>
+      <w:r>
+        <w:rPr>
+          <w:shd w:val="clear" w:color="auto" w:fill="FFFFFF"/>
+        </w:rPr>
+        <w:t xml:space="preserve">. Reference [7] presents the different solutions and compares the performance of the cycloconverter in rolling mill drive applications. </w:t>
       </w:r>
       <w:r>
         <w:rPr>
@@ -1605,21 +1286,7 @@
         <w:rPr>
           <w:shd w:val="clear" w:color="auto" w:fill="FFFFFF"/>
         </w:rPr>
-        <w:t xml:space="preserve">based </w:t>
-      </w:r>
-      <w:proofErr w:type="spellStart"/>
-      <w:r>
-        <w:rPr>
-          <w:shd w:val="clear" w:color="auto" w:fill="FFFFFF"/>
-        </w:rPr>
-        <w:t>cycloconverter</w:t>
-      </w:r>
-      <w:proofErr w:type="spellEnd"/>
-      <w:r>
-        <w:rPr>
-          <w:shd w:val="clear" w:color="auto" w:fill="FFFFFF"/>
-        </w:rPr>
-        <w:t xml:space="preserve"> for the </w:t>
+        <w:t xml:space="preserve">based cycloconverter for the </w:t>
       </w:r>
       <w:r>
         <w:rPr>
@@ -1687,77 +1354,13 @@
         <w:rPr>
           <w:shd w:val="clear" w:color="auto" w:fill="FFFFFF"/>
         </w:rPr>
-        <w:t xml:space="preserve">The objective of this paper is to design an efficient </w:t>
-      </w:r>
-      <w:proofErr w:type="spellStart"/>
-      <w:r>
-        <w:rPr>
-          <w:shd w:val="clear" w:color="auto" w:fill="FFFFFF"/>
-        </w:rPr>
-        <w:t>cycloconverter</w:t>
-      </w:r>
-      <w:proofErr w:type="spellEnd"/>
-      <w:r>
-        <w:rPr>
-          <w:shd w:val="clear" w:color="auto" w:fill="FFFFFF"/>
-        </w:rPr>
-        <w:t xml:space="preserve"> using </w:t>
-      </w:r>
-      <w:proofErr w:type="spellStart"/>
-      <w:r>
-        <w:rPr>
-          <w:shd w:val="clear" w:color="auto" w:fill="FFFFFF"/>
-        </w:rPr>
-        <w:t>SiC</w:t>
-      </w:r>
-      <w:proofErr w:type="spellEnd"/>
-      <w:r>
-        <w:rPr>
-          <w:shd w:val="clear" w:color="auto" w:fill="FFFFFF"/>
-        </w:rPr>
-        <w:t xml:space="preserve"> MOSFET and compare the performance of that with a </w:t>
-      </w:r>
-      <w:proofErr w:type="spellStart"/>
-      <w:r>
-        <w:rPr>
-          <w:shd w:val="clear" w:color="auto" w:fill="FFFFFF"/>
-        </w:rPr>
-        <w:t>cycloconverter</w:t>
-      </w:r>
-      <w:proofErr w:type="spellEnd"/>
-      <w:r>
-        <w:rPr>
-          <w:shd w:val="clear" w:color="auto" w:fill="FFFFFF"/>
-        </w:rPr>
-        <w:t xml:space="preserve"> designed using IGBT. The forthcoming sections give a better understanding of the above. </w:t>
-      </w:r>
-      <w:proofErr w:type="spellStart"/>
-      <w:r>
-        <w:rPr>
-          <w:shd w:val="clear" w:color="auto" w:fill="FFFFFF"/>
-        </w:rPr>
-        <w:t>SiC</w:t>
-      </w:r>
-      <w:proofErr w:type="spellEnd"/>
-      <w:r>
-        <w:rPr>
-          <w:shd w:val="clear" w:color="auto" w:fill="FFFFFF"/>
-        </w:rPr>
-        <w:t xml:space="preserve"> MOSFET is modelled using MATLAB/Simulink and a novel approach to design a </w:t>
-      </w:r>
-      <w:proofErr w:type="spellStart"/>
-      <w:r>
-        <w:rPr>
-          <w:shd w:val="clear" w:color="auto" w:fill="FFFFFF"/>
-        </w:rPr>
-        <w:t>cycloconverter</w:t>
-      </w:r>
-      <w:proofErr w:type="spellEnd"/>
-      <w:r>
-        <w:rPr>
-          <w:shd w:val="clear" w:color="auto" w:fill="FFFFFF"/>
-        </w:rPr>
-        <w:t xml:space="preserve"> using the same is presented. An </w:t>
+        <w:t xml:space="preserve">The objective of this paper is to design an efficient cycloconverter using SiC MOSFET and compare the performance of that with a cycloconverter designed using IGBT. The forthcoming sections give a better understanding of the above. </w:t>
+      </w:r>
+      <w:r>
+        <w:rPr>
+          <w:shd w:val="clear" w:color="auto" w:fill="FFFFFF"/>
+        </w:rPr>
+        <w:t xml:space="preserve">SiC MOSFET is modelled using MATLAB/Simulink and a novel approach to design a cycloconverter using the same is presented. An </w:t>
       </w:r>
       <w:r>
         <w:rPr>
@@ -1795,19 +1398,11 @@
         </w:rPr>
         <w:t xml:space="preserve">of the </w:t>
       </w:r>
-      <w:proofErr w:type="spellStart"/>
-      <w:r>
-        <w:rPr>
-          <w:shd w:val="clear" w:color="auto" w:fill="FFFFFF"/>
-        </w:rPr>
-        <w:t>SiC</w:t>
-      </w:r>
-      <w:proofErr w:type="spellEnd"/>
-      <w:r>
-        <w:rPr>
-          <w:shd w:val="clear" w:color="auto" w:fill="FFFFFF"/>
-        </w:rPr>
-        <w:t xml:space="preserve"> MOSFET and IGBT</w:t>
+      <w:r>
+        <w:rPr>
+          <w:shd w:val="clear" w:color="auto" w:fill="FFFFFF"/>
+        </w:rPr>
+        <w:t>SiC MOSFET and IGBT</w:t>
       </w:r>
       <w:r>
         <w:rPr>
@@ -1858,9 +1453,236 @@
       </w:pPr>
       <w:r>
         <w:lastRenderedPageBreak/>
-        <w:t>Prepare Your Paper Before Styling</w:t>
-      </w:r>
-    </w:p>
+        <w:t xml:space="preserve">SIMULINK MODEL </w:t>
+      </w:r>
+    </w:p>
+    <w:p>
+      <w:pPr>
+        <w:pStyle w:val="Heading2"/>
+        <w:numPr>
+          <w:ilvl w:val="1"/>
+          <w:numId w:val="6"/>
+        </w:numPr>
+      </w:pPr>
+      <w:r>
+        <w:t>Cycloconverter Design using IGBT</w:t>
+      </w:r>
+    </w:p>
+    <w:p>
+      <w:pPr>
+        <w:pBdr>
+          <w:top w:val="nil"/>
+          <w:left w:val="nil"/>
+          <w:bottom w:val="nil"/>
+          <w:right w:val="nil"/>
+          <w:between w:val="nil"/>
+        </w:pBdr>
+        <w:tabs>
+          <w:tab w:val="left" w:pos="288"/>
+        </w:tabs>
+        <w:spacing w:after="120"/>
+        <w:ind w:firstLine="289"/>
+        <w:jc w:val="both"/>
+        <w:rPr>
+          <w:rFonts w:eastAsia="Times New Roman"/>
+          <w:color w:val="000000"/>
+        </w:rPr>
+      </w:pPr>
+      <w:r>
+        <w:rPr>
+          <w:rFonts w:eastAsia="Times New Roman"/>
+          <w:color w:val="000000"/>
+        </w:rPr>
+        <w:t xml:space="preserve">A cycloconverter for converting power at supply frequency to a lower frequency is modelled using IGBT as the switching element in Simulink. The converter has back to back connection of two full-wave rectifiers. The two-bridge type-controlled rectifiers are connected in anti-parallel direction via 4 ideal switched as represented in Fig. 1. The below model is used as a standard of comparison for the SiC model which is designed in this paper. </w:t>
+      </w:r>
+    </w:p>
+    <w:p>
+      <w:r>
+        <w:rPr>
+          <w:rFonts w:eastAsia="Times New Roman"/>
+          <w:noProof/>
+          <w:color w:val="000000"/>
+        </w:rPr>
+        <w:drawing>
+          <wp:inline distT="0" distB="0" distL="0" distR="0" wp14:anchorId="31465985" wp14:editId="6041097D">
+            <wp:extent cx="2975610" cy="1530985"/>
+            <wp:effectExtent l="0" t="0" r="0" b="0"/>
+            <wp:docPr id="5" name="Picture 5" descr="A picture containing text&#10;&#10;Description automatically generated"/>
+            <wp:cNvGraphicFramePr>
+              <a:graphicFrameLocks xmlns:a="http://schemas.openxmlformats.org/drawingml/2006/main" noChangeAspect="1"/>
+            </wp:cNvGraphicFramePr>
+            <a:graphic xmlns:a="http://schemas.openxmlformats.org/drawingml/2006/main">
+              <a:graphicData uri="http://schemas.openxmlformats.org/drawingml/2006/picture">
+                <pic:pic xmlns:pic="http://schemas.openxmlformats.org/drawingml/2006/picture">
+                  <pic:nvPicPr>
+                    <pic:cNvPr id="5" name="igbt3.PNG"/>
+                    <pic:cNvPicPr/>
+                  </pic:nvPicPr>
+                  <pic:blipFill>
+                    <a:blip r:embed="rId13" cstate="print">
+                      <a:extLst>
+                        <a:ext uri="{28A0092B-C50C-407E-A947-70E740481C1C}">
+                          <a14:useLocalDpi xmlns:a14="http://schemas.microsoft.com/office/drawing/2010/main" val="0"/>
+                        </a:ext>
+                      </a:extLst>
+                    </a:blip>
+                    <a:stretch>
+                      <a:fillRect/>
+                    </a:stretch>
+                  </pic:blipFill>
+                  <pic:spPr>
+                    <a:xfrm>
+                      <a:off x="0" y="0"/>
+                      <a:ext cx="2975610" cy="1530985"/>
+                    </a:xfrm>
+                    <a:prstGeom prst="rect">
+                      <a:avLst/>
+                    </a:prstGeom>
+                  </pic:spPr>
+                </pic:pic>
+              </a:graphicData>
+            </a:graphic>
+          </wp:inline>
+        </w:drawing>
+      </w:r>
+    </w:p>
+    <w:p>
+      <w:r>
+        <w:t>Fig. 1. Cycloconverter model using IGBT</w:t>
+      </w:r>
+    </w:p>
+    <w:p/>
+    <w:p>
+      <w:pPr>
+        <w:spacing w:after="120"/>
+        <w:ind w:firstLine="289"/>
+        <w:jc w:val="left"/>
+      </w:pPr>
+      <w:r>
+        <w:t xml:space="preserve">The supply input to the cycloconverter is a 100V signal alternating at 50 Hz as in Fig, 2. The corresponding step-down output corresponds to a signal of 100V, alternating at a frequency of 5 Hz as shown in Fig, 3. </w:t>
+      </w:r>
+    </w:p>
+    <w:p>
+      <w:pPr>
+        <w:spacing w:after="120"/>
+        <w:ind w:firstLine="289"/>
+        <w:jc w:val="left"/>
+      </w:pPr>
+    </w:p>
+    <w:p>
+      <w:r>
+        <w:rPr>
+          <w:noProof/>
+        </w:rPr>
+        <w:drawing>
+          <wp:inline distT="0" distB="0" distL="0" distR="0" wp14:anchorId="5DCCCDD2" wp14:editId="04473025">
+            <wp:extent cx="2978150" cy="1631641"/>
+            <wp:effectExtent l="0" t="0" r="0" b="0"/>
+            <wp:docPr id="2" name="Picture 2"/>
+            <wp:cNvGraphicFramePr>
+              <a:graphicFrameLocks xmlns:a="http://schemas.openxmlformats.org/drawingml/2006/main" noChangeAspect="1"/>
+            </wp:cNvGraphicFramePr>
+            <a:graphic xmlns:a="http://schemas.openxmlformats.org/drawingml/2006/main">
+              <a:graphicData uri="http://schemas.openxmlformats.org/drawingml/2006/picture">
+                <pic:pic xmlns:pic="http://schemas.openxmlformats.org/drawingml/2006/picture">
+                  <pic:nvPicPr>
+                    <pic:cNvPr id="2" name="cycloinput.PNG"/>
+                    <pic:cNvPicPr/>
+                  </pic:nvPicPr>
+                  <pic:blipFill>
+                    <a:blip r:embed="rId14">
+                      <a:extLst>
+                        <a:ext uri="{28A0092B-C50C-407E-A947-70E740481C1C}">
+                          <a14:useLocalDpi xmlns:a14="http://schemas.microsoft.com/office/drawing/2010/main" val="0"/>
+                        </a:ext>
+                      </a:extLst>
+                    </a:blip>
+                    <a:stretch>
+                      <a:fillRect/>
+                    </a:stretch>
+                  </pic:blipFill>
+                  <pic:spPr>
+                    <a:xfrm>
+                      <a:off x="0" y="0"/>
+                      <a:ext cx="3005618" cy="1646690"/>
+                    </a:xfrm>
+                    <a:prstGeom prst="rect">
+                      <a:avLst/>
+                    </a:prstGeom>
+                  </pic:spPr>
+                </pic:pic>
+              </a:graphicData>
+            </a:graphic>
+          </wp:inline>
+        </w:drawing>
+      </w:r>
+    </w:p>
+    <w:p>
+      <w:r>
+        <w:t>Fig. 2. Cycloconverter input</w:t>
+      </w:r>
+    </w:p>
+    <w:p/>
+    <w:p/>
+    <w:p>
+      <w:r>
+        <w:rPr>
+          <w:noProof/>
+        </w:rPr>
+        <w:drawing>
+          <wp:inline distT="0" distB="0" distL="0" distR="0" wp14:anchorId="24219B95" wp14:editId="668A3932">
+            <wp:extent cx="2975610" cy="1503680"/>
+            <wp:effectExtent l="0" t="0" r="0" b="0"/>
+            <wp:docPr id="3" name="Picture 3"/>
+            <wp:cNvGraphicFramePr>
+              <a:graphicFrameLocks xmlns:a="http://schemas.openxmlformats.org/drawingml/2006/main" noChangeAspect="1"/>
+            </wp:cNvGraphicFramePr>
+            <a:graphic xmlns:a="http://schemas.openxmlformats.org/drawingml/2006/main">
+              <a:graphicData uri="http://schemas.openxmlformats.org/drawingml/2006/picture">
+                <pic:pic xmlns:pic="http://schemas.openxmlformats.org/drawingml/2006/picture">
+                  <pic:nvPicPr>
+                    <pic:cNvPr id="3" name="cyclooutput.PNG"/>
+                    <pic:cNvPicPr/>
+                  </pic:nvPicPr>
+                  <pic:blipFill>
+                    <a:blip r:embed="rId15" cstate="print">
+                      <a:extLst>
+                        <a:ext uri="{28A0092B-C50C-407E-A947-70E740481C1C}">
+                          <a14:useLocalDpi xmlns:a14="http://schemas.microsoft.com/office/drawing/2010/main" val="0"/>
+                        </a:ext>
+                      </a:extLst>
+                    </a:blip>
+                    <a:stretch>
+                      <a:fillRect/>
+                    </a:stretch>
+                  </pic:blipFill>
+                  <pic:spPr>
+                    <a:xfrm>
+                      <a:off x="0" y="0"/>
+                      <a:ext cx="2975610" cy="1503680"/>
+                    </a:xfrm>
+                    <a:prstGeom prst="rect">
+                      <a:avLst/>
+                    </a:prstGeom>
+                  </pic:spPr>
+                </pic:pic>
+              </a:graphicData>
+            </a:graphic>
+          </wp:inline>
+        </w:drawing>
+      </w:r>
+    </w:p>
+    <w:p>
+      <w:pPr>
+        <w:spacing w:after="120"/>
+        <w:ind w:firstLine="289"/>
+        <w:jc w:val="left"/>
+      </w:pPr>
+      <w:r>
+        <w:t xml:space="preserve">                    Fig. 3. Cycloconverter output </w:t>
+      </w:r>
+    </w:p>
+    <w:p/>
     <w:p>
       <w:pPr>
         <w:pBdr>
@@ -1886,8 +1708,50 @@
           <w:rFonts w:eastAsia="Times New Roman"/>
           <w:color w:val="000000"/>
         </w:rPr>
-        <w:t>Before you begin to format your paper, first write and save the content as a separate text file. Complete all content and organizational editing before formatting. Please note sections A-D below for more information on proofreading, spelling and gramm</w:t>
-      </w:r>
+        <w:t xml:space="preserve">As is seen in the graphs an input of frequency of 50Hz is stepped down to a frequency of 5Hz. </w:t>
+      </w:r>
+    </w:p>
+    <w:p>
+      <w:pPr>
+        <w:pBdr>
+          <w:top w:val="nil"/>
+          <w:left w:val="nil"/>
+          <w:bottom w:val="nil"/>
+          <w:right w:val="nil"/>
+          <w:between w:val="nil"/>
+        </w:pBdr>
+        <w:tabs>
+          <w:tab w:val="left" w:pos="288"/>
+        </w:tabs>
+        <w:spacing w:after="120"/>
+        <w:ind w:firstLine="288"/>
+        <w:jc w:val="both"/>
+        <w:rPr>
+          <w:rFonts w:eastAsia="Times New Roman"/>
+          <w:color w:val="000000"/>
+        </w:rPr>
+      </w:pPr>
+    </w:p>
+    <w:p>
+      <w:pPr>
+        <w:pBdr>
+          <w:top w:val="nil"/>
+          <w:left w:val="nil"/>
+          <w:bottom w:val="nil"/>
+          <w:right w:val="nil"/>
+          <w:between w:val="nil"/>
+        </w:pBdr>
+        <w:tabs>
+          <w:tab w:val="left" w:pos="288"/>
+        </w:tabs>
+        <w:spacing w:after="120"/>
+        <w:ind w:firstLine="288"/>
+        <w:jc w:val="both"/>
+        <w:rPr>
+          <w:rFonts w:eastAsia="Times New Roman"/>
+          <w:color w:val="000000"/>
+        </w:rPr>
+      </w:pPr>
       <w:bookmarkStart w:id="10" w:name="_GoBack"/>
       <w:bookmarkEnd w:id="10"/>
       <w:r>
@@ -1895,7 +1759,7 @@
           <w:rFonts w:eastAsia="Times New Roman"/>
           <w:color w:val="000000"/>
         </w:rPr>
-        <w:t>ar.</w:t>
+        <w:t>Before you begin to format your paper, first write and save the content as a separate text file. Complete all content and organizational editing before formatting. Please note sections A-D below for more information on proofreading, spelling and grammar.</w:t>
       </w:r>
     </w:p>
     <w:p>
@@ -2064,23 +1928,7 @@
           <w:rFonts w:eastAsia="Times New Roman"/>
           <w:color w:val="000000"/>
         </w:rPr>
-        <w:t xml:space="preserve">Avoid combining SI and CGS units, such as current in amperes and magnetic field in </w:t>
-      </w:r>
-      <w:proofErr w:type="spellStart"/>
-      <w:r>
-        <w:rPr>
-          <w:rFonts w:eastAsia="Times New Roman"/>
-          <w:color w:val="000000"/>
-        </w:rPr>
-        <w:t>oersteds</w:t>
-      </w:r>
-      <w:proofErr w:type="spellEnd"/>
-      <w:r>
-        <w:rPr>
-          <w:rFonts w:eastAsia="Times New Roman"/>
-          <w:color w:val="000000"/>
-        </w:rPr>
-        <w:t>. This often leads to confusion because equations do not balance dimensionally. If you must use mixed units, clearly state the units for each quantity that you use in an equation.</w:t>
+        <w:t>Avoid combining SI and CGS units, such as current in amperes and magnetic field in oersteds. This often leads to confusion because equations do not balance dimensionally. If you must use mixed units, clearly state the units for each quantity that you use in an equation.</w:t>
       </w:r>
     </w:p>
     <w:p>
@@ -2107,55 +1955,7 @@
           <w:rFonts w:eastAsia="Times New Roman"/>
           <w:color w:val="000000"/>
         </w:rPr>
-        <w:t>Do not mix complete spellings and abbreviations of units: “Wb/m2” or “</w:t>
-      </w:r>
-      <w:proofErr w:type="spellStart"/>
-      <w:r>
-        <w:rPr>
-          <w:rFonts w:eastAsia="Times New Roman"/>
-          <w:color w:val="000000"/>
-        </w:rPr>
-        <w:t>webers</w:t>
-      </w:r>
-      <w:proofErr w:type="spellEnd"/>
-      <w:r>
-        <w:rPr>
-          <w:rFonts w:eastAsia="Times New Roman"/>
-          <w:color w:val="000000"/>
-        </w:rPr>
-        <w:t xml:space="preserve"> per square meter”, not “</w:t>
-      </w:r>
-      <w:proofErr w:type="spellStart"/>
-      <w:r>
-        <w:rPr>
-          <w:rFonts w:eastAsia="Times New Roman"/>
-          <w:color w:val="000000"/>
-        </w:rPr>
-        <w:t>webers</w:t>
-      </w:r>
-      <w:proofErr w:type="spellEnd"/>
-      <w:r>
-        <w:rPr>
-          <w:rFonts w:eastAsia="Times New Roman"/>
-          <w:color w:val="000000"/>
-        </w:rPr>
-        <w:t xml:space="preserve">/m2”.  Spell out units when they appear in text: “. . . a few </w:t>
-      </w:r>
-      <w:proofErr w:type="spellStart"/>
-      <w:r>
-        <w:rPr>
-          <w:rFonts w:eastAsia="Times New Roman"/>
-          <w:color w:val="000000"/>
-        </w:rPr>
-        <w:t>henries</w:t>
-      </w:r>
-      <w:proofErr w:type="spellEnd"/>
-      <w:r>
-        <w:rPr>
-          <w:rFonts w:eastAsia="Times New Roman"/>
-          <w:color w:val="000000"/>
-        </w:rPr>
-        <w:t>”, not “. . . a few H”.</w:t>
+        <w:t>Do not mix complete spellings and abbreviations of units: “Wb/m2” or “webers per square meter”, not “webers/m2”.  Spell out units when they appear in text: “. . . a few henries”, not “. . . a few H”.</w:t>
       </w:r>
     </w:p>
     <w:p>
@@ -2293,23 +2093,7 @@
           <w:rFonts w:eastAsia="Times New Roman"/>
           <w:color w:val="000000"/>
         </w:rPr>
-        <w:t xml:space="preserve">Number equations consecutively. Equation numbers, within parentheses, are to position flush right, as in (1), using a right tab stop. To make your equations more compact, you may use the solidus </w:t>
-      </w:r>
-      <w:proofErr w:type="gramStart"/>
-      <w:r>
-        <w:rPr>
-          <w:rFonts w:eastAsia="Times New Roman"/>
-          <w:color w:val="000000"/>
-        </w:rPr>
-        <w:t>( /</w:t>
-      </w:r>
-      <w:proofErr w:type="gramEnd"/>
-      <w:r>
-        <w:rPr>
-          <w:rFonts w:eastAsia="Times New Roman"/>
-          <w:color w:val="000000"/>
-        </w:rPr>
-        <w:t xml:space="preserve"> ), the exp function, or appropriate exponents. Italicize Roman symbols for quantities and variables, but not Greek symbols. Use a long dash rather than a hyphen for a minus sign. Punctuate equations with commas or periods when they are part of a sentence, as in:</w:t>
+        <w:t>Number equations consecutively. Equation numbers, within parentheses, are to position flush right, as in (1), using a right tab stop. To make your equations more compact, you may use the solidus ( / ), the exp function, or appropriate exponents. Italicize Roman symbols for quantities and variables, but not Greek symbols. Use a long dash rather than a hyphen for a minus sign. Punctuate equations with commas or periods when they are part of a sentence, as in:</w:t>
       </w:r>
     </w:p>
     <w:p>
@@ -2464,6 +2248,7 @@
           <w:rFonts w:eastAsia="Times New Roman"/>
           <w:color w:val="000000"/>
         </w:rPr>
+        <w:lastRenderedPageBreak/>
         <w:t>Note that the equation is centered using a center tab stop. Be sure that the symbols in your equation have been defined before or immediately following the equation. Use “(1)”, not “Eq. (1)” or “equation (1)”, except at the beginning of a sentence: “Equation (1) is . . .”</w:t>
       </w:r>
     </w:p>
@@ -2864,23 +2649,7 @@
           <w:rFonts w:eastAsia="Times New Roman"/>
           <w:color w:val="000000"/>
         </w:rPr>
-        <w:t xml:space="preserve">After the text edit has been completed, the paper is ready for the template. Duplicate the template file by using the Save As </w:t>
-      </w:r>
-      <w:proofErr w:type="gramStart"/>
-      <w:r>
-        <w:rPr>
-          <w:rFonts w:eastAsia="Times New Roman"/>
-          <w:color w:val="000000"/>
-        </w:rPr>
-        <w:t>command, and</w:t>
-      </w:r>
-      <w:proofErr w:type="gramEnd"/>
-      <w:r>
-        <w:rPr>
-          <w:rFonts w:eastAsia="Times New Roman"/>
-          <w:color w:val="000000"/>
-        </w:rPr>
-        <w:t xml:space="preserve"> use the naming convention prescribed by your conference for the name of your paper. In this newly created file, highlight all of the contents and import your prepared text file. You are now ready to style your paper; use the scroll down window on the left of the MS Word Formatting toolbar.</w:t>
+        <w:t>After the text edit has been completed, the paper is ready for the template. Duplicate the template file by using the Save As command, and use the naming convention prescribed by your conference for the name of your paper. In this newly created file, highlight all of the contents and import your prepared text file. You are now ready to style your paper; use the scroll down window on the left of the MS Word Formatting toolbar.</w:t>
       </w:r>
     </w:p>
     <w:p>
@@ -2892,7 +2661,6 @@
         </w:numPr>
       </w:pPr>
       <w:r>
-        <w:lastRenderedPageBreak/>
         <w:t>Authors and Affiliations</w:t>
       </w:r>
     </w:p>
@@ -2934,100 +2702,7 @@
     </w:p>
     <w:p>
       <w:pPr>
-        <w:pStyle w:val="Heading3"/>
-        <w:numPr>
-          <w:ilvl w:val="2"/>
-          <w:numId w:val="7"/>
-        </w:numPr>
-      </w:pPr>
-      <w:r>
-        <w:t xml:space="preserve">For papers with more than six authors: </w:t>
-      </w:r>
-      <w:r>
-        <w:rPr>
-          <w:i w:val="0"/>
-        </w:rPr>
-        <w:t>Add author names horizontally, moving to a third row if needed for more than 8 authors.</w:t>
-      </w:r>
-    </w:p>
-    <w:p>
-      <w:pPr>
-        <w:pStyle w:val="Heading3"/>
-        <w:numPr>
-          <w:ilvl w:val="2"/>
-          <w:numId w:val="7"/>
-        </w:numPr>
-      </w:pPr>
-      <w:r>
-        <w:t xml:space="preserve">For papers with less than six authors: </w:t>
-      </w:r>
-      <w:r>
-        <w:rPr>
-          <w:i w:val="0"/>
-        </w:rPr>
-        <w:t>To change the default, adjust the template as follows.</w:t>
-      </w:r>
-    </w:p>
-    <w:p>
-      <w:pPr>
-        <w:pStyle w:val="Heading4"/>
-        <w:numPr>
-          <w:ilvl w:val="3"/>
-          <w:numId w:val="7"/>
-        </w:numPr>
-      </w:pPr>
-      <w:r>
-        <w:t xml:space="preserve">Selection: </w:t>
-      </w:r>
-      <w:r>
-        <w:rPr>
-          <w:i w:val="0"/>
-        </w:rPr>
-        <w:t>Highlight all author and affiliation lines.</w:t>
-      </w:r>
-    </w:p>
-    <w:p>
-      <w:pPr>
-        <w:pStyle w:val="Heading4"/>
-        <w:numPr>
-          <w:ilvl w:val="3"/>
-          <w:numId w:val="7"/>
-        </w:numPr>
-      </w:pPr>
-      <w:r>
-        <w:t xml:space="preserve">Change number of columns: </w:t>
-      </w:r>
-      <w:r>
-        <w:rPr>
-          <w:i w:val="0"/>
-        </w:rPr>
-        <w:t>Select the Columns icon from the MS Word Standard toolbar and then select the correct number of columns from the selection palette.</w:t>
-      </w:r>
-    </w:p>
-    <w:p>
-      <w:pPr>
-        <w:pStyle w:val="Heading4"/>
-        <w:numPr>
-          <w:ilvl w:val="3"/>
-          <w:numId w:val="7"/>
-        </w:numPr>
-        <w:rPr>
-          <w:i w:val="0"/>
-        </w:rPr>
-      </w:pPr>
-      <w:r>
-        <w:t xml:space="preserve">Deletion: </w:t>
-      </w:r>
-      <w:r>
-        <w:rPr>
-          <w:i w:val="0"/>
-        </w:rPr>
-        <w:t>Delete the author and affiliation lines for the extra authors.</w:t>
-      </w:r>
-    </w:p>
-    <w:p>
-      <w:pPr>
-        <w:jc w:val="left"/>
+        <w:jc w:val="both"/>
         <w:rPr>
           <w:i/>
         </w:rPr>
@@ -3127,36 +2802,6 @@
           <w:color w:val="000000"/>
         </w:rPr>
         <w:t>introduced. Styles named “Heading 1”, “Heading 2”, “Heading 3”, and “Heading 4” are prescribed.</w:t>
-      </w:r>
-    </w:p>
-    <w:p>
-      <w:pPr>
-        <w:pStyle w:val="Heading2"/>
-        <w:numPr>
-          <w:ilvl w:val="1"/>
-          <w:numId w:val="7"/>
-        </w:numPr>
-      </w:pPr>
-      <w:r>
-        <w:t>Figures and Tables</w:t>
-      </w:r>
-    </w:p>
-    <w:p>
-      <w:pPr>
-        <w:pStyle w:val="Heading4"/>
-        <w:numPr>
-          <w:ilvl w:val="3"/>
-          <w:numId w:val="7"/>
-        </w:numPr>
-      </w:pPr>
-      <w:r>
-        <w:t xml:space="preserve"> Positioning Figures and Tables: </w:t>
-      </w:r>
-      <w:r>
-        <w:rPr>
-          <w:i w:val="0"/>
-        </w:rPr>
-        <w:t>Place figures and tables at the top and bottom of columns. Avoid placing them in the middle of columns. Large figures and tables may span across both columns. Figure captions should be below the figures; table heads should appear above the tables. Insert figures and tables after they are cited in the text. Use the abbreviation “Fig. 1”, even at the beginning of a sentence.</w:t>
       </w:r>
     </w:p>
     <w:p>
@@ -3492,17 +3137,7 @@
                 <w:sz w:val="16"/>
                 <w:szCs w:val="16"/>
               </w:rPr>
-              <w:t xml:space="preserve">More table </w:t>
-            </w:r>
-            <w:proofErr w:type="spellStart"/>
-            <w:r>
-              <w:rPr>
-                <w:rFonts w:eastAsia="Times New Roman"/>
-                <w:color w:val="000000"/>
-                <w:sz w:val="16"/>
-                <w:szCs w:val="16"/>
-              </w:rPr>
-              <w:t>copy</w:t>
+              <w:t>More table copy</w:t>
             </w:r>
             <w:r>
               <w:rPr>
@@ -3514,7 +3149,6 @@
               </w:rPr>
               <w:t>a</w:t>
             </w:r>
-            <w:proofErr w:type="spellEnd"/>
           </w:p>
         </w:tc>
         <w:tc>
@@ -3998,7 +3632,14 @@
                       <w:rPr>
                         <w:noProof/>
                       </w:rPr>
-                      <w:t xml:space="preserve">A. Kempitiya and W. Chou, "An electro-thermal performance analysis of SiC MOSFET vs Si IGBT and diode automotive traction inverters under various drive cycles," in </w:t>
+                      <w:t xml:space="preserve">A. Kempitiya and W. Chou, "An electro-thermal performance analysis of SiC MOSFET vs Si IGBT </w:t>
+                    </w:r>
+                    <w:r>
+                      <w:rPr>
+                        <w:noProof/>
+                      </w:rPr>
+                      <w:lastRenderedPageBreak/>
+                      <w:t xml:space="preserve">and diode automotive traction inverters under various drive cycles," in </w:t>
                     </w:r>
                     <w:r>
                       <w:rPr>
@@ -4039,6 +3680,7 @@
                       <w:rPr>
                         <w:noProof/>
                       </w:rPr>
+                      <w:lastRenderedPageBreak/>
                       <w:t>[6]</w:t>
                     </w:r>
                   </w:p>
@@ -4238,19 +3880,19 @@
                 </w:rPr>
                 <w:fldChar w:fldCharType="end"/>
               </w:r>
+              <w:commentRangeEnd w:id="12"/>
+              <w:r>
+                <w:rPr>
+                  <w:rStyle w:val="CommentReference"/>
+                </w:rPr>
+                <w:commentReference w:id="12"/>
+              </w:r>
               <w:commentRangeEnd w:id="11"/>
               <w:r>
                 <w:rPr>
                   <w:rStyle w:val="CommentReference"/>
                 </w:rPr>
                 <w:commentReference w:id="11"/>
-              </w:r>
-              <w:commentRangeEnd w:id="12"/>
-              <w:r>
-                <w:rPr>
-                  <w:rStyle w:val="CommentReference"/>
-                </w:rPr>
-                <w:commentReference w:id="12"/>
               </w:r>
             </w:p>
           </w:sdtContent>
@@ -4472,28 +4114,7 @@
         <w:annotationRef/>
       </w:r>
       <w:r>
-        <w:t xml:space="preserve">Well </w:t>
-      </w:r>
-      <w:proofErr w:type="gramStart"/>
-      <w:r>
-        <w:t>planned..</w:t>
-      </w:r>
-      <w:proofErr w:type="gramEnd"/>
-      <w:r>
-        <w:t xml:space="preserve"> but don’t mention sections I section II </w:t>
-      </w:r>
-      <w:proofErr w:type="spellStart"/>
-      <w:proofErr w:type="gramStart"/>
-      <w:r>
-        <w:t>etc</w:t>
-      </w:r>
-      <w:proofErr w:type="spellEnd"/>
-      <w:r>
-        <w:t xml:space="preserve">  here..</w:t>
-      </w:r>
-      <w:proofErr w:type="gramEnd"/>
-      <w:r>
-        <w:t xml:space="preserve"> you can brief on what you are doing.</w:t>
+        <w:t>Well planned.. but don’t mention sections I section II etc  here.. you can brief on what you are doing.</w:t>
       </w:r>
     </w:p>
   </w:comment>
@@ -4513,7 +4134,7 @@
       </w:r>
     </w:p>
   </w:comment>
-  <w:comment w:id="11" w:author="Clarence Tauro" w:date="2019-09-22T16:39:00Z" w:initials="CT">
+  <w:comment w:id="12" w:author="Clarence Tauro" w:date="2019-09-22T16:39:00Z" w:initials="CT">
     <w:p>
       <w:pPr>
         <w:pStyle w:val="CommentText"/>
@@ -4530,7 +4151,7 @@
       </w:r>
     </w:p>
   </w:comment>
-  <w:comment w:id="12" w:author="Maithili Shetty" w:date="2019-10-02T10:40:00Z" w:initials="MS">
+  <w:comment w:id="11" w:author="Maithili Shetty" w:date="2019-10-02T10:40:00Z" w:initials="MS">
     <w:p>
       <w:pPr>
         <w:pStyle w:val="CommentText"/>
@@ -7109,7 +6730,7 @@
 </file>
 
 <file path=customXml/itemProps2.xml><?xml version="1.0" encoding="utf-8"?>
-<ds:datastoreItem xmlns:ds="http://schemas.openxmlformats.org/officeDocument/2006/customXml" ds:itemID="{946C58C8-16BD-4D53-AF9C-F7F41D8539D7}">
+<ds:datastoreItem xmlns:ds="http://schemas.openxmlformats.org/officeDocument/2006/customXml" ds:itemID="{82A85BA1-7C5C-4864-9D4C-8CD973F8E86E}">
   <ds:schemaRefs>
     <ds:schemaRef ds:uri="http://schemas.openxmlformats.org/officeDocument/2006/bibliography"/>
   </ds:schemaRefs>

</xml_diff>

<commit_message>
SiC and Cycloconverter Part
</commit_message>
<xml_diff>
--- a/Paper/Performance Comparison of single-phase Cycloconverters with SiC Transistor and IGBT with different control strategies.docx
+++ b/Paper/Performance Comparison of single-phase Cycloconverters with SiC Transistor and IGBT with different control strategies.docx
@@ -93,15 +93,24 @@
           <w:sz w:val="48"/>
           <w:szCs w:val="48"/>
         </w:rPr>
-        <w:t>with Si</w:t>
-      </w:r>
+        <w:t xml:space="preserve">with </w:t>
+      </w:r>
+      <w:proofErr w:type="spellStart"/>
       <w:r>
         <w:rPr>
           <w:sz w:val="48"/>
           <w:szCs w:val="48"/>
         </w:rPr>
+        <w:t>Si</w:t>
+      </w:r>
+      <w:r>
+        <w:rPr>
+          <w:sz w:val="48"/>
+          <w:szCs w:val="48"/>
+        </w:rPr>
         <w:t>C</w:t>
       </w:r>
+      <w:proofErr w:type="spellEnd"/>
       <w:r>
         <w:rPr>
           <w:sz w:val="48"/>
@@ -536,7 +545,61 @@
           <w:sz w:val="18"/>
           <w:szCs w:val="18"/>
         </w:rPr>
-        <w:t xml:space="preserve"> (SiC) MOSFET devices exhibiting several advantages, including high blocking voltage, lower conduction losses, and lower switching losses, when compared to silicon-based devices have become commercially available, enabling their adoption into power supply products. This paper presents a novel approach to designing a cycloconverter using SiC MOSFETs as opposed to the conventional usage of IGBT. A comparative study is attempted between the two with respect to power loss, system efficiency, leakage current etc. Furthermore, different closed loop control strategies are used to control the speed of an induction motor using the SiC cycloconverter model designed in this paper. MATLAB/Simulink models and simulations </w:t>
+        <w:t xml:space="preserve"> (</w:t>
+      </w:r>
+      <w:proofErr w:type="spellStart"/>
+      <w:r>
+        <w:rPr>
+          <w:b/>
+          <w:sz w:val="18"/>
+          <w:szCs w:val="18"/>
+        </w:rPr>
+        <w:t>SiC</w:t>
+      </w:r>
+      <w:proofErr w:type="spellEnd"/>
+      <w:r>
+        <w:rPr>
+          <w:b/>
+          <w:sz w:val="18"/>
+          <w:szCs w:val="18"/>
+        </w:rPr>
+        <w:t xml:space="preserve">) MOSFET devices exhibiting several advantages, including high blocking voltage, lower conduction losses, and lower switching losses, when compared to silicon-based devices have become commercially available, enabling their adoption into power supply products. This paper presents a novel approach to designing a cycloconverter using </w:t>
+      </w:r>
+      <w:proofErr w:type="spellStart"/>
+      <w:r>
+        <w:rPr>
+          <w:b/>
+          <w:sz w:val="18"/>
+          <w:szCs w:val="18"/>
+        </w:rPr>
+        <w:t>SiC</w:t>
+      </w:r>
+      <w:proofErr w:type="spellEnd"/>
+      <w:r>
+        <w:rPr>
+          <w:b/>
+          <w:sz w:val="18"/>
+          <w:szCs w:val="18"/>
+        </w:rPr>
+        <w:t xml:space="preserve"> MOSFETs as opposed to the conventional usage of IGBT. A comparative study is attempted between the two with respect to power loss, system efficiency, leakage current etc. Furthermore, different closed loop control strategies are used to control the speed of an induction motor using the </w:t>
+      </w:r>
+      <w:proofErr w:type="spellStart"/>
+      <w:r>
+        <w:rPr>
+          <w:b/>
+          <w:sz w:val="18"/>
+          <w:szCs w:val="18"/>
+        </w:rPr>
+        <w:t>SiC</w:t>
+      </w:r>
+      <w:proofErr w:type="spellEnd"/>
+      <w:r>
+        <w:rPr>
+          <w:b/>
+          <w:sz w:val="18"/>
+          <w:szCs w:val="18"/>
+        </w:rPr>
+        <w:t xml:space="preserve"> cycloconverter model designed in this paper. MATLAB/Simulink models and simulations </w:t>
       </w:r>
       <w:r>
         <w:rPr>
@@ -629,7 +692,7 @@
           <w:sz w:val="18"/>
           <w:szCs w:val="18"/>
         </w:rPr>
-        <w:t>Cycloconverters</w:t>
+        <w:t>Cycloconverter</w:t>
       </w:r>
       <w:r>
         <w:rPr>
@@ -730,7 +793,21 @@
         <w:rPr>
           <w:shd w:val="clear" w:color="auto" w:fill="FFFFFF"/>
         </w:rPr>
-        <w:t>(SiC) or Gallium Nitride</w:t>
+        <w:t>(</w:t>
+      </w:r>
+      <w:proofErr w:type="spellStart"/>
+      <w:r>
+        <w:rPr>
+          <w:shd w:val="clear" w:color="auto" w:fill="FFFFFF"/>
+        </w:rPr>
+        <w:t>SiC</w:t>
+      </w:r>
+      <w:proofErr w:type="spellEnd"/>
+      <w:r>
+        <w:rPr>
+          <w:shd w:val="clear" w:color="auto" w:fill="FFFFFF"/>
+        </w:rPr>
+        <w:t>) or Gallium Nitride</w:t>
       </w:r>
       <w:r>
         <w:rPr>
@@ -742,7 +819,21 @@
         <w:rPr>
           <w:shd w:val="clear" w:color="auto" w:fill="FFFFFF"/>
         </w:rPr>
-        <w:t>(GaN) are ready to carve out a niche in applications that demand the ability to work at high voltages and temperatures while demonstrating high efficiency and relatively smaller dimensions owing to their intrinsic properties.</w:t>
+        <w:t>(</w:t>
+      </w:r>
+      <w:proofErr w:type="spellStart"/>
+      <w:r>
+        <w:rPr>
+          <w:shd w:val="clear" w:color="auto" w:fill="FFFFFF"/>
+        </w:rPr>
+        <w:t>GaN</w:t>
+      </w:r>
+      <w:proofErr w:type="spellEnd"/>
+      <w:r>
+        <w:rPr>
+          <w:shd w:val="clear" w:color="auto" w:fill="FFFFFF"/>
+        </w:rPr>
+        <w:t>) are ready to carve out a niche in applications that demand the ability to work at high voltages and temperatures while demonstrating high efficiency and relatively smaller dimensions owing to their intrinsic properties.</w:t>
       </w:r>
       <w:r>
         <w:rPr>
@@ -872,7 +963,21 @@
         <w:rPr>
           <w:shd w:val="clear" w:color="auto" w:fill="FFFFFF"/>
         </w:rPr>
-        <w:t xml:space="preserve">research effort on developing power semiconductor devices with Silicon Carbide (SiC) in the pursuit of higher efficiency </w:t>
+        <w:t>research effort on developing power semiconductor devices with Silicon Carbide (</w:t>
+      </w:r>
+      <w:proofErr w:type="spellStart"/>
+      <w:r>
+        <w:rPr>
+          <w:shd w:val="clear" w:color="auto" w:fill="FFFFFF"/>
+        </w:rPr>
+        <w:t>SiC</w:t>
+      </w:r>
+      <w:proofErr w:type="spellEnd"/>
+      <w:r>
+        <w:rPr>
+          <w:shd w:val="clear" w:color="auto" w:fill="FFFFFF"/>
+        </w:rPr>
+        <w:t xml:space="preserve">) in the pursuit of higher efficiency </w:t>
       </w:r>
       <w:r>
         <w:rPr>
@@ -902,13 +1007,41 @@
         <w:rPr>
           <w:shd w:val="clear" w:color="auto" w:fill="FFFFFF"/>
         </w:rPr>
-        <w:t xml:space="preserve">The availability of SiC wafers on a commercial basis has led to the demonstration of many types of metal-oxide semiconductor (MOS)-gated devices that exploit its unique properties. </w:t>
-      </w:r>
-      <w:r>
-        <w:rPr>
-          <w:shd w:val="clear" w:color="auto" w:fill="FFFFFF"/>
-        </w:rPr>
-        <w:t>These emerging Silicon Carbide (SiC) MOSFET power devices promise to displace Silicon IGBTs from the majority of challenging power electronics applications by enabling superior efficiency and power density, as well as capability to o</w:t>
+        <w:t xml:space="preserve">The availability of </w:t>
+      </w:r>
+      <w:proofErr w:type="spellStart"/>
+      <w:r>
+        <w:rPr>
+          <w:shd w:val="clear" w:color="auto" w:fill="FFFFFF"/>
+        </w:rPr>
+        <w:t>SiC</w:t>
+      </w:r>
+      <w:proofErr w:type="spellEnd"/>
+      <w:r>
+        <w:rPr>
+          <w:shd w:val="clear" w:color="auto" w:fill="FFFFFF"/>
+        </w:rPr>
+        <w:t xml:space="preserve"> wafers on a commercial basis has led to the demonstration of many types of metal-oxide semiconductor (MOS)-gated devices that exploit its unique properties. </w:t>
+      </w:r>
+      <w:r>
+        <w:rPr>
+          <w:shd w:val="clear" w:color="auto" w:fill="FFFFFF"/>
+        </w:rPr>
+        <w:t>These emerging Silicon Carbide (</w:t>
+      </w:r>
+      <w:proofErr w:type="spellStart"/>
+      <w:r>
+        <w:rPr>
+          <w:shd w:val="clear" w:color="auto" w:fill="FFFFFF"/>
+        </w:rPr>
+        <w:t>SiC</w:t>
+      </w:r>
+      <w:proofErr w:type="spellEnd"/>
+      <w:r>
+        <w:rPr>
+          <w:shd w:val="clear" w:color="auto" w:fill="FFFFFF"/>
+        </w:rPr>
+        <w:t>) MOSFET power devices promise to displace Silicon IGBTs from the majority of challenging power electronics applications by enabling superior efficiency and power density, as well as capability to o</w:t>
       </w:r>
       <w:r>
         <w:rPr>
@@ -1030,7 +1163,21 @@
         <w:rPr>
           <w:shd w:val="clear" w:color="auto" w:fill="FFFFFF"/>
         </w:rPr>
-        <w:t xml:space="preserve">focuses on the comparison of a SiC based DC/DC </w:t>
+        <w:t xml:space="preserve">focuses on the comparison of a </w:t>
+      </w:r>
+      <w:proofErr w:type="spellStart"/>
+      <w:r>
+        <w:rPr>
+          <w:shd w:val="clear" w:color="auto" w:fill="FFFFFF"/>
+        </w:rPr>
+        <w:t>SiC</w:t>
+      </w:r>
+      <w:proofErr w:type="spellEnd"/>
+      <w:r>
+        <w:rPr>
+          <w:shd w:val="clear" w:color="auto" w:fill="FFFFFF"/>
+        </w:rPr>
+        <w:t xml:space="preserve"> based DC/DC </w:t>
       </w:r>
       <w:r>
         <w:rPr>
@@ -1042,13 +1189,55 @@
         <w:rPr>
           <w:shd w:val="clear" w:color="auto" w:fill="FFFFFF"/>
         </w:rPr>
-        <w:t xml:space="preserve">converter and an IGBT based DC/DC converter and thus concludes that the efficiency of an SiC converter is greater than that of the IGBT converter over an output power range. </w:t>
-      </w:r>
-      <w:r>
-        <w:rPr>
-          <w:shd w:val="clear" w:color="auto" w:fill="FFFFFF"/>
-        </w:rPr>
-        <w:t xml:space="preserve">An electro-thermal analysis of an automotive traction inverter platform based on SiC MOSFET and SiC IGBT technology is discussed in </w:t>
+        <w:t xml:space="preserve">converter and an IGBT based DC/DC converter and thus concludes that the efficiency of an </w:t>
+      </w:r>
+      <w:proofErr w:type="spellStart"/>
+      <w:r>
+        <w:rPr>
+          <w:shd w:val="clear" w:color="auto" w:fill="FFFFFF"/>
+        </w:rPr>
+        <w:t>SiC</w:t>
+      </w:r>
+      <w:proofErr w:type="spellEnd"/>
+      <w:r>
+        <w:rPr>
+          <w:shd w:val="clear" w:color="auto" w:fill="FFFFFF"/>
+        </w:rPr>
+        <w:t xml:space="preserve"> converter is greater than that of the IGBT converter over an output power range. </w:t>
+      </w:r>
+      <w:r>
+        <w:rPr>
+          <w:shd w:val="clear" w:color="auto" w:fill="FFFFFF"/>
+        </w:rPr>
+        <w:t xml:space="preserve">An electro-thermal analysis of an automotive traction inverter platform based on </w:t>
+      </w:r>
+      <w:proofErr w:type="spellStart"/>
+      <w:r>
+        <w:rPr>
+          <w:shd w:val="clear" w:color="auto" w:fill="FFFFFF"/>
+        </w:rPr>
+        <w:t>SiC</w:t>
+      </w:r>
+      <w:proofErr w:type="spellEnd"/>
+      <w:r>
+        <w:rPr>
+          <w:shd w:val="clear" w:color="auto" w:fill="FFFFFF"/>
+        </w:rPr>
+        <w:t xml:space="preserve"> MOSFET and </w:t>
+      </w:r>
+      <w:proofErr w:type="spellStart"/>
+      <w:r>
+        <w:rPr>
+          <w:shd w:val="clear" w:color="auto" w:fill="FFFFFF"/>
+        </w:rPr>
+        <w:t>SiC</w:t>
+      </w:r>
+      <w:proofErr w:type="spellEnd"/>
+      <w:r>
+        <w:rPr>
+          <w:shd w:val="clear" w:color="auto" w:fill="FFFFFF"/>
+        </w:rPr>
+        <w:t xml:space="preserve"> IGBT technology is discussed in </w:t>
       </w:r>
       <w:sdt>
         <w:sdtPr>
@@ -1103,7 +1292,21 @@
         <w:rPr>
           <w:shd w:val="clear" w:color="auto" w:fill="FFFFFF"/>
         </w:rPr>
-        <w:t xml:space="preserve">and the results show that there is a higher total loss reduction in the SiC MOSFET model compared to the IGBT model. </w:t>
+        <w:t xml:space="preserve">and the results show that there is a higher total loss reduction in the </w:t>
+      </w:r>
+      <w:proofErr w:type="spellStart"/>
+      <w:r>
+        <w:rPr>
+          <w:shd w:val="clear" w:color="auto" w:fill="FFFFFF"/>
+        </w:rPr>
+        <w:t>SiC</w:t>
+      </w:r>
+      <w:proofErr w:type="spellEnd"/>
+      <w:r>
+        <w:rPr>
+          <w:shd w:val="clear" w:color="auto" w:fill="FFFFFF"/>
+        </w:rPr>
+        <w:t xml:space="preserve"> MOSFET model compared to the IGBT model. </w:t>
       </w:r>
       <w:r>
         <w:rPr>
@@ -1121,7 +1324,21 @@
         <w:rPr>
           <w:shd w:val="clear" w:color="auto" w:fill="FFFFFF"/>
         </w:rPr>
-        <w:t xml:space="preserve"> SiC MOSFET as opposed to the usage of IGBT in doing the same.</w:t>
+        <w:t xml:space="preserve"> </w:t>
+      </w:r>
+      <w:proofErr w:type="spellStart"/>
+      <w:r>
+        <w:rPr>
+          <w:shd w:val="clear" w:color="auto" w:fill="FFFFFF"/>
+        </w:rPr>
+        <w:t>SiC</w:t>
+      </w:r>
+      <w:proofErr w:type="spellEnd"/>
+      <w:r>
+        <w:rPr>
+          <w:shd w:val="clear" w:color="auto" w:fill="FFFFFF"/>
+        </w:rPr>
+        <w:t xml:space="preserve"> MOSFET as opposed to the usage of IGBT in doing the same.</w:t>
       </w:r>
     </w:p>
     <w:p>
@@ -1354,13 +1571,35 @@
         <w:rPr>
           <w:shd w:val="clear" w:color="auto" w:fill="FFFFFF"/>
         </w:rPr>
-        <w:t xml:space="preserve">The objective of this paper is to design an efficient cycloconverter using SiC MOSFET and compare the performance of that with a cycloconverter designed using IGBT. The forthcoming sections give a better understanding of the above. </w:t>
-      </w:r>
-      <w:r>
-        <w:rPr>
-          <w:shd w:val="clear" w:color="auto" w:fill="FFFFFF"/>
-        </w:rPr>
-        <w:t xml:space="preserve">SiC MOSFET is modelled using MATLAB/Simulink and a novel approach to design a cycloconverter using the same is presented. An </w:t>
+        <w:t xml:space="preserve">The objective of this paper is to design an efficient cycloconverter using </w:t>
+      </w:r>
+      <w:proofErr w:type="spellStart"/>
+      <w:r>
+        <w:rPr>
+          <w:shd w:val="clear" w:color="auto" w:fill="FFFFFF"/>
+        </w:rPr>
+        <w:t>SiC</w:t>
+      </w:r>
+      <w:proofErr w:type="spellEnd"/>
+      <w:r>
+        <w:rPr>
+          <w:shd w:val="clear" w:color="auto" w:fill="FFFFFF"/>
+        </w:rPr>
+        <w:t xml:space="preserve"> MOSFET and compare the performance of that with a cycloconverter designed using IGBT. The forthcoming sections give a better understanding of the above. </w:t>
+      </w:r>
+      <w:proofErr w:type="spellStart"/>
+      <w:r>
+        <w:rPr>
+          <w:shd w:val="clear" w:color="auto" w:fill="FFFFFF"/>
+        </w:rPr>
+        <w:t>SiC</w:t>
+      </w:r>
+      <w:proofErr w:type="spellEnd"/>
+      <w:r>
+        <w:rPr>
+          <w:shd w:val="clear" w:color="auto" w:fill="FFFFFF"/>
+        </w:rPr>
+        <w:t xml:space="preserve"> MOSFET is modelled using MATLAB/Simulink and a novel approach to design a cycloconverter using the same is presented. An </w:t>
       </w:r>
       <w:r>
         <w:rPr>
@@ -1398,11 +1637,19 @@
         </w:rPr>
         <w:t xml:space="preserve">of the </w:t>
       </w:r>
-      <w:r>
-        <w:rPr>
-          <w:shd w:val="clear" w:color="auto" w:fill="FFFFFF"/>
-        </w:rPr>
-        <w:t>SiC MOSFET and IGBT</w:t>
+      <w:proofErr w:type="spellStart"/>
+      <w:r>
+        <w:rPr>
+          <w:shd w:val="clear" w:color="auto" w:fill="FFFFFF"/>
+        </w:rPr>
+        <w:t>SiC</w:t>
+      </w:r>
+      <w:proofErr w:type="spellEnd"/>
+      <w:r>
+        <w:rPr>
+          <w:shd w:val="clear" w:color="auto" w:fill="FFFFFF"/>
+        </w:rPr>
+        <w:t xml:space="preserve"> MOSFET and IGBT</w:t>
       </w:r>
       <w:r>
         <w:rPr>
@@ -1455,6 +1702,9 @@
         <w:lastRenderedPageBreak/>
         <w:t xml:space="preserve">SIMULINK MODEL </w:t>
       </w:r>
+      <w:r>
+        <w:t>ANALYSIS</w:t>
+      </w:r>
     </w:p>
     <w:p>
       <w:pPr>
@@ -1465,86 +1715,106 @@
         </w:numPr>
       </w:pPr>
       <w:r>
-        <w:t>Cycloconverter Design using IGBT</w:t>
-      </w:r>
-    </w:p>
-    <w:p>
-      <w:pPr>
-        <w:pBdr>
-          <w:top w:val="nil"/>
-          <w:left w:val="nil"/>
-          <w:bottom w:val="nil"/>
-          <w:right w:val="nil"/>
-          <w:between w:val="nil"/>
-        </w:pBdr>
-        <w:tabs>
-          <w:tab w:val="left" w:pos="288"/>
-        </w:tabs>
+        <w:t xml:space="preserve">Silicon Carbide (SiC) MOSFET Model </w:t>
+      </w:r>
+    </w:p>
+    <w:p>
+      <w:pPr>
         <w:spacing w:after="120"/>
         <w:ind w:firstLine="289"/>
         <w:jc w:val="both"/>
-        <w:rPr>
-          <w:rFonts w:eastAsia="Times New Roman"/>
-          <w:color w:val="000000"/>
-        </w:rPr>
-      </w:pPr>
-      <w:r>
-        <w:rPr>
-          <w:rFonts w:eastAsia="Times New Roman"/>
-          <w:color w:val="000000"/>
-        </w:rPr>
-        <w:t>A cycloconverter for converting power at supply frequency to a lower frequency is modelled using IGBT as the switching element in Simulink. The converter has back to back connection of two full-wave rectifiers. The two-bridge type-controlled rectifiers are connected in anti-parallel direction via 4 ideal switched as represented in Fig. 1.</w:t>
-      </w:r>
-      <w:r>
-        <w:rPr>
-          <w:rFonts w:eastAsia="Times New Roman"/>
-          <w:color w:val="000000"/>
-        </w:rPr>
+      </w:pPr>
+      <w:r>
+        <w:t xml:space="preserve">An accurate </w:t>
+      </w:r>
+      <w:proofErr w:type="spellStart"/>
+      <w:r>
+        <w:t>SiC</w:t>
+      </w:r>
+      <w:proofErr w:type="spellEnd"/>
+      <w:r>
+        <w:t xml:space="preserve"> MOSFET Model is built using MATLAB/Simulink</w:t>
+      </w:r>
+      <w:r>
+        <w:t xml:space="preserve">. Extensive research on the </w:t>
+      </w:r>
+      <w:proofErr w:type="spellStart"/>
+      <w:r>
+        <w:t>SiC</w:t>
+      </w:r>
+      <w:proofErr w:type="spellEnd"/>
+      <w:r>
+        <w:t xml:space="preserve"> device has demonstrated it to be a superior material to Silicon in many properties for the construction of power switching devices [9]. </w:t>
+      </w:r>
+      <w:r>
         <w:t xml:space="preserve"> </w:t>
       </w:r>
       <w:r>
-        <w:rPr>
-          <w:rFonts w:eastAsia="Times New Roman"/>
-          <w:color w:val="000000"/>
-        </w:rPr>
-        <w:t xml:space="preserve">As can be observed the conventional cycloconverter </w:t>
+        <w:t xml:space="preserve">The </w:t>
+      </w:r>
+      <w:proofErr w:type="spellStart"/>
+      <w:r>
+        <w:t>SiC</w:t>
+      </w:r>
+      <w:proofErr w:type="spellEnd"/>
+      <w:r>
+        <w:t xml:space="preserve"> MOSFET as a majority carrier switch </w:t>
+      </w:r>
+      <w:r>
+        <w:t>eliminates</w:t>
+      </w:r>
+      <w:r>
+        <w:t xml:space="preserve"> the minority carrier </w:t>
+      </w:r>
+      <w:r>
+        <w:t xml:space="preserve">current tail </w:t>
+      </w:r>
+      <w:r>
+        <w:t>experienced with silicon IGBTs</w:t>
+      </w:r>
+      <w:r>
+        <w:t xml:space="preserve">, resulting in much lower with much lower switching losses. An added benefit of using the </w:t>
+      </w:r>
+      <w:proofErr w:type="spellStart"/>
+      <w:r>
+        <w:t>SiC</w:t>
+      </w:r>
+      <w:proofErr w:type="spellEnd"/>
+      <w:r>
+        <w:t xml:space="preserve"> MOSFET in place of the conventional IGBT it their overall system efficiency improvement</w:t>
+      </w:r>
+      <w:r>
+        <w:t xml:space="preserve">, </w:t>
+      </w:r>
+      <w:r>
+        <w:t xml:space="preserve">the capability of higher frequency operation and the reduction in size. The </w:t>
+      </w:r>
+      <w:proofErr w:type="spellStart"/>
+      <w:r>
+        <w:t>SiC</w:t>
+      </w:r>
+      <w:proofErr w:type="spellEnd"/>
+      <w:r>
+        <w:t xml:space="preserve"> MOSFET is modelled as shown in Fig. 1. </w:t>
       </w:r>
       <w:bookmarkStart w:id="10" w:name="_GoBack"/>
       <w:bookmarkEnd w:id="10"/>
-      <w:r>
-        <w:rPr>
-          <w:rFonts w:eastAsia="Times New Roman"/>
-          <w:color w:val="000000"/>
-        </w:rPr>
-        <w:t>uses 2 separate converters called the P-converter and the N-converter; each performing like an H-bridge inverter</w:t>
-      </w:r>
-      <w:r>
-        <w:rPr>
-          <w:rFonts w:eastAsia="Times New Roman"/>
-          <w:color w:val="000000"/>
-        </w:rPr>
-        <w:t xml:space="preserve">. </w:t>
-      </w:r>
-      <w:r>
-        <w:rPr>
-          <w:rFonts w:eastAsia="Times New Roman"/>
-          <w:color w:val="000000"/>
-        </w:rPr>
-        <w:t xml:space="preserve">The below model is used as a standard of comparison for the SiC model which is designed in this paper. </w:t>
-      </w:r>
-    </w:p>
-    <w:p>
-      <w:r>
-        <w:rPr>
-          <w:rFonts w:eastAsia="Times New Roman"/>
+    </w:p>
+    <w:p>
+      <w:pPr>
+        <w:spacing w:after="120"/>
+        <w:ind w:firstLine="289"/>
+        <w:jc w:val="both"/>
+      </w:pPr>
+      <w:r>
+        <w:rPr>
           <w:noProof/>
-          <w:color w:val="000000"/>
         </w:rPr>
         <w:drawing>
-          <wp:inline distT="0" distB="0" distL="0" distR="0" wp14:anchorId="31465985" wp14:editId="6041097D">
-            <wp:extent cx="2975610" cy="1530985"/>
+          <wp:inline distT="0" distB="0" distL="0" distR="0" wp14:anchorId="21659C21" wp14:editId="5B35B204">
+            <wp:extent cx="2994660" cy="1727200"/>
             <wp:effectExtent l="0" t="0" r="0" b="0"/>
-            <wp:docPr id="5" name="Picture 5" descr="A picture containing text&#10;&#10;Description automatically generated"/>
+            <wp:docPr id="1" name="Picture 1"/>
             <wp:cNvGraphicFramePr>
               <a:graphicFrameLocks xmlns:a="http://schemas.openxmlformats.org/drawingml/2006/main" noChangeAspect="1"/>
             </wp:cNvGraphicFramePr>
@@ -1552,7 +1822,7 @@
               <a:graphicData uri="http://schemas.openxmlformats.org/drawingml/2006/picture">
                 <pic:pic xmlns:pic="http://schemas.openxmlformats.org/drawingml/2006/picture">
                   <pic:nvPicPr>
-                    <pic:cNvPr id="5" name="igbt3.PNG"/>
+                    <pic:cNvPr id="1" name="SiC MOSFET.PNG"/>
                     <pic:cNvPicPr/>
                   </pic:nvPicPr>
                   <pic:blipFill>
@@ -1570,7 +1840,7 @@
                   <pic:spPr>
                     <a:xfrm>
                       <a:off x="0" y="0"/>
-                      <a:ext cx="2975610" cy="1530985"/>
+                      <a:ext cx="2994660" cy="1727200"/>
                     </a:xfrm>
                     <a:prstGeom prst="rect">
                       <a:avLst/>
@@ -1585,7 +1855,174 @@
     </w:p>
     <w:p>
       <w:r>
-        <w:t>Fig. 1. Cycloconverter model using IGBT</w:t>
+        <w:t xml:space="preserve">Fig. 1. </w:t>
+      </w:r>
+      <w:proofErr w:type="spellStart"/>
+      <w:r>
+        <w:t>SiC</w:t>
+      </w:r>
+      <w:proofErr w:type="spellEnd"/>
+      <w:r>
+        <w:t xml:space="preserve"> Simulink Model </w:t>
+      </w:r>
+    </w:p>
+    <w:p>
+      <w:pPr>
+        <w:pStyle w:val="Heading2"/>
+        <w:numPr>
+          <w:ilvl w:val="1"/>
+          <w:numId w:val="6"/>
+        </w:numPr>
+      </w:pPr>
+      <w:r>
+        <w:t>Cycloconverter Design using IGBT</w:t>
+      </w:r>
+    </w:p>
+    <w:p>
+      <w:pPr>
+        <w:pBdr>
+          <w:top w:val="nil"/>
+          <w:left w:val="nil"/>
+          <w:bottom w:val="nil"/>
+          <w:right w:val="nil"/>
+          <w:between w:val="nil"/>
+        </w:pBdr>
+        <w:tabs>
+          <w:tab w:val="left" w:pos="288"/>
+        </w:tabs>
+        <w:spacing w:after="120"/>
+        <w:ind w:firstLine="289"/>
+        <w:jc w:val="both"/>
+        <w:rPr>
+          <w:rFonts w:eastAsia="Times New Roman"/>
+          <w:color w:val="000000"/>
+        </w:rPr>
+      </w:pPr>
+      <w:r>
+        <w:rPr>
+          <w:rFonts w:eastAsia="Times New Roman"/>
+          <w:color w:val="000000"/>
+        </w:rPr>
+        <w:t xml:space="preserve">A cycloconverter for converting power at supply frequency to a lower frequency is modelled using IGBT as the switching element in Simulink. The converter has back to back connection of two full-wave rectifiers. The two-bridge type-controlled rectifiers are connected in anti-parallel direction via 4 ideal switched as represented in Fig. </w:t>
+      </w:r>
+      <w:r>
+        <w:rPr>
+          <w:rFonts w:eastAsia="Times New Roman"/>
+          <w:color w:val="000000"/>
+        </w:rPr>
+        <w:t>2</w:t>
+      </w:r>
+      <w:r>
+        <w:rPr>
+          <w:rFonts w:eastAsia="Times New Roman"/>
+          <w:color w:val="000000"/>
+        </w:rPr>
+        <w:t>.</w:t>
+      </w:r>
+      <w:r>
+        <w:rPr>
+          <w:rFonts w:eastAsia="Times New Roman"/>
+          <w:color w:val="000000"/>
+        </w:rPr>
+        <w:t xml:space="preserve"> </w:t>
+      </w:r>
+      <w:r>
+        <w:rPr>
+          <w:rFonts w:eastAsia="Times New Roman"/>
+          <w:color w:val="000000"/>
+        </w:rPr>
+        <w:t>As can be observed the conventional cycloconverter uses 2 separate converters called the P-converter and the N-converter; each performing like an H-bridge inverter</w:t>
+      </w:r>
+      <w:r>
+        <w:rPr>
+          <w:rFonts w:eastAsia="Times New Roman"/>
+          <w:color w:val="000000"/>
+        </w:rPr>
+        <w:t xml:space="preserve">. </w:t>
+      </w:r>
+      <w:r>
+        <w:rPr>
+          <w:rFonts w:eastAsia="Times New Roman"/>
+          <w:color w:val="000000"/>
+        </w:rPr>
+        <w:t xml:space="preserve">The below model is used as a standard of comparison for the </w:t>
+      </w:r>
+      <w:proofErr w:type="spellStart"/>
+      <w:r>
+        <w:rPr>
+          <w:rFonts w:eastAsia="Times New Roman"/>
+          <w:color w:val="000000"/>
+        </w:rPr>
+        <w:t>SiC</w:t>
+      </w:r>
+      <w:proofErr w:type="spellEnd"/>
+      <w:r>
+        <w:rPr>
+          <w:rFonts w:eastAsia="Times New Roman"/>
+          <w:color w:val="000000"/>
+        </w:rPr>
+        <w:t xml:space="preserve"> model which is designed in this paper. </w:t>
+      </w:r>
+    </w:p>
+    <w:p>
+      <w:r>
+        <w:rPr>
+          <w:rFonts w:eastAsia="Times New Roman"/>
+          <w:noProof/>
+          <w:color w:val="000000"/>
+        </w:rPr>
+        <w:drawing>
+          <wp:inline distT="0" distB="0" distL="0" distR="0" wp14:anchorId="31465985" wp14:editId="4AADDD0B">
+            <wp:extent cx="2975610" cy="1797050"/>
+            <wp:effectExtent l="0" t="0" r="0" b="0"/>
+            <wp:docPr id="5" name="Picture 5" descr="A picture containing text&#10;&#10;Description automatically generated"/>
+            <wp:cNvGraphicFramePr>
+              <a:graphicFrameLocks xmlns:a="http://schemas.openxmlformats.org/drawingml/2006/main" noChangeAspect="1"/>
+            </wp:cNvGraphicFramePr>
+            <a:graphic xmlns:a="http://schemas.openxmlformats.org/drawingml/2006/main">
+              <a:graphicData uri="http://schemas.openxmlformats.org/drawingml/2006/picture">
+                <pic:pic xmlns:pic="http://schemas.openxmlformats.org/drawingml/2006/picture">
+                  <pic:nvPicPr>
+                    <pic:cNvPr id="5" name="igbt3.PNG"/>
+                    <pic:cNvPicPr/>
+                  </pic:nvPicPr>
+                  <pic:blipFill>
+                    <a:blip r:embed="rId14" cstate="print">
+                      <a:extLst>
+                        <a:ext uri="{28A0092B-C50C-407E-A947-70E740481C1C}">
+                          <a14:useLocalDpi xmlns:a14="http://schemas.microsoft.com/office/drawing/2010/main" val="0"/>
+                        </a:ext>
+                      </a:extLst>
+                    </a:blip>
+                    <a:stretch>
+                      <a:fillRect/>
+                    </a:stretch>
+                  </pic:blipFill>
+                  <pic:spPr>
+                    <a:xfrm>
+                      <a:off x="0" y="0"/>
+                      <a:ext cx="2975610" cy="1797050"/>
+                    </a:xfrm>
+                    <a:prstGeom prst="rect">
+                      <a:avLst/>
+                    </a:prstGeom>
+                  </pic:spPr>
+                </pic:pic>
+              </a:graphicData>
+            </a:graphic>
+          </wp:inline>
+        </w:drawing>
+      </w:r>
+    </w:p>
+    <w:p>
+      <w:r>
+        <w:t xml:space="preserve">Fig. </w:t>
+      </w:r>
+      <w:r>
+        <w:t>2</w:t>
+      </w:r>
+      <w:r>
+        <w:t>. Cycloconverter model using IGBT</w:t>
       </w:r>
     </w:p>
     <w:p/>
@@ -1602,13 +2039,25 @@
         <w:t>.</w:t>
       </w:r>
       <w:r>
-        <w:t xml:space="preserve"> 2. The corresponding step-down output corresponds to a signal of 100V, alternating at a frequency of 5 Hz as shown in Fig</w:t>
+        <w:t xml:space="preserve"> </w:t>
+      </w:r>
+      <w:r>
+        <w:t>3</w:t>
+      </w:r>
+      <w:r>
+        <w:t>. The corresponding step-down output corresponds to a signal of 100V, alternating at a frequency of 5 Hz as shown in Fig</w:t>
       </w:r>
       <w:r>
         <w:t>.</w:t>
       </w:r>
       <w:r>
-        <w:t xml:space="preserve"> 3. </w:t>
+        <w:t xml:space="preserve"> </w:t>
+      </w:r>
+      <w:r>
+        <w:t>4</w:t>
+      </w:r>
+      <w:r>
+        <w:t xml:space="preserve">. </w:t>
       </w:r>
     </w:p>
     <w:p>
@@ -1639,7 +2088,7 @@
                     <pic:cNvPicPr/>
                   </pic:nvPicPr>
                   <pic:blipFill>
-                    <a:blip r:embed="rId14">
+                    <a:blip r:embed="rId15">
                       <a:extLst>
                         <a:ext uri="{28A0092B-C50C-407E-A947-70E740481C1C}">
                           <a14:useLocalDpi xmlns:a14="http://schemas.microsoft.com/office/drawing/2010/main" val="0"/>
@@ -1667,8 +2116,18 @@
       </w:r>
     </w:p>
     <w:p>
-      <w:r>
-        <w:t>Fig. 2. Cycloconverter input</w:t>
+      <w:pPr>
+        <w:ind w:left="720" w:firstLine="720"/>
+        <w:jc w:val="both"/>
+      </w:pPr>
+      <w:r>
+        <w:t xml:space="preserve">Fig. </w:t>
+      </w:r>
+      <w:r>
+        <w:t>3</w:t>
+      </w:r>
+      <w:r>
+        <w:t>. Cycloconverter input</w:t>
       </w:r>
     </w:p>
     <w:p/>
@@ -1694,7 +2153,7 @@
                     <pic:cNvPicPr/>
                   </pic:nvPicPr>
                   <pic:blipFill>
-                    <a:blip r:embed="rId15" cstate="print">
+                    <a:blip r:embed="rId16" cstate="print">
                       <a:extLst>
                         <a:ext uri="{28A0092B-C50C-407E-A947-70E740481C1C}">
                           <a14:useLocalDpi xmlns:a14="http://schemas.microsoft.com/office/drawing/2010/main" val="0"/>
@@ -1728,7 +2187,13 @@
         <w:jc w:val="left"/>
       </w:pPr>
       <w:r>
-        <w:t xml:space="preserve">                    Fig. 3. Cycloconverter output </w:t>
+        <w:t xml:space="preserve">                    Fig. </w:t>
+      </w:r>
+      <w:r>
+        <w:t>4</w:t>
+      </w:r>
+      <w:r>
+        <w:t xml:space="preserve">. Cycloconverter output </w:t>
       </w:r>
     </w:p>
     <w:p/>
@@ -1947,7 +2412,23 @@
           <w:rFonts w:eastAsia="Times New Roman"/>
           <w:color w:val="000000"/>
         </w:rPr>
-        <w:t>Avoid combining SI and CGS units, such as current in amperes and magnetic field in oersteds. This often leads to confusion because equations do not balance dimensionally. If you must use mixed units, clearly state the units for each quantity that you use in an equation.</w:t>
+        <w:t xml:space="preserve">Avoid combining SI and CGS units, such as current in amperes and magnetic field in </w:t>
+      </w:r>
+      <w:proofErr w:type="spellStart"/>
+      <w:r>
+        <w:rPr>
+          <w:rFonts w:eastAsia="Times New Roman"/>
+          <w:color w:val="000000"/>
+        </w:rPr>
+        <w:t>oersteds</w:t>
+      </w:r>
+      <w:proofErr w:type="spellEnd"/>
+      <w:r>
+        <w:rPr>
+          <w:rFonts w:eastAsia="Times New Roman"/>
+          <w:color w:val="000000"/>
+        </w:rPr>
+        <w:t>. This often leads to confusion because equations do not balance dimensionally. If you must use mixed units, clearly state the units for each quantity that you use in an equation.</w:t>
       </w:r>
     </w:p>
     <w:p>
@@ -1974,7 +2455,56 @@
           <w:rFonts w:eastAsia="Times New Roman"/>
           <w:color w:val="000000"/>
         </w:rPr>
-        <w:t>Do not mix complete spellings and abbreviations of units: “Wb/m2” or “webers per square meter”, not “webers/m2”.  Spell out units when they appear in text: “. . . a few henries”, not “. . . a few H”.</w:t>
+        <w:lastRenderedPageBreak/>
+        <w:t>Do not mix complete spellings and abbreviations of units: “Wb/m2” or “</w:t>
+      </w:r>
+      <w:proofErr w:type="spellStart"/>
+      <w:r>
+        <w:rPr>
+          <w:rFonts w:eastAsia="Times New Roman"/>
+          <w:color w:val="000000"/>
+        </w:rPr>
+        <w:t>webers</w:t>
+      </w:r>
+      <w:proofErr w:type="spellEnd"/>
+      <w:r>
+        <w:rPr>
+          <w:rFonts w:eastAsia="Times New Roman"/>
+          <w:color w:val="000000"/>
+        </w:rPr>
+        <w:t xml:space="preserve"> per square meter”, not “</w:t>
+      </w:r>
+      <w:proofErr w:type="spellStart"/>
+      <w:r>
+        <w:rPr>
+          <w:rFonts w:eastAsia="Times New Roman"/>
+          <w:color w:val="000000"/>
+        </w:rPr>
+        <w:t>webers</w:t>
+      </w:r>
+      <w:proofErr w:type="spellEnd"/>
+      <w:r>
+        <w:rPr>
+          <w:rFonts w:eastAsia="Times New Roman"/>
+          <w:color w:val="000000"/>
+        </w:rPr>
+        <w:t xml:space="preserve">/m2”.  Spell out units when they appear in text: “. . . a few </w:t>
+      </w:r>
+      <w:proofErr w:type="spellStart"/>
+      <w:r>
+        <w:rPr>
+          <w:rFonts w:eastAsia="Times New Roman"/>
+          <w:color w:val="000000"/>
+        </w:rPr>
+        <w:t>henries</w:t>
+      </w:r>
+      <w:proofErr w:type="spellEnd"/>
+      <w:r>
+        <w:rPr>
+          <w:rFonts w:eastAsia="Times New Roman"/>
+          <w:color w:val="000000"/>
+        </w:rPr>
+        <w:t>”, not “. . . a few H”.</w:t>
       </w:r>
     </w:p>
     <w:p>
@@ -2084,7 +2614,23 @@
           <w:rFonts w:eastAsia="Times New Roman"/>
           <w:color w:val="000000"/>
         </w:rPr>
-        <w:t>The equations are an exception to the prescribed specifications of this template. You will need to determine whether or not your equation should be typed using either the Times New Roman or the Symbol font (please no other font). To create multileveled equations, it may be necessary to treat the equation as a graphic and insert it into the text after your paper is styled.</w:t>
+        <w:t xml:space="preserve">The equations are an exception to the prescribed specifications of this template. You will need to determine </w:t>
+      </w:r>
+      <w:proofErr w:type="gramStart"/>
+      <w:r>
+        <w:rPr>
+          <w:rFonts w:eastAsia="Times New Roman"/>
+          <w:color w:val="000000"/>
+        </w:rPr>
+        <w:t>whether or not</w:t>
+      </w:r>
+      <w:proofErr w:type="gramEnd"/>
+      <w:r>
+        <w:rPr>
+          <w:rFonts w:eastAsia="Times New Roman"/>
+          <w:color w:val="000000"/>
+        </w:rPr>
+        <w:t xml:space="preserve"> your equation should be typed using either the Times New Roman or the Symbol font (please no other font). To create multileveled equations, it may be necessary to treat the equation as a graphic and insert it into the text after your paper is styled.</w:t>
       </w:r>
     </w:p>
     <w:p>
@@ -2112,7 +2658,23 @@
           <w:rFonts w:eastAsia="Times New Roman"/>
           <w:color w:val="000000"/>
         </w:rPr>
-        <w:t>Number equations consecutively. Equation numbers, within parentheses, are to position flush right, as in (1), using a right tab stop. To make your equations more compact, you may use the solidus ( / ), the exp function, or appropriate exponents. Italicize Roman symbols for quantities and variables, but not Greek symbols. Use a long dash rather than a hyphen for a minus sign. Punctuate equations with commas or periods when they are part of a sentence, as in:</w:t>
+        <w:t xml:space="preserve">Number equations consecutively. Equation numbers, within parentheses, are to position flush right, as in (1), using a right tab stop. To make your equations more compact, you may use the solidus </w:t>
+      </w:r>
+      <w:proofErr w:type="gramStart"/>
+      <w:r>
+        <w:rPr>
+          <w:rFonts w:eastAsia="Times New Roman"/>
+          <w:color w:val="000000"/>
+        </w:rPr>
+        <w:t>( /</w:t>
+      </w:r>
+      <w:proofErr w:type="gramEnd"/>
+      <w:r>
+        <w:rPr>
+          <w:rFonts w:eastAsia="Times New Roman"/>
+          <w:color w:val="000000"/>
+        </w:rPr>
+        <w:t xml:space="preserve"> ), the exp function, or appropriate exponents. Italicize Roman symbols for quantities and variables, but not Greek symbols. Use a long dash rather than a hyphen for a minus sign. Punctuate equations with commas or periods when they are part of a sentence, as in:</w:t>
       </w:r>
     </w:p>
     <w:p>
@@ -2267,7 +2829,6 @@
           <w:rFonts w:eastAsia="Times New Roman"/>
           <w:color w:val="000000"/>
         </w:rPr>
-        <w:lastRenderedPageBreak/>
         <w:t>Note that the equation is centered using a center tab stop. Be sure that the symbols in your equation have been defined before or immediately following the equation. Use “(1)”, not “Eq. (1)” or “equation (1)”, except at the beginning of a sentence: “Equation (1) is . . .”</w:t>
       </w:r>
     </w:p>
@@ -2629,668 +3190,6 @@
           <w:color w:val="000000"/>
         </w:rPr>
         <w:t>An excellent style manual for science writers is [7].</w:t>
-      </w:r>
-    </w:p>
-    <w:p>
-      <w:pPr>
-        <w:pStyle w:val="Heading1"/>
-        <w:numPr>
-          <w:ilvl w:val="0"/>
-          <w:numId w:val="7"/>
-        </w:numPr>
-      </w:pPr>
-      <w:r>
-        <w:t>Using the Template</w:t>
-      </w:r>
-    </w:p>
-    <w:p>
-      <w:pPr>
-        <w:pBdr>
-          <w:top w:val="nil"/>
-          <w:left w:val="nil"/>
-          <w:bottom w:val="nil"/>
-          <w:right w:val="nil"/>
-          <w:between w:val="nil"/>
-        </w:pBdr>
-        <w:tabs>
-          <w:tab w:val="left" w:pos="288"/>
-        </w:tabs>
-        <w:spacing w:after="120"/>
-        <w:ind w:firstLine="288"/>
-        <w:jc w:val="both"/>
-        <w:rPr>
-          <w:rFonts w:eastAsia="Times New Roman"/>
-          <w:color w:val="000000"/>
-        </w:rPr>
-      </w:pPr>
-      <w:r>
-        <w:rPr>
-          <w:rFonts w:eastAsia="Times New Roman"/>
-          <w:color w:val="000000"/>
-        </w:rPr>
-        <w:t>After the text edit has been completed, the paper is ready for the template. Duplicate the template file by using the Save As command, and use the naming convention prescribed by your conference for the name of your paper. In this newly created file, highlight all of the contents and import your prepared text file. You are now ready to style your paper; use the scroll down window on the left of the MS Word Formatting toolbar.</w:t>
-      </w:r>
-    </w:p>
-    <w:p>
-      <w:pPr>
-        <w:pStyle w:val="Heading2"/>
-        <w:numPr>
-          <w:ilvl w:val="1"/>
-          <w:numId w:val="7"/>
-        </w:numPr>
-      </w:pPr>
-      <w:r>
-        <w:t>Authors and Affiliations</w:t>
-      </w:r>
-    </w:p>
-    <w:p>
-      <w:pPr>
-        <w:pBdr>
-          <w:top w:val="nil"/>
-          <w:left w:val="nil"/>
-          <w:bottom w:val="nil"/>
-          <w:right w:val="nil"/>
-          <w:between w:val="nil"/>
-        </w:pBdr>
-        <w:tabs>
-          <w:tab w:val="left" w:pos="288"/>
-        </w:tabs>
-        <w:spacing w:after="120"/>
-        <w:ind w:firstLine="288"/>
-        <w:jc w:val="both"/>
-        <w:rPr>
-          <w:rFonts w:eastAsia="Times New Roman"/>
-          <w:color w:val="000000"/>
-        </w:rPr>
-      </w:pPr>
-      <w:r>
-        <w:rPr>
-          <w:rFonts w:eastAsia="Times New Roman"/>
-          <w:b/>
-          <w:color w:val="000000"/>
-        </w:rPr>
-        <w:t>The template is designed for, but not limited to, six authors.</w:t>
-      </w:r>
-      <w:r>
-        <w:rPr>
-          <w:rFonts w:eastAsia="Times New Roman"/>
-          <w:color w:val="000000"/>
-        </w:rPr>
-        <w:t xml:space="preserve"> A minimum of one author is required for all conference articles. Author names should be listed starting from left to right and then moving down to the next line. This is the author sequence that will be used in future citations and by indexing services. Names should not be listed in columns nor group by affiliation. Please keep your affiliations as succinct as possible (for example, do not differentiate among departments of the same organization).</w:t>
-      </w:r>
-    </w:p>
-    <w:p>
-      <w:pPr>
-        <w:jc w:val="both"/>
-        <w:rPr>
-          <w:i/>
-        </w:rPr>
-      </w:pPr>
-    </w:p>
-    <w:p>
-      <w:pPr>
-        <w:pStyle w:val="Heading2"/>
-        <w:numPr>
-          <w:ilvl w:val="1"/>
-          <w:numId w:val="7"/>
-        </w:numPr>
-      </w:pPr>
-      <w:r>
-        <w:t>Identify the Headings</w:t>
-      </w:r>
-    </w:p>
-    <w:p>
-      <w:pPr>
-        <w:pBdr>
-          <w:top w:val="nil"/>
-          <w:left w:val="nil"/>
-          <w:bottom w:val="nil"/>
-          <w:right w:val="nil"/>
-          <w:between w:val="nil"/>
-        </w:pBdr>
-        <w:tabs>
-          <w:tab w:val="left" w:pos="288"/>
-        </w:tabs>
-        <w:spacing w:after="120"/>
-        <w:ind w:firstLine="288"/>
-        <w:jc w:val="both"/>
-        <w:rPr>
-          <w:rFonts w:eastAsia="Times New Roman"/>
-          <w:color w:val="000000"/>
-        </w:rPr>
-      </w:pPr>
-      <w:r>
-        <w:rPr>
-          <w:rFonts w:eastAsia="Times New Roman"/>
-          <w:color w:val="000000"/>
-        </w:rPr>
-        <w:t>Headings, or heads, are organizational devices that guide the reader through your paper. There are two types: component heads and text heads.</w:t>
-      </w:r>
-    </w:p>
-    <w:p>
-      <w:pPr>
-        <w:pBdr>
-          <w:top w:val="nil"/>
-          <w:left w:val="nil"/>
-          <w:bottom w:val="nil"/>
-          <w:right w:val="nil"/>
-          <w:between w:val="nil"/>
-        </w:pBdr>
-        <w:tabs>
-          <w:tab w:val="left" w:pos="288"/>
-        </w:tabs>
-        <w:spacing w:after="120"/>
-        <w:ind w:firstLine="288"/>
-        <w:jc w:val="both"/>
-        <w:rPr>
-          <w:rFonts w:eastAsia="Times New Roman"/>
-          <w:color w:val="000000"/>
-        </w:rPr>
-      </w:pPr>
-      <w:r>
-        <w:rPr>
-          <w:rFonts w:eastAsia="Times New Roman"/>
-          <w:color w:val="000000"/>
-        </w:rPr>
-        <w:t xml:space="preserve">Component heads identify the different components of your paper and are not topically subordinate to each other. Examples include Acknowledgments and References and, for these, the </w:t>
-      </w:r>
-    </w:p>
-    <w:p>
-      <w:pPr>
-        <w:pBdr>
-          <w:top w:val="nil"/>
-          <w:left w:val="nil"/>
-          <w:bottom w:val="nil"/>
-          <w:right w:val="nil"/>
-          <w:between w:val="nil"/>
-        </w:pBdr>
-        <w:tabs>
-          <w:tab w:val="left" w:pos="288"/>
-        </w:tabs>
-        <w:spacing w:after="120"/>
-        <w:ind w:firstLine="288"/>
-        <w:jc w:val="both"/>
-        <w:rPr>
-          <w:rFonts w:eastAsia="Times New Roman"/>
-          <w:color w:val="000000"/>
-        </w:rPr>
-      </w:pPr>
-      <w:r>
-        <w:rPr>
-          <w:rFonts w:eastAsia="Times New Roman"/>
-          <w:color w:val="000000"/>
-        </w:rPr>
-        <w:t>introduced. Styles named “Heading 1”, “Heading 2”, “Heading 3”, and “Heading 4” are prescribed.</w:t>
-      </w:r>
-    </w:p>
-    <w:p>
-      <w:pPr>
-        <w:numPr>
-          <w:ilvl w:val="0"/>
-          <w:numId w:val="2"/>
-        </w:numPr>
-        <w:pBdr>
-          <w:top w:val="nil"/>
-          <w:left w:val="nil"/>
-          <w:bottom w:val="nil"/>
-          <w:right w:val="nil"/>
-          <w:between w:val="nil"/>
-        </w:pBdr>
-        <w:spacing w:before="240" w:after="120"/>
-      </w:pPr>
-      <w:r>
-        <w:rPr>
-          <w:rFonts w:eastAsia="Times New Roman"/>
-          <w:smallCaps/>
-          <w:color w:val="000000"/>
-          <w:sz w:val="16"/>
-          <w:szCs w:val="16"/>
-        </w:rPr>
-        <w:t>Table Type Styles</w:t>
-      </w:r>
-    </w:p>
-    <w:tbl>
-      <w:tblPr>
-        <w:tblStyle w:val="a"/>
-        <w:tblW w:w="4860" w:type="dxa"/>
-        <w:jc w:val="center"/>
-        <w:tblBorders>
-          <w:top w:val="single" w:sz="4" w:space="0" w:color="000000"/>
-          <w:left w:val="single" w:sz="4" w:space="0" w:color="000000"/>
-          <w:bottom w:val="single" w:sz="4" w:space="0" w:color="000000"/>
-          <w:right w:val="single" w:sz="4" w:space="0" w:color="000000"/>
-          <w:insideH w:val="single" w:sz="4" w:space="0" w:color="000000"/>
-          <w:insideV w:val="single" w:sz="4" w:space="0" w:color="000000"/>
-        </w:tblBorders>
-        <w:tblLayout w:type="fixed"/>
-        <w:tblLook w:val="0000" w:firstRow="0" w:lastRow="0" w:firstColumn="0" w:lastColumn="0" w:noHBand="0" w:noVBand="0"/>
-      </w:tblPr>
-      <w:tblGrid>
-        <w:gridCol w:w="720"/>
-        <w:gridCol w:w="2340"/>
-        <w:gridCol w:w="900"/>
-        <w:gridCol w:w="900"/>
-      </w:tblGrid>
-      <w:tr>
-        <w:trPr>
-          <w:trHeight w:val="240"/>
-          <w:jc w:val="center"/>
-        </w:trPr>
-        <w:tc>
-          <w:tcPr>
-            <w:tcW w:w="720" w:type="dxa"/>
-            <w:vMerge w:val="restart"/>
-            <w:vAlign w:val="center"/>
-          </w:tcPr>
-          <w:p>
-            <w:pPr>
-              <w:pBdr>
-                <w:top w:val="nil"/>
-                <w:left w:val="nil"/>
-                <w:bottom w:val="nil"/>
-                <w:right w:val="nil"/>
-                <w:between w:val="nil"/>
-              </w:pBdr>
-              <w:rPr>
-                <w:rFonts w:eastAsia="Times New Roman"/>
-                <w:b/>
-                <w:color w:val="000000"/>
-                <w:sz w:val="16"/>
-                <w:szCs w:val="16"/>
-              </w:rPr>
-            </w:pPr>
-            <w:r>
-              <w:rPr>
-                <w:rFonts w:eastAsia="Times New Roman"/>
-                <w:b/>
-                <w:color w:val="000000"/>
-                <w:sz w:val="16"/>
-                <w:szCs w:val="16"/>
-              </w:rPr>
-              <w:t>Table Head</w:t>
-            </w:r>
-          </w:p>
-        </w:tc>
-        <w:tc>
-          <w:tcPr>
-            <w:tcW w:w="4140" w:type="dxa"/>
-            <w:gridSpan w:val="3"/>
-            <w:vAlign w:val="center"/>
-          </w:tcPr>
-          <w:p>
-            <w:pPr>
-              <w:pBdr>
-                <w:top w:val="nil"/>
-                <w:left w:val="nil"/>
-                <w:bottom w:val="nil"/>
-                <w:right w:val="nil"/>
-                <w:between w:val="nil"/>
-              </w:pBdr>
-              <w:rPr>
-                <w:rFonts w:eastAsia="Times New Roman"/>
-                <w:b/>
-                <w:color w:val="000000"/>
-                <w:sz w:val="16"/>
-                <w:szCs w:val="16"/>
-              </w:rPr>
-            </w:pPr>
-            <w:r>
-              <w:rPr>
-                <w:rFonts w:eastAsia="Times New Roman"/>
-                <w:b/>
-                <w:color w:val="000000"/>
-                <w:sz w:val="16"/>
-                <w:szCs w:val="16"/>
-              </w:rPr>
-              <w:t>Table Column Head</w:t>
-            </w:r>
-          </w:p>
-        </w:tc>
-      </w:tr>
-      <w:tr>
-        <w:trPr>
-          <w:trHeight w:val="240"/>
-          <w:jc w:val="center"/>
-        </w:trPr>
-        <w:tc>
-          <w:tcPr>
-            <w:tcW w:w="720" w:type="dxa"/>
-            <w:vMerge/>
-            <w:vAlign w:val="center"/>
-          </w:tcPr>
-          <w:p>
-            <w:pPr>
-              <w:widowControl w:val="0"/>
-              <w:pBdr>
-                <w:top w:val="nil"/>
-                <w:left w:val="nil"/>
-                <w:bottom w:val="nil"/>
-                <w:right w:val="nil"/>
-                <w:between w:val="nil"/>
-              </w:pBdr>
-              <w:spacing w:line="276" w:lineRule="auto"/>
-              <w:jc w:val="left"/>
-              <w:rPr>
-                <w:rFonts w:eastAsia="Times New Roman"/>
-                <w:b/>
-                <w:color w:val="000000"/>
-                <w:sz w:val="16"/>
-                <w:szCs w:val="16"/>
-              </w:rPr>
-            </w:pPr>
-          </w:p>
-        </w:tc>
-        <w:tc>
-          <w:tcPr>
-            <w:tcW w:w="2340" w:type="dxa"/>
-            <w:vAlign w:val="center"/>
-          </w:tcPr>
-          <w:p>
-            <w:pPr>
-              <w:pBdr>
-                <w:top w:val="nil"/>
-                <w:left w:val="nil"/>
-                <w:bottom w:val="nil"/>
-                <w:right w:val="nil"/>
-                <w:between w:val="nil"/>
-              </w:pBdr>
-              <w:rPr>
-                <w:rFonts w:eastAsia="Times New Roman"/>
-                <w:b/>
-                <w:i/>
-                <w:color w:val="000000"/>
-                <w:sz w:val="15"/>
-                <w:szCs w:val="15"/>
-              </w:rPr>
-            </w:pPr>
-            <w:r>
-              <w:rPr>
-                <w:rFonts w:eastAsia="Times New Roman"/>
-                <w:b/>
-                <w:i/>
-                <w:color w:val="000000"/>
-                <w:sz w:val="15"/>
-                <w:szCs w:val="15"/>
-              </w:rPr>
-              <w:t>Table column subhead</w:t>
-            </w:r>
-          </w:p>
-        </w:tc>
-        <w:tc>
-          <w:tcPr>
-            <w:tcW w:w="900" w:type="dxa"/>
-            <w:vAlign w:val="center"/>
-          </w:tcPr>
-          <w:p>
-            <w:pPr>
-              <w:pBdr>
-                <w:top w:val="nil"/>
-                <w:left w:val="nil"/>
-                <w:bottom w:val="nil"/>
-                <w:right w:val="nil"/>
-                <w:between w:val="nil"/>
-              </w:pBdr>
-              <w:rPr>
-                <w:rFonts w:eastAsia="Times New Roman"/>
-                <w:b/>
-                <w:i/>
-                <w:color w:val="000000"/>
-                <w:sz w:val="15"/>
-                <w:szCs w:val="15"/>
-              </w:rPr>
-            </w:pPr>
-            <w:r>
-              <w:rPr>
-                <w:rFonts w:eastAsia="Times New Roman"/>
-                <w:b/>
-                <w:i/>
-                <w:color w:val="000000"/>
-                <w:sz w:val="15"/>
-                <w:szCs w:val="15"/>
-              </w:rPr>
-              <w:t>Subhead</w:t>
-            </w:r>
-          </w:p>
-        </w:tc>
-        <w:tc>
-          <w:tcPr>
-            <w:tcW w:w="900" w:type="dxa"/>
-            <w:vAlign w:val="center"/>
-          </w:tcPr>
-          <w:p>
-            <w:pPr>
-              <w:pBdr>
-                <w:top w:val="nil"/>
-                <w:left w:val="nil"/>
-                <w:bottom w:val="nil"/>
-                <w:right w:val="nil"/>
-                <w:between w:val="nil"/>
-              </w:pBdr>
-              <w:rPr>
-                <w:rFonts w:eastAsia="Times New Roman"/>
-                <w:b/>
-                <w:i/>
-                <w:color w:val="000000"/>
-                <w:sz w:val="15"/>
-                <w:szCs w:val="15"/>
-              </w:rPr>
-            </w:pPr>
-            <w:r>
-              <w:rPr>
-                <w:rFonts w:eastAsia="Times New Roman"/>
-                <w:b/>
-                <w:i/>
-                <w:color w:val="000000"/>
-                <w:sz w:val="15"/>
-                <w:szCs w:val="15"/>
-              </w:rPr>
-              <w:t>Subhead</w:t>
-            </w:r>
-          </w:p>
-        </w:tc>
-      </w:tr>
-      <w:tr>
-        <w:trPr>
-          <w:trHeight w:val="320"/>
-          <w:jc w:val="center"/>
-        </w:trPr>
-        <w:tc>
-          <w:tcPr>
-            <w:tcW w:w="720" w:type="dxa"/>
-            <w:vAlign w:val="center"/>
-          </w:tcPr>
-          <w:p>
-            <w:pPr>
-              <w:pBdr>
-                <w:top w:val="nil"/>
-                <w:left w:val="nil"/>
-                <w:bottom w:val="nil"/>
-                <w:right w:val="nil"/>
-                <w:between w:val="nil"/>
-              </w:pBdr>
-              <w:jc w:val="both"/>
-              <w:rPr>
-                <w:rFonts w:eastAsia="Times New Roman"/>
-                <w:color w:val="000000"/>
-                <w:sz w:val="8"/>
-                <w:szCs w:val="8"/>
-              </w:rPr>
-            </w:pPr>
-            <w:r>
-              <w:rPr>
-                <w:rFonts w:eastAsia="Times New Roman"/>
-                <w:color w:val="000000"/>
-                <w:sz w:val="16"/>
-                <w:szCs w:val="16"/>
-              </w:rPr>
-              <w:t>copy</w:t>
-            </w:r>
-          </w:p>
-        </w:tc>
-        <w:tc>
-          <w:tcPr>
-            <w:tcW w:w="2340" w:type="dxa"/>
-            <w:vAlign w:val="center"/>
-          </w:tcPr>
-          <w:p>
-            <w:pPr>
-              <w:pBdr>
-                <w:top w:val="nil"/>
-                <w:left w:val="nil"/>
-                <w:bottom w:val="nil"/>
-                <w:right w:val="nil"/>
-                <w:between w:val="nil"/>
-              </w:pBdr>
-              <w:jc w:val="both"/>
-              <w:rPr>
-                <w:rFonts w:eastAsia="Times New Roman"/>
-                <w:color w:val="000000"/>
-                <w:sz w:val="16"/>
-                <w:szCs w:val="16"/>
-              </w:rPr>
-            </w:pPr>
-            <w:r>
-              <w:rPr>
-                <w:rFonts w:eastAsia="Times New Roman"/>
-                <w:color w:val="000000"/>
-                <w:sz w:val="16"/>
-                <w:szCs w:val="16"/>
-              </w:rPr>
-              <w:t>More table copy</w:t>
-            </w:r>
-            <w:r>
-              <w:rPr>
-                <w:rFonts w:eastAsia="Times New Roman"/>
-                <w:color w:val="000000"/>
-                <w:sz w:val="16"/>
-                <w:szCs w:val="16"/>
-                <w:vertAlign w:val="superscript"/>
-              </w:rPr>
-              <w:t>a</w:t>
-            </w:r>
-          </w:p>
-        </w:tc>
-        <w:tc>
-          <w:tcPr>
-            <w:tcW w:w="900" w:type="dxa"/>
-            <w:vAlign w:val="center"/>
-          </w:tcPr>
-          <w:p>
-            <w:pPr>
-              <w:rPr>
-                <w:sz w:val="16"/>
-                <w:szCs w:val="16"/>
-              </w:rPr>
-            </w:pPr>
-          </w:p>
-        </w:tc>
-        <w:tc>
-          <w:tcPr>
-            <w:tcW w:w="900" w:type="dxa"/>
-            <w:vAlign w:val="center"/>
-          </w:tcPr>
-          <w:p>
-            <w:pPr>
-              <w:rPr>
-                <w:sz w:val="16"/>
-                <w:szCs w:val="16"/>
-              </w:rPr>
-            </w:pPr>
-          </w:p>
-        </w:tc>
-      </w:tr>
-    </w:tbl>
-    <w:p>
-      <w:pPr>
-        <w:numPr>
-          <w:ilvl w:val="0"/>
-          <w:numId w:val="3"/>
-        </w:numPr>
-        <w:pBdr>
-          <w:top w:val="nil"/>
-          <w:left w:val="nil"/>
-          <w:bottom w:val="nil"/>
-          <w:right w:val="nil"/>
-          <w:between w:val="nil"/>
-        </w:pBdr>
-        <w:spacing w:before="60" w:after="30"/>
-        <w:jc w:val="right"/>
-      </w:pPr>
-      <w:r>
-        <w:rPr>
-          <w:rFonts w:eastAsia="Times New Roman"/>
-          <w:color w:val="000000"/>
-          <w:sz w:val="12"/>
-          <w:szCs w:val="12"/>
-        </w:rPr>
-        <w:t>Sample of a Table footnote. (</w:t>
-      </w:r>
-      <w:r>
-        <w:rPr>
-          <w:rFonts w:eastAsia="Times New Roman"/>
-          <w:i/>
-          <w:color w:val="000000"/>
-          <w:sz w:val="12"/>
-          <w:szCs w:val="12"/>
-        </w:rPr>
-        <w:t>Table footnote</w:t>
-      </w:r>
-      <w:r>
-        <w:rPr>
-          <w:rFonts w:eastAsia="Times New Roman"/>
-          <w:color w:val="000000"/>
-          <w:sz w:val="12"/>
-          <w:szCs w:val="12"/>
-        </w:rPr>
-        <w:t>)</w:t>
-      </w:r>
-    </w:p>
-    <w:p>
-      <w:pPr>
-        <w:numPr>
-          <w:ilvl w:val="0"/>
-          <w:numId w:val="5"/>
-        </w:numPr>
-        <w:pBdr>
-          <w:top w:val="nil"/>
-          <w:left w:val="nil"/>
-          <w:bottom w:val="nil"/>
-          <w:right w:val="nil"/>
-          <w:between w:val="nil"/>
-        </w:pBdr>
-        <w:tabs>
-          <w:tab w:val="left" w:pos="533"/>
-        </w:tabs>
-        <w:spacing w:before="80" w:after="200"/>
-        <w:jc w:val="both"/>
-      </w:pPr>
-      <w:r>
-        <w:rPr>
-          <w:rFonts w:eastAsia="Times New Roman"/>
-          <w:color w:val="000000"/>
-          <w:sz w:val="16"/>
-          <w:szCs w:val="16"/>
-        </w:rPr>
-        <w:t>Example of a figure caption. (</w:t>
-      </w:r>
-      <w:r>
-        <w:rPr>
-          <w:rFonts w:eastAsia="Times New Roman"/>
-          <w:i/>
-          <w:color w:val="000000"/>
-          <w:sz w:val="16"/>
-          <w:szCs w:val="16"/>
-        </w:rPr>
-        <w:t>figure caption</w:t>
-      </w:r>
-      <w:r>
-        <w:rPr>
-          <w:rFonts w:eastAsia="Times New Roman"/>
-          <w:color w:val="000000"/>
-          <w:sz w:val="16"/>
-          <w:szCs w:val="16"/>
-        </w:rPr>
-        <w:t>)</w:t>
       </w:r>
     </w:p>
     <w:sdt>
@@ -3651,14 +3550,7 @@
                       <w:rPr>
                         <w:noProof/>
                       </w:rPr>
-                      <w:t xml:space="preserve">A. Kempitiya and W. Chou, "An electro-thermal performance analysis of SiC MOSFET vs Si IGBT </w:t>
-                    </w:r>
-                    <w:r>
-                      <w:rPr>
-                        <w:noProof/>
-                      </w:rPr>
-                      <w:lastRenderedPageBreak/>
-                      <w:t xml:space="preserve">and diode automotive traction inverters under various drive cycles," in </w:t>
+                      <w:t xml:space="preserve">A. Kempitiya and W. Chou, "An electro-thermal performance analysis of SiC MOSFET vs Si IGBT and diode automotive traction inverters under various drive cycles," in </w:t>
                     </w:r>
                     <w:r>
                       <w:rPr>
@@ -3699,7 +3591,6 @@
                       <w:rPr>
                         <w:noProof/>
                       </w:rPr>
-                      <w:lastRenderedPageBreak/>
                       <w:t>[6]</w:t>
                     </w:r>
                   </w:p>
@@ -3800,6 +3691,12 @@
                       <w:t>, Michigan, 1991.</w:t>
                     </w:r>
                   </w:p>
+                  <w:p/>
+                  <w:p>
+                    <w:pPr>
+                      <w:jc w:val="both"/>
+                    </w:pPr>
+                  </w:p>
                 </w:tc>
               </w:tr>
               <w:tr>
@@ -3824,6 +3721,7 @@
                       <w:rPr>
                         <w:noProof/>
                       </w:rPr>
+                      <w:lastRenderedPageBreak/>
                       <w:t>[</w:t>
                     </w:r>
                     <w:r>
@@ -3857,7 +3755,7 @@
                       <w:rPr>
                         <w:noProof/>
                       </w:rPr>
-                      <w:t xml:space="preserve">B. Brindha, T. Porselvi and R. Ilayaraja, "Speed Control of Single and Three Phase Induction Motor Using Full Bridge Cycloconverter," in </w:t>
+                      <w:t xml:space="preserve">B. Brindha, T. Porselvi and R. Ilayaraja, "SpeeControl of Single and Three Phase Induction Motor Using Full Bridge Cycloconverter," in </w:t>
                     </w:r>
                     <w:r>
                       <w:rPr>
@@ -3873,6 +3771,80 @@
                       </w:rPr>
                       <w:t>, Chennai, 2018.</w:t>
                     </w:r>
+                  </w:p>
+                  <w:p/>
+                  <w:p>
+                    <w:pPr>
+                      <w:pStyle w:val="Bibliography"/>
+                      <w:jc w:val="both"/>
+                      <w:rPr>
+                        <w:noProof/>
+                      </w:rPr>
+                    </w:pPr>
+                  </w:p>
+                </w:tc>
+              </w:tr>
+              <w:tr>
+                <w:trPr>
+                  <w:divId w:val="1927231538"/>
+                  <w:tblCellSpacing w:w="15" w:type="dxa"/>
+                </w:trPr>
+                <w:tc>
+                  <w:tcPr>
+                    <w:tcW w:w="276" w:type="pct"/>
+                  </w:tcPr>
+                  <w:p>
+                    <w:pPr>
+                      <w:pStyle w:val="Bibliography"/>
+                      <w:jc w:val="both"/>
+                      <w:rPr>
+                        <w:noProof/>
+                      </w:rPr>
+                    </w:pPr>
+                    <w:r>
+                      <w:rPr>
+                        <w:noProof/>
+                      </w:rPr>
+                      <w:t xml:space="preserve">[9] </w:t>
+                    </w:r>
+                  </w:p>
+                </w:tc>
+                <w:tc>
+                  <w:tcPr>
+                    <w:tcW w:w="0" w:type="auto"/>
+                  </w:tcPr>
+                  <w:p>
+                    <w:pPr>
+                      <w:jc w:val="both"/>
+                    </w:pPr>
+                    <w:r>
+                      <w:rPr>
+                        <w:color w:val="000000"/>
+                      </w:rPr>
+                      <w:t>R. Shillington, P. Gaynor, M. Harrison and B. Heffernan, "Applications of silicon carbide JFETs in power converters," </w:t>
+                    </w:r>
+                    <w:r>
+                      <w:rPr>
+                        <w:rStyle w:val="Emphasis"/>
+                        <w:color w:val="000000"/>
+                      </w:rPr>
+                      <w:t>2010 20th Australasian Universities Power Engineering Conference</w:t>
+                    </w:r>
+                    <w:r>
+                      <w:rPr>
+                        <w:color w:val="000000"/>
+                      </w:rPr>
+                      <w:t>, Christchurch, 2010, pp. 1-6.</w:t>
+                    </w:r>
+                  </w:p>
+                  <w:p>
+                    <w:pPr>
+                      <w:pStyle w:val="Bibliography"/>
+                      <w:jc w:val="both"/>
+                      <w:rPr>
+                        <w:noProof/>
+                      </w:rPr>
+                    </w:pPr>
                   </w:p>
                 </w:tc>
               </w:tr>
@@ -3890,6 +3862,15 @@
             <w:p>
               <w:pPr>
                 <w:jc w:val="both"/>
+                <w:sectPr>
+                  <w:type w:val="continuous"/>
+                  <w:pgSz w:w="11906" w:h="16838"/>
+                  <w:pgMar w:top="1080" w:right="907" w:bottom="1440" w:left="907" w:header="720" w:footer="720" w:gutter="0"/>
+                  <w:cols w:num="2" w:space="720" w:equalWidth="0">
+                    <w:col w:w="4865" w:space="360"/>
+                    <w:col w:w="4865" w:space="0"/>
+                  </w:cols>
+                </w:sectPr>
               </w:pPr>
               <w:r>
                 <w:rPr>
@@ -3920,41 +3901,8 @@
     </w:sdt>
     <w:p>
       <w:pPr>
-        <w:pBdr>
-          <w:top w:val="nil"/>
-          <w:left w:val="nil"/>
-          <w:bottom w:val="nil"/>
-          <w:right w:val="nil"/>
-          <w:between w:val="nil"/>
-        </w:pBdr>
-        <w:spacing w:after="50"/>
-        <w:ind w:left="360" w:hanging="360"/>
         <w:jc w:val="both"/>
-        <w:rPr>
-          <w:rFonts w:eastAsia="Times New Roman"/>
-          <w:b/>
-          <w:color w:val="FF0000"/>
-        </w:rPr>
-        <w:sectPr>
-          <w:type w:val="continuous"/>
-          <w:pgSz w:w="11906" w:h="16838"/>
-          <w:pgMar w:top="1080" w:right="907" w:bottom="1440" w:left="907" w:header="720" w:footer="720" w:gutter="0"/>
-          <w:cols w:num="2" w:space="720" w:equalWidth="0">
-            <w:col w:w="4865" w:space="360"/>
-            <w:col w:w="4865" w:space="0"/>
-          </w:cols>
-        </w:sectPr>
-      </w:pPr>
-    </w:p>
-    <w:p/>
-    <w:p>
-      <w:pPr>
-        <w:jc w:val="both"/>
-      </w:pPr>
-    </w:p>
-    <w:p>
-      <w:bookmarkStart w:id="13" w:name="_heading=h.gjdgxs" w:colFirst="0" w:colLast="0"/>
-      <w:bookmarkEnd w:id="13"/>
+      </w:pPr>
     </w:p>
     <w:sectPr>
       <w:type w:val="continuous"/>
@@ -4133,7 +4081,28 @@
         <w:annotationRef/>
       </w:r>
       <w:r>
-        <w:t>Well planned.. but don’t mention sections I section II etc  here.. you can brief on what you are doing.</w:t>
+        <w:t xml:space="preserve">Well </w:t>
+      </w:r>
+      <w:proofErr w:type="gramStart"/>
+      <w:r>
+        <w:t>planned..</w:t>
+      </w:r>
+      <w:proofErr w:type="gramEnd"/>
+      <w:r>
+        <w:t xml:space="preserve"> but don’t mention sections I section II </w:t>
+      </w:r>
+      <w:proofErr w:type="spellStart"/>
+      <w:proofErr w:type="gramStart"/>
+      <w:r>
+        <w:t>etc</w:t>
+      </w:r>
+      <w:proofErr w:type="spellEnd"/>
+      <w:r>
+        <w:t xml:space="preserve">  here..</w:t>
+      </w:r>
+      <w:proofErr w:type="gramEnd"/>
+      <w:r>
+        <w:t xml:space="preserve"> you can brief on what you are doing.</w:t>
       </w:r>
     </w:p>
   </w:comment>
@@ -6492,7 +6461,7 @@
     <b:Pages>2872-2882</b:Pages>
     <b:Volume>58</b:Volume>
     <b:Issue>7</b:Issue>
-    <b:RefOrder>8</b:RefOrder>
+    <b:RefOrder>6</b:RefOrder>
   </b:Source>
   <b:Source>
     <b:Tag>LDS10</b:Tag>
@@ -6538,7 +6507,7 @@
     </b:Author>
     <b:ConferenceName>Twenty-Fifth Annual IEEE Applied Power Electronics Conference and Exposition (APEC)</b:ConferenceName>
     <b:City>Palm Springs, CA</b:City>
-    <b:RefOrder>9</b:RefOrder>
+    <b:RefOrder>7</b:RefOrder>
   </b:Source>
   <b:Source>
     <b:Tag>JMc10</b:Tag>
@@ -6682,7 +6651,7 @@
     <b:Year>1991</b:Year>
     <b:ConferenceName>Conference Record of the 1991 IEEE Industry Applications Society Annual Meeting, Dearborn</b:ConferenceName>
     <b:City>Michigan</b:City>
-    <b:RefOrder>5</b:RefOrder>
+    <b:RefOrder>8</b:RefOrder>
   </b:Source>
   <b:Source>
     <b:Tag>MBa10</b:Tag>
@@ -6706,7 +6675,7 @@
     <b:Year>2010</b:Year>
     <b:ConferenceName>2010 First Power Quality Conferance</b:ConferenceName>
     <b:City>Tehran</b:City>
-    <b:RefOrder>6</b:RefOrder>
+    <b:RefOrder>9</b:RefOrder>
   </b:Source>
   <b:Source>
     <b:Tag>BBr18</b:Tag>
@@ -6734,7 +6703,27 @@
     <b:Year>2018</b:Year>
     <b:ConferenceName>2018 International Conference on Power, Energy, Control and Transmission Systems (ICPECTS)</b:ConferenceName>
     <b:City>Chennai</b:City>
-    <b:RefOrder>7</b:RefOrder>
+    <b:RefOrder>10</b:RefOrder>
+  </b:Source>
+  <b:Source>
+    <b:Tag>RSh10</b:Tag>
+    <b:SourceType>Book</b:SourceType>
+    <b:Guid>{87D380E6-740F-48B6-8897-80D02E69543C}</b:Guid>
+    <b:Author>
+      <b:Author>
+        <b:NameList>
+          <b:Person>
+            <b:Last>R. Shillington</b:Last>
+            <b:First>P.</b:First>
+            <b:Middle>Gaynor, M. Harrison and B. Heffernan</b:Middle>
+          </b:Person>
+        </b:NameList>
+      </b:Author>
+    </b:Author>
+    <b:Title> "Applications of silicon carbide JFETs in power converters,"</b:Title>
+    <b:Year>2010</b:Year>
+    <b:Publisher>20th Australasian Universities Power Engineering Conference, Christchurch, 2010, pp. 1-6.</b:Publisher>
+    <b:RefOrder>5</b:RefOrder>
   </b:Source>
 </b:Sources>
 </file>
@@ -6749,7 +6738,7 @@
 </file>
 
 <file path=customXml/itemProps2.xml><?xml version="1.0" encoding="utf-8"?>
-<ds:datastoreItem xmlns:ds="http://schemas.openxmlformats.org/officeDocument/2006/customXml" ds:itemID="{2DEF59F0-E33D-4B4A-AF99-29E10644D7F2}">
+<ds:datastoreItem xmlns:ds="http://schemas.openxmlformats.org/officeDocument/2006/customXml" ds:itemID="{6BC31E39-8A49-4C34-80BC-8C144054783F}">
   <ds:schemaRefs>
     <ds:schemaRef ds:uri="http://schemas.openxmlformats.org/officeDocument/2006/bibliography"/>
   </ds:schemaRefs>

</xml_diff>

<commit_message>
Update after Grammarly Review
</commit_message>
<xml_diff>
--- a/Paper/Performance Comparison of single-phase Cycloconverters with SiC Transistor and IGBT with different control strategies.docx
+++ b/Paper/Performance Comparison of single-phase Cycloconverters with SiC Transistor and IGBT with different control strategies.docx
@@ -1,6 +1,6 @@
 
 <file path=word/document.xml><?xml version="1.0" encoding="utf-8"?>
-<w:document xmlns:wpc="http://schemas.microsoft.com/office/word/2010/wordprocessingCanvas" xmlns:cx="http://schemas.microsoft.com/office/drawing/2014/chartex" xmlns:cx1="http://schemas.microsoft.com/office/drawing/2015/9/8/chartex" xmlns:cx2="http://schemas.microsoft.com/office/drawing/2015/10/21/chartex" xmlns:cx3="http://schemas.microsoft.com/office/drawing/2016/5/9/chartex" xmlns:cx4="http://schemas.microsoft.com/office/drawing/2016/5/10/chartex" xmlns:cx5="http://schemas.microsoft.com/office/drawing/2016/5/11/chartex" xmlns:cx6="http://schemas.microsoft.com/office/drawing/2016/5/12/chartex" xmlns:cx7="http://schemas.microsoft.com/office/drawing/2016/5/13/chartex" xmlns:cx8="http://schemas.microsoft.com/office/drawing/2016/5/14/chartex" xmlns:mc="http://schemas.openxmlformats.org/markup-compatibility/2006" xmlns:aink="http://schemas.microsoft.com/office/drawing/2016/ink" xmlns:am3d="http://schemas.microsoft.com/office/drawing/2017/model3d" xmlns:o="urn:schemas-microsoft-com:office:office" xmlns:r="http://schemas.openxmlformats.org/officeDocument/2006/relationships" xmlns:m="http://schemas.openxmlformats.org/officeDocument/2006/math" xmlns:v="urn:schemas-microsoft-com:vml" xmlns:wp14="http://schemas.microsoft.com/office/word/2010/wordprocessingDrawing" xmlns:wp="http://schemas.openxmlformats.org/drawingml/2006/wordprocessingDrawing" xmlns:w10="urn:schemas-microsoft-com:office:word" xmlns:w="http://schemas.openxmlformats.org/wordprocessingml/2006/main" xmlns:w14="http://schemas.microsoft.com/office/word/2010/wordml" xmlns:w15="http://schemas.microsoft.com/office/word/2012/wordml" xmlns:w16cid="http://schemas.microsoft.com/office/word/2016/wordml/cid" xmlns:w16se="http://schemas.microsoft.com/office/word/2015/wordml/symex" xmlns:wpg="http://schemas.microsoft.com/office/word/2010/wordprocessingGroup" xmlns:wpi="http://schemas.microsoft.com/office/word/2010/wordprocessingInk" xmlns:wne="http://schemas.microsoft.com/office/word/2006/wordml" xmlns:wps="http://schemas.microsoft.com/office/word/2010/wordprocessingShape" mc:Ignorable="w14 w15 w16se w16cid wp14">
+<w:document xmlns:wpc="http://schemas.microsoft.com/office/word/2010/wordprocessingCanvas" xmlns:mc="http://schemas.openxmlformats.org/markup-compatibility/2006" xmlns:o="urn:schemas-microsoft-com:office:office" xmlns:r="http://schemas.openxmlformats.org/officeDocument/2006/relationships" xmlns:m="http://schemas.openxmlformats.org/officeDocument/2006/math" xmlns:v="urn:schemas-microsoft-com:vml" xmlns:wp14="http://schemas.microsoft.com/office/word/2010/wordprocessingDrawing" xmlns:wp="http://schemas.openxmlformats.org/drawingml/2006/wordprocessingDrawing" xmlns:w10="urn:schemas-microsoft-com:office:word" xmlns:w="http://schemas.openxmlformats.org/wordprocessingml/2006/main" xmlns:w14="http://schemas.microsoft.com/office/word/2010/wordml" xmlns:w15="http://schemas.microsoft.com/office/word/2012/wordml" xmlns:wpg="http://schemas.microsoft.com/office/word/2010/wordprocessingGroup" xmlns:wpi="http://schemas.microsoft.com/office/word/2010/wordprocessingInk" xmlns:wne="http://schemas.microsoft.com/office/word/2006/wordml" xmlns:wps="http://schemas.microsoft.com/office/word/2010/wordprocessingShape" mc:Ignorable="w14 w15 wp14">
   <w:body>
     <w:p>
       <w:pPr>
@@ -186,7 +186,7 @@
           <w:szCs w:val="48"/>
         </w:rPr>
         <w:sectPr>
-          <w:footerReference w:type="first" r:id="rId12"/>
+          <w:footerReference w:type="first" r:id="rId11"/>
           <w:pgSz w:w="11906" w:h="16838"/>
           <w:pgMar w:top="540" w:right="893" w:bottom="1440" w:left="893" w:header="720" w:footer="720" w:gutter="0"/>
           <w:pgNumType w:start="1"/>
@@ -397,12 +397,21 @@
       <w:r>
         <w:br w:type="column"/>
       </w:r>
+      <w:proofErr w:type="spellStart"/>
       <w:r>
         <w:rPr>
           <w:sz w:val="18"/>
           <w:szCs w:val="18"/>
         </w:rPr>
-        <w:t>Anoop Narayana</w:t>
+        <w:t>Anoop</w:t>
+      </w:r>
+      <w:proofErr w:type="spellEnd"/>
+      <w:r>
+        <w:rPr>
+          <w:sz w:val="18"/>
+          <w:szCs w:val="18"/>
+        </w:rPr>
+        <w:t xml:space="preserve"> Narayana</w:t>
       </w:r>
     </w:p>
     <w:p>
@@ -795,7 +804,39 @@
           <w:sz w:val="18"/>
           <w:szCs w:val="18"/>
         </w:rPr>
-        <w:t xml:space="preserve"> (SiC) MOSFET devices exhibiting several advantages, including high blocking voltage, lower conduction losses, and lower switching losses, when compared to silicon-based devices have become commercially available, enabling their adoption into power supply products. This paper presents a novel approach to designing a cycloconverter using SiC MOSFETs as opposed to the conventional usage of IGBT. A comparative study is attempted between the two with respect to power loss, system efficiency, leakage current etc. Furthermore, different closed loop control strategies are used to control the speed of an induction motor using the SiC cycloconverter model designed in this paper. MATLAB/Simulink models and simulations </w:t>
+        <w:t xml:space="preserve"> (SiC) MOSFET devices exhibiting several advantages, including high blocking voltage, lower conduction losses, and lower switching losses, when compared to silicon-based devices have become commercially available, enabling their adoption into power supply products. This paper presents a novel approach to designing a cycloconverter using SiC MOSFETs as opposed to the conventional usage of IGBT. A comparative study is attempted between the two with respect to power loss, system efficiency, leakage current</w:t>
+      </w:r>
+      <w:r>
+        <w:rPr>
+          <w:b/>
+          <w:sz w:val="18"/>
+          <w:szCs w:val="18"/>
+        </w:rPr>
+        <w:t>,</w:t>
+      </w:r>
+      <w:r>
+        <w:rPr>
+          <w:b/>
+          <w:sz w:val="18"/>
+          <w:szCs w:val="18"/>
+        </w:rPr>
+        <w:t xml:space="preserve"> etc. Furthermore, different closed</w:t>
+      </w:r>
+      <w:r>
+        <w:rPr>
+          <w:b/>
+          <w:sz w:val="18"/>
+          <w:szCs w:val="18"/>
+        </w:rPr>
+        <w:t>-</w:t>
+      </w:r>
+      <w:r>
+        <w:rPr>
+          <w:b/>
+          <w:sz w:val="18"/>
+          <w:szCs w:val="18"/>
+        </w:rPr>
+        <w:t xml:space="preserve">loop control strategies are used to control the speed of an induction motor using the SiC cycloconverter model designed in this paper. MATLAB/Simulink models and simulations </w:t>
       </w:r>
       <w:r>
         <w:rPr>
@@ -1001,12 +1042,26 @@
         <w:rPr>
           <w:shd w:val="clear" w:color="auto" w:fill="FFFFFF"/>
         </w:rPr>
-        <w:t>(GaN) are ready to carve out a niche in applications that demand the ability to work at high voltages and temperatures while demonstrating high efficiency and relatively smaller dimensions owing to their intrinsic properties.</w:t>
-      </w:r>
+        <w:t>(</w:t>
+      </w:r>
+      <w:proofErr w:type="spellStart"/>
       <w:r>
         <w:rPr>
           <w:shd w:val="clear" w:color="auto" w:fill="FFFFFF"/>
         </w:rPr>
+        <w:t>GaN</w:t>
+      </w:r>
+      <w:proofErr w:type="spellEnd"/>
+      <w:r>
+        <w:rPr>
+          <w:shd w:val="clear" w:color="auto" w:fill="FFFFFF"/>
+        </w:rPr>
+        <w:t>) are ready to carve out a niche in applications that demand the ability to work at high voltages and temperatures while demonstrating high efficiency and relatively smaller dimensions owing to their intrinsic properties.</w:t>
+      </w:r>
+      <w:r>
+        <w:rPr>
+          <w:shd w:val="clear" w:color="auto" w:fill="FFFFFF"/>
+        </w:rPr>
         <w:t xml:space="preserve"> </w:t>
       </w:r>
       <w:r>
@@ -1049,7 +1104,19 @@
         <w:rPr>
           <w:shd w:val="clear" w:color="auto" w:fill="FFFFFF"/>
         </w:rPr>
-        <w:t xml:space="preserve">gnificantly higher operating temperatures, better conduction and switching properties. For these reasons, the WBG devices have been identified to have a promising future in the power semiconductor industry. </w:t>
+        <w:t>gnificantly higher operating temperatures, better conduction</w:t>
+      </w:r>
+      <w:r>
+        <w:rPr>
+          <w:shd w:val="clear" w:color="auto" w:fill="FFFFFF"/>
+        </w:rPr>
+        <w:t>,</w:t>
+      </w:r>
+      <w:r>
+        <w:rPr>
+          <w:shd w:val="clear" w:color="auto" w:fill="FFFFFF"/>
+        </w:rPr>
+        <w:t xml:space="preserve"> and switching properties. For these reasons, the WBG devices have been identified to have a promising future in the power semiconductor industry. </w:t>
       </w:r>
     </w:p>
     <w:p>
@@ -1149,7 +1216,19 @@
         <w:rPr>
           <w:shd w:val="clear" w:color="auto" w:fill="FFFFFF"/>
         </w:rPr>
-        <w:t xml:space="preserve"> [1,2]</w:t>
+        <w:t xml:space="preserve"> [1</w:t>
+      </w:r>
+      <w:r>
+        <w:rPr>
+          <w:shd w:val="clear" w:color="auto" w:fill="FFFFFF"/>
+        </w:rPr>
+        <w:t>, 2</w:t>
+      </w:r>
+      <w:r>
+        <w:rPr>
+          <w:shd w:val="clear" w:color="auto" w:fill="FFFFFF"/>
+        </w:rPr>
+        <w:t>]</w:t>
       </w:r>
       <w:r>
         <w:rPr>
@@ -1295,19 +1374,31 @@
         <w:rPr>
           <w:shd w:val="clear" w:color="auto" w:fill="FFFFFF"/>
         </w:rPr>
-        <w:t xml:space="preserve">focuses on the comparison of a SiC based DC/DC </w:t>
+        <w:t>focuses on the comparison of a SiC</w:t>
       </w:r>
       <w:r>
         <w:rPr>
           <w:shd w:val="clear" w:color="auto" w:fill="FFFFFF"/>
         </w:rPr>
-        <w:t xml:space="preserve"> </w:t>
+        <w:t xml:space="preserve">-based DC/DC </w:t>
       </w:r>
       <w:r>
         <w:rPr>
           <w:shd w:val="clear" w:color="auto" w:fill="FFFFFF"/>
         </w:rPr>
-        <w:t xml:space="preserve">converter and an IGBT based DC/DC converter and thus concludes that the efficiency of an SiC converter is greater than that of the IGBT converter over an output power range. </w:t>
+        <w:t xml:space="preserve">converter and an IGBT based DC/DC converter and thus concludes that the efficiency of </w:t>
+      </w:r>
+      <w:r>
+        <w:rPr>
+          <w:shd w:val="clear" w:color="auto" w:fill="FFFFFF"/>
+        </w:rPr>
+        <w:t>a</w:t>
+      </w:r>
+      <w:r>
+        <w:rPr>
+          <w:shd w:val="clear" w:color="auto" w:fill="FFFFFF"/>
+        </w:rPr>
+        <w:t xml:space="preserve"> SiC converter is greater than that of the IGBT converter over an output power range. </w:t>
       </w:r>
       <w:r>
         <w:rPr>
@@ -1479,12 +1570,24 @@
         <w:rPr>
           <w:shd w:val="clear" w:color="auto" w:fill="FFFFFF"/>
         </w:rPr>
-        <w:t>ycloconverter consists of two full wave converters that are linked back to back</w:t>
+        <w:t>ycloconverter consists of two full</w:t>
       </w:r>
       <w:r>
         <w:rPr>
           <w:shd w:val="clear" w:color="auto" w:fill="FFFFFF"/>
         </w:rPr>
+        <w:t>-</w:t>
+      </w:r>
+      <w:r>
+        <w:rPr>
+          <w:shd w:val="clear" w:color="auto" w:fill="FFFFFF"/>
+        </w:rPr>
+        <w:t>wave converters that are linked back to back</w:t>
+      </w:r>
+      <w:r>
+        <w:rPr>
+          <w:shd w:val="clear" w:color="auto" w:fill="FFFFFF"/>
+        </w:rPr>
         <w:t xml:space="preserve">. </w:t>
       </w:r>
       <w:r>
@@ -1527,24 +1630,36 @@
         <w:rPr>
           <w:shd w:val="clear" w:color="auto" w:fill="FFFFFF"/>
         </w:rPr>
-        <w:t>efficient by using various methods to control the action of the cyclo-converter which will control the motor performance [8],</w:t>
+        <w:t xml:space="preserve">efficient by using various methods to </w:t>
       </w:r>
       <w:r>
         <w:rPr>
           <w:shd w:val="clear" w:color="auto" w:fill="FFFFFF"/>
         </w:rPr>
-        <w:t xml:space="preserve"> </w:t>
+        <w:t>control the action of the cyclo</w:t>
       </w:r>
       <w:r>
         <w:rPr>
           <w:shd w:val="clear" w:color="auto" w:fill="FFFFFF"/>
         </w:rPr>
-        <w:t xml:space="preserve">this paper </w:t>
+        <w:t>converter which will control the motor performanc</w:t>
       </w:r>
       <w:r>
         <w:rPr>
           <w:shd w:val="clear" w:color="auto" w:fill="FFFFFF"/>
         </w:rPr>
+        <w:t>e [8] and t</w:t>
+      </w:r>
+      <w:r>
+        <w:rPr>
+          <w:shd w:val="clear" w:color="auto" w:fill="FFFFFF"/>
+        </w:rPr>
+        <w:t xml:space="preserve">his paper </w:t>
+      </w:r>
+      <w:r>
+        <w:rPr>
+          <w:shd w:val="clear" w:color="auto" w:fill="FFFFFF"/>
+        </w:rPr>
         <w:t xml:space="preserve">uses the Silicon Carbide </w:t>
       </w:r>
       <w:r>
@@ -1563,7 +1678,19 @@
         <w:rPr>
           <w:shd w:val="clear" w:color="auto" w:fill="FFFFFF"/>
         </w:rPr>
-        <w:t>single phase induction motor</w:t>
+        <w:t>single</w:t>
+      </w:r>
+      <w:r>
+        <w:rPr>
+          <w:shd w:val="clear" w:color="auto" w:fill="FFFFFF"/>
+        </w:rPr>
+        <w:t>-</w:t>
+      </w:r>
+      <w:r>
+        <w:rPr>
+          <w:shd w:val="clear" w:color="auto" w:fill="FFFFFF"/>
+        </w:rPr>
+        <w:t>phase induction motor</w:t>
       </w:r>
       <w:r>
         <w:rPr>
@@ -1626,7 +1753,7 @@
         <w:rPr>
           <w:shd w:val="clear" w:color="auto" w:fill="FFFFFF"/>
         </w:rPr>
-        <w:t xml:space="preserve">SiC MOSFET is modelled using MATLAB/Simulink and a novel approach to design a cycloconverter using the same is presented. An </w:t>
+        <w:t xml:space="preserve">SiC MOSFET is modeled using MATLAB/Simulink and a novel approach to design a cycloconverter using the same is presented. An </w:t>
       </w:r>
       <w:r>
         <w:rPr>
@@ -1680,7 +1807,19 @@
         <w:rPr>
           <w:shd w:val="clear" w:color="auto" w:fill="FFFFFF"/>
         </w:rPr>
-        <w:t xml:space="preserve">pertaining to various characteristics such as power loss, system efficiency, leakage current etc. </w:t>
+        <w:t>pertaining to various characteristics such as power loss, system efficiency, leakage current</w:t>
+      </w:r>
+      <w:r>
+        <w:rPr>
+          <w:shd w:val="clear" w:color="auto" w:fill="FFFFFF"/>
+        </w:rPr>
+        <w:t>,</w:t>
+      </w:r>
+      <w:r>
+        <w:rPr>
+          <w:shd w:val="clear" w:color="auto" w:fill="FFFFFF"/>
+        </w:rPr>
+        <w:t xml:space="preserve"> etc. </w:t>
       </w:r>
       <w:r>
         <w:rPr>
@@ -1773,7 +1912,7 @@
         <w:t xml:space="preserve">, </w:t>
       </w:r>
       <w:r>
-        <w:t>the capability of higher frequency operation and the reduction in size. The SiC MOSFET is modelled as shown in Fig. 1</w:t>
+        <w:t>the capability of higher frequency operation and the reduction in size. The SiC MOSFET is modeled as shown in Fig. 1</w:t>
       </w:r>
       <w:r>
         <w:t xml:space="preserve">. </w:t>
@@ -1788,6 +1927,7 @@
       <w:r>
         <w:rPr>
           <w:noProof/>
+          <w:lang w:bidi="ar-SA"/>
         </w:rPr>
         <w:drawing>
           <wp:inline distT="0" distB="0" distL="0" distR="0" wp14:anchorId="21659C21" wp14:editId="1A375BFF">
@@ -1805,7 +1945,7 @@
                     <pic:cNvPicPr/>
                   </pic:nvPicPr>
                   <pic:blipFill>
-                    <a:blip r:embed="rId13" cstate="print">
+                    <a:blip r:embed="rId12" cstate="print">
                       <a:extLst>
                         <a:ext uri="{28A0092B-C50C-407E-A947-70E740481C1C}">
                           <a14:useLocalDpi xmlns:a14="http://schemas.microsoft.com/office/drawing/2010/main" val="0"/>
@@ -1869,7 +2009,13 @@
         <w:t>ETemp</w:t>
       </w:r>
       <w:r>
-        <w:t xml:space="preserve"> Function and the FT</w:t>
+        <w:t xml:space="preserve"> Function</w:t>
+      </w:r>
+      <w:r>
+        <w:t>,</w:t>
+      </w:r>
+      <w:r>
+        <w:t xml:space="preserve"> and the FT</w:t>
       </w:r>
       <w:r>
         <w:t>emp</w:t>
@@ -1912,6 +2058,7 @@
       <w:r>
         <w:rPr>
           <w:noProof/>
+          <w:lang w:bidi="ar-SA"/>
         </w:rPr>
         <w:drawing>
           <wp:inline distT="0" distB="0" distL="0" distR="0" wp14:anchorId="2CF69039" wp14:editId="50C78FEC">
@@ -1929,7 +2076,7 @@
                     <pic:cNvPicPr/>
                   </pic:nvPicPr>
                   <pic:blipFill>
-                    <a:blip r:embed="rId14" cstate="print">
+                    <a:blip r:embed="rId13" cstate="print">
                       <a:extLst>
                         <a:ext uri="{28A0092B-C50C-407E-A947-70E740481C1C}">
                           <a14:useLocalDpi xmlns:a14="http://schemas.microsoft.com/office/drawing/2010/main" val="0"/>
@@ -3137,7 +3284,16 @@
         </m:r>
       </m:oMath>
       <w:r>
-        <w:t xml:space="preserve"> is the channel width modulation. K is the transistor gain </w:t>
+        <w:t xml:space="preserve"> </w:t>
+      </w:r>
+      <w:r>
+        <w:t>i</w:t>
+      </w:r>
+      <w:r>
+        <w:t>s</w:t>
+      </w:r>
+      <w:r>
+        <w:t xml:space="preserve"> the channel width modulation. K is the transistor gain </w:t>
       </w:r>
       <w:r>
         <w:t>which is related to the electron mobility</w:t>
@@ -3791,19 +3947,7 @@
             <w:rPr>
               <w:rFonts w:ascii="Cambria Math" w:eastAsiaTheme="minorEastAsia" w:hAnsi="Cambria Math"/>
             </w:rPr>
-            <m:t xml:space="preserve"> </m:t>
-          </m:r>
-          <m:r>
-            <w:rPr>
-              <w:rFonts w:ascii="Cambria Math" w:eastAsiaTheme="minorEastAsia" w:hAnsi="Cambria Math"/>
-            </w:rPr>
-            <m:t xml:space="preserve"> </m:t>
-          </m:r>
-          <m:r>
-            <w:rPr>
-              <w:rFonts w:ascii="Cambria Math" w:eastAsiaTheme="minorEastAsia" w:hAnsi="Cambria Math"/>
-            </w:rPr>
-            <m:t xml:space="preserve"> </m:t>
+            <m:t xml:space="preserve">   </m:t>
           </m:r>
         </m:oMath>
       </m:oMathPara>
@@ -3941,7 +4085,19 @@
         <w:rPr>
           <w:rFonts w:eastAsiaTheme="minorEastAsia"/>
         </w:rPr>
-        <w:t xml:space="preserve"> is related to work function of the </w:t>
+        <w:t xml:space="preserve"> is related to </w:t>
+      </w:r>
+      <w:r>
+        <w:rPr>
+          <w:rFonts w:eastAsiaTheme="minorEastAsia"/>
+        </w:rPr>
+        <w:t xml:space="preserve">the </w:t>
+      </w:r>
+      <w:r>
+        <w:rPr>
+          <w:rFonts w:eastAsiaTheme="minorEastAsia"/>
+        </w:rPr>
+        <w:t xml:space="preserve">work function of the </w:t>
       </w:r>
       <w:r>
         <w:t>metal contact before the gate-oxide (</w:t>
@@ -3975,7 +4131,13 @@
         </m:sSub>
       </m:oMath>
       <w:r>
-        <w:t xml:space="preserve">), the work function of the SiC </w:t>
+        <w:t xml:space="preserve">), the work function of the </w:t>
+      </w:r>
+      <w:r>
+        <w:t>SiC</w:t>
+      </w:r>
+      <w:r>
+        <w:t xml:space="preserve"> </w:t>
       </w:r>
       <m:oMath>
         <m:r>
@@ -4058,7 +4220,13 @@
         </m:r>
       </m:oMath>
       <w:r>
-        <w:t>contains a linear temperature dependency.</w:t>
+        <w:t>contains a linear temperature dependenc</w:t>
+      </w:r>
+      <w:r>
+        <w:t>y</w:t>
+      </w:r>
+      <w:r>
+        <w:t>.</w:t>
       </w:r>
       <w:r>
         <w:t xml:space="preserve">  </w:t>
@@ -4150,6 +4318,7 @@
       <w:r>
         <w:rPr>
           <w:noProof/>
+          <w:lang w:bidi="ar-SA"/>
         </w:rPr>
         <w:lastRenderedPageBreak/>
         <w:drawing>
@@ -4168,7 +4337,7 @@
                     <pic:cNvPicPr/>
                   </pic:nvPicPr>
                   <pic:blipFill>
-                    <a:blip r:embed="rId15">
+                    <a:blip r:embed="rId14">
                       <a:extLst>
                         <a:ext uri="{28A0092B-C50C-407E-A947-70E740481C1C}">
                           <a14:useLocalDpi xmlns:a14="http://schemas.microsoft.com/office/drawing/2010/main" val="0"/>
@@ -4206,7 +4375,13 @@
       </w:r>
       <w:r>
         <w:tab/>
-        <w:t xml:space="preserve">Fig. 3. Etemp Simulink Block  </w:t>
+        <w:t>Fig. 3. E</w:t>
+      </w:r>
+      <w:r>
+        <w:t>T</w:t>
+      </w:r>
+      <w:r>
+        <w:t xml:space="preserve">emp Simulink Block  </w:t>
       </w:r>
     </w:p>
     <w:p>
@@ -4228,7 +4403,13 @@
         <w:t>Temp</w:t>
       </w:r>
       <w:r>
-        <w:t xml:space="preserve"> which is present at the gate terminal add </w:t>
+        <w:t xml:space="preserve"> which is present at the gate terminal add</w:t>
+      </w:r>
+      <w:r>
+        <w:t>s</w:t>
+      </w:r>
+      <w:r>
+        <w:t xml:space="preserve"> </w:t>
       </w:r>
       <w:r>
         <w:t>its</w:t>
@@ -4337,7 +4518,7 @@
         <w:jc w:val="both"/>
       </w:pPr>
       <w:r>
-        <w:t xml:space="preserve">where, </w:t>
+        <w:t xml:space="preserve">where </w:t>
       </w:r>
       <m:oMath>
         <m:r>
@@ -4692,7 +4873,7 @@
         <w:jc w:val="both"/>
       </w:pPr>
       <w:r>
-        <w:t>where, V</w:t>
+        <w:t>where V</w:t>
       </w:r>
       <w:r>
         <w:rPr>
@@ -4792,7 +4973,7 @@
         <w:t>, its Simulink model is depicted in Fig. 4</w:t>
       </w:r>
       <w:r>
-        <w:t>. The carrier mobility increases in the working temperature range of [300–500] °K for each of the operating regions of the device such as subthreshold, linear and the saturation region. This behavior is due to the decrease in the occupied trap charge density with the rising temperature. The consequence of this is that, more electrons in the channel are available at a given gate voltage, hence, when the temperature increases, a movement of Fermi level towards the band gap can be observed. At temperatures higher than 500 °K</w:t>
+        <w:t>. The carrier mobility increases in the working temperature range of [300–500] °K for each of the operating regions of the device such as subthreshold, linear and the saturation region. This behavior is due to the decrease in the occupied trap charge density with the rising temperature. The consequence of this is that more electrons in the channel are available at a given gate voltage, hence, when the temperature increases, a movement of Fermi level towards the bandgap can be observed. At temperatures higher than 500 °K</w:t>
       </w:r>
       <w:r>
         <w:t xml:space="preserve"> [12]</w:t>
@@ -4810,6 +4991,7 @@
       <w:r>
         <w:rPr>
           <w:noProof/>
+          <w:lang w:bidi="ar-SA"/>
         </w:rPr>
         <w:drawing>
           <wp:inline distT="0" distB="0" distL="0" distR="0" wp14:anchorId="12973461" wp14:editId="08BA8CB1">
@@ -4827,7 +5009,7 @@
                     <pic:cNvPicPr/>
                   </pic:nvPicPr>
                   <pic:blipFill>
-                    <a:blip r:embed="rId16">
+                    <a:blip r:embed="rId15">
                       <a:extLst>
                         <a:ext uri="{28A0092B-C50C-407E-A947-70E740481C1C}">
                           <a14:useLocalDpi xmlns:a14="http://schemas.microsoft.com/office/drawing/2010/main" val="0"/>
@@ -4877,7 +5059,13 @@
         <w:jc w:val="both"/>
       </w:pPr>
       <w:r>
-        <w:t>According to previous considerations, the main mechanisms affecting the carrier mobility of SiC MOSFET inversion layer are the phonon and interface traps scattering.  The mobility of the MOSFET strongly depends on temperature and it can be expressed as follows</w:t>
+        <w:t xml:space="preserve">According to previous considerations, the main mechanisms affecting the carrier mobility of </w:t>
+      </w:r>
+      <w:r>
+        <w:t xml:space="preserve">the </w:t>
+      </w:r>
+      <w:r>
+        <w:t>SiC MOSFET inversion layer are the phonon and interface traps scattering.  The mobility of the MOSFET strongly depends on temperature and it can be expressed as follows</w:t>
       </w:r>
       <w:r>
         <w:t xml:space="preserve"> [13]</w:t>
@@ -5284,7 +5472,15 @@
         <w:jc w:val="both"/>
       </w:pPr>
       <w:r>
-        <w:t>For the interface traps, it is possible to consider a quite similar behavior, i.e.,</w:t>
+        <w:t>For the interface traps, it is possible to consider a quite similar behavior, i</w:t>
+      </w:r>
+      <w:bookmarkStart w:id="10" w:name="_GoBack"/>
+      <w:r>
+        <w:t>.</w:t>
+      </w:r>
+      <w:bookmarkEnd w:id="10"/>
+      <w:r>
+        <w:t>e.,</w:t>
       </w:r>
     </w:p>
     <w:p>
@@ -5671,6 +5867,9 @@
         <w:t>Here, the two parameters a</w:t>
       </w:r>
       <w:r>
+        <w:t>n</w:t>
+      </w:r>
+      <w:r>
         <w:t xml:space="preserve"> (in (3), (4) and (5))</w:t>
       </w:r>
       <w:r>
@@ -5680,7 +5879,13 @@
         <w:t xml:space="preserve"> (in (14))</w:t>
       </w:r>
       <w:r>
-        <w:t>, are determined with a least square fit procedure, making a regression using the device curves given by the manufacturer.</w:t>
+        <w:t>, are determined with a least</w:t>
+      </w:r>
+      <w:r>
+        <w:t>-</w:t>
+      </w:r>
+      <w:r>
+        <w:t>square fit procedure, making a regression using the device curves given by the manufacturer.</w:t>
       </w:r>
     </w:p>
     <w:p>
@@ -5730,7 +5935,7 @@
           <w:rFonts w:eastAsia="Times New Roman"/>
           <w:color w:val="000000"/>
         </w:rPr>
-        <w:t xml:space="preserve">A cycloconverter for converting power at supply frequency to a lower frequency is modelled using IGBT as the switching element in Simulink. The converter has back to back connection of two full-wave rectifiers. The two-bridge type-controlled rectifiers are connected in anti-parallel direction via 4 ideal switched as represented in Fig. </w:t>
+        <w:t xml:space="preserve">A cycloconverter for converting power at supply frequency to a lower frequency is modeled using IGBT as the switching element in Simulink. The converter has back to back connection of two full-wave rectifiers. The two-bridge type-controlled rectifiers are connected in anti-parallel direction via 4 ideal switched as represented in Fig. </w:t>
       </w:r>
       <w:r>
         <w:rPr>
@@ -5767,6 +5972,7 @@
           <w:rFonts w:eastAsia="Times New Roman"/>
           <w:noProof/>
           <w:color w:val="000000"/>
+          <w:lang w:bidi="ar-SA"/>
         </w:rPr>
         <w:drawing>
           <wp:inline distT="0" distB="0" distL="0" distR="0" wp14:anchorId="31465985" wp14:editId="4AADDD0B">
@@ -5784,7 +5990,7 @@
                     <pic:cNvPicPr/>
                   </pic:nvPicPr>
                   <pic:blipFill>
-                    <a:blip r:embed="rId17" cstate="print">
+                    <a:blip r:embed="rId16" cstate="print">
                       <a:extLst>
                         <a:ext uri="{28A0092B-C50C-407E-A947-70E740481C1C}">
                           <a14:useLocalDpi xmlns:a14="http://schemas.microsoft.com/office/drawing/2010/main" val="0"/>
@@ -5868,6 +6074,7 @@
       <w:r>
         <w:rPr>
           <w:noProof/>
+          <w:lang w:bidi="ar-SA"/>
         </w:rPr>
         <w:drawing>
           <wp:inline distT="0" distB="0" distL="0" distR="0" wp14:anchorId="5DCCCDD2" wp14:editId="50863C68">
@@ -5885,7 +6092,7 @@
                     <pic:cNvPicPr/>
                   </pic:nvPicPr>
                   <pic:blipFill>
-                    <a:blip r:embed="rId18" cstate="print">
+                    <a:blip r:embed="rId17" cstate="print">
                       <a:extLst>
                         <a:ext uri="{28A0092B-C50C-407E-A947-70E740481C1C}">
                           <a14:useLocalDpi xmlns:a14="http://schemas.microsoft.com/office/drawing/2010/main" val="0"/>
@@ -5933,6 +6140,7 @@
       <w:r>
         <w:rPr>
           <w:noProof/>
+          <w:lang w:bidi="ar-SA"/>
         </w:rPr>
         <w:drawing>
           <wp:inline distT="0" distB="0" distL="0" distR="0" wp14:anchorId="24219B95" wp14:editId="4E5DB0BE">
@@ -5950,7 +6158,7 @@
                     <pic:cNvPicPr/>
                   </pic:nvPicPr>
                   <pic:blipFill>
-                    <a:blip r:embed="rId19" cstate="print">
+                    <a:blip r:embed="rId18" cstate="print">
                       <a:extLst>
                         <a:ext uri="{28A0092B-C50C-407E-A947-70E740481C1C}">
                           <a14:useLocalDpi xmlns:a14="http://schemas.microsoft.com/office/drawing/2010/main" val="0"/>
@@ -6146,7 +6354,23 @@
           <w:rFonts w:eastAsia="Times New Roman"/>
           <w:color w:val="000000"/>
         </w:rPr>
-        <w:t>Avoid combining SI and CGS units, such as current in amperes and magnetic field in oersteds. This often leads to confusion because equations do not balance dimensionally. If you must use mixed units, clearly state the units for each quantity that you use in an equation.</w:t>
+        <w:t xml:space="preserve">Avoid combining SI and CGS units, such as current in amperes and magnetic field in </w:t>
+      </w:r>
+      <w:proofErr w:type="spellStart"/>
+      <w:r>
+        <w:rPr>
+          <w:rFonts w:eastAsia="Times New Roman"/>
+          <w:color w:val="000000"/>
+        </w:rPr>
+        <w:t>oersteds</w:t>
+      </w:r>
+      <w:proofErr w:type="spellEnd"/>
+      <w:r>
+        <w:rPr>
+          <w:rFonts w:eastAsia="Times New Roman"/>
+          <w:color w:val="000000"/>
+        </w:rPr>
+        <w:t>. This often leads to confusion because equations do not balance dimensionally. If you must use mixed units, clearly state the units for each quantity that you use in an equation.</w:t>
       </w:r>
     </w:p>
     <w:sdt>
@@ -6178,8 +6402,8 @@
           </w:sdtPr>
           <w:sdtEndPr/>
           <w:sdtContent>
-            <w:commentRangeStart w:id="10" w:displacedByCustomXml="prev"/>
             <w:commentRangeStart w:id="11" w:displacedByCustomXml="prev"/>
+            <w:commentRangeStart w:id="12" w:displacedByCustomXml="prev"/>
             <w:p>
               <w:pPr>
                 <w:jc w:val="both"/>
@@ -6445,13 +6669,13 @@
                       <w:rPr>
                         <w:noProof/>
                       </w:rPr>
-                      <w:t xml:space="preserve">R. Ø. Nielsen, L. Török, S. Munk-Nielsen and F. </w:t>
+                      <w:t xml:space="preserve">R. Ø. Nielsen, L. Török, S. Munk-Nielsen and F. Blaabjerg, "Efficiency and cost comparison of Si </w:t>
                     </w:r>
                     <w:r>
                       <w:rPr>
                         <w:noProof/>
                       </w:rPr>
-                      <w:t xml:space="preserve">Blaabjerg, "Efficiency and cost comparison of Si IGBT and SiC JFET isolated DC/DC converters," in </w:t>
+                      <w:t xml:space="preserve">IGBT and SiC JFET isolated DC/DC converters," in </w:t>
                     </w:r>
                     <w:r>
                       <w:rPr>
@@ -6894,19 +7118,7 @@
                       <w:jc w:val="both"/>
                     </w:pPr>
                     <w:r>
-                      <w:t xml:space="preserve">N. Kaushik, S. Haldar, M. Gupta and R. S. Gupta, </w:t>
-                    </w:r>
-                    <w:r>
-                      <w:t>"</w:t>
-                    </w:r>
-                    <w:r>
-                      <w:t>Interface traps distribution and temperature distribution and temperature-dependent 6H-SiC MOSFET analysis</w:t>
-                    </w:r>
-                    <w:r>
-                      <w:t>"</w:t>
-                    </w:r>
-                    <w:r>
-                      <w:t>,</w:t>
+                      <w:t>N. Kaushik, S. Haldar, M. Gupta and R. S. Gupta, "Interface traps distribution and temperature distribution and temperature-dependent 6H-SiC MOSFET analysis",</w:t>
                     </w:r>
                     <w:r>
                       <w:rPr>
@@ -6944,10 +7156,7 @@
                       <w:t>January</w:t>
                     </w:r>
                     <w:r>
-                      <w:t xml:space="preserve"> 2006</w:t>
-                    </w:r>
-                    <w:r>
-                      <w:t>.</w:t>
+                      <w:t xml:space="preserve"> 2006.</w:t>
                     </w:r>
                   </w:p>
                 </w:tc>
@@ -7007,8 +7216,6 @@
                       </w:rPr>
                       <w:t>, vol. 55, no. 8, pp. 2029-2040, Aug. 2008.</w:t>
                     </w:r>
-                    <w:bookmarkStart w:id="12" w:name="_GoBack"/>
-                    <w:bookmarkEnd w:id="12"/>
                   </w:p>
                 </w:tc>
               </w:tr>
@@ -7046,25 +7253,7 @@
                       <w:jc w:val="both"/>
                     </w:pPr>
                     <w:r>
-                      <w:t>K. Chain, J. H. Huang, J. Duster,</w:t>
-                    </w:r>
-                    <w:r>
-                      <w:t xml:space="preserve"> "</w:t>
-                    </w:r>
-                    <w:r>
-                      <w:t xml:space="preserve">A </w:t>
-                    </w:r>
-                    <w:r>
-                      <w:t>MOSFET electron</w:t>
-                    </w:r>
-                    <w:r>
-                      <w:t xml:space="preserve"> mobility model of wide temperature range for(77-400K) IC simulation</w:t>
-                    </w:r>
-                    <w:r>
-                      <w:t>"</w:t>
-                    </w:r>
-                    <w:r>
-                      <w:t xml:space="preserve">, </w:t>
+                      <w:t xml:space="preserve">K. Chain, J. H. Huang, J. Duster, "A MOSFET electron mobility model of wide temperature range for(77-400K) IC simulation", </w:t>
                     </w:r>
                     <w:r>
                       <w:rPr>
@@ -7098,10 +7287,7 @@
                       <w:t xml:space="preserve"> (</w:t>
                     </w:r>
                     <w:r>
-                      <w:t>Issue 4):355-358,1997</w:t>
-                    </w:r>
-                    <w:r>
-                      <w:t>.</w:t>
+                      <w:t>Issue 4):355-358,1997.</w:t>
                     </w:r>
                   </w:p>
                 </w:tc>
@@ -7201,12 +7387,12 @@
                 </w:rPr>
                 <w:fldChar w:fldCharType="end"/>
               </w:r>
-              <w:commentRangeEnd w:id="10"/>
+              <w:commentRangeEnd w:id="12"/>
               <w:r>
                 <w:rPr>
                   <w:rStyle w:val="CommentReference"/>
                 </w:rPr>
-                <w:commentReference w:id="10"/>
+                <w:commentReference w:id="12"/>
               </w:r>
               <w:commentRangeEnd w:id="11"/>
               <w:r>
@@ -7238,7 +7424,7 @@
 </file>
 
 <file path=word/comments.xml><?xml version="1.0" encoding="utf-8"?>
-<w:comments xmlns:wpc="http://schemas.microsoft.com/office/word/2010/wordprocessingCanvas" xmlns:cx="http://schemas.microsoft.com/office/drawing/2014/chartex" xmlns:cx1="http://schemas.microsoft.com/office/drawing/2015/9/8/chartex" xmlns:cx2="http://schemas.microsoft.com/office/drawing/2015/10/21/chartex" xmlns:cx3="http://schemas.microsoft.com/office/drawing/2016/5/9/chartex" xmlns:cx4="http://schemas.microsoft.com/office/drawing/2016/5/10/chartex" xmlns:cx5="http://schemas.microsoft.com/office/drawing/2016/5/11/chartex" xmlns:cx6="http://schemas.microsoft.com/office/drawing/2016/5/12/chartex" xmlns:cx7="http://schemas.microsoft.com/office/drawing/2016/5/13/chartex" xmlns:cx8="http://schemas.microsoft.com/office/drawing/2016/5/14/chartex" xmlns:mc="http://schemas.openxmlformats.org/markup-compatibility/2006" xmlns:aink="http://schemas.microsoft.com/office/drawing/2016/ink" xmlns:am3d="http://schemas.microsoft.com/office/drawing/2017/model3d" xmlns:o="urn:schemas-microsoft-com:office:office" xmlns:r="http://schemas.openxmlformats.org/officeDocument/2006/relationships" xmlns:m="http://schemas.openxmlformats.org/officeDocument/2006/math" xmlns:v="urn:schemas-microsoft-com:vml" xmlns:wp14="http://schemas.microsoft.com/office/word/2010/wordprocessingDrawing" xmlns:wp="http://schemas.openxmlformats.org/drawingml/2006/wordprocessingDrawing" xmlns:w10="urn:schemas-microsoft-com:office:word" xmlns:w="http://schemas.openxmlformats.org/wordprocessingml/2006/main" xmlns:w14="http://schemas.microsoft.com/office/word/2010/wordml" xmlns:w15="http://schemas.microsoft.com/office/word/2012/wordml" xmlns:w16cid="http://schemas.microsoft.com/office/word/2016/wordml/cid" xmlns:w16se="http://schemas.microsoft.com/office/word/2015/wordml/symex" xmlns:wpg="http://schemas.microsoft.com/office/word/2010/wordprocessingGroup" xmlns:wpi="http://schemas.microsoft.com/office/word/2010/wordprocessingInk" xmlns:wne="http://schemas.microsoft.com/office/word/2006/wordml" xmlns:wps="http://schemas.microsoft.com/office/word/2010/wordprocessingShape" mc:Ignorable="w14 w15 w16se w16cid wp14">
+<w:comments xmlns:wpc="http://schemas.microsoft.com/office/word/2010/wordprocessingCanvas" xmlns:mc="http://schemas.openxmlformats.org/markup-compatibility/2006" xmlns:o="urn:schemas-microsoft-com:office:office" xmlns:r="http://schemas.openxmlformats.org/officeDocument/2006/relationships" xmlns:m="http://schemas.openxmlformats.org/officeDocument/2006/math" xmlns:v="urn:schemas-microsoft-com:vml" xmlns:wp14="http://schemas.microsoft.com/office/word/2010/wordprocessingDrawing" xmlns:wp="http://schemas.openxmlformats.org/drawingml/2006/wordprocessingDrawing" xmlns:w10="urn:schemas-microsoft-com:office:word" xmlns:w="http://schemas.openxmlformats.org/wordprocessingml/2006/main" xmlns:w14="http://schemas.microsoft.com/office/word/2010/wordml" xmlns:w15="http://schemas.microsoft.com/office/word/2012/wordml" xmlns:wpg="http://schemas.microsoft.com/office/word/2010/wordprocessingGroup" xmlns:wpi="http://schemas.microsoft.com/office/word/2010/wordprocessingInk" xmlns:wne="http://schemas.microsoft.com/office/word/2006/wordml" xmlns:wps="http://schemas.microsoft.com/office/word/2010/wordprocessingShape" mc:Ignorable="w14 w15 wp14">
   <w:comment w:id="0" w:author="Clarence Tauro" w:date="2019-09-02T16:17:00Z" w:initials="CT">
     <w:p>
       <w:pPr>
@@ -7402,7 +7588,39 @@
         <w:annotationRef/>
       </w:r>
       <w:r>
-        <w:t>Well planned.. but don’t mention sections I section II etc  here.. you can brief on what you are doing.</w:t>
+        <w:t>Well planned</w:t>
+      </w:r>
+      <w:proofErr w:type="gramStart"/>
+      <w:r>
+        <w:t>..</w:t>
+      </w:r>
+      <w:proofErr w:type="gramEnd"/>
+      <w:r>
+        <w:t xml:space="preserve"> </w:t>
+      </w:r>
+      <w:proofErr w:type="gramStart"/>
+      <w:r>
+        <w:t>but</w:t>
+      </w:r>
+      <w:proofErr w:type="gramEnd"/>
+      <w:r>
+        <w:t xml:space="preserve"> don’t mention sections I section II </w:t>
+      </w:r>
+      <w:proofErr w:type="spellStart"/>
+      <w:r>
+        <w:t>etc</w:t>
+      </w:r>
+      <w:proofErr w:type="spellEnd"/>
+      <w:r>
+        <w:t xml:space="preserve">  here.. </w:t>
+      </w:r>
+      <w:proofErr w:type="gramStart"/>
+      <w:r>
+        <w:t>you</w:t>
+      </w:r>
+      <w:proofErr w:type="gramEnd"/>
+      <w:r>
+        <w:t xml:space="preserve"> can brief on what you are doing.</w:t>
       </w:r>
     </w:p>
   </w:comment>
@@ -7422,7 +7640,7 @@
       </w:r>
     </w:p>
   </w:comment>
-  <w:comment w:id="10" w:author="Clarence Tauro" w:date="2019-09-22T16:39:00Z" w:initials="CT">
+  <w:comment w:id="12" w:author="Clarence Tauro" w:date="2019-09-22T16:39:00Z" w:initials="CT">
     <w:p>
       <w:pPr>
         <w:pStyle w:val="CommentText"/>
@@ -7459,7 +7677,7 @@
 </file>
 
 <file path=word/commentsExtended.xml><?xml version="1.0" encoding="utf-8"?>
-<w15:commentsEx xmlns:wpc="http://schemas.microsoft.com/office/word/2010/wordprocessingCanvas" xmlns:cx="http://schemas.microsoft.com/office/drawing/2014/chartex" xmlns:cx1="http://schemas.microsoft.com/office/drawing/2015/9/8/chartex" xmlns:cx2="http://schemas.microsoft.com/office/drawing/2015/10/21/chartex" xmlns:cx3="http://schemas.microsoft.com/office/drawing/2016/5/9/chartex" xmlns:cx4="http://schemas.microsoft.com/office/drawing/2016/5/10/chartex" xmlns:cx5="http://schemas.microsoft.com/office/drawing/2016/5/11/chartex" xmlns:cx6="http://schemas.microsoft.com/office/drawing/2016/5/12/chartex" xmlns:cx7="http://schemas.microsoft.com/office/drawing/2016/5/13/chartex" xmlns:cx8="http://schemas.microsoft.com/office/drawing/2016/5/14/chartex" xmlns:mc="http://schemas.openxmlformats.org/markup-compatibility/2006" xmlns:aink="http://schemas.microsoft.com/office/drawing/2016/ink" xmlns:am3d="http://schemas.microsoft.com/office/drawing/2017/model3d" xmlns:o="urn:schemas-microsoft-com:office:office" xmlns:r="http://schemas.openxmlformats.org/officeDocument/2006/relationships" xmlns:m="http://schemas.openxmlformats.org/officeDocument/2006/math" xmlns:v="urn:schemas-microsoft-com:vml" xmlns:wp14="http://schemas.microsoft.com/office/word/2010/wordprocessingDrawing" xmlns:wp="http://schemas.openxmlformats.org/drawingml/2006/wordprocessingDrawing" xmlns:w10="urn:schemas-microsoft-com:office:word" xmlns:w="http://schemas.openxmlformats.org/wordprocessingml/2006/main" xmlns:w14="http://schemas.microsoft.com/office/word/2010/wordml" xmlns:w15="http://schemas.microsoft.com/office/word/2012/wordml" xmlns:w16cid="http://schemas.microsoft.com/office/word/2016/wordml/cid" xmlns:w16se="http://schemas.microsoft.com/office/word/2015/wordml/symex" xmlns:wpg="http://schemas.microsoft.com/office/word/2010/wordprocessingGroup" xmlns:wpi="http://schemas.microsoft.com/office/word/2010/wordprocessingInk" xmlns:wne="http://schemas.microsoft.com/office/word/2006/wordml" xmlns:wps="http://schemas.microsoft.com/office/word/2010/wordprocessingShape" mc:Ignorable="w14 w15 w16se w16cid wp14">
+<w15:commentsEx xmlns:wpc="http://schemas.microsoft.com/office/word/2010/wordprocessingCanvas" xmlns:mc="http://schemas.openxmlformats.org/markup-compatibility/2006" xmlns:o="urn:schemas-microsoft-com:office:office" xmlns:r="http://schemas.openxmlformats.org/officeDocument/2006/relationships" xmlns:m="http://schemas.openxmlformats.org/officeDocument/2006/math" xmlns:v="urn:schemas-microsoft-com:vml" xmlns:wp14="http://schemas.microsoft.com/office/word/2010/wordprocessingDrawing" xmlns:wp="http://schemas.openxmlformats.org/drawingml/2006/wordprocessingDrawing" xmlns:w10="urn:schemas-microsoft-com:office:word" xmlns:w="http://schemas.openxmlformats.org/wordprocessingml/2006/main" xmlns:w14="http://schemas.microsoft.com/office/word/2010/wordml" xmlns:w15="http://schemas.microsoft.com/office/word/2012/wordml" xmlns:wpg="http://schemas.microsoft.com/office/word/2010/wordprocessingGroup" xmlns:wpi="http://schemas.microsoft.com/office/word/2010/wordprocessingInk" xmlns:wne="http://schemas.microsoft.com/office/word/2006/wordml" xmlns:wps="http://schemas.microsoft.com/office/word/2010/wordprocessingShape" mc:Ignorable="w14 w15 wp14">
   <w15:commentEx w15:paraId="2B2103F0" w15:done="0"/>
   <w15:commentEx w15:paraId="2CA0E4F5" w15:done="0"/>
   <w15:commentEx w15:paraId="337C4B85" w15:done="0"/>
@@ -7493,7 +7711,7 @@
 </file>
 
 <file path=word/endnotes.xml><?xml version="1.0" encoding="utf-8"?>
-<w:endnotes xmlns:wpc="http://schemas.microsoft.com/office/word/2010/wordprocessingCanvas" xmlns:cx="http://schemas.microsoft.com/office/drawing/2014/chartex" xmlns:cx1="http://schemas.microsoft.com/office/drawing/2015/9/8/chartex" xmlns:cx2="http://schemas.microsoft.com/office/drawing/2015/10/21/chartex" xmlns:cx3="http://schemas.microsoft.com/office/drawing/2016/5/9/chartex" xmlns:cx4="http://schemas.microsoft.com/office/drawing/2016/5/10/chartex" xmlns:cx5="http://schemas.microsoft.com/office/drawing/2016/5/11/chartex" xmlns:cx6="http://schemas.microsoft.com/office/drawing/2016/5/12/chartex" xmlns:cx7="http://schemas.microsoft.com/office/drawing/2016/5/13/chartex" xmlns:cx8="http://schemas.microsoft.com/office/drawing/2016/5/14/chartex" xmlns:mc="http://schemas.openxmlformats.org/markup-compatibility/2006" xmlns:aink="http://schemas.microsoft.com/office/drawing/2016/ink" xmlns:am3d="http://schemas.microsoft.com/office/drawing/2017/model3d" xmlns:o="urn:schemas-microsoft-com:office:office" xmlns:r="http://schemas.openxmlformats.org/officeDocument/2006/relationships" xmlns:m="http://schemas.openxmlformats.org/officeDocument/2006/math" xmlns:v="urn:schemas-microsoft-com:vml" xmlns:wp14="http://schemas.microsoft.com/office/word/2010/wordprocessingDrawing" xmlns:wp="http://schemas.openxmlformats.org/drawingml/2006/wordprocessingDrawing" xmlns:w10="urn:schemas-microsoft-com:office:word" xmlns:w="http://schemas.openxmlformats.org/wordprocessingml/2006/main" xmlns:w14="http://schemas.microsoft.com/office/word/2010/wordml" xmlns:w15="http://schemas.microsoft.com/office/word/2012/wordml" xmlns:w16cid="http://schemas.microsoft.com/office/word/2016/wordml/cid" xmlns:w16se="http://schemas.microsoft.com/office/word/2015/wordml/symex" xmlns:wpg="http://schemas.microsoft.com/office/word/2010/wordprocessingGroup" xmlns:wpi="http://schemas.microsoft.com/office/word/2010/wordprocessingInk" xmlns:wne="http://schemas.microsoft.com/office/word/2006/wordml" xmlns:wps="http://schemas.microsoft.com/office/word/2010/wordprocessingShape" mc:Ignorable="w14 w15 w16se w16cid wp14">
+<w:endnotes xmlns:wpc="http://schemas.microsoft.com/office/word/2010/wordprocessingCanvas" xmlns:mc="http://schemas.openxmlformats.org/markup-compatibility/2006" xmlns:o="urn:schemas-microsoft-com:office:office" xmlns:r="http://schemas.openxmlformats.org/officeDocument/2006/relationships" xmlns:m="http://schemas.openxmlformats.org/officeDocument/2006/math" xmlns:v="urn:schemas-microsoft-com:vml" xmlns:wp14="http://schemas.microsoft.com/office/word/2010/wordprocessingDrawing" xmlns:wp="http://schemas.openxmlformats.org/drawingml/2006/wordprocessingDrawing" xmlns:w10="urn:schemas-microsoft-com:office:word" xmlns:w="http://schemas.openxmlformats.org/wordprocessingml/2006/main" xmlns:w14="http://schemas.microsoft.com/office/word/2010/wordml" xmlns:w15="http://schemas.microsoft.com/office/word/2012/wordml" xmlns:wpg="http://schemas.microsoft.com/office/word/2010/wordprocessingGroup" xmlns:wpi="http://schemas.microsoft.com/office/word/2010/wordprocessingInk" xmlns:wne="http://schemas.microsoft.com/office/word/2006/wordml" xmlns:wps="http://schemas.microsoft.com/office/word/2010/wordprocessingShape" mc:Ignorable="w14 w15 wp14">
   <w:endnote w:type="separator" w:id="-1">
     <w:p>
       <w:r>
@@ -7512,7 +7730,7 @@
 </file>
 
 <file path=word/footer1.xml><?xml version="1.0" encoding="utf-8"?>
-<w:ftr xmlns:wpc="http://schemas.microsoft.com/office/word/2010/wordprocessingCanvas" xmlns:cx="http://schemas.microsoft.com/office/drawing/2014/chartex" xmlns:cx1="http://schemas.microsoft.com/office/drawing/2015/9/8/chartex" xmlns:cx2="http://schemas.microsoft.com/office/drawing/2015/10/21/chartex" xmlns:cx3="http://schemas.microsoft.com/office/drawing/2016/5/9/chartex" xmlns:cx4="http://schemas.microsoft.com/office/drawing/2016/5/10/chartex" xmlns:cx5="http://schemas.microsoft.com/office/drawing/2016/5/11/chartex" xmlns:cx6="http://schemas.microsoft.com/office/drawing/2016/5/12/chartex" xmlns:cx7="http://schemas.microsoft.com/office/drawing/2016/5/13/chartex" xmlns:cx8="http://schemas.microsoft.com/office/drawing/2016/5/14/chartex" xmlns:mc="http://schemas.openxmlformats.org/markup-compatibility/2006" xmlns:aink="http://schemas.microsoft.com/office/drawing/2016/ink" xmlns:am3d="http://schemas.microsoft.com/office/drawing/2017/model3d" xmlns:o="urn:schemas-microsoft-com:office:office" xmlns:r="http://schemas.openxmlformats.org/officeDocument/2006/relationships" xmlns:m="http://schemas.openxmlformats.org/officeDocument/2006/math" xmlns:v="urn:schemas-microsoft-com:vml" xmlns:wp14="http://schemas.microsoft.com/office/word/2010/wordprocessingDrawing" xmlns:wp="http://schemas.openxmlformats.org/drawingml/2006/wordprocessingDrawing" xmlns:w10="urn:schemas-microsoft-com:office:word" xmlns:w="http://schemas.openxmlformats.org/wordprocessingml/2006/main" xmlns:w14="http://schemas.microsoft.com/office/word/2010/wordml" xmlns:w15="http://schemas.microsoft.com/office/word/2012/wordml" xmlns:w16cid="http://schemas.microsoft.com/office/word/2016/wordml/cid" xmlns:w16se="http://schemas.microsoft.com/office/word/2015/wordml/symex" xmlns:wpg="http://schemas.microsoft.com/office/word/2010/wordprocessingGroup" xmlns:wpi="http://schemas.microsoft.com/office/word/2010/wordprocessingInk" xmlns:wne="http://schemas.microsoft.com/office/word/2006/wordml" xmlns:wps="http://schemas.microsoft.com/office/word/2010/wordprocessingShape" mc:Ignorable="w14 w15 w16se w16cid wp14">
+<w:ftr xmlns:wpc="http://schemas.microsoft.com/office/word/2010/wordprocessingCanvas" xmlns:mc="http://schemas.openxmlformats.org/markup-compatibility/2006" xmlns:o="urn:schemas-microsoft-com:office:office" xmlns:r="http://schemas.openxmlformats.org/officeDocument/2006/relationships" xmlns:m="http://schemas.openxmlformats.org/officeDocument/2006/math" xmlns:v="urn:schemas-microsoft-com:vml" xmlns:wp14="http://schemas.microsoft.com/office/word/2010/wordprocessingDrawing" xmlns:wp="http://schemas.openxmlformats.org/drawingml/2006/wordprocessingDrawing" xmlns:w10="urn:schemas-microsoft-com:office:word" xmlns:w="http://schemas.openxmlformats.org/wordprocessingml/2006/main" xmlns:w14="http://schemas.microsoft.com/office/word/2010/wordml" xmlns:w15="http://schemas.microsoft.com/office/word/2012/wordml" xmlns:wpg="http://schemas.microsoft.com/office/word/2010/wordprocessingGroup" xmlns:wpi="http://schemas.microsoft.com/office/word/2010/wordprocessingInk" xmlns:wne="http://schemas.microsoft.com/office/word/2006/wordml" xmlns:wps="http://schemas.microsoft.com/office/word/2010/wordprocessingShape" mc:Ignorable="w14 w15 wp14">
   <w:p>
     <w:pPr>
       <w:pBdr>
@@ -7548,7 +7766,7 @@
 </file>
 
 <file path=word/footnotes.xml><?xml version="1.0" encoding="utf-8"?>
-<w:footnotes xmlns:wpc="http://schemas.microsoft.com/office/word/2010/wordprocessingCanvas" xmlns:cx="http://schemas.microsoft.com/office/drawing/2014/chartex" xmlns:cx1="http://schemas.microsoft.com/office/drawing/2015/9/8/chartex" xmlns:cx2="http://schemas.microsoft.com/office/drawing/2015/10/21/chartex" xmlns:cx3="http://schemas.microsoft.com/office/drawing/2016/5/9/chartex" xmlns:cx4="http://schemas.microsoft.com/office/drawing/2016/5/10/chartex" xmlns:cx5="http://schemas.microsoft.com/office/drawing/2016/5/11/chartex" xmlns:cx6="http://schemas.microsoft.com/office/drawing/2016/5/12/chartex" xmlns:cx7="http://schemas.microsoft.com/office/drawing/2016/5/13/chartex" xmlns:cx8="http://schemas.microsoft.com/office/drawing/2016/5/14/chartex" xmlns:mc="http://schemas.openxmlformats.org/markup-compatibility/2006" xmlns:aink="http://schemas.microsoft.com/office/drawing/2016/ink" xmlns:am3d="http://schemas.microsoft.com/office/drawing/2017/model3d" xmlns:o="urn:schemas-microsoft-com:office:office" xmlns:r="http://schemas.openxmlformats.org/officeDocument/2006/relationships" xmlns:m="http://schemas.openxmlformats.org/officeDocument/2006/math" xmlns:v="urn:schemas-microsoft-com:vml" xmlns:wp14="http://schemas.microsoft.com/office/word/2010/wordprocessingDrawing" xmlns:wp="http://schemas.openxmlformats.org/drawingml/2006/wordprocessingDrawing" xmlns:w10="urn:schemas-microsoft-com:office:word" xmlns:w="http://schemas.openxmlformats.org/wordprocessingml/2006/main" xmlns:w14="http://schemas.microsoft.com/office/word/2010/wordml" xmlns:w15="http://schemas.microsoft.com/office/word/2012/wordml" xmlns:w16cid="http://schemas.microsoft.com/office/word/2016/wordml/cid" xmlns:w16se="http://schemas.microsoft.com/office/word/2015/wordml/symex" xmlns:wpg="http://schemas.microsoft.com/office/word/2010/wordprocessingGroup" xmlns:wpi="http://schemas.microsoft.com/office/word/2010/wordprocessingInk" xmlns:wne="http://schemas.microsoft.com/office/word/2006/wordml" xmlns:wps="http://schemas.microsoft.com/office/word/2010/wordprocessingShape" mc:Ignorable="w14 w15 w16se w16cid wp14">
+<w:footnotes xmlns:wpc="http://schemas.microsoft.com/office/word/2010/wordprocessingCanvas" xmlns:mc="http://schemas.openxmlformats.org/markup-compatibility/2006" xmlns:o="urn:schemas-microsoft-com:office:office" xmlns:r="http://schemas.openxmlformats.org/officeDocument/2006/relationships" xmlns:m="http://schemas.openxmlformats.org/officeDocument/2006/math" xmlns:v="urn:schemas-microsoft-com:vml" xmlns:wp14="http://schemas.microsoft.com/office/word/2010/wordprocessingDrawing" xmlns:wp="http://schemas.openxmlformats.org/drawingml/2006/wordprocessingDrawing" xmlns:w10="urn:schemas-microsoft-com:office:word" xmlns:w="http://schemas.openxmlformats.org/wordprocessingml/2006/main" xmlns:w14="http://schemas.microsoft.com/office/word/2010/wordml" xmlns:w15="http://schemas.microsoft.com/office/word/2012/wordml" xmlns:wpg="http://schemas.microsoft.com/office/word/2010/wordprocessingGroup" xmlns:wpi="http://schemas.microsoft.com/office/word/2010/wordprocessingInk" xmlns:wne="http://schemas.microsoft.com/office/word/2006/wordml" xmlns:wps="http://schemas.microsoft.com/office/word/2010/wordprocessingShape" mc:Ignorable="w14 w15 wp14">
   <w:footnote w:type="separator" w:id="-1">
     <w:p>
       <w:r>
@@ -7567,7 +7785,7 @@
 </file>
 
 <file path=word/numbering.xml><?xml version="1.0" encoding="utf-8"?>
-<w:numbering xmlns:wpc="http://schemas.microsoft.com/office/word/2010/wordprocessingCanvas" xmlns:cx="http://schemas.microsoft.com/office/drawing/2014/chartex" xmlns:cx1="http://schemas.microsoft.com/office/drawing/2015/9/8/chartex" xmlns:cx2="http://schemas.microsoft.com/office/drawing/2015/10/21/chartex" xmlns:cx3="http://schemas.microsoft.com/office/drawing/2016/5/9/chartex" xmlns:cx4="http://schemas.microsoft.com/office/drawing/2016/5/10/chartex" xmlns:cx5="http://schemas.microsoft.com/office/drawing/2016/5/11/chartex" xmlns:cx6="http://schemas.microsoft.com/office/drawing/2016/5/12/chartex" xmlns:cx7="http://schemas.microsoft.com/office/drawing/2016/5/13/chartex" xmlns:cx8="http://schemas.microsoft.com/office/drawing/2016/5/14/chartex" xmlns:mc="http://schemas.openxmlformats.org/markup-compatibility/2006" xmlns:aink="http://schemas.microsoft.com/office/drawing/2016/ink" xmlns:am3d="http://schemas.microsoft.com/office/drawing/2017/model3d" xmlns:o="urn:schemas-microsoft-com:office:office" xmlns:r="http://schemas.openxmlformats.org/officeDocument/2006/relationships" xmlns:m="http://schemas.openxmlformats.org/officeDocument/2006/math" xmlns:v="urn:schemas-microsoft-com:vml" xmlns:wp14="http://schemas.microsoft.com/office/word/2010/wordprocessingDrawing" xmlns:wp="http://schemas.openxmlformats.org/drawingml/2006/wordprocessingDrawing" xmlns:w10="urn:schemas-microsoft-com:office:word" xmlns:w="http://schemas.openxmlformats.org/wordprocessingml/2006/main" xmlns:w14="http://schemas.microsoft.com/office/word/2010/wordml" xmlns:w15="http://schemas.microsoft.com/office/word/2012/wordml" xmlns:w16cid="http://schemas.microsoft.com/office/word/2016/wordml/cid" xmlns:w16se="http://schemas.microsoft.com/office/word/2015/wordml/symex" xmlns:wpg="http://schemas.microsoft.com/office/word/2010/wordprocessingGroup" xmlns:wpi="http://schemas.microsoft.com/office/word/2010/wordprocessingInk" xmlns:wne="http://schemas.microsoft.com/office/word/2006/wordml" xmlns:wps="http://schemas.microsoft.com/office/word/2010/wordprocessingShape" mc:Ignorable="w14 w15 w16se w16cid wp14">
+<w:numbering xmlns:wpc="http://schemas.microsoft.com/office/word/2010/wordprocessingCanvas" xmlns:mc="http://schemas.openxmlformats.org/markup-compatibility/2006" xmlns:o="urn:schemas-microsoft-com:office:office" xmlns:r="http://schemas.openxmlformats.org/officeDocument/2006/relationships" xmlns:m="http://schemas.openxmlformats.org/officeDocument/2006/math" xmlns:v="urn:schemas-microsoft-com:vml" xmlns:wp14="http://schemas.microsoft.com/office/word/2010/wordprocessingDrawing" xmlns:wp="http://schemas.openxmlformats.org/drawingml/2006/wordprocessingDrawing" xmlns:w10="urn:schemas-microsoft-com:office:word" xmlns:w="http://schemas.openxmlformats.org/wordprocessingml/2006/main" xmlns:w14="http://schemas.microsoft.com/office/word/2010/wordml" xmlns:w15="http://schemas.microsoft.com/office/word/2012/wordml" xmlns:wpg="http://schemas.microsoft.com/office/word/2010/wordprocessingGroup" xmlns:wpi="http://schemas.microsoft.com/office/word/2010/wordprocessingInk" xmlns:wne="http://schemas.microsoft.com/office/word/2006/wordml" xmlns:wps="http://schemas.microsoft.com/office/word/2010/wordprocessingShape" mc:Ignorable="w14 w15 wp14">
   <w:abstractNum w:abstractNumId="0" w15:restartNumberingAfterBreak="0">
     <w:nsid w:val="07ED5253"/>
     <w:multiLevelType w:val="hybridMultilevel"/>
@@ -8680,7 +8898,7 @@
 </file>
 
 <file path=word/people.xml><?xml version="1.0" encoding="utf-8"?>
-<w15:people xmlns:wpc="http://schemas.microsoft.com/office/word/2010/wordprocessingCanvas" xmlns:cx="http://schemas.microsoft.com/office/drawing/2014/chartex" xmlns:cx1="http://schemas.microsoft.com/office/drawing/2015/9/8/chartex" xmlns:cx2="http://schemas.microsoft.com/office/drawing/2015/10/21/chartex" xmlns:cx3="http://schemas.microsoft.com/office/drawing/2016/5/9/chartex" xmlns:cx4="http://schemas.microsoft.com/office/drawing/2016/5/10/chartex" xmlns:cx5="http://schemas.microsoft.com/office/drawing/2016/5/11/chartex" xmlns:cx6="http://schemas.microsoft.com/office/drawing/2016/5/12/chartex" xmlns:cx7="http://schemas.microsoft.com/office/drawing/2016/5/13/chartex" xmlns:cx8="http://schemas.microsoft.com/office/drawing/2016/5/14/chartex" xmlns:mc="http://schemas.openxmlformats.org/markup-compatibility/2006" xmlns:aink="http://schemas.microsoft.com/office/drawing/2016/ink" xmlns:am3d="http://schemas.microsoft.com/office/drawing/2017/model3d" xmlns:o="urn:schemas-microsoft-com:office:office" xmlns:r="http://schemas.openxmlformats.org/officeDocument/2006/relationships" xmlns:m="http://schemas.openxmlformats.org/officeDocument/2006/math" xmlns:v="urn:schemas-microsoft-com:vml" xmlns:wp14="http://schemas.microsoft.com/office/word/2010/wordprocessingDrawing" xmlns:wp="http://schemas.openxmlformats.org/drawingml/2006/wordprocessingDrawing" xmlns:w10="urn:schemas-microsoft-com:office:word" xmlns:w="http://schemas.openxmlformats.org/wordprocessingml/2006/main" xmlns:w14="http://schemas.microsoft.com/office/word/2010/wordml" xmlns:w15="http://schemas.microsoft.com/office/word/2012/wordml" xmlns:w16cid="http://schemas.microsoft.com/office/word/2016/wordml/cid" xmlns:w16se="http://schemas.microsoft.com/office/word/2015/wordml/symex" xmlns:wpg="http://schemas.microsoft.com/office/word/2010/wordprocessingGroup" xmlns:wpi="http://schemas.microsoft.com/office/word/2010/wordprocessingInk" xmlns:wne="http://schemas.microsoft.com/office/word/2006/wordml" xmlns:wps="http://schemas.microsoft.com/office/word/2010/wordprocessingShape" mc:Ignorable="w14 w15 w16se w16cid wp14">
+<w15:people xmlns:wpc="http://schemas.microsoft.com/office/word/2010/wordprocessingCanvas" xmlns:mc="http://schemas.openxmlformats.org/markup-compatibility/2006" xmlns:o="urn:schemas-microsoft-com:office:office" xmlns:r="http://schemas.openxmlformats.org/officeDocument/2006/relationships" xmlns:m="http://schemas.openxmlformats.org/officeDocument/2006/math" xmlns:v="urn:schemas-microsoft-com:vml" xmlns:wp14="http://schemas.microsoft.com/office/word/2010/wordprocessingDrawing" xmlns:wp="http://schemas.openxmlformats.org/drawingml/2006/wordprocessingDrawing" xmlns:w10="urn:schemas-microsoft-com:office:word" xmlns:w="http://schemas.openxmlformats.org/wordprocessingml/2006/main" xmlns:w14="http://schemas.microsoft.com/office/word/2010/wordml" xmlns:w15="http://schemas.microsoft.com/office/word/2012/wordml" xmlns:wpg="http://schemas.microsoft.com/office/word/2010/wordprocessingGroup" xmlns:wpi="http://schemas.microsoft.com/office/word/2010/wordprocessingInk" xmlns:wne="http://schemas.microsoft.com/office/word/2006/wordml" xmlns:wps="http://schemas.microsoft.com/office/word/2010/wordprocessingShape" mc:Ignorable="w14 w15 wp14">
   <w15:person w15:author="Clarence Tauro">
     <w15:presenceInfo w15:providerId="AD" w15:userId="S::clarence@couchbase.com::b71f9636-3c68-4c1e-a51e-cedc6cb6041f"/>
   </w15:person>
@@ -8694,7 +8912,7 @@
 </file>
 
 <file path=word/styles.xml><?xml version="1.0" encoding="utf-8"?>
-<w:styles xmlns:mc="http://schemas.openxmlformats.org/markup-compatibility/2006" xmlns:r="http://schemas.openxmlformats.org/officeDocument/2006/relationships" xmlns:w="http://schemas.openxmlformats.org/wordprocessingml/2006/main" xmlns:w14="http://schemas.microsoft.com/office/word/2010/wordml" xmlns:w15="http://schemas.microsoft.com/office/word/2012/wordml" xmlns:w16cid="http://schemas.microsoft.com/office/word/2016/wordml/cid" xmlns:w16se="http://schemas.microsoft.com/office/word/2015/wordml/symex" mc:Ignorable="w14 w15 w16se w16cid">
+<w:styles xmlns:mc="http://schemas.openxmlformats.org/markup-compatibility/2006" xmlns:r="http://schemas.openxmlformats.org/officeDocument/2006/relationships" xmlns:w="http://schemas.openxmlformats.org/wordprocessingml/2006/main" xmlns:w14="http://schemas.microsoft.com/office/word/2010/wordml" xmlns:w15="http://schemas.microsoft.com/office/word/2012/wordml" mc:Ignorable="w14 w15">
   <w:docDefaults>
     <w:rPrDefault>
       <w:rPr>
@@ -8708,7 +8926,7 @@
       </w:pPr>
     </w:pPrDefault>
   </w:docDefaults>
-  <w:latentStyles w:defLockedState="0" w:defUIPriority="99" w:defSemiHidden="0" w:defUnhideWhenUsed="0" w:defQFormat="0" w:count="377">
+  <w:latentStyles w:defLockedState="0" w:defUIPriority="99" w:defSemiHidden="0" w:defUnhideWhenUsed="0" w:defQFormat="0" w:count="371">
     <w:lsdException w:name="Normal" w:uiPriority="0" w:qFormat="1"/>
     <w:lsdException w:name="heading 1" w:uiPriority="9" w:qFormat="1"/>
     <w:lsdException w:name="heading 2" w:semiHidden="1" w:uiPriority="0" w:unhideWhenUsed="1" w:qFormat="1"/>
@@ -9080,12 +9298,6 @@
     <w:lsdException w:name="List Table 5 Dark Accent 6" w:uiPriority="50"/>
     <w:lsdException w:name="List Table 6 Colorful Accent 6" w:uiPriority="51"/>
     <w:lsdException w:name="List Table 7 Colorful Accent 6" w:uiPriority="52"/>
-    <w:lsdException w:name="Mention" w:semiHidden="1" w:unhideWhenUsed="1"/>
-    <w:lsdException w:name="Smart Hyperlink" w:semiHidden="1" w:unhideWhenUsed="1"/>
-    <w:lsdException w:name="Hashtag" w:semiHidden="1" w:unhideWhenUsed="1"/>
-    <w:lsdException w:name="Unresolved Mention" w:semiHidden="1" w:unhideWhenUsed="1"/>
-    <w:lsdException w:name="Smart Link" w:semiHidden="1" w:unhideWhenUsed="1"/>
-    <w:lsdException w:name="Smart Link Error" w:semiHidden="1" w:unhideWhenUsed="1"/>
   </w:latentStyles>
   <w:style w:type="paragraph" w:default="1" w:styleId="Normal">
     <w:name w:val="Normal"/>
@@ -9723,7 +9935,7 @@
     <w:unhideWhenUsed/>
     <w:rsid w:val="003B0086"/>
   </w:style>
-  <w:style w:type="character" w:styleId="UnresolvedMention">
+  <w:style w:type="character" w:customStyle="1" w:styleId="UnresolvedMention">
     <w:name w:val="Unresolved Mention"/>
     <w:basedOn w:val="DefaultParagraphFont"/>
     <w:uiPriority w:val="99"/>
@@ -10317,7 +10529,7 @@
 </file>
 
 <file path=customXml/itemProps2.xml><?xml version="1.0" encoding="utf-8"?>
-<ds:datastoreItem xmlns:ds="http://schemas.openxmlformats.org/officeDocument/2006/customXml" ds:itemID="{F68EED3A-CD7C-436A-BDBF-27F938B9DF79}">
+<ds:datastoreItem xmlns:ds="http://schemas.openxmlformats.org/officeDocument/2006/customXml" ds:itemID="{35AD5DA7-42A4-4CE5-8F27-7318503AF4B9}">
   <ds:schemaRefs>
     <ds:schemaRef ds:uri="http://schemas.openxmlformats.org/officeDocument/2006/bibliography"/>
   </ds:schemaRefs>

</xml_diff>

<commit_message>
Almost all changes done.
</commit_message>
<xml_diff>
--- a/Paper/Performance Comparison of single-phase Cycloconverters with SiC Transistor and IGBT with different control strategies.docx
+++ b/Paper/Performance Comparison of single-phase Cycloconverters with SiC Transistor and IGBT with different control strategies.docx
@@ -1804,38 +1804,69 @@
         <w:rPr>
           <w:shd w:val="clear" w:color="auto" w:fill="FFFFFF"/>
         </w:rPr>
-        <w:t xml:space="preserve">of the </w:t>
+        <w:t xml:space="preserve">of </w:t>
       </w:r>
       <w:r>
         <w:rPr>
           <w:shd w:val="clear" w:color="auto" w:fill="FFFFFF"/>
         </w:rPr>
-        <w:t>SiC MOSFET and IGBT</w:t>
+        <w:t>SiC MOSFET</w:t>
       </w:r>
       <w:r>
         <w:rPr>
           <w:shd w:val="clear" w:color="auto" w:fill="FFFFFF"/>
         </w:rPr>
+        <w:t xml:space="preserve"> with</w:t>
+      </w:r>
+      <w:r>
+        <w:rPr>
+          <w:shd w:val="clear" w:color="auto" w:fill="FFFFFF"/>
+        </w:rPr>
+        <w:t xml:space="preserve"> IGBT</w:t>
+      </w:r>
+      <w:r>
+        <w:rPr>
+          <w:shd w:val="clear" w:color="auto" w:fill="FFFFFF"/>
+        </w:rPr>
         <w:t xml:space="preserve"> </w:t>
       </w:r>
       <w:r>
         <w:rPr>
           <w:shd w:val="clear" w:color="auto" w:fill="FFFFFF"/>
         </w:rPr>
-        <w:t>pertaining to various characteristics such as power loss, system efficiency, leakage current</w:t>
+        <w:t xml:space="preserve">based </w:t>
       </w:r>
       <w:r>
         <w:rPr>
           <w:shd w:val="clear" w:color="auto" w:fill="FFFFFF"/>
         </w:rPr>
-        <w:t>,</w:t>
+        <w:t xml:space="preserve">pertaining to various characteristics such as </w:t>
+      </w:r>
+      <w:r>
+        <w:rPr>
+          <w:shd w:val="clear" w:color="auto" w:fill="FFFFFF"/>
+        </w:rPr>
+        <w:t>ripple factor</w:t>
+      </w:r>
+      <w:r>
+        <w:rPr>
+          <w:shd w:val="clear" w:color="auto" w:fill="FFFFFF"/>
+        </w:rPr>
+        <w:t>, system efficiency</w:t>
+      </w:r>
+      <w:r>
+        <w:rPr>
+          <w:shd w:val="clear" w:color="auto" w:fill="FFFFFF"/>
+        </w:rPr>
+        <w:t xml:space="preserve"> and harmonic distortion</w:t>
       </w:r>
       <w:commentRangeStart w:id="11"/>
+      <w:commentRangeStart w:id="12"/>
       <w:r>
         <w:rPr>
           <w:shd w:val="clear" w:color="auto" w:fill="FFFFFF"/>
         </w:rPr>
-        <w:t xml:space="preserve"> etc. </w:t>
+        <w:t xml:space="preserve"> </w:t>
       </w:r>
       <w:r>
         <w:rPr>
@@ -1849,6 +1880,13 @@
           <w:rStyle w:val="CommentReference"/>
         </w:rPr>
         <w:commentReference w:id="11"/>
+      </w:r>
+      <w:commentRangeEnd w:id="12"/>
+      <w:r>
+        <w:rPr>
+          <w:rStyle w:val="CommentReference"/>
+        </w:rPr>
+        <w:commentReference w:id="12"/>
       </w:r>
       <w:r>
         <w:rPr>
@@ -1940,24 +1978,24 @@
       <w:r>
         <w:t>is</w:t>
       </w:r>
-      <w:commentRangeStart w:id="12"/>
       <w:commentRangeStart w:id="13"/>
+      <w:commentRangeStart w:id="14"/>
       <w:r>
         <w:t xml:space="preserve"> their </w:t>
       </w:r>
-      <w:commentRangeEnd w:id="12"/>
+      <w:commentRangeEnd w:id="13"/>
       <w:r>
         <w:rPr>
           <w:rStyle w:val="CommentReference"/>
         </w:rPr>
-        <w:commentReference w:id="12"/>
-      </w:r>
-      <w:commentRangeEnd w:id="13"/>
+        <w:commentReference w:id="13"/>
+      </w:r>
+      <w:commentRangeEnd w:id="14"/>
       <w:r>
         <w:rPr>
           <w:rStyle w:val="CommentReference"/>
         </w:rPr>
-        <w:commentReference w:id="13"/>
+        <w:commentReference w:id="14"/>
       </w:r>
       <w:r>
         <w:t>overall system efficiency improvement</w:t>
@@ -2033,8 +2071,8 @@
           <w:szCs w:val="16"/>
         </w:rPr>
       </w:pPr>
-      <w:commentRangeStart w:id="14"/>
       <w:commentRangeStart w:id="15"/>
+      <w:commentRangeStart w:id="16"/>
       <w:r>
         <w:rPr>
           <w:sz w:val="16"/>
@@ -2056,19 +2094,19 @@
         </w:rPr>
         <w:t xml:space="preserve">Simulink </w:t>
       </w:r>
-      <w:commentRangeEnd w:id="14"/>
+      <w:commentRangeEnd w:id="15"/>
       <w:r>
         <w:rPr>
           <w:rStyle w:val="CommentReference"/>
         </w:rPr>
-        <w:commentReference w:id="14"/>
-      </w:r>
-      <w:commentRangeEnd w:id="15"/>
+        <w:commentReference w:id="15"/>
+      </w:r>
+      <w:commentRangeEnd w:id="16"/>
       <w:r>
         <w:rPr>
           <w:rStyle w:val="CommentReference"/>
         </w:rPr>
-        <w:commentReference w:id="15"/>
+        <w:commentReference w:id="16"/>
       </w:r>
       <w:r>
         <w:rPr>
@@ -2130,12 +2168,12 @@
           <w:numId w:val="12"/>
         </w:numPr>
       </w:pPr>
-      <w:commentRangeStart w:id="16"/>
       <w:commentRangeStart w:id="17"/>
+      <w:commentRangeStart w:id="18"/>
       <w:r>
         <w:t>Core Design Functio</w:t>
       </w:r>
-      <w:commentRangeEnd w:id="16"/>
+      <w:commentRangeEnd w:id="17"/>
       <w:r>
         <w:rPr>
           <w:rStyle w:val="CommentReference"/>
@@ -2143,9 +2181,9 @@
           <w:iCs w:val="0"/>
           <w:noProof w:val="0"/>
         </w:rPr>
-        <w:commentReference w:id="16"/>
-      </w:r>
-      <w:commentRangeEnd w:id="17"/>
+        <w:commentReference w:id="17"/>
+      </w:r>
+      <w:commentRangeEnd w:id="18"/>
       <w:r>
         <w:rPr>
           <w:rStyle w:val="CommentReference"/>
@@ -2153,7 +2191,7 @@
           <w:iCs w:val="0"/>
           <w:noProof w:val="0"/>
         </w:rPr>
-        <w:commentReference w:id="17"/>
+        <w:commentReference w:id="18"/>
       </w:r>
       <w:r>
         <w:t>n</w:t>
@@ -2233,8 +2271,8 @@
           <w:szCs w:val="16"/>
         </w:rPr>
       </w:pPr>
-      <w:commentRangeStart w:id="18"/>
       <w:commentRangeStart w:id="19"/>
+      <w:commentRangeStart w:id="20"/>
       <w:r>
         <w:t xml:space="preserve">                      </w:t>
       </w:r>
@@ -2245,19 +2283,19 @@
         </w:rPr>
         <w:t xml:space="preserve">Fig. 2. Core Simulink </w:t>
       </w:r>
-      <w:commentRangeEnd w:id="18"/>
+      <w:commentRangeEnd w:id="19"/>
       <w:r>
         <w:rPr>
           <w:rStyle w:val="CommentReference"/>
         </w:rPr>
-        <w:commentReference w:id="18"/>
-      </w:r>
-      <w:commentRangeEnd w:id="19"/>
+        <w:commentReference w:id="19"/>
+      </w:r>
+      <w:commentRangeEnd w:id="20"/>
       <w:r>
         <w:rPr>
           <w:rStyle w:val="CommentReference"/>
         </w:rPr>
-        <w:commentReference w:id="19"/>
+        <w:commentReference w:id="20"/>
       </w:r>
       <w:r>
         <w:rPr>
@@ -4405,7 +4443,8 @@
           <w:numId w:val="12"/>
         </w:numPr>
       </w:pPr>
-      <w:commentRangeStart w:id="20"/>
+      <w:commentRangeStart w:id="21"/>
+      <w:commentRangeStart w:id="22"/>
       <w:r>
         <w:t>E</w:t>
       </w:r>
@@ -4415,7 +4454,7 @@
       <w:r>
         <w:t xml:space="preserve"> Function </w:t>
       </w:r>
-      <w:commentRangeEnd w:id="20"/>
+      <w:commentRangeEnd w:id="21"/>
       <w:r>
         <w:rPr>
           <w:rStyle w:val="CommentReference"/>
@@ -4423,7 +4462,17 @@
           <w:iCs w:val="0"/>
           <w:noProof w:val="0"/>
         </w:rPr>
-        <w:commentReference w:id="20"/>
+        <w:commentReference w:id="21"/>
+      </w:r>
+      <w:commentRangeEnd w:id="22"/>
+      <w:r>
+        <w:rPr>
+          <w:rStyle w:val="CommentReference"/>
+          <w:i w:val="0"/>
+          <w:iCs w:val="0"/>
+          <w:noProof w:val="0"/>
+        </w:rPr>
+        <w:commentReference w:id="22"/>
       </w:r>
     </w:p>
     <w:p>
@@ -4556,8 +4605,8 @@
       <w:r>
         <w:tab/>
       </w:r>
-      <w:commentRangeStart w:id="21"/>
-      <w:commentRangeStart w:id="22"/>
+      <w:commentRangeStart w:id="23"/>
+      <w:commentRangeStart w:id="24"/>
       <w:r>
         <w:rPr>
           <w:sz w:val="16"/>
@@ -4579,19 +4628,19 @@
         </w:rPr>
         <w:t xml:space="preserve">emp Simulink Block  </w:t>
       </w:r>
-      <w:commentRangeEnd w:id="21"/>
+      <w:commentRangeEnd w:id="23"/>
       <w:r>
         <w:rPr>
           <w:rStyle w:val="CommentReference"/>
         </w:rPr>
-        <w:commentReference w:id="21"/>
-      </w:r>
-      <w:commentRangeEnd w:id="22"/>
+        <w:commentReference w:id="23"/>
+      </w:r>
+      <w:commentRangeEnd w:id="24"/>
       <w:r>
         <w:rPr>
           <w:rStyle w:val="CommentReference"/>
         </w:rPr>
-        <w:commentReference w:id="22"/>
+        <w:commentReference w:id="24"/>
       </w:r>
     </w:p>
     <w:p>
@@ -6188,16 +6237,7 @@
           <w:rFonts w:eastAsia="Times New Roman"/>
           <w:color w:val="000000"/>
         </w:rPr>
-        <w:t>A cycloconverter for converting power at supply frequency to a lower frequency is mode</w:t>
-      </w:r>
-      <w:bookmarkStart w:id="23" w:name="_GoBack"/>
-      <w:bookmarkEnd w:id="23"/>
-      <w:r>
-        <w:rPr>
-          <w:rFonts w:eastAsia="Times New Roman"/>
-          <w:color w:val="000000"/>
-        </w:rPr>
-        <w:t xml:space="preserve">led using IGBT as the switching element in Simulink. The converter has back to back connection of two full-wave rectifiers. The two-bridge type-controlled rectifiers are connected in anti-parallel direction via 4 ideal switched as represented in Fig. </w:t>
+        <w:t xml:space="preserve">A cycloconverter for converting power at supply frequency to a lower frequency is modeled using IGBT as the switching element in Simulink. The converter has back to back connection of two full-wave rectifiers. The two-bridge type-controlled rectifiers are connected in anti-parallel direction via 4 ideal switched as represented in Fig. </w:t>
       </w:r>
       <w:r>
         <w:rPr>
@@ -6351,15 +6391,16 @@
       </w:pPr>
     </w:p>
     <w:p>
-      <w:commentRangeStart w:id="24"/>
+      <w:commentRangeStart w:id="25"/>
+      <w:commentRangeStart w:id="26"/>
       <w:r>
         <w:rPr>
           <w:noProof/>
           <w:lang w:bidi="ar-SA"/>
         </w:rPr>
         <w:drawing>
-          <wp:inline distT="0" distB="0" distL="0" distR="0" wp14:anchorId="5DCCCDD2" wp14:editId="50863C68">
-            <wp:extent cx="3005618" cy="1366332"/>
+          <wp:inline distT="0" distB="0" distL="0" distR="0" wp14:anchorId="5DCCCDD2" wp14:editId="211C91DF">
+            <wp:extent cx="3004297" cy="1479550"/>
             <wp:effectExtent l="0" t="0" r="0" b="0"/>
             <wp:docPr id="2" name="Picture 2"/>
             <wp:cNvGraphicFramePr>
@@ -6387,7 +6428,7 @@
                   <pic:spPr>
                     <a:xfrm>
                       <a:off x="0" y="0"/>
-                      <a:ext cx="3005618" cy="1366332"/>
+                      <a:ext cx="3006066" cy="1480421"/>
                     </a:xfrm>
                     <a:prstGeom prst="rect">
                       <a:avLst/>
@@ -6399,12 +6440,19 @@
           </wp:inline>
         </w:drawing>
       </w:r>
-      <w:commentRangeEnd w:id="24"/>
+      <w:commentRangeEnd w:id="25"/>
       <w:r>
         <w:rPr>
           <w:rStyle w:val="CommentReference"/>
         </w:rPr>
-        <w:commentReference w:id="24"/>
+        <w:commentReference w:id="25"/>
+      </w:r>
+      <w:commentRangeEnd w:id="26"/>
+      <w:r>
+        <w:rPr>
+          <w:rStyle w:val="CommentReference"/>
+        </w:rPr>
+        <w:commentReference w:id="26"/>
       </w:r>
     </w:p>
     <w:p>
@@ -6441,16 +6489,16 @@
     <w:p/>
     <w:p/>
     <w:p>
-      <w:commentRangeStart w:id="25"/>
+      <w:commentRangeStart w:id="27"/>
+      <w:commentRangeStart w:id="28"/>
       <w:r>
         <w:rPr>
           <w:noProof/>
           <w:lang w:bidi="ar-SA"/>
         </w:rPr>
-        <w:lastRenderedPageBreak/>
         <w:drawing>
-          <wp:inline distT="0" distB="0" distL="0" distR="0" wp14:anchorId="24219B95" wp14:editId="4E5DB0BE">
-            <wp:extent cx="2975610" cy="1352691"/>
+          <wp:inline distT="0" distB="0" distL="0" distR="0" wp14:anchorId="24219B95" wp14:editId="2360EDFA">
+            <wp:extent cx="2974683" cy="1441450"/>
             <wp:effectExtent l="0" t="0" r="0" b="0"/>
             <wp:docPr id="3" name="Picture 3"/>
             <wp:cNvGraphicFramePr>
@@ -6478,7 +6526,7 @@
                   <pic:spPr>
                     <a:xfrm>
                       <a:off x="0" y="0"/>
-                      <a:ext cx="2975610" cy="1352691"/>
+                      <a:ext cx="2981449" cy="1444729"/>
                     </a:xfrm>
                     <a:prstGeom prst="rect">
                       <a:avLst/>
@@ -6490,12 +6538,19 @@
           </wp:inline>
         </w:drawing>
       </w:r>
-      <w:commentRangeEnd w:id="25"/>
+      <w:commentRangeEnd w:id="27"/>
       <w:r>
         <w:rPr>
           <w:rStyle w:val="CommentReference"/>
         </w:rPr>
-        <w:commentReference w:id="25"/>
+        <w:commentReference w:id="27"/>
+      </w:r>
+      <w:commentRangeEnd w:id="28"/>
+      <w:r>
+        <w:rPr>
+          <w:rStyle w:val="CommentReference"/>
+        </w:rPr>
+        <w:commentReference w:id="28"/>
       </w:r>
     </w:p>
     <w:p>
@@ -6532,8 +6587,8 @@
         </w:rPr>
         <w:t xml:space="preserve">. </w:t>
       </w:r>
-      <w:commentRangeStart w:id="26"/>
-      <w:commentRangeStart w:id="27"/>
+      <w:commentRangeStart w:id="29"/>
+      <w:commentRangeStart w:id="30"/>
       <w:r>
         <w:rPr>
           <w:sz w:val="16"/>
@@ -6541,19 +6596,19 @@
         </w:rPr>
         <w:t xml:space="preserve">Cycloconverter output </w:t>
       </w:r>
-      <w:commentRangeEnd w:id="26"/>
+      <w:commentRangeEnd w:id="29"/>
       <w:r>
         <w:rPr>
           <w:rStyle w:val="CommentReference"/>
         </w:rPr>
-        <w:commentReference w:id="26"/>
-      </w:r>
-      <w:commentRangeEnd w:id="27"/>
+        <w:commentReference w:id="29"/>
+      </w:r>
+      <w:commentRangeEnd w:id="30"/>
       <w:r>
         <w:rPr>
           <w:rStyle w:val="CommentReference"/>
         </w:rPr>
-        <w:commentReference w:id="27"/>
+        <w:commentReference w:id="30"/>
       </w:r>
       <w:r>
         <w:rPr>
@@ -6776,9 +6831,9 @@
           </w:sdtPr>
           <w:sdtEndPr/>
           <w:sdtContent>
-            <w:commentRangeStart w:id="28" w:displacedByCustomXml="prev"/>
-            <w:commentRangeStart w:id="29" w:displacedByCustomXml="prev"/>
-            <w:commentRangeStart w:id="30" w:displacedByCustomXml="prev"/>
+            <w:commentRangeStart w:id="31" w:displacedByCustomXml="prev"/>
+            <w:commentRangeStart w:id="32" w:displacedByCustomXml="prev"/>
+            <w:commentRangeStart w:id="33" w:displacedByCustomXml="prev"/>
             <w:p>
               <w:pPr>
                 <w:jc w:val="both"/>
@@ -7026,15 +7081,7 @@
                         <w:sz w:val="16"/>
                         <w:szCs w:val="16"/>
                       </w:rPr>
-                      <w:t xml:space="preserve">J. McBryde, A. Kadavelugu, B. Compton, S. Bhattacharya, M. Das </w:t>
-                    </w:r>
-                    <w:r>
-                      <w:rPr>
-                        <w:noProof/>
-                        <w:sz w:val="16"/>
-                        <w:szCs w:val="16"/>
-                      </w:rPr>
-                      <w:t xml:space="preserve">and A. Agarwal, "Performance comparison of 1200V Silicon and SiC devices for UPS application," in </w:t>
+                      <w:t xml:space="preserve">J. McBryde, A. Kadavelugu, B. Compton, S. Bhattacharya, M. Das and A. Agarwal, "Performance comparison of 1200V Silicon and SiC devices for UPS application," in </w:t>
                     </w:r>
                     <w:r>
                       <w:rPr>
@@ -7532,6 +7579,8 @@
                     </w:r>
                   </w:p>
                 </w:tc>
+                <w:bookmarkStart w:id="34" w:name="_GoBack"/>
+                <w:bookmarkEnd w:id="34"/>
               </w:tr>
               <w:tr>
                 <w:trPr>
@@ -7950,21 +7999,6 @@
                 </w:rPr>
                 <w:fldChar w:fldCharType="end"/>
               </w:r>
-              <w:commentRangeEnd w:id="28"/>
-              <w:r>
-                <w:rPr>
-                  <w:rStyle w:val="CommentReference"/>
-                </w:rPr>
-                <w:commentReference w:id="28"/>
-              </w:r>
-              <w:commentRangeEnd w:id="30"/>
-              <w:r>
-                <w:rPr>
-                  <w:rStyle w:val="CommentReference"/>
-                </w:rPr>
-                <w:commentReference w:id="30"/>
-              </w:r>
-              <w:commentRangeStart w:id="31"/>
               <w:commentRangeEnd w:id="31"/>
               <w:r>
                 <w:rPr>
@@ -7972,12 +8006,27 @@
                 </w:rPr>
                 <w:commentReference w:id="31"/>
               </w:r>
-              <w:commentRangeEnd w:id="29"/>
+              <w:commentRangeEnd w:id="33"/>
               <w:r>
                 <w:rPr>
                   <w:rStyle w:val="CommentReference"/>
                 </w:rPr>
-                <w:commentReference w:id="29"/>
+                <w:commentReference w:id="33"/>
+              </w:r>
+              <w:commentRangeStart w:id="35"/>
+              <w:commentRangeEnd w:id="35"/>
+              <w:r>
+                <w:rPr>
+                  <w:rStyle w:val="CommentReference"/>
+                </w:rPr>
+                <w:commentReference w:id="35"/>
+              </w:r>
+              <w:commentRangeEnd w:id="32"/>
+              <w:r>
+                <w:rPr>
+                  <w:rStyle w:val="CommentReference"/>
+                </w:rPr>
+                <w:commentReference w:id="32"/>
               </w:r>
             </w:p>
           </w:sdtContent>
@@ -8186,6 +8235,22 @@
       </w:r>
     </w:p>
   </w:comment>
+  <w:comment w:id="12" w:author="Maithili Shetty" w:date="2019-10-08T16:52:00Z" w:initials="MS">
+    <w:p>
+      <w:pPr>
+        <w:pStyle w:val="CommentText"/>
+      </w:pPr>
+      <w:r>
+        <w:rPr>
+          <w:rStyle w:val="CommentReference"/>
+        </w:rPr>
+        <w:annotationRef/>
+      </w:r>
+      <w:r>
+        <w:t>Done</w:t>
+      </w:r>
+    </w:p>
+  </w:comment>
   <w:comment w:id="8" w:author="Clarence Tauro" w:date="2019-09-22T16:38:00Z" w:initials="CT">
     <w:p>
       <w:pPr>
@@ -8239,7 +8304,7 @@
       </w:r>
     </w:p>
   </w:comment>
-  <w:comment w:id="12" w:author="Clarence Tauro [2]" w:date="2019-10-04T19:21:00Z" w:initials="CT">
+  <w:comment w:id="13" w:author="Clarence Tauro [2]" w:date="2019-10-04T19:21:00Z" w:initials="CT">
     <w:p>
       <w:pPr>
         <w:pStyle w:val="CommentText"/>
@@ -8255,7 +8320,7 @@
       </w:r>
     </w:p>
   </w:comment>
-  <w:comment w:id="13" w:author="Maithili Shetty" w:date="2019-10-04T19:57:00Z" w:initials="MS">
+  <w:comment w:id="14" w:author="Maithili Shetty" w:date="2019-10-04T19:57:00Z" w:initials="MS">
     <w:p>
       <w:pPr>
         <w:pStyle w:val="CommentText"/>
@@ -8271,7 +8336,7 @@
       </w:r>
     </w:p>
   </w:comment>
-  <w:comment w:id="14" w:author="Clarence Tauro [2]" w:date="2019-10-04T19:24:00Z" w:initials="CT">
+  <w:comment w:id="15" w:author="Clarence Tauro [2]" w:date="2019-10-04T19:24:00Z" w:initials="CT">
     <w:p>
       <w:pPr>
         <w:pStyle w:val="CommentText"/>
@@ -8287,7 +8352,7 @@
       </w:r>
     </w:p>
   </w:comment>
-  <w:comment w:id="15" w:author="Maithili Shetty" w:date="2019-10-04T19:59:00Z" w:initials="MS">
+  <w:comment w:id="16" w:author="Maithili Shetty" w:date="2019-10-04T19:59:00Z" w:initials="MS">
     <w:p>
       <w:pPr>
         <w:pStyle w:val="CommentText"/>
@@ -8303,7 +8368,7 @@
       </w:r>
     </w:p>
   </w:comment>
-  <w:comment w:id="16" w:author="Clarence Tauro [2]" w:date="2019-10-04T19:31:00Z" w:initials="CT">
+  <w:comment w:id="17" w:author="Clarence Tauro [2]" w:date="2019-10-04T19:31:00Z" w:initials="CT">
     <w:p>
       <w:pPr>
         <w:pStyle w:val="CommentText"/>
@@ -8319,7 +8384,7 @@
       </w:r>
     </w:p>
   </w:comment>
-  <w:comment w:id="17" w:author="Maithili Shetty" w:date="2019-10-04T21:33:00Z" w:initials="MS">
+  <w:comment w:id="18" w:author="Maithili Shetty" w:date="2019-10-04T21:33:00Z" w:initials="MS">
     <w:p>
       <w:pPr>
         <w:pStyle w:val="CommentText"/>
@@ -8335,7 +8400,7 @@
       </w:r>
     </w:p>
   </w:comment>
-  <w:comment w:id="18" w:author="Clarence Tauro [2]" w:date="2019-10-04T19:27:00Z" w:initials="CT">
+  <w:comment w:id="19" w:author="Clarence Tauro [2]" w:date="2019-10-04T19:27:00Z" w:initials="CT">
     <w:p>
       <w:pPr>
         <w:pStyle w:val="CommentText"/>
@@ -8351,7 +8416,7 @@
       </w:r>
     </w:p>
   </w:comment>
-  <w:comment w:id="19" w:author="Maithili Shetty" w:date="2019-10-04T20:00:00Z" w:initials="MS">
+  <w:comment w:id="20" w:author="Maithili Shetty" w:date="2019-10-04T20:00:00Z" w:initials="MS">
     <w:p>
       <w:pPr>
         <w:pStyle w:val="CommentText"/>
@@ -8367,7 +8432,7 @@
       </w:r>
     </w:p>
   </w:comment>
-  <w:comment w:id="20" w:author="Clarence Tauro [2]" w:date="2019-10-04T19:32:00Z" w:initials="CT">
+  <w:comment w:id="21" w:author="Clarence Tauro [2]" w:date="2019-10-04T19:32:00Z" w:initials="CT">
     <w:p>
       <w:pPr>
         <w:pStyle w:val="CommentText"/>
@@ -8383,7 +8448,7 @@
       </w:r>
     </w:p>
   </w:comment>
-  <w:comment w:id="21" w:author="Clarence Tauro [2]" w:date="2019-10-04T19:34:00Z" w:initials="CT">
+  <w:comment w:id="22" w:author="Maithili Shetty" w:date="2019-10-08T12:03:00Z" w:initials="MS">
     <w:p>
       <w:pPr>
         <w:pStyle w:val="CommentText"/>
@@ -8395,11 +8460,27 @@
         <w:annotationRef/>
       </w:r>
       <w:r>
+        <w:t xml:space="preserve">Done. </w:t>
+      </w:r>
+    </w:p>
+  </w:comment>
+  <w:comment w:id="23" w:author="Clarence Tauro [2]" w:date="2019-10-04T19:34:00Z" w:initials="CT">
+    <w:p>
+      <w:pPr>
+        <w:pStyle w:val="CommentText"/>
+      </w:pPr>
+      <w:r>
+        <w:rPr>
+          <w:rStyle w:val="CommentReference"/>
+        </w:rPr>
+        <w:annotationRef/>
+      </w:r>
+      <w:r>
         <w:t>Wrong font size</w:t>
       </w:r>
     </w:p>
   </w:comment>
-  <w:comment w:id="22" w:author="Maithili Shetty" w:date="2019-10-04T20:02:00Z" w:initials="MS">
+  <w:comment w:id="24" w:author="Maithili Shetty" w:date="2019-10-04T20:02:00Z" w:initials="MS">
     <w:p>
       <w:pPr>
         <w:pStyle w:val="CommentText"/>
@@ -8415,7 +8496,7 @@
       </w:r>
     </w:p>
   </w:comment>
-  <w:comment w:id="24" w:author="Clarence Tauro [2]" w:date="2019-10-04T19:42:00Z" w:initials="CT">
+  <w:comment w:id="25" w:author="Clarence Tauro [2]" w:date="2019-10-04T19:42:00Z" w:initials="CT">
     <w:p>
       <w:pPr>
         <w:pStyle w:val="CommentText"/>
@@ -8431,7 +8512,7 @@
       </w:r>
     </w:p>
   </w:comment>
-  <w:comment w:id="25" w:author="Clarence Tauro [2]" w:date="2019-10-04T19:44:00Z" w:initials="CT">
+  <w:comment w:id="26" w:author="Maithili Shetty" w:date="2019-10-08T17:07:00Z" w:initials="MS">
     <w:p>
       <w:pPr>
         <w:pStyle w:val="CommentText"/>
@@ -8443,11 +8524,27 @@
         <w:annotationRef/>
       </w:r>
       <w:r>
+        <w:t>Done.</w:t>
+      </w:r>
+    </w:p>
+  </w:comment>
+  <w:comment w:id="27" w:author="Clarence Tauro [2]" w:date="2019-10-04T19:44:00Z" w:initials="CT">
+    <w:p>
+      <w:pPr>
+        <w:pStyle w:val="CommentText"/>
+      </w:pPr>
+      <w:r>
+        <w:rPr>
+          <w:rStyle w:val="CommentReference"/>
+        </w:rPr>
+        <w:annotationRef/>
+      </w:r>
+      <w:r>
         <w:t>Axis!!!</w:t>
       </w:r>
     </w:p>
   </w:comment>
-  <w:comment w:id="26" w:author="Clarence Tauro [2]" w:date="2019-10-04T19:43:00Z" w:initials="CT">
+  <w:comment w:id="28" w:author="Maithili Shetty" w:date="2019-10-08T17:07:00Z" w:initials="MS">
     <w:p>
       <w:pPr>
         <w:pStyle w:val="CommentText"/>
@@ -8459,6 +8556,22 @@
         <w:annotationRef/>
       </w:r>
       <w:r>
+        <w:t>Done</w:t>
+      </w:r>
+    </w:p>
+  </w:comment>
+  <w:comment w:id="29" w:author="Clarence Tauro [2]" w:date="2019-10-04T19:43:00Z" w:initials="CT">
+    <w:p>
+      <w:pPr>
+        <w:pStyle w:val="CommentText"/>
+      </w:pPr>
+      <w:r>
+        <w:rPr>
+          <w:rStyle w:val="CommentReference"/>
+        </w:rPr>
+        <w:annotationRef/>
+      </w:r>
+      <w:r>
         <w:t>Wrong font size!</w:t>
       </w:r>
     </w:p>
@@ -8471,7 +8584,7 @@
       </w:r>
     </w:p>
   </w:comment>
-  <w:comment w:id="27" w:author="Maithili Shetty" w:date="2019-10-04T20:03:00Z" w:initials="MS">
+  <w:comment w:id="30" w:author="Maithili Shetty" w:date="2019-10-04T20:03:00Z" w:initials="MS">
     <w:p>
       <w:pPr>
         <w:pStyle w:val="CommentText"/>
@@ -8487,7 +8600,7 @@
       </w:r>
     </w:p>
   </w:comment>
-  <w:comment w:id="28" w:author="Clarence Tauro [2]" w:date="2019-10-04T19:45:00Z" w:initials="CT">
+  <w:comment w:id="31" w:author="Clarence Tauro [2]" w:date="2019-10-04T19:45:00Z" w:initials="CT">
     <w:p>
       <w:pPr>
         <w:pStyle w:val="CommentText"/>
@@ -8503,7 +8616,7 @@
       </w:r>
     </w:p>
   </w:comment>
-  <w:comment w:id="30" w:author="Maithili Shetty" w:date="2019-10-04T20:04:00Z" w:initials="MS">
+  <w:comment w:id="33" w:author="Maithili Shetty" w:date="2019-10-04T20:04:00Z" w:initials="MS">
     <w:p>
       <w:pPr>
         <w:pStyle w:val="CommentText"/>
@@ -8519,7 +8632,7 @@
       </w:r>
     </w:p>
   </w:comment>
-  <w:comment w:id="31" w:author="Clarence Tauro" w:date="2019-09-22T16:39:00Z" w:initials="CT">
+  <w:comment w:id="35" w:author="Clarence Tauro" w:date="2019-09-22T16:39:00Z" w:initials="CT">
     <w:p>
       <w:pPr>
         <w:pStyle w:val="CommentText"/>
@@ -8536,7 +8649,7 @@
       </w:r>
     </w:p>
   </w:comment>
-  <w:comment w:id="29" w:author="Maithili Shetty" w:date="2019-10-02T10:40:00Z" w:initials="MS">
+  <w:comment w:id="32" w:author="Maithili Shetty" w:date="2019-10-02T10:40:00Z" w:initials="MS">
     <w:p>
       <w:pPr>
         <w:pStyle w:val="CommentText"/>
@@ -8567,6 +8680,7 @@
   <w15:commentEx w15:paraId="1F64CB3E" w15:paraIdParent="5E0EB757" w15:done="0"/>
   <w15:commentEx w15:paraId="3B3F4C11" w15:done="0"/>
   <w15:commentEx w15:paraId="0F6AEAB4" w15:done="0"/>
+  <w15:commentEx w15:paraId="27866BFD" w15:paraIdParent="0F6AEAB4" w15:done="0"/>
   <w15:commentEx w15:paraId="759C5F44" w15:done="0"/>
   <w15:commentEx w15:paraId="124F3868" w15:paraIdParent="759C5F44" w15:done="0"/>
   <w15:commentEx w15:paraId="0095E57B" w15:done="0"/>
@@ -8578,10 +8692,13 @@
   <w15:commentEx w15:paraId="752639E2" w15:done="0"/>
   <w15:commentEx w15:paraId="5110127D" w15:paraIdParent="752639E2" w15:done="0"/>
   <w15:commentEx w15:paraId="72FD6784" w15:done="0"/>
+  <w15:commentEx w15:paraId="1F097B23" w15:paraIdParent="72FD6784" w15:done="0"/>
   <w15:commentEx w15:paraId="78679B45" w15:done="0"/>
   <w15:commentEx w15:paraId="28D5625A" w15:paraIdParent="78679B45" w15:done="0"/>
   <w15:commentEx w15:paraId="1FF6B959" w15:done="0"/>
+  <w15:commentEx w15:paraId="58964BFD" w15:paraIdParent="1FF6B959" w15:done="0"/>
   <w15:commentEx w15:paraId="06D0466F" w15:done="0"/>
+  <w15:commentEx w15:paraId="4068EB9C" w15:paraIdParent="06D0466F" w15:done="0"/>
   <w15:commentEx w15:paraId="592E6FAA" w15:done="0"/>
   <w15:commentEx w15:paraId="2E385A28" w15:paraIdParent="592E6FAA" w15:done="0"/>
   <w15:commentEx w15:paraId="6685A465" w15:done="0"/>
@@ -8603,6 +8720,7 @@
   <w16cid:commentId w16cid:paraId="1F64CB3E" w16cid:durableId="213F0950"/>
   <w16cid:commentId w16cid:paraId="3B3F4C11" w16cid:durableId="21421942"/>
   <w16cid:commentId w16cid:paraId="0F6AEAB4" w16cid:durableId="214219A1"/>
+  <w16cid:commentId w16cid:paraId="27866BFD" w16cid:durableId="21473D59"/>
   <w16cid:commentId w16cid:paraId="759C5F44" w16cid:durableId="2132221A"/>
   <w16cid:commentId w16cid:paraId="124F3868" w16cid:durableId="213F1486"/>
   <w16cid:commentId w16cid:paraId="0095E57B" w16cid:durableId="21421A4A"/>
@@ -8614,10 +8732,13 @@
   <w16cid:commentId w16cid:paraId="752639E2" w16cid:durableId="21421BB8"/>
   <w16cid:commentId w16cid:paraId="5110127D" w16cid:durableId="21422353"/>
   <w16cid:commentId w16cid:paraId="72FD6784" w16cid:durableId="21421CE7"/>
+  <w16cid:commentId w16cid:paraId="1F097B23" w16cid:durableId="2146F98E"/>
   <w16cid:commentId w16cid:paraId="78679B45" w16cid:durableId="21421D3A"/>
   <w16cid:commentId w16cid:paraId="28D5625A" w16cid:durableId="214223E5"/>
   <w16cid:commentId w16cid:paraId="1FF6B959" w16cid:durableId="21421F0D"/>
+  <w16cid:commentId w16cid:paraId="58964BFD" w16cid:durableId="214740D0"/>
   <w16cid:commentId w16cid:paraId="06D0466F" w16cid:durableId="21421F9F"/>
+  <w16cid:commentId w16cid:paraId="4068EB9C" w16cid:durableId="214740D8"/>
   <w16cid:commentId w16cid:paraId="592E6FAA" w16cid:durableId="21421F5C"/>
   <w16cid:commentId w16cid:paraId="2E385A28" w16cid:durableId="2142241A"/>
   <w16cid:commentId w16cid:paraId="6685A465" w16cid:durableId="21421FDB"/>
@@ -11734,7 +11855,7 @@
 </file>
 
 <file path=customXml/itemProps2.xml><?xml version="1.0" encoding="utf-8"?>
-<ds:datastoreItem xmlns:ds="http://schemas.openxmlformats.org/officeDocument/2006/customXml" ds:itemID="{A0CA80C8-AA7A-4975-9068-7958C37C7AD1}">
+<ds:datastoreItem xmlns:ds="http://schemas.openxmlformats.org/officeDocument/2006/customXml" ds:itemID="{09910484-CC89-4035-87E8-8732293B0C23}">
   <ds:schemaRefs>
     <ds:schemaRef ds:uri="http://schemas.openxmlformats.org/officeDocument/2006/bibliography"/>
   </ds:schemaRefs>

</xml_diff>